<commit_message>
Almost done Objective 2
</commit_message>
<xml_diff>
--- a/_cacao_analysis/Informe de resultados.docx
+++ b/_cacao_analysis/Informe de resultados.docx
@@ -18,17 +18,27 @@
         </w:rPr>
         <w:t>Caracterización fisicoquímica y funcional para identificar clones élite de cacao (</w:t>
       </w:r>
+      <w:proofErr w:type="spellStart"/>
       <w:r>
         <w:rPr>
           <w:b/>
           <w:i/>
           <w:lang w:val="es-ES"/>
         </w:rPr>
-        <w:t>Theobroma cacao l</w:t>
-      </w:r>
+        <w:t>Theobroma</w:t>
+      </w:r>
+      <w:proofErr w:type="spellEnd"/>
       <w:r>
         <w:rPr>
           <w:b/>
+          <w:i/>
+          <w:lang w:val="es-ES"/>
+        </w:rPr>
+        <w:t xml:space="preserve"> cacao l</w:t>
+      </w:r>
+      <w:r>
+        <w:rPr>
+          <w:b/>
           <w:lang w:val="es-ES"/>
         </w:rPr>
         <w:t>.) en tres zonas productoras de Colombia</w:t>
@@ -158,8 +168,16 @@
         <w:rPr>
           <w:lang w:val="es-ES"/>
         </w:rPr>
-        <w:t xml:space="preserve"> y posterior a la fermentación a través del test de Shapiro-Wilks</w:t>
-      </w:r>
+        <w:t xml:space="preserve"> y posterior a la fermentación a través del test de </w:t>
+      </w:r>
+      <w:proofErr w:type="spellStart"/>
+      <w:r>
+        <w:rPr>
+          <w:lang w:val="es-ES"/>
+        </w:rPr>
+        <w:t>Shapiro-Wilks</w:t>
+      </w:r>
+      <w:proofErr w:type="spellEnd"/>
       <w:r>
         <w:rPr>
           <w:lang w:val="es-ES"/>
@@ -212,7 +230,21 @@
         <w:rPr>
           <w:lang w:val="es-ES"/>
         </w:rPr>
-        <w:t xml:space="preserve"> (t-student, ANOVA,…)</w:t>
+        <w:t xml:space="preserve"> (t-</w:t>
+      </w:r>
+      <w:proofErr w:type="spellStart"/>
+      <w:r>
+        <w:rPr>
+          <w:lang w:val="es-ES"/>
+        </w:rPr>
+        <w:t>student</w:t>
+      </w:r>
+      <w:proofErr w:type="spellEnd"/>
+      <w:r>
+        <w:rPr>
+          <w:lang w:val="es-ES"/>
+        </w:rPr>
+        <w:t>, ANOVA,…)</w:t>
       </w:r>
       <w:r>
         <w:rPr>
@@ -294,7 +326,21 @@
         <w:rPr>
           <w:lang w:val="es-ES"/>
         </w:rPr>
-        <w:t xml:space="preserve"> y Kruskal-Wallis</w:t>
+        <w:t xml:space="preserve"> y </w:t>
+      </w:r>
+      <w:proofErr w:type="spellStart"/>
+      <w:r>
+        <w:rPr>
+          <w:lang w:val="es-ES"/>
+        </w:rPr>
+        <w:t>Kruskal</w:t>
+      </w:r>
+      <w:proofErr w:type="spellEnd"/>
+      <w:r>
+        <w:rPr>
+          <w:lang w:val="es-ES"/>
+        </w:rPr>
+        <w:t>-Wallis</w:t>
       </w:r>
       <w:r>
         <w:rPr>
@@ -384,7 +430,21 @@
         <w:rPr>
           <w:lang w:val="es-ES"/>
         </w:rPr>
-        <w:t xml:space="preserve"> para garantizar una pseudo-independencia de las observaciones:</w:t>
+        <w:t xml:space="preserve"> para garantizar una </w:t>
+      </w:r>
+      <w:proofErr w:type="spellStart"/>
+      <w:r>
+        <w:rPr>
+          <w:lang w:val="es-ES"/>
+        </w:rPr>
+        <w:t>pseudo</w:t>
+      </w:r>
+      <w:proofErr w:type="spellEnd"/>
+      <w:r>
+        <w:rPr>
+          <w:lang w:val="es-ES"/>
+        </w:rPr>
+        <w:t>-independencia de las observaciones:</w:t>
       </w:r>
     </w:p>
     <w:p>
@@ -460,7 +520,21 @@
         <w:rPr>
           <w:lang w:val="es-ES"/>
         </w:rPr>
-        <w:t xml:space="preserve"> y/o Kruskal-Wallis)</w:t>
+        <w:t xml:space="preserve"> y/o </w:t>
+      </w:r>
+      <w:proofErr w:type="spellStart"/>
+      <w:r>
+        <w:rPr>
+          <w:lang w:val="es-ES"/>
+        </w:rPr>
+        <w:t>Kruskal</w:t>
+      </w:r>
+      <w:proofErr w:type="spellEnd"/>
+      <w:r>
+        <w:rPr>
+          <w:lang w:val="es-ES"/>
+        </w:rPr>
+        <w:t>-Wallis)</w:t>
       </w:r>
       <w:r>
         <w:rPr>
@@ -645,7 +719,21 @@
         <w:rPr>
           <w:lang w:val="es-ES"/>
         </w:rPr>
-        <w:t xml:space="preserve">se evaluaron diferencias significativas inducidas por la zona con el test de Kruskal-Wallis y </w:t>
+        <w:t xml:space="preserve">se evaluaron diferencias significativas inducidas por la zona con el test de </w:t>
+      </w:r>
+      <w:proofErr w:type="spellStart"/>
+      <w:r>
+        <w:rPr>
+          <w:lang w:val="es-ES"/>
+        </w:rPr>
+        <w:t>Kruskal</w:t>
+      </w:r>
+      <w:proofErr w:type="spellEnd"/>
+      <w:r>
+        <w:rPr>
+          <w:lang w:val="es-ES"/>
+        </w:rPr>
+        <w:t xml:space="preserve">-Wallis y </w:t>
       </w:r>
       <w:r>
         <w:rPr>
@@ -1407,7 +1495,27 @@
                 <w:szCs w:val="24"/>
                 <w:lang w:val="es-CO"/>
               </w:rPr>
-              <w:t>. Distribución de p-valores para el test de Kruskal-Wallis para evaluar diferencias significativas en el Contenido de aceite por zona</w:t>
+              <w:t xml:space="preserve">. Distribución de p-valores para el test de </w:t>
+            </w:r>
+            <w:proofErr w:type="spellStart"/>
+            <w:r>
+              <w:rPr>
+                <w:iCs w:val="0"/>
+                <w:color w:val="auto"/>
+                <w:szCs w:val="24"/>
+                <w:lang w:val="es-CO"/>
+              </w:rPr>
+              <w:t>Kruskal</w:t>
+            </w:r>
+            <w:proofErr w:type="spellEnd"/>
+            <w:r>
+              <w:rPr>
+                <w:iCs w:val="0"/>
+                <w:color w:val="auto"/>
+                <w:szCs w:val="24"/>
+                <w:lang w:val="es-CO"/>
+              </w:rPr>
+              <w:t>-Wallis para evaluar diferencias significativas en el Contenido de aceite por zona</w:t>
             </w:r>
           </w:p>
         </w:tc>
@@ -1438,7 +1546,21 @@
         <w:rPr>
           <w:lang w:val="es-ES"/>
         </w:rPr>
-        <w:t xml:space="preserve"> se realizó el test de Kruskal-Wallis dando como resultado </w:t>
+        <w:t xml:space="preserve"> se realizó el test de </w:t>
+      </w:r>
+      <w:proofErr w:type="spellStart"/>
+      <w:r>
+        <w:rPr>
+          <w:lang w:val="es-ES"/>
+        </w:rPr>
+        <w:t>Kruskal</w:t>
+      </w:r>
+      <w:proofErr w:type="spellEnd"/>
+      <w:r>
+        <w:rPr>
+          <w:lang w:val="es-ES"/>
+        </w:rPr>
+        <w:t xml:space="preserve">-Wallis dando como resultado </w:t>
       </w:r>
       <w:r>
         <w:rPr>
@@ -2390,7 +2512,21 @@
               <w:rPr>
                 <w:lang w:val="es-CO"/>
               </w:rPr>
-              <w:t xml:space="preserve">. Distribución de p-valores para el test de Kruskal-Wallis para evaluar diferencias significativas en el </w:t>
+              <w:t xml:space="preserve">. Distribución de p-valores para el test de </w:t>
+            </w:r>
+            <w:proofErr w:type="spellStart"/>
+            <w:r>
+              <w:rPr>
+                <w:lang w:val="es-CO"/>
+              </w:rPr>
+              <w:t>Kruskal</w:t>
+            </w:r>
+            <w:proofErr w:type="spellEnd"/>
+            <w:r>
+              <w:rPr>
+                <w:lang w:val="es-CO"/>
+              </w:rPr>
+              <w:t xml:space="preserve">-Wallis para evaluar diferencias significativas en el </w:t>
             </w:r>
             <w:r>
               <w:rPr>
@@ -2427,7 +2563,21 @@
         <w:rPr>
           <w:lang w:val="es-ES"/>
         </w:rPr>
-        <w:t>Para evaluar las diferencias entre zonas se aplicó el test de Kruskal-Wallis encontrando que existen diferencias estadísticamente significativas entre las zonas (Intervalo del 90% de confianza para p-valores: [</w:t>
+        <w:t xml:space="preserve">Para evaluar las diferencias entre zonas se aplicó el test de </w:t>
+      </w:r>
+      <w:proofErr w:type="spellStart"/>
+      <w:r>
+        <w:rPr>
+          <w:lang w:val="es-ES"/>
+        </w:rPr>
+        <w:t>Kruskal</w:t>
+      </w:r>
+      <w:proofErr w:type="spellEnd"/>
+      <w:r>
+        <w:rPr>
+          <w:lang w:val="es-ES"/>
+        </w:rPr>
+        <w:t>-Wallis encontrando que existen diferencias estadísticamente significativas entre las zonas (Intervalo del 90% de confianza para p-valores: [</w:t>
       </w:r>
       <w:r>
         <w:rPr>
@@ -3033,7 +3183,21 @@
         <w:rPr>
           <w:lang w:val="es-CO"/>
         </w:rPr>
-        <w:t>Explorando ahora si existen diferencias significativas entre las zonas donde se evaluaron los diferentes clones, si se observa la Figura 13 se puede notar unas leves diferencias entre las zonas evaluadas (aunque alrededor de 0), no obstante al realizar el test de Kruskal-Wallis para la verificación de la hipótesis de diferencias entre zonas se obtuvo un rango de p-valores [0.06, 0.71] con una alta tendencia a presentar un p</w:t>
+        <w:t xml:space="preserve">Explorando ahora si existen diferencias significativas entre las zonas donde se evaluaron los diferentes clones, si se observa la Figura 13 se puede notar unas leves diferencias entre las zonas evaluadas (aunque alrededor de 0), no obstante al realizar el test de </w:t>
+      </w:r>
+      <w:proofErr w:type="spellStart"/>
+      <w:r>
+        <w:rPr>
+          <w:lang w:val="es-CO"/>
+        </w:rPr>
+        <w:t>Kruskal</w:t>
+      </w:r>
+      <w:proofErr w:type="spellEnd"/>
+      <w:r>
+        <w:rPr>
+          <w:lang w:val="es-CO"/>
+        </w:rPr>
+        <w:t>-Wallis para la verificación de la hipótesis de diferencias entre zonas se obtuvo un rango de p-valores [0.06, 0.71] con una alta tendencia a presentar un p</w:t>
       </w:r>
       <w:r>
         <w:rPr>
@@ -3296,7 +3460,21 @@
               <w:rPr>
                 <w:lang w:val="es-CO"/>
               </w:rPr>
-              <w:t>. Distribución de p-valores para el test de Kruskal-Wallis para evaluar diferencias significativas en el ácido palmítico por zona</w:t>
+              <w:t xml:space="preserve">. Distribución de p-valores para el test de </w:t>
+            </w:r>
+            <w:proofErr w:type="spellStart"/>
+            <w:r>
+              <w:rPr>
+                <w:lang w:val="es-CO"/>
+              </w:rPr>
+              <w:t>Kruskal</w:t>
+            </w:r>
+            <w:proofErr w:type="spellEnd"/>
+            <w:r>
+              <w:rPr>
+                <w:lang w:val="es-CO"/>
+              </w:rPr>
+              <w:t>-Wallis para evaluar diferencias significativas en el ácido palmítico por zona</w:t>
             </w:r>
           </w:p>
         </w:tc>
@@ -3767,7 +3945,21 @@
         <w:rPr>
           <w:lang w:val="es-CO"/>
         </w:rPr>
-        <w:t>Acto seguido, evaluando si existen diferencias entre zonas (Figura18), el test de Kruskal-Wallis indica que la distribución de p-valores oscila en un i</w:t>
+        <w:t xml:space="preserve">Acto seguido, evaluando si existen diferencias entre zonas (Figura18), el test de </w:t>
+      </w:r>
+      <w:proofErr w:type="spellStart"/>
+      <w:r>
+        <w:rPr>
+          <w:lang w:val="es-CO"/>
+        </w:rPr>
+        <w:t>Kruskal</w:t>
+      </w:r>
+      <w:proofErr w:type="spellEnd"/>
+      <w:r>
+        <w:rPr>
+          <w:lang w:val="es-CO"/>
+        </w:rPr>
+        <w:t>-Wallis indica que la distribución de p-valores oscila en un i</w:t>
       </w:r>
       <w:r>
         <w:rPr>
@@ -4048,7 +4240,21 @@
               <w:rPr>
                 <w:lang w:val="es-CO"/>
               </w:rPr>
-              <w:t>. Distribución de p-valores para el test de Kruskal-Wallis para evaluar diferencias significativas en el ácido esteárico por zona</w:t>
+              <w:t xml:space="preserve">. Distribución de p-valores para el test de </w:t>
+            </w:r>
+            <w:proofErr w:type="spellStart"/>
+            <w:r>
+              <w:rPr>
+                <w:lang w:val="es-CO"/>
+              </w:rPr>
+              <w:t>Kruskal</w:t>
+            </w:r>
+            <w:proofErr w:type="spellEnd"/>
+            <w:r>
+              <w:rPr>
+                <w:lang w:val="es-CO"/>
+              </w:rPr>
+              <w:t>-Wallis para evaluar diferencias significativas en el ácido esteárico por zona</w:t>
             </w:r>
           </w:p>
         </w:tc>
@@ -4737,7 +4943,21 @@
               <w:rPr>
                 <w:lang w:val="es-CO"/>
               </w:rPr>
-              <w:t>. Distribución de p-valores para el test de Kruskal-Wallis para evaluar diferencias significativas en el ácido oleico por zona</w:t>
+              <w:t xml:space="preserve">. Distribución de p-valores para el test de </w:t>
+            </w:r>
+            <w:proofErr w:type="spellStart"/>
+            <w:r>
+              <w:rPr>
+                <w:lang w:val="es-CO"/>
+              </w:rPr>
+              <w:t>Kruskal</w:t>
+            </w:r>
+            <w:proofErr w:type="spellEnd"/>
+            <w:r>
+              <w:rPr>
+                <w:lang w:val="es-CO"/>
+              </w:rPr>
+              <w:t>-Wallis para evaluar diferencias significativas en el ácido oleico por zona</w:t>
             </w:r>
           </w:p>
         </w:tc>
@@ -5211,7 +5431,21 @@
         <w:rPr>
           <w:lang w:val="es-CO"/>
         </w:rPr>
-        <w:t>Nuevamente evaluando si existen diferencias entre las zonas (Figura 28), las simulaciones del test Kruskal-Wallis arrojaron como resultado que no existen diferencias significativas por zona (Intervalo de p-valores 90% de confianza: [0.17, 0.87]).</w:t>
+        <w:t xml:space="preserve">Nuevamente evaluando si existen diferencias entre las zonas (Figura 28), las simulaciones del test </w:t>
+      </w:r>
+      <w:proofErr w:type="spellStart"/>
+      <w:r>
+        <w:rPr>
+          <w:lang w:val="es-CO"/>
+        </w:rPr>
+        <w:t>Kruskal</w:t>
+      </w:r>
+      <w:proofErr w:type="spellEnd"/>
+      <w:r>
+        <w:rPr>
+          <w:lang w:val="es-CO"/>
+        </w:rPr>
+        <w:t>-Wallis arrojaron como resultado que no existen diferencias significativas por zona (Intervalo de p-valores 90% de confianza: [0.17, 0.87]).</w:t>
       </w:r>
     </w:p>
     <w:p>
@@ -5457,7 +5691,21 @@
               <w:rPr>
                 <w:lang w:val="es-CO"/>
               </w:rPr>
-              <w:t>. Distribución de p-valores para el test de Kruskal-Wallis para evaluar diferencias significativas en el ácido linoleico por zona</w:t>
+              <w:t xml:space="preserve">. Distribución de p-valores para el test de </w:t>
+            </w:r>
+            <w:proofErr w:type="spellStart"/>
+            <w:r>
+              <w:rPr>
+                <w:lang w:val="es-CO"/>
+              </w:rPr>
+              <w:t>Kruskal</w:t>
+            </w:r>
+            <w:proofErr w:type="spellEnd"/>
+            <w:r>
+              <w:rPr>
+                <w:lang w:val="es-CO"/>
+              </w:rPr>
+              <w:t>-Wallis para evaluar diferencias significativas en el ácido linoleico por zona</w:t>
             </w:r>
           </w:p>
         </w:tc>
@@ -5920,7 +6168,21 @@
         <w:rPr>
           <w:lang w:val="es-CO"/>
         </w:rPr>
-        <w:t xml:space="preserve">Luego para verificar si dichas diferencias están inducidas por la zona, se realizó un test de Kruskal-Wallis a partir del cual se pudo verificar que no existen diferencias significativas por zona </w:t>
+        <w:t xml:space="preserve">Luego para verificar si dichas diferencias están inducidas por la zona, se realizó un test de </w:t>
+      </w:r>
+      <w:proofErr w:type="spellStart"/>
+      <w:r>
+        <w:rPr>
+          <w:lang w:val="es-CO"/>
+        </w:rPr>
+        <w:t>Kruskal</w:t>
+      </w:r>
+      <w:proofErr w:type="spellEnd"/>
+      <w:r>
+        <w:rPr>
+          <w:lang w:val="es-CO"/>
+        </w:rPr>
+        <w:t xml:space="preserve">-Wallis a partir del cual se pudo verificar que no existen diferencias significativas por zona </w:t>
       </w:r>
       <w:r>
         <w:rPr>
@@ -6202,7 +6464,21 @@
               <w:rPr>
                 <w:lang w:val="es-CO"/>
               </w:rPr>
-              <w:t>. Distribución de p-valores para el test de Kruskal-Wallis para evaluar diferencias significativas en el contenido de catequina por zona</w:t>
+              <w:t xml:space="preserve">. Distribución de p-valores para el test de </w:t>
+            </w:r>
+            <w:proofErr w:type="spellStart"/>
+            <w:r>
+              <w:rPr>
+                <w:lang w:val="es-CO"/>
+              </w:rPr>
+              <w:t>Kruskal</w:t>
+            </w:r>
+            <w:proofErr w:type="spellEnd"/>
+            <w:r>
+              <w:rPr>
+                <w:lang w:val="es-CO"/>
+              </w:rPr>
+              <w:t>-Wallis para evaluar diferencias significativas en el contenido de catequina por zona</w:t>
             </w:r>
           </w:p>
         </w:tc>
@@ -6717,7 +6993,21 @@
         <w:rPr>
           <w:lang w:val="es-CO"/>
         </w:rPr>
-        <w:t xml:space="preserve"> se observa que todas las diferencias en contenido de epicatequina pre y post fermentación están por encima de cero excepto para un clon. Adicional a esto el departamento del Huila es el que presenta las reducciones más altas en contenido de epicatequina seguido de los departamentos de Arauca y Santander respectivamente. Para evaluar si dichas diferencias son estadísticamente significativas se realizó el test de Kruskal-Wallis encontrándose que con un </w:t>
+        <w:t xml:space="preserve"> se observa que todas las diferencias en contenido de epicatequina pre y post fermentación están por encima de cero excepto para un clon. Adicional a esto el departamento del Huila es el que presenta las reducciones más altas en contenido de epicatequina seguido de los departamentos de Arauca y Santander respectivamente. Para evaluar si dichas diferencias son estadísticamente significativas se realizó el test de </w:t>
+      </w:r>
+      <w:proofErr w:type="spellStart"/>
+      <w:r>
+        <w:rPr>
+          <w:lang w:val="es-CO"/>
+        </w:rPr>
+        <w:t>Kruskal</w:t>
+      </w:r>
+      <w:proofErr w:type="spellEnd"/>
+      <w:r>
+        <w:rPr>
+          <w:lang w:val="es-CO"/>
+        </w:rPr>
+        <w:t xml:space="preserve">-Wallis encontrándose que con un </w:t>
       </w:r>
       <w:r>
         <w:rPr>
@@ -6999,7 +7289,21 @@
               <w:rPr>
                 <w:lang w:val="es-CO"/>
               </w:rPr>
-              <w:t>. Distribución de p-valores para el test de Kruskal-Wallis para evaluar diferencias significativas en el contenido de epicatequina por zona</w:t>
+              <w:t xml:space="preserve">. Distribución de p-valores para el test de </w:t>
+            </w:r>
+            <w:proofErr w:type="spellStart"/>
+            <w:r>
+              <w:rPr>
+                <w:lang w:val="es-CO"/>
+              </w:rPr>
+              <w:t>Kruskal</w:t>
+            </w:r>
+            <w:proofErr w:type="spellEnd"/>
+            <w:r>
+              <w:rPr>
+                <w:lang w:val="es-CO"/>
+              </w:rPr>
+              <w:t>-Wallis para evaluar diferencias significativas en el contenido de epicatequina por zona</w:t>
             </w:r>
           </w:p>
         </w:tc>
@@ -7454,7 +7758,21 @@
         <w:rPr>
           <w:lang w:val="es-CO"/>
         </w:rPr>
-        <w:t>Acto seguido para evaluar la influencia del sitio donde se realizó el estudio se procedió a la realización de un test de Kruskal-Wallis</w:t>
+        <w:t xml:space="preserve">Acto seguido para evaluar la influencia del sitio donde se realizó el estudio se procedió a la realización de un test de </w:t>
+      </w:r>
+      <w:proofErr w:type="spellStart"/>
+      <w:r>
+        <w:rPr>
+          <w:lang w:val="es-CO"/>
+        </w:rPr>
+        <w:t>Kruskal</w:t>
+      </w:r>
+      <w:proofErr w:type="spellEnd"/>
+      <w:r>
+        <w:rPr>
+          <w:lang w:val="es-CO"/>
+        </w:rPr>
+        <w:t>-Wallis</w:t>
       </w:r>
       <w:r>
         <w:rPr>
@@ -7742,7 +8060,21 @@
               <w:rPr>
                 <w:lang w:val="es-CO"/>
               </w:rPr>
-              <w:t>. Distribución de p-valores para el test de Kruskal-Wallis para evaluar diferencias significativas en la actividad antioxidante por zona</w:t>
+              <w:t xml:space="preserve">. Distribución de p-valores para el test de </w:t>
+            </w:r>
+            <w:proofErr w:type="spellStart"/>
+            <w:r>
+              <w:rPr>
+                <w:lang w:val="es-CO"/>
+              </w:rPr>
+              <w:t>Kruskal</w:t>
+            </w:r>
+            <w:proofErr w:type="spellEnd"/>
+            <w:r>
+              <w:rPr>
+                <w:lang w:val="es-CO"/>
+              </w:rPr>
+              <w:t>-Wallis para evaluar diferencias significativas en la actividad antioxidante por zona</w:t>
             </w:r>
           </w:p>
         </w:tc>
@@ -8675,6 +9007,62 @@
           <w:lang w:val="es-ES"/>
         </w:rPr>
       </w:pPr>
+      <w:r>
+        <w:rPr>
+          <w:lang w:val="es-ES"/>
+        </w:rPr>
+        <w:t>Debido a que los componentes principales constituyen una combinación lineal de las variables originales se determinó el aporte de cada variable por componente principal</w:t>
+      </w:r>
+      <w:r>
+        <w:rPr>
+          <w:lang w:val="es-ES"/>
+        </w:rPr>
+        <w:t>.</w:t>
+      </w:r>
+      <w:r>
+        <w:rPr>
+          <w:lang w:val="es-ES"/>
+        </w:rPr>
+        <w:t xml:space="preserve"> Para esto se calcularon tres indicadores que miden la importancia, contribución y </w:t>
+      </w:r>
+      <w:r>
+        <w:rPr>
+          <w:lang w:val="es-ES"/>
+        </w:rPr>
+        <w:t>correlación</w:t>
+      </w:r>
+      <w:r>
+        <w:rPr>
+          <w:lang w:val="es-ES"/>
+        </w:rPr>
+        <w:t xml:space="preserve"> de las variables originales con </w:t>
+      </w:r>
+      <w:r>
+        <w:rPr>
+          <w:lang w:val="es-ES"/>
+        </w:rPr>
+        <w:t>cada una de las componentes principales</w:t>
+      </w:r>
+      <w:r>
+        <w:rPr>
+          <w:lang w:val="es-ES"/>
+        </w:rPr>
+        <w:t xml:space="preserve"> seleccionadas</w:t>
+      </w:r>
+      <w:r>
+        <w:rPr>
+          <w:lang w:val="es-ES"/>
+        </w:rPr>
+        <w:t>, estos índices se muestran en la Figura 48.</w:t>
+      </w:r>
+    </w:p>
+    <w:p>
+      <w:pPr>
+        <w:jc w:val="both"/>
+        <w:rPr>
+          <w:lang w:val="es-ES"/>
+        </w:rPr>
+      </w:pPr>
     </w:p>
     <w:p>
       <w:pPr>
@@ -8687,6 +9075,7 @@
           <w:color w:val="00B050"/>
           <w:lang w:val="es-CO" w:eastAsia="es-CO"/>
         </w:rPr>
+        <w:lastRenderedPageBreak/>
         <w:drawing>
           <wp:inline distT="0" distB="0" distL="0" distR="0" wp14:anchorId="019D4440" wp14:editId="29B821B2">
             <wp:extent cx="5943600" cy="4457700"/>
@@ -8782,7 +9171,13 @@
         <w:rPr>
           <w:lang w:val="es-CO"/>
         </w:rPr>
-        <w:t>Indicadores</w:t>
+        <w:t>Í</w:t>
+      </w:r>
+      <w:r>
+        <w:rPr>
+          <w:lang w:val="es-CO"/>
+        </w:rPr>
+        <w:t>ndices</w:t>
       </w:r>
       <w:r>
         <w:rPr>
@@ -8794,7 +9189,454 @@
         <w:rPr>
           <w:lang w:val="es-CO"/>
         </w:rPr>
-        <w:t>. Cosenos cuadrados, contribuciones y correlaciones.</w:t>
+        <w:t xml:space="preserve">. </w:t>
+      </w:r>
+      <w:r>
+        <w:rPr>
+          <w:lang w:val="es-CO"/>
+        </w:rPr>
+        <w:t>Importancias</w:t>
+      </w:r>
+      <w:r>
+        <w:rPr>
+          <w:lang w:val="es-CO"/>
+        </w:rPr>
+        <w:t>, contribuciones y correlaciones.</w:t>
+      </w:r>
+    </w:p>
+    <w:p>
+      <w:pPr>
+        <w:jc w:val="both"/>
+        <w:rPr>
+          <w:lang w:val="es-ES"/>
+        </w:rPr>
+      </w:pPr>
+      <w:r>
+        <w:rPr>
+          <w:lang w:val="es-ES"/>
+        </w:rPr>
+        <w:t>Los primeros dos índices de la Figura 48 (de izquierda a derecha) miden el grado aporte que ejerce cada variable en la construcción de cada componente principal, aquí cada columna corresponde a las componentes principales seleccionadas y cada fila a las variables utilizadas para hacer el ACP. Por otro lado, el tercer indicador mide la correlación existente entre cada variable y cada componente principal con esto se busca cuantificar si el aporte de la variable a la componente se realiza en sentido positivo o negativo.</w:t>
+      </w:r>
+    </w:p>
+    <w:p>
+      <w:pPr>
+        <w:jc w:val="both"/>
+        <w:rPr>
+          <w:lang w:val="es-ES"/>
+        </w:rPr>
+      </w:pPr>
+    </w:p>
+    <w:p>
+      <w:pPr>
+        <w:jc w:val="both"/>
+        <w:rPr>
+          <w:lang w:val="es-ES"/>
+        </w:rPr>
+      </w:pPr>
+      <w:r>
+        <w:rPr>
+          <w:lang w:val="es-ES"/>
+        </w:rPr>
+        <w:t>De este modo se tiene para l</w:t>
+      </w:r>
+      <w:r>
+        <w:rPr>
+          <w:lang w:val="es-ES"/>
+        </w:rPr>
+        <w:t>a primera componente</w:t>
+      </w:r>
+      <w:r>
+        <w:rPr>
+          <w:lang w:val="es-ES"/>
+        </w:rPr>
+        <w:t xml:space="preserve"> principal que su principal poder</w:t>
+      </w:r>
+      <w:r>
+        <w:rPr>
+          <w:lang w:val="es-ES"/>
+        </w:rPr>
+        <w:t xml:space="preserve"> discrimina</w:t>
+      </w:r>
+      <w:r>
+        <w:rPr>
+          <w:lang w:val="es-ES"/>
+        </w:rPr>
+        <w:t>dor entre</w:t>
+      </w:r>
+      <w:r>
+        <w:rPr>
+          <w:lang w:val="es-ES"/>
+        </w:rPr>
+        <w:t xml:space="preserve"> los clones </w:t>
+      </w:r>
+      <w:r>
+        <w:rPr>
+          <w:lang w:val="es-ES"/>
+        </w:rPr>
+        <w:t xml:space="preserve">se ve influenciado </w:t>
+      </w:r>
+      <w:r>
+        <w:rPr>
+          <w:lang w:val="es-ES"/>
+        </w:rPr>
+        <w:t xml:space="preserve">por: </w:t>
+      </w:r>
+      <w:r>
+        <w:rPr>
+          <w:lang w:val="es-ES"/>
+        </w:rPr>
+        <w:t xml:space="preserve">los </w:t>
+      </w:r>
+      <w:r>
+        <w:rPr>
+          <w:lang w:val="es-ES"/>
+        </w:rPr>
+        <w:t>índices de cosecha</w:t>
+      </w:r>
+      <w:r>
+        <w:rPr>
+          <w:lang w:val="es-ES"/>
+        </w:rPr>
+        <w:t xml:space="preserve"> [Mazorca: positivo, Grano: negativo]</w:t>
+      </w:r>
+      <w:r>
+        <w:rPr>
+          <w:lang w:val="es-ES"/>
+        </w:rPr>
+        <w:t xml:space="preserve">, </w:t>
+      </w:r>
+      <w:r>
+        <w:rPr>
+          <w:lang w:val="es-ES"/>
+        </w:rPr>
+        <w:t xml:space="preserve">el </w:t>
+      </w:r>
+      <w:r>
+        <w:rPr>
+          <w:lang w:val="es-ES"/>
+        </w:rPr>
+        <w:t>contenido de fenoles totales</w:t>
+      </w:r>
+      <w:r>
+        <w:rPr>
+          <w:lang w:val="es-ES"/>
+        </w:rPr>
+        <w:t xml:space="preserve"> [negativo]</w:t>
+      </w:r>
+      <w:r>
+        <w:rPr>
+          <w:lang w:val="es-ES"/>
+        </w:rPr>
+        <w:t>,</w:t>
+      </w:r>
+      <w:r>
+        <w:rPr>
+          <w:lang w:val="es-ES"/>
+        </w:rPr>
+        <w:t xml:space="preserve"> la</w:t>
+      </w:r>
+      <w:r>
+        <w:rPr>
+          <w:lang w:val="es-ES"/>
+        </w:rPr>
+        <w:t xml:space="preserve"> actividad antioxidante</w:t>
+      </w:r>
+      <w:r>
+        <w:rPr>
+          <w:lang w:val="es-ES"/>
+        </w:rPr>
+        <w:t xml:space="preserve"> [positivo]</w:t>
+      </w:r>
+      <w:r>
+        <w:rPr>
+          <w:lang w:val="es-ES"/>
+        </w:rPr>
+        <w:t xml:space="preserve">, </w:t>
+      </w:r>
+      <w:r>
+        <w:rPr>
+          <w:lang w:val="es-ES"/>
+        </w:rPr>
+        <w:t xml:space="preserve">el </w:t>
+      </w:r>
+      <w:r>
+        <w:rPr>
+          <w:lang w:val="es-ES"/>
+        </w:rPr>
+        <w:t>porcentaje de aceite</w:t>
+      </w:r>
+      <w:r>
+        <w:rPr>
+          <w:lang w:val="es-ES"/>
+        </w:rPr>
+        <w:t xml:space="preserve"> [negativo]</w:t>
+      </w:r>
+      <w:r>
+        <w:rPr>
+          <w:lang w:val="es-ES"/>
+        </w:rPr>
+        <w:t xml:space="preserve"> y </w:t>
+      </w:r>
+      <w:r>
+        <w:rPr>
+          <w:lang w:val="es-ES"/>
+        </w:rPr>
+        <w:t xml:space="preserve">el </w:t>
+      </w:r>
+      <w:r>
+        <w:rPr>
+          <w:lang w:val="es-ES"/>
+        </w:rPr>
+        <w:t>contenido de epicatequina</w:t>
+      </w:r>
+      <w:r>
+        <w:rPr>
+          <w:lang w:val="es-ES"/>
+        </w:rPr>
+        <w:t xml:space="preserve"> [positivo]</w:t>
+      </w:r>
+      <w:r>
+        <w:rPr>
+          <w:lang w:val="es-ES"/>
+        </w:rPr>
+        <w:t>.</w:t>
+      </w:r>
+    </w:p>
+    <w:p>
+      <w:pPr>
+        <w:jc w:val="both"/>
+        <w:rPr>
+          <w:lang w:val="es-ES"/>
+        </w:rPr>
+      </w:pPr>
+    </w:p>
+    <w:p>
+      <w:pPr>
+        <w:jc w:val="both"/>
+        <w:rPr>
+          <w:lang w:val="es-ES"/>
+        </w:rPr>
+      </w:pPr>
+      <w:r>
+        <w:rPr>
+          <w:lang w:val="es-ES"/>
+        </w:rPr>
+        <w:t>Por su parte l</w:t>
+      </w:r>
+      <w:r>
+        <w:rPr>
+          <w:lang w:val="es-ES"/>
+        </w:rPr>
+        <w:t>a segunda componentes discrimina los clones</w:t>
+      </w:r>
+      <w:r>
+        <w:rPr>
+          <w:lang w:val="es-ES"/>
+        </w:rPr>
+        <w:t xml:space="preserve"> principalmente</w:t>
+      </w:r>
+      <w:r>
+        <w:rPr>
+          <w:lang w:val="es-ES"/>
+        </w:rPr>
+        <w:t xml:space="preserve"> por: los ácidos grasos palmítico</w:t>
+      </w:r>
+      <w:r>
+        <w:rPr>
+          <w:lang w:val="es-ES"/>
+        </w:rPr>
+        <w:t xml:space="preserve"> [negativo]</w:t>
+      </w:r>
+      <w:r>
+        <w:rPr>
+          <w:lang w:val="es-ES"/>
+        </w:rPr>
+        <w:t>, esteárico</w:t>
+      </w:r>
+      <w:r>
+        <w:rPr>
+          <w:lang w:val="es-ES"/>
+        </w:rPr>
+        <w:t xml:space="preserve"> [</w:t>
+      </w:r>
+      <w:r>
+        <w:rPr>
+          <w:lang w:val="es-ES"/>
+        </w:rPr>
+        <w:t>positivo</w:t>
+      </w:r>
+      <w:r>
+        <w:rPr>
+          <w:lang w:val="es-ES"/>
+        </w:rPr>
+        <w:t>]</w:t>
+      </w:r>
+      <w:r>
+        <w:rPr>
+          <w:lang w:val="es-ES"/>
+        </w:rPr>
+        <w:t xml:space="preserve"> y el contenido de catequina</w:t>
+      </w:r>
+      <w:r>
+        <w:rPr>
+          <w:lang w:val="es-ES"/>
+        </w:rPr>
+        <w:t xml:space="preserve"> [positivo]</w:t>
+      </w:r>
+      <w:r>
+        <w:rPr>
+          <w:lang w:val="es-ES"/>
+        </w:rPr>
+        <w:t>.</w:t>
+      </w:r>
+      <w:r>
+        <w:rPr>
+          <w:lang w:val="es-ES"/>
+        </w:rPr>
+        <w:t xml:space="preserve"> </w:t>
+      </w:r>
+      <w:r>
+        <w:rPr>
+          <w:lang w:val="es-ES"/>
+        </w:rPr>
+        <w:t xml:space="preserve">Y finalmente la tercera componente </w:t>
+      </w:r>
+      <w:r>
+        <w:rPr>
+          <w:lang w:val="es-ES"/>
+        </w:rPr>
+        <w:t xml:space="preserve">principal </w:t>
+      </w:r>
+      <w:r>
+        <w:rPr>
+          <w:lang w:val="es-ES"/>
+        </w:rPr>
+        <w:t xml:space="preserve">discrimina </w:t>
+      </w:r>
+      <w:r>
+        <w:rPr>
+          <w:lang w:val="es-ES"/>
+        </w:rPr>
+        <w:t>específicamente</w:t>
+      </w:r>
+      <w:r>
+        <w:rPr>
+          <w:lang w:val="es-ES"/>
+        </w:rPr>
+        <w:t xml:space="preserve"> por: los ácidos oleico</w:t>
+      </w:r>
+      <w:r>
+        <w:rPr>
+          <w:lang w:val="es-ES"/>
+        </w:rPr>
+        <w:t xml:space="preserve"> [positivo]</w:t>
+      </w:r>
+      <w:r>
+        <w:rPr>
+          <w:lang w:val="es-ES"/>
+        </w:rPr>
+        <w:t xml:space="preserve"> y linoleico</w:t>
+      </w:r>
+      <w:r>
+        <w:rPr>
+          <w:lang w:val="es-ES"/>
+        </w:rPr>
+        <w:t xml:space="preserve"> [positivo]</w:t>
+      </w:r>
+      <w:r>
+        <w:rPr>
+          <w:lang w:val="es-ES"/>
+        </w:rPr>
+        <w:t>.</w:t>
+      </w:r>
+    </w:p>
+    <w:p>
+      <w:pPr>
+        <w:jc w:val="both"/>
+        <w:rPr>
+          <w:lang w:val="es-ES"/>
+        </w:rPr>
+      </w:pPr>
+    </w:p>
+    <w:p>
+      <w:pPr>
+        <w:jc w:val="both"/>
+        <w:rPr>
+          <w:lang w:val="es-ES"/>
+        </w:rPr>
+      </w:pPr>
+      <w:r>
+        <w:rPr>
+          <w:lang w:val="es-ES"/>
+        </w:rPr>
+        <w:lastRenderedPageBreak/>
+        <w:t>Por otro lado, variable</w:t>
+      </w:r>
+      <w:r>
+        <w:rPr>
+          <w:lang w:val="es-ES"/>
+        </w:rPr>
+        <w:t xml:space="preserve">s como el porcentaje de cenizas y </w:t>
+      </w:r>
+      <w:r>
+        <w:rPr>
+          <w:lang w:val="es-ES"/>
+        </w:rPr>
+        <w:t xml:space="preserve"> la relación </w:t>
+      </w:r>
+      <w:r>
+        <w:rPr>
+          <w:lang w:val="es-ES"/>
+        </w:rPr>
+        <w:t>Tauromina/Cafeína</w:t>
+      </w:r>
+      <w:r>
+        <w:rPr>
+          <w:lang w:val="es-ES"/>
+        </w:rPr>
+        <w:t xml:space="preserve"> ejercen un efecto muy bajo en la clasificación de los clones y por tanto no forman parte de una contribución significativa a las componentes principales escogidas.</w:t>
+      </w:r>
+      <w:r>
+        <w:rPr>
+          <w:lang w:val="es-ES"/>
+        </w:rPr>
+        <w:t xml:space="preserve"> A continuación se muestran los círculos de correlaciones entre los compontes principales y las variables originales</w:t>
+      </w:r>
+      <w:r>
+        <w:rPr>
+          <w:lang w:val="es-ES"/>
+        </w:rPr>
+        <w:t xml:space="preserve"> (Figuras 49, 50 y 51)</w:t>
+      </w:r>
+      <w:r>
+        <w:rPr>
+          <w:lang w:val="es-ES"/>
+        </w:rPr>
+        <w:t>, estos indican las direcciones de máxima relación</w:t>
+      </w:r>
+      <w:r>
+        <w:rPr>
+          <w:lang w:val="es-ES"/>
+        </w:rPr>
+        <w:t xml:space="preserve"> o variación</w:t>
+      </w:r>
+      <w:r>
+        <w:rPr>
+          <w:lang w:val="es-ES"/>
+        </w:rPr>
+        <w:t xml:space="preserve"> y las variables que influyen en ellas, adicional a esto la escala de colores indica la importancia que tiene cada variable en la construcción de la componente, </w:t>
+      </w:r>
+      <w:r>
+        <w:rPr>
+          <w:lang w:val="es-ES"/>
+        </w:rPr>
+        <w:t>complementando</w:t>
+      </w:r>
+      <w:r>
+        <w:rPr>
+          <w:lang w:val="es-ES"/>
+        </w:rPr>
+        <w:t xml:space="preserve"> el análisis de la Figura 48.</w:t>
       </w:r>
     </w:p>
     <w:p>
@@ -9186,7 +10028,14 @@
         <w:rPr>
           <w:lang w:val="es-ES"/>
         </w:rPr>
-        <w:t>Biplot</w:t>
+        <w:t xml:space="preserve">Las direcciones de máxima variación son de utilidad para determinar cuáles son los individuos u observaciones que más se destacan en función de las variables que más aportan en la </w:t>
+      </w:r>
+      <w:r>
+        <w:rPr>
+          <w:lang w:val="es-ES"/>
+        </w:rPr>
+        <w:lastRenderedPageBreak/>
+        <w:t>construcción de las componentes principales. Como se puede observar en las Figuras 52, 53 y 54 se tiene una vista conjunta de clones y variables discriminados por el ambiente en el cual se recopilaron los datos. Aquí los clones próximos al centro de coordenadas corresponden a los individuos cercanos al promedio en la mayoría de variables, mientras los individuos más alejados del centro y próximos a los ejes principales son los clones que más se destacan bien sea por mediciones extremas (mínimos o máximos) de las variables originales.</w:t>
       </w:r>
     </w:p>
     <w:p>
@@ -9200,12 +10049,12 @@
     <w:tbl>
       <w:tblPr>
         <w:tblStyle w:val="TableGrid"/>
-        <w:tblW w:w="9933" w:type="dxa"/>
+        <w:tblW w:w="10074" w:type="dxa"/>
         <w:jc w:val="center"/>
         <w:tblLook w:val="04A0" w:firstRow="1" w:lastRow="0" w:firstColumn="1" w:lastColumn="0" w:noHBand="0" w:noVBand="1"/>
       </w:tblPr>
       <w:tblGrid>
-        <w:gridCol w:w="4896"/>
+        <w:gridCol w:w="5037"/>
         <w:gridCol w:w="5037"/>
       </w:tblGrid>
       <w:tr>
@@ -9214,11 +10063,11 @@
         </w:trPr>
         <w:tc>
           <w:tcPr>
-            <w:tcW w:w="4896" w:type="dxa"/>
+            <w:tcW w:w="5037" w:type="dxa"/>
           </w:tcPr>
           <w:p>
             <w:pPr>
-              <w:jc w:val="both"/>
+              <w:jc w:val="center"/>
               <w:rPr>
                 <w:lang w:val="es-ES"/>
               </w:rPr>
@@ -9228,7 +10077,6 @@
                 <w:noProof/>
                 <w:lang w:val="es-CO" w:eastAsia="es-CO"/>
               </w:rPr>
-              <w:lastRenderedPageBreak/>
               <w:drawing>
                 <wp:inline distT="0" distB="0" distL="0" distR="0" wp14:anchorId="0C25028A" wp14:editId="02DF3025">
                   <wp:extent cx="2971800" cy="2743200"/>
@@ -9280,24 +10128,14 @@
             <w:r>
               <w:t xml:space="preserve">Figura </w:t>
             </w:r>
-            <w:r>
-              <w:fldChar w:fldCharType="begin"/>
-            </w:r>
-            <w:r>
-              <w:instrText xml:space="preserve"> SEQ Ilustración \* ARABIC </w:instrText>
-            </w:r>
-            <w:r>
-              <w:fldChar w:fldCharType="separate"/>
-            </w:r>
-            <w:r>
-              <w:rPr>
-                <w:noProof/>
-              </w:rPr>
-              <w:t>52</w:t>
-            </w:r>
-            <w:r>
-              <w:fldChar w:fldCharType="end"/>
-            </w:r>
+            <w:fldSimple w:instr=" SEQ Ilustración \* ARABIC ">
+              <w:r>
+                <w:rPr>
+                  <w:noProof/>
+                </w:rPr>
+                <w:t>52</w:t>
+              </w:r>
+            </w:fldSimple>
             <w:r>
               <w:t>. Biplot dimensiones 1 y 2</w:t>
             </w:r>
@@ -9309,7 +10147,7 @@
           </w:tcPr>
           <w:p>
             <w:pPr>
-              <w:jc w:val="both"/>
+              <w:jc w:val="center"/>
               <w:rPr>
                 <w:lang w:val="es-ES"/>
               </w:rPr>
@@ -9373,24 +10211,14 @@
             <w:r>
               <w:t xml:space="preserve">Figura </w:t>
             </w:r>
-            <w:r>
-              <w:fldChar w:fldCharType="begin"/>
-            </w:r>
-            <w:r>
-              <w:instrText xml:space="preserve"> SEQ Ilustración \* ARABIC </w:instrText>
-            </w:r>
-            <w:r>
-              <w:fldChar w:fldCharType="separate"/>
-            </w:r>
-            <w:r>
-              <w:rPr>
-                <w:noProof/>
-              </w:rPr>
-              <w:t>53</w:t>
-            </w:r>
-            <w:r>
-              <w:fldChar w:fldCharType="end"/>
-            </w:r>
+            <w:fldSimple w:instr=" SEQ Ilustración \* ARABIC ">
+              <w:r>
+                <w:rPr>
+                  <w:noProof/>
+                </w:rPr>
+                <w:t>53</w:t>
+              </w:r>
+            </w:fldSimple>
             <w:r>
               <w:t>. Biplot dimensiones 1 y 3</w:t>
             </w:r>
@@ -9403,7 +10231,7 @@
         </w:trPr>
         <w:tc>
           <w:tcPr>
-            <w:tcW w:w="9933" w:type="dxa"/>
+            <w:tcW w:w="10074" w:type="dxa"/>
             <w:gridSpan w:val="2"/>
           </w:tcPr>
           <w:p>
@@ -9472,24 +10300,14 @@
             <w:r>
               <w:t xml:space="preserve">Figura </w:t>
             </w:r>
-            <w:r>
-              <w:fldChar w:fldCharType="begin"/>
-            </w:r>
-            <w:r>
-              <w:instrText xml:space="preserve"> SEQ Ilustración \* ARABIC </w:instrText>
-            </w:r>
-            <w:r>
-              <w:fldChar w:fldCharType="separate"/>
-            </w:r>
-            <w:r>
-              <w:rPr>
-                <w:noProof/>
-              </w:rPr>
-              <w:t>54</w:t>
-            </w:r>
-            <w:r>
-              <w:fldChar w:fldCharType="end"/>
-            </w:r>
+            <w:fldSimple w:instr=" SEQ Ilustración \* ARABIC ">
+              <w:r>
+                <w:rPr>
+                  <w:noProof/>
+                </w:rPr>
+                <w:t>54</w:t>
+              </w:r>
+            </w:fldSimple>
             <w:r>
               <w:t>. Biplot dimensiones 2 y 3</w:t>
             </w:r>
@@ -9516,20 +10334,44 @@
         <w:rPr>
           <w:lang w:val="es-ES"/>
         </w:rPr>
-        <w:t xml:space="preserve">Describir los </w:t>
-      </w:r>
-      <w:r>
-        <w:rPr>
-          <w:lang w:val="es-ES"/>
-        </w:rPr>
-        <w:t>clones que más se destacan en cada componente principal e interpretarlos según las variables originales.</w:t>
+        <w:t xml:space="preserve">En términos generales a partir de las Figuras 52, 53 y 54 se observa una clara distinción entre los ambientes, esto nos da como resultado un comportamiento diferencial de los clones en los diferentes ambientes tal y como se observó en el análisis de composición del cotiledón. Ahora </w:t>
+      </w:r>
+      <w:r>
+        <w:rPr>
+          <w:lang w:val="es-ES"/>
+        </w:rPr>
+        <w:lastRenderedPageBreak/>
+        <w:t xml:space="preserve">para identificar los clones </w:t>
+      </w:r>
+      <w:r>
+        <w:rPr>
+          <w:lang w:val="es-ES"/>
+        </w:rPr>
+        <w:t>que más se destacan en cada componente principal e interpretarlos según las variables originales</w:t>
+      </w:r>
+      <w:r>
+        <w:rPr>
+          <w:lang w:val="es-ES"/>
+        </w:rPr>
+        <w:t>, se presenta en la Figura 55 el gráfico de contribuciones de cada clon sobre los ejes principales</w:t>
+      </w:r>
+      <w:r>
+        <w:rPr>
+          <w:lang w:val="es-ES"/>
+        </w:rPr>
+        <w:t>, esto teniendo en cuenta las direcciones máxima variación y las correlaciones de las variables originales</w:t>
       </w:r>
       <w:bookmarkStart w:id="0" w:name="_GoBack"/>
       <w:bookmarkEnd w:id="0"/>
-    </w:p>
-    <w:p>
-      <w:pPr>
-        <w:pStyle w:val="ListParagraph"/>
+      <w:r>
+        <w:rPr>
+          <w:lang w:val="es-ES"/>
+        </w:rPr>
+        <w:t>.</w:t>
+      </w:r>
+    </w:p>
+    <w:p>
+      <w:pPr>
         <w:jc w:val="both"/>
         <w:rPr>
           <w:lang w:val="es-ES"/>
@@ -9538,7 +10380,111 @@
     </w:p>
     <w:p>
       <w:pPr>
-        <w:pStyle w:val="ListParagraph"/>
+        <w:keepNext/>
+        <w:jc w:val="center"/>
+        <w:rPr>
+          <w:lang w:val="es-CO"/>
+        </w:rPr>
+      </w:pPr>
+      <w:r>
+        <w:rPr>
+          <w:noProof/>
+          <w:lang w:val="es-CO" w:eastAsia="es-CO"/>
+        </w:rPr>
+        <w:drawing>
+          <wp:inline distT="0" distB="0" distL="0" distR="0" wp14:anchorId="027F2943" wp14:editId="51DCAC5B">
+            <wp:extent cx="5943600" cy="4754880"/>
+            <wp:effectExtent l="0" t="0" r="0" b="7620"/>
+            <wp:docPr id="61" name="Picture 61"/>
+            <wp:cNvGraphicFramePr>
+              <a:graphicFrameLocks xmlns:a="http://schemas.openxmlformats.org/drawingml/2006/main" noChangeAspect="1"/>
+            </wp:cNvGraphicFramePr>
+            <a:graphic xmlns:a="http://schemas.openxmlformats.org/drawingml/2006/main">
+              <a:graphicData uri="http://schemas.openxmlformats.org/drawingml/2006/picture">
+                <pic:pic xmlns:pic="http://schemas.openxmlformats.org/drawingml/2006/picture">
+                  <pic:nvPicPr>
+                    <pic:cNvPr id="61" name="ind_cosines.png"/>
+                    <pic:cNvPicPr/>
+                  </pic:nvPicPr>
+                  <pic:blipFill>
+                    <a:blip r:embed="rId62" cstate="print">
+                      <a:extLst>
+                        <a:ext uri="{28A0092B-C50C-407E-A947-70E740481C1C}">
+                          <a14:useLocalDpi xmlns:a14="http://schemas.microsoft.com/office/drawing/2010/main" val="0"/>
+                        </a:ext>
+                      </a:extLst>
+                    </a:blip>
+                    <a:stretch>
+                      <a:fillRect/>
+                    </a:stretch>
+                  </pic:blipFill>
+                  <pic:spPr>
+                    <a:xfrm>
+                      <a:off x="0" y="0"/>
+                      <a:ext cx="5943600" cy="4754880"/>
+                    </a:xfrm>
+                    <a:prstGeom prst="rect">
+                      <a:avLst/>
+                    </a:prstGeom>
+                  </pic:spPr>
+                </pic:pic>
+              </a:graphicData>
+            </a:graphic>
+          </wp:inline>
+        </w:drawing>
+      </w:r>
+    </w:p>
+    <w:p>
+      <w:pPr>
+        <w:pStyle w:val="Caption"/>
+        <w:jc w:val="center"/>
+        <w:rPr>
+          <w:lang w:val="es-CO"/>
+        </w:rPr>
+      </w:pPr>
+      <w:r>
+        <w:rPr>
+          <w:lang w:val="es-CO"/>
+        </w:rPr>
+        <w:t>Figura</w:t>
+      </w:r>
+      <w:r>
+        <w:rPr>
+          <w:lang w:val="es-CO"/>
+        </w:rPr>
+        <w:t xml:space="preserve"> </w:t>
+      </w:r>
+      <w:r>
+        <w:fldChar w:fldCharType="begin"/>
+      </w:r>
+      <w:r>
+        <w:rPr>
+          <w:lang w:val="es-CO"/>
+        </w:rPr>
+        <w:instrText xml:space="preserve"> SEQ Ilustración \* ARABIC </w:instrText>
+      </w:r>
+      <w:r>
+        <w:fldChar w:fldCharType="separate"/>
+      </w:r>
+      <w:r>
+        <w:rPr>
+          <w:noProof/>
+          <w:lang w:val="es-CO"/>
+        </w:rPr>
+        <w:t>55</w:t>
+      </w:r>
+      <w:r>
+        <w:fldChar w:fldCharType="end"/>
+      </w:r>
+      <w:r>
+        <w:rPr>
+          <w:lang w:val="es-CO"/>
+        </w:rPr>
+        <w:t>. Importancia de clones por componente principal y ambiente</w:t>
+      </w:r>
+    </w:p>
+    <w:p>
+      <w:pPr>
         <w:jc w:val="both"/>
         <w:rPr>
           <w:lang w:val="es-ES"/>
@@ -9547,46 +10493,6 @@
     </w:p>
     <w:p>
       <w:pPr>
-        <w:pStyle w:val="ListParagraph"/>
-        <w:jc w:val="both"/>
-        <w:rPr>
-          <w:color w:val="00B050"/>
-          <w:lang w:val="es-ES"/>
-        </w:rPr>
-      </w:pPr>
-    </w:p>
-    <w:p>
-      <w:pPr>
-        <w:pStyle w:val="ListParagraph"/>
-        <w:jc w:val="both"/>
-        <w:rPr>
-          <w:color w:val="00B050"/>
-          <w:lang w:val="es-ES"/>
-        </w:rPr>
-      </w:pPr>
-    </w:p>
-    <w:p>
-      <w:pPr>
-        <w:pStyle w:val="ListParagraph"/>
-        <w:jc w:val="both"/>
-        <w:rPr>
-          <w:color w:val="00B050"/>
-          <w:lang w:val="es-ES"/>
-        </w:rPr>
-      </w:pPr>
-    </w:p>
-    <w:p>
-      <w:pPr>
-        <w:pStyle w:val="ListParagraph"/>
-        <w:jc w:val="both"/>
-        <w:rPr>
-          <w:color w:val="00B050"/>
-          <w:lang w:val="es-ES"/>
-        </w:rPr>
-      </w:pPr>
-    </w:p>
-    <w:p>
-      <w:pPr>
         <w:pStyle w:val="Heading1"/>
         <w:rPr>
           <w:lang w:val="es-ES"/>
@@ -9596,7 +10502,6 @@
         <w:rPr>
           <w:lang w:val="es-ES"/>
         </w:rPr>
-        <w:lastRenderedPageBreak/>
         <w:t>Objetivo 3</w:t>
       </w:r>
     </w:p>
@@ -9662,7 +10567,7 @@
       </w:r>
     </w:p>
     <w:sectPr>
-      <w:footerReference w:type="default" r:id="rId62"/>
+      <w:footerReference w:type="default" r:id="rId63"/>
       <w:pgSz w:w="12240" w:h="15840"/>
       <w:pgMar w:top="1440" w:right="1440" w:bottom="1440" w:left="1440" w:header="708" w:footer="708" w:gutter="0"/>
       <w:cols w:space="708"/>
@@ -10823,7 +11728,7 @@
 </file>
 
 <file path=customXml/itemProps1.xml><?xml version="1.0" encoding="utf-8"?>
-<ds:datastoreItem xmlns:ds="http://schemas.openxmlformats.org/officeDocument/2006/customXml" ds:itemID="{FF4290FA-01DF-4789-A768-3B2E20ABAD55}">
+<ds:datastoreItem xmlns:ds="http://schemas.openxmlformats.org/officeDocument/2006/customXml" ds:itemID="{0E5CB772-8A2A-4396-B59D-5E540EF938AF}">
   <ds:schemaRefs>
     <ds:schemaRef ds:uri="http://schemas.openxmlformats.org/officeDocument/2006/bibliography"/>
   </ds:schemaRefs>

</xml_diff>

<commit_message>
First two objectives done
</commit_message>
<xml_diff>
--- a/_cacao_analysis/Informe de resultados.docx
+++ b/_cacao_analysis/Informe de resultados.docx
@@ -9457,19 +9457,7 @@
         <w:rPr>
           <w:lang w:val="es-ES"/>
         </w:rPr>
-        <w:t xml:space="preserve"> [</w:t>
-      </w:r>
-      <w:r>
-        <w:rPr>
-          <w:lang w:val="es-ES"/>
-        </w:rPr>
-        <w:t>positivo</w:t>
-      </w:r>
-      <w:r>
-        <w:rPr>
-          <w:lang w:val="es-ES"/>
-        </w:rPr>
-        <w:t>]</w:t>
+        <w:t xml:space="preserve"> [positivo]</w:t>
       </w:r>
       <w:r>
         <w:rPr>
@@ -10128,14 +10116,27 @@
             <w:r>
               <w:t xml:space="preserve">Figura </w:t>
             </w:r>
-            <w:fldSimple w:instr=" SEQ Ilustración \* ARABIC ">
-              <w:r>
-                <w:rPr>
-                  <w:noProof/>
-                </w:rPr>
-                <w:t>52</w:t>
-              </w:r>
-            </w:fldSimple>
+            <w:r>
+              <w:fldChar w:fldCharType="begin"/>
+            </w:r>
+            <w:r>
+              <w:instrText xml:space="preserve"> SEQ Ilustración \* ARABIC </w:instrText>
+            </w:r>
+            <w:r>
+              <w:fldChar w:fldCharType="separate"/>
+            </w:r>
+            <w:r>
+              <w:rPr>
+                <w:noProof/>
+              </w:rPr>
+              <w:t>52</w:t>
+            </w:r>
+            <w:r>
+              <w:rPr>
+                <w:noProof/>
+              </w:rPr>
+              <w:fldChar w:fldCharType="end"/>
+            </w:r>
             <w:r>
               <w:t>. Biplot dimensiones 1 y 2</w:t>
             </w:r>
@@ -10211,14 +10212,27 @@
             <w:r>
               <w:t xml:space="preserve">Figura </w:t>
             </w:r>
-            <w:fldSimple w:instr=" SEQ Ilustración \* ARABIC ">
-              <w:r>
-                <w:rPr>
-                  <w:noProof/>
-                </w:rPr>
-                <w:t>53</w:t>
-              </w:r>
-            </w:fldSimple>
+            <w:r>
+              <w:fldChar w:fldCharType="begin"/>
+            </w:r>
+            <w:r>
+              <w:instrText xml:space="preserve"> SEQ Ilustración \* ARABIC </w:instrText>
+            </w:r>
+            <w:r>
+              <w:fldChar w:fldCharType="separate"/>
+            </w:r>
+            <w:r>
+              <w:rPr>
+                <w:noProof/>
+              </w:rPr>
+              <w:t>53</w:t>
+            </w:r>
+            <w:r>
+              <w:rPr>
+                <w:noProof/>
+              </w:rPr>
+              <w:fldChar w:fldCharType="end"/>
+            </w:r>
             <w:r>
               <w:t>. Biplot dimensiones 1 y 3</w:t>
             </w:r>
@@ -10300,14 +10314,27 @@
             <w:r>
               <w:t xml:space="preserve">Figura </w:t>
             </w:r>
-            <w:fldSimple w:instr=" SEQ Ilustración \* ARABIC ">
-              <w:r>
-                <w:rPr>
-                  <w:noProof/>
-                </w:rPr>
-                <w:t>54</w:t>
-              </w:r>
-            </w:fldSimple>
+            <w:r>
+              <w:fldChar w:fldCharType="begin"/>
+            </w:r>
+            <w:r>
+              <w:instrText xml:space="preserve"> SEQ Ilustración \* ARABIC </w:instrText>
+            </w:r>
+            <w:r>
+              <w:fldChar w:fldCharType="separate"/>
+            </w:r>
+            <w:r>
+              <w:rPr>
+                <w:noProof/>
+              </w:rPr>
+              <w:t>54</w:t>
+            </w:r>
+            <w:r>
+              <w:rPr>
+                <w:noProof/>
+              </w:rPr>
+              <w:fldChar w:fldCharType="end"/>
+            </w:r>
             <w:r>
               <w:t>. Biplot dimensiones 2 y 3</w:t>
             </w:r>
@@ -10361,8 +10388,6 @@
         </w:rPr>
         <w:t>, esto teniendo en cuenta las direcciones máxima variación y las correlaciones de las variables originales</w:t>
       </w:r>
-      <w:bookmarkStart w:id="0" w:name="_GoBack"/>
-      <w:bookmarkEnd w:id="0"/>
       <w:r>
         <w:rPr>
           <w:lang w:val="es-ES"/>
@@ -10380,10 +10405,9 @@
     </w:p>
     <w:p>
       <w:pPr>
-        <w:keepNext/>
         <w:jc w:val="center"/>
         <w:rPr>
-          <w:lang w:val="es-CO"/>
+          <w:lang w:val="es-ES"/>
         </w:rPr>
       </w:pPr>
       <w:r>
@@ -10392,10 +10416,10 @@
           <w:lang w:val="es-CO" w:eastAsia="es-CO"/>
         </w:rPr>
         <w:drawing>
-          <wp:inline distT="0" distB="0" distL="0" distR="0" wp14:anchorId="027F2943" wp14:editId="51DCAC5B">
+          <wp:inline distT="0" distB="0" distL="0" distR="0" wp14:anchorId="4DA82D38" wp14:editId="3DB7B206">
             <wp:extent cx="5943600" cy="4754880"/>
             <wp:effectExtent l="0" t="0" r="0" b="7620"/>
-            <wp:docPr id="61" name="Picture 61"/>
+            <wp:docPr id="5" name="Picture 5"/>
             <wp:cNvGraphicFramePr>
               <a:graphicFrameLocks xmlns:a="http://schemas.openxmlformats.org/drawingml/2006/main" noChangeAspect="1"/>
             </wp:cNvGraphicFramePr>
@@ -10403,7 +10427,7 @@
               <a:graphicData uri="http://schemas.openxmlformats.org/drawingml/2006/picture">
                 <pic:pic xmlns:pic="http://schemas.openxmlformats.org/drawingml/2006/picture">
                   <pic:nvPicPr>
-                    <pic:cNvPr id="61" name="ind_cosines.png"/>
+                    <pic:cNvPr id="5" name="ind_cosines.png"/>
                     <pic:cNvPicPr/>
                   </pic:nvPicPr>
                   <pic:blipFill>
@@ -10480,7 +10504,19 @@
         <w:rPr>
           <w:lang w:val="es-CO"/>
         </w:rPr>
-        <w:t>. Importancia de clones por componente principal y ambiente</w:t>
+        <w:t xml:space="preserve">. </w:t>
+      </w:r>
+      <w:r>
+        <w:rPr>
+          <w:lang w:val="es-CO"/>
+        </w:rPr>
+        <w:t>Contribución</w:t>
+      </w:r>
+      <w:r>
+        <w:rPr>
+          <w:lang w:val="es-CO"/>
+        </w:rPr>
+        <w:t xml:space="preserve"> de clones por componente principal y ambiente</w:t>
       </w:r>
     </w:p>
     <w:p>
@@ -10490,6 +10526,276 @@
           <w:lang w:val="es-ES"/>
         </w:rPr>
       </w:pPr>
+      <w:r>
+        <w:rPr>
+          <w:lang w:val="es-ES"/>
+        </w:rPr>
+        <w:t>Como se observa en la Figura 55, existen ciertos clones que tienden a destacarse más en un determinado ambiente en función de las variables que definen las componentes principales. Casos destacados son los clones de cacao en el ambiente de Santander donde se destacaron los clones CCN 51, FLE 3, FSV 41 y SCC 55 en la primera componente principal.</w:t>
+      </w:r>
+    </w:p>
+    <w:p>
+      <w:pPr>
+        <w:jc w:val="both"/>
+        <w:rPr>
+          <w:lang w:val="es-ES"/>
+        </w:rPr>
+      </w:pPr>
+    </w:p>
+    <w:p>
+      <w:pPr>
+        <w:jc w:val="both"/>
+        <w:rPr>
+          <w:lang w:val="es-ES"/>
+        </w:rPr>
+      </w:pPr>
+      <w:r>
+        <w:rPr>
+          <w:lang w:val="es-ES"/>
+        </w:rPr>
+        <w:t xml:space="preserve">En este sentido, el clon CCN 51 del departamento de Santander se destaca por tener unos de los más bajos registros en contenido de epicatequina así como una baja actividad antioxidante. Mientras, el clon FLE 3 </w:t>
+      </w:r>
+      <w:r>
+        <w:rPr>
+          <w:lang w:val="es-ES"/>
+        </w:rPr>
+        <w:t>se destaca por tener el porcentaje</w:t>
+      </w:r>
+      <w:r>
+        <w:rPr>
+          <w:lang w:val="es-ES"/>
+        </w:rPr>
+        <w:t xml:space="preserve"> </w:t>
+      </w:r>
+      <w:r>
+        <w:rPr>
+          <w:lang w:val="es-ES"/>
+        </w:rPr>
+        <w:t>más alto</w:t>
+      </w:r>
+      <w:r>
+        <w:rPr>
+          <w:lang w:val="es-ES"/>
+        </w:rPr>
+        <w:t xml:space="preserve"> de aceite</w:t>
+      </w:r>
+      <w:r>
+        <w:rPr>
+          <w:lang w:val="es-ES"/>
+        </w:rPr>
+        <w:t xml:space="preserve">. Prosiguiendo el clon FSV 41 muestra el menor índice de mazorca y por consiguiente el mayor índice de grano agregándole a esto la más baja relación </w:t>
+      </w:r>
+      <w:r>
+        <w:rPr>
+          <w:lang w:val="es-ES"/>
+        </w:rPr>
+        <w:t>Tauromina/Cafeína</w:t>
+      </w:r>
+      <w:r>
+        <w:rPr>
+          <w:lang w:val="es-ES"/>
+        </w:rPr>
+        <w:t>. Y finalmente, el clon SCC 55 se destaca por tener la más baja actividad antioxidante y un bajo porcentaje de ceniza.</w:t>
+      </w:r>
+    </w:p>
+    <w:p>
+      <w:pPr>
+        <w:jc w:val="both"/>
+        <w:rPr>
+          <w:lang w:val="es-ES"/>
+        </w:rPr>
+      </w:pPr>
+    </w:p>
+    <w:p>
+      <w:pPr>
+        <w:jc w:val="both"/>
+        <w:rPr>
+          <w:lang w:val="es-ES"/>
+        </w:rPr>
+      </w:pPr>
+      <w:r>
+        <w:rPr>
+          <w:lang w:val="es-ES"/>
+        </w:rPr>
+        <w:lastRenderedPageBreak/>
+        <w:t xml:space="preserve">Por otro lado, el departamento de Arauca cuenta únicamente con un clon el cual sus tres replicas pasan el umbral de importancia del 0.5, el clon CCN 51 destaca por presentar una de las más altas actividades antioxidantes, el más bajo porcentaje de aceite, el más bajo contenido de ácido oleico y los más altos valores en porcentaje de cenizas y relación </w:t>
+      </w:r>
+      <w:r>
+        <w:rPr>
+          <w:lang w:val="es-ES"/>
+        </w:rPr>
+        <w:t>Tauromina/Cafeína</w:t>
+      </w:r>
+      <w:r>
+        <w:rPr>
+          <w:lang w:val="es-ES"/>
+        </w:rPr>
+        <w:t>.</w:t>
+      </w:r>
+    </w:p>
+    <w:p>
+      <w:pPr>
+        <w:jc w:val="both"/>
+        <w:rPr>
+          <w:lang w:val="es-ES"/>
+        </w:rPr>
+      </w:pPr>
+    </w:p>
+    <w:p>
+      <w:pPr>
+        <w:jc w:val="both"/>
+        <w:rPr>
+          <w:lang w:val="es-ES"/>
+        </w:rPr>
+      </w:pPr>
+      <w:r>
+        <w:rPr>
+          <w:lang w:val="es-ES"/>
+        </w:rPr>
+        <w:t>Continuando con la lectura de resultados, se tiene que para la segunda componente principal relacionada con los ácidos grasos palmítico,</w:t>
+      </w:r>
+      <w:r>
+        <w:rPr>
+          <w:lang w:val="es-ES"/>
+        </w:rPr>
+        <w:t xml:space="preserve"> esteárico y el contenido de catequina</w:t>
+      </w:r>
+      <w:r>
+        <w:rPr>
+          <w:lang w:val="es-ES"/>
+        </w:rPr>
+        <w:t xml:space="preserve">, se destacan dos clones uno en el departamento de Arauca que es el clon SCC 23  el cual se destaca por la más alta actividad antioxidante y el más alto contenido del ácido esteárico. Mientras el clon FSA 12 en el departamento de Santander </w:t>
+      </w:r>
+      <w:r>
+        <w:rPr>
+          <w:lang w:val="es-ES"/>
+        </w:rPr>
+        <w:t>muestra los conteos más altos de fenoles totales y catequina.</w:t>
+      </w:r>
+    </w:p>
+    <w:p>
+      <w:pPr>
+        <w:jc w:val="both"/>
+        <w:rPr>
+          <w:lang w:val="es-ES"/>
+        </w:rPr>
+      </w:pPr>
+    </w:p>
+    <w:p>
+      <w:pPr>
+        <w:jc w:val="both"/>
+        <w:rPr>
+          <w:lang w:val="es-ES"/>
+        </w:rPr>
+      </w:pPr>
+      <w:r>
+        <w:rPr>
+          <w:lang w:val="es-ES"/>
+        </w:rPr>
+        <w:t xml:space="preserve">En términos de la tercera componente principal relacionada principalmente con </w:t>
+      </w:r>
+      <w:r>
+        <w:rPr>
+          <w:lang w:val="es-ES"/>
+        </w:rPr>
+        <w:t>los ácidos oleico y linoleico</w:t>
+      </w:r>
+      <w:r>
+        <w:rPr>
+          <w:lang w:val="es-ES"/>
+        </w:rPr>
+        <w:t>, se tiene que los clones más destacados por departamento son:</w:t>
+      </w:r>
+    </w:p>
+    <w:p>
+      <w:pPr>
+        <w:jc w:val="both"/>
+        <w:rPr>
+          <w:lang w:val="es-ES"/>
+        </w:rPr>
+      </w:pPr>
+    </w:p>
+    <w:p>
+      <w:pPr>
+        <w:pStyle w:val="ListParagraph"/>
+        <w:numPr>
+          <w:ilvl w:val="0"/>
+          <w:numId w:val="3"/>
+        </w:numPr>
+        <w:jc w:val="both"/>
+        <w:rPr>
+          <w:lang w:val="es-ES"/>
+        </w:rPr>
+      </w:pPr>
+      <w:r>
+        <w:rPr>
+          <w:lang w:val="es-ES"/>
+        </w:rPr>
+        <w:t>Santander: clon FEAR 5 que presenta el contenido más bajo de ácido palmítico y el más alto de ácido oleico.</w:t>
+      </w:r>
+    </w:p>
+    <w:p>
+      <w:pPr>
+        <w:pStyle w:val="ListParagraph"/>
+        <w:numPr>
+          <w:ilvl w:val="0"/>
+          <w:numId w:val="3"/>
+        </w:numPr>
+        <w:jc w:val="both"/>
+        <w:rPr>
+          <w:lang w:val="es-ES"/>
+        </w:rPr>
+      </w:pPr>
+      <w:r>
+        <w:rPr>
+          <w:lang w:val="es-ES"/>
+        </w:rPr>
+        <w:t xml:space="preserve">Huila: clon FSA 12 con </w:t>
+      </w:r>
+      <w:r>
+        <w:rPr>
+          <w:lang w:val="es-ES"/>
+        </w:rPr>
+        <w:t>uno de los más altos contenidos de ácido oleico así como un alto índice de mazorca y más bajos porcentajes de aceite. Del mismo modo se destaca el clon SCC 23 con el índice de mazorca más alto, más bajo de índice de grano y uno de los más altos contenidos de ácido oleico.</w:t>
+      </w:r>
+    </w:p>
+    <w:p>
+      <w:pPr>
+        <w:pStyle w:val="ListParagraph"/>
+        <w:numPr>
+          <w:ilvl w:val="0"/>
+          <w:numId w:val="3"/>
+        </w:numPr>
+        <w:jc w:val="both"/>
+        <w:rPr>
+          <w:lang w:val="es-ES"/>
+        </w:rPr>
+      </w:pPr>
+      <w:r>
+        <w:rPr>
+          <w:lang w:val="es-ES"/>
+        </w:rPr>
+        <w:t xml:space="preserve">Arauca: clon CCN 51 con alta actividad antioxidante, el más bajo porcentaje de aceite al igual que el más bajo contenido de ácido oleico y los valores más altos del porcentaje de cenizas y de la relación </w:t>
+      </w:r>
+      <w:r>
+        <w:rPr>
+          <w:lang w:val="es-ES"/>
+        </w:rPr>
+        <w:t>Tauromina/Cafeína</w:t>
+      </w:r>
+      <w:r>
+        <w:rPr>
+          <w:lang w:val="es-ES"/>
+        </w:rPr>
+        <w:t xml:space="preserve">. Por otro lado, </w:t>
+      </w:r>
+      <w:r>
+        <w:rPr>
+          <w:lang w:val="es-ES"/>
+        </w:rPr>
+        <w:t>también se destaca el clon FSV 41 con uno de los conteos más bajos de fenoles totales, el contenido más alto de ácido palmítico, el contenido más bajo de ácido linoleico y catequina.</w:t>
+      </w:r>
+      <w:bookmarkStart w:id="0" w:name="_GoBack"/>
+      <w:bookmarkEnd w:id="0"/>
     </w:p>
     <w:p>
       <w:pPr>
@@ -10807,11 +11113,103 @@
       </w:pPr>
     </w:lvl>
   </w:abstractNum>
+  <w:abstractNum w:abstractNumId="2" w15:restartNumberingAfterBreak="0">
+    <w:nsid w:val="5D3167FB"/>
+    <w:multiLevelType w:val="hybridMultilevel"/>
+    <w:tmpl w:val="86AE5BB4"/>
+    <w:lvl w:ilvl="0" w:tplc="240A000F">
+      <w:start w:val="1"/>
+      <w:numFmt w:val="decimal"/>
+      <w:lvlText w:val="%1."/>
+      <w:lvlJc w:val="left"/>
+      <w:pPr>
+        <w:ind w:left="720" w:hanging="360"/>
+      </w:pPr>
+      <w:rPr>
+        <w:rFonts w:hint="default"/>
+      </w:rPr>
+    </w:lvl>
+    <w:lvl w:ilvl="1" w:tplc="240A0019" w:tentative="1">
+      <w:start w:val="1"/>
+      <w:numFmt w:val="lowerLetter"/>
+      <w:lvlText w:val="%2."/>
+      <w:lvlJc w:val="left"/>
+      <w:pPr>
+        <w:ind w:left="1440" w:hanging="360"/>
+      </w:pPr>
+    </w:lvl>
+    <w:lvl w:ilvl="2" w:tplc="240A001B" w:tentative="1">
+      <w:start w:val="1"/>
+      <w:numFmt w:val="lowerRoman"/>
+      <w:lvlText w:val="%3."/>
+      <w:lvlJc w:val="right"/>
+      <w:pPr>
+        <w:ind w:left="2160" w:hanging="180"/>
+      </w:pPr>
+    </w:lvl>
+    <w:lvl w:ilvl="3" w:tplc="240A000F" w:tentative="1">
+      <w:start w:val="1"/>
+      <w:numFmt w:val="decimal"/>
+      <w:lvlText w:val="%4."/>
+      <w:lvlJc w:val="left"/>
+      <w:pPr>
+        <w:ind w:left="2880" w:hanging="360"/>
+      </w:pPr>
+    </w:lvl>
+    <w:lvl w:ilvl="4" w:tplc="240A0019" w:tentative="1">
+      <w:start w:val="1"/>
+      <w:numFmt w:val="lowerLetter"/>
+      <w:lvlText w:val="%5."/>
+      <w:lvlJc w:val="left"/>
+      <w:pPr>
+        <w:ind w:left="3600" w:hanging="360"/>
+      </w:pPr>
+    </w:lvl>
+    <w:lvl w:ilvl="5" w:tplc="240A001B" w:tentative="1">
+      <w:start w:val="1"/>
+      <w:numFmt w:val="lowerRoman"/>
+      <w:lvlText w:val="%6."/>
+      <w:lvlJc w:val="right"/>
+      <w:pPr>
+        <w:ind w:left="4320" w:hanging="180"/>
+      </w:pPr>
+    </w:lvl>
+    <w:lvl w:ilvl="6" w:tplc="240A000F" w:tentative="1">
+      <w:start w:val="1"/>
+      <w:numFmt w:val="decimal"/>
+      <w:lvlText w:val="%7."/>
+      <w:lvlJc w:val="left"/>
+      <w:pPr>
+        <w:ind w:left="5040" w:hanging="360"/>
+      </w:pPr>
+    </w:lvl>
+    <w:lvl w:ilvl="7" w:tplc="240A0019" w:tentative="1">
+      <w:start w:val="1"/>
+      <w:numFmt w:val="lowerLetter"/>
+      <w:lvlText w:val="%8."/>
+      <w:lvlJc w:val="left"/>
+      <w:pPr>
+        <w:ind w:left="5760" w:hanging="360"/>
+      </w:pPr>
+    </w:lvl>
+    <w:lvl w:ilvl="8" w:tplc="240A001B" w:tentative="1">
+      <w:start w:val="1"/>
+      <w:numFmt w:val="lowerRoman"/>
+      <w:lvlText w:val="%9."/>
+      <w:lvlJc w:val="right"/>
+      <w:pPr>
+        <w:ind w:left="6480" w:hanging="180"/>
+      </w:pPr>
+    </w:lvl>
+  </w:abstractNum>
   <w:num w:numId="1">
     <w:abstractNumId w:val="1"/>
   </w:num>
   <w:num w:numId="2">
     <w:abstractNumId w:val="0"/>
+  </w:num>
+  <w:num w:numId="3">
+    <w:abstractNumId w:val="2"/>
   </w:num>
 </w:numbering>
 </file>
@@ -11728,7 +12126,7 @@
 </file>
 
 <file path=customXml/itemProps1.xml><?xml version="1.0" encoding="utf-8"?>
-<ds:datastoreItem xmlns:ds="http://schemas.openxmlformats.org/officeDocument/2006/customXml" ds:itemID="{0E5CB772-8A2A-4396-B59D-5E540EF938AF}">
+<ds:datastoreItem xmlns:ds="http://schemas.openxmlformats.org/officeDocument/2006/customXml" ds:itemID="{1A2D1A7C-BF5A-4407-89F1-02EBEC42B368}">
   <ds:schemaRefs>
     <ds:schemaRef ds:uri="http://schemas.openxmlformats.org/officeDocument/2006/bibliography"/>
   </ds:schemaRefs>

</xml_diff>

<commit_message>
Working at Objective 4
</commit_message>
<xml_diff>
--- a/_cacao_analysis/Informe de resultados.docx
+++ b/_cacao_analysis/Informe de resultados.docx
@@ -18,27 +18,17 @@
         </w:rPr>
         <w:t>Caracterización fisicoquímica y funcional para identificar clones élite de cacao (</w:t>
       </w:r>
-      <w:proofErr w:type="spellStart"/>
       <w:r>
         <w:rPr>
           <w:b/>
           <w:i/>
           <w:lang w:val="es-ES"/>
         </w:rPr>
-        <w:t>Theobroma</w:t>
-      </w:r>
-      <w:proofErr w:type="spellEnd"/>
+        <w:t>Theobroma cacao l</w:t>
+      </w:r>
       <w:r>
         <w:rPr>
           <w:b/>
-          <w:i/>
-          <w:lang w:val="es-ES"/>
-        </w:rPr>
-        <w:t xml:space="preserve"> cacao l</w:t>
-      </w:r>
-      <w:r>
-        <w:rPr>
-          <w:b/>
           <w:lang w:val="es-ES"/>
         </w:rPr>
         <w:t>.) en tres zonas productoras de Colombia</w:t>
@@ -168,16 +158,8 @@
         <w:rPr>
           <w:lang w:val="es-ES"/>
         </w:rPr>
-        <w:t xml:space="preserve"> y posterior a la fermentación a través del test de </w:t>
-      </w:r>
-      <w:proofErr w:type="spellStart"/>
-      <w:r>
-        <w:rPr>
-          <w:lang w:val="es-ES"/>
-        </w:rPr>
-        <w:t>Shapiro-Wilks</w:t>
-      </w:r>
-      <w:proofErr w:type="spellEnd"/>
+        <w:t xml:space="preserve"> y posterior a la fermentación a través del test de Shapiro-Wilks</w:t>
+      </w:r>
       <w:r>
         <w:rPr>
           <w:lang w:val="es-ES"/>
@@ -230,21 +212,7 @@
         <w:rPr>
           <w:lang w:val="es-ES"/>
         </w:rPr>
-        <w:t xml:space="preserve"> (t-</w:t>
-      </w:r>
-      <w:proofErr w:type="spellStart"/>
-      <w:r>
-        <w:rPr>
-          <w:lang w:val="es-ES"/>
-        </w:rPr>
-        <w:t>student</w:t>
-      </w:r>
-      <w:proofErr w:type="spellEnd"/>
-      <w:r>
-        <w:rPr>
-          <w:lang w:val="es-ES"/>
-        </w:rPr>
-        <w:t>, ANOVA,…)</w:t>
+        <w:t xml:space="preserve"> (t-student, ANOVA,…)</w:t>
       </w:r>
       <w:r>
         <w:rPr>
@@ -326,21 +294,7 @@
         <w:rPr>
           <w:lang w:val="es-ES"/>
         </w:rPr>
-        <w:t xml:space="preserve"> y </w:t>
-      </w:r>
-      <w:proofErr w:type="spellStart"/>
-      <w:r>
-        <w:rPr>
-          <w:lang w:val="es-ES"/>
-        </w:rPr>
-        <w:t>Kruskal</w:t>
-      </w:r>
-      <w:proofErr w:type="spellEnd"/>
-      <w:r>
-        <w:rPr>
-          <w:lang w:val="es-ES"/>
-        </w:rPr>
-        <w:t>-Wallis</w:t>
+        <w:t xml:space="preserve"> y Kruskal-Wallis</w:t>
       </w:r>
       <w:r>
         <w:rPr>
@@ -430,21 +384,7 @@
         <w:rPr>
           <w:lang w:val="es-ES"/>
         </w:rPr>
-        <w:t xml:space="preserve"> para garantizar una </w:t>
-      </w:r>
-      <w:proofErr w:type="spellStart"/>
-      <w:r>
-        <w:rPr>
-          <w:lang w:val="es-ES"/>
-        </w:rPr>
-        <w:t>pseudo</w:t>
-      </w:r>
-      <w:proofErr w:type="spellEnd"/>
-      <w:r>
-        <w:rPr>
-          <w:lang w:val="es-ES"/>
-        </w:rPr>
-        <w:t>-independencia de las observaciones:</w:t>
+        <w:t xml:space="preserve"> para garantizar una pseudo-independencia de las observaciones:</w:t>
       </w:r>
     </w:p>
     <w:p>
@@ -520,21 +460,7 @@
         <w:rPr>
           <w:lang w:val="es-ES"/>
         </w:rPr>
-        <w:t xml:space="preserve"> y/o </w:t>
-      </w:r>
-      <w:proofErr w:type="spellStart"/>
-      <w:r>
-        <w:rPr>
-          <w:lang w:val="es-ES"/>
-        </w:rPr>
-        <w:t>Kruskal</w:t>
-      </w:r>
-      <w:proofErr w:type="spellEnd"/>
-      <w:r>
-        <w:rPr>
-          <w:lang w:val="es-ES"/>
-        </w:rPr>
-        <w:t>-Wallis)</w:t>
+        <w:t xml:space="preserve"> y/o Kruskal-Wallis)</w:t>
       </w:r>
       <w:r>
         <w:rPr>
@@ -719,21 +645,7 @@
         <w:rPr>
           <w:lang w:val="es-ES"/>
         </w:rPr>
-        <w:t xml:space="preserve">se evaluaron diferencias significativas inducidas por la zona con el test de </w:t>
-      </w:r>
-      <w:proofErr w:type="spellStart"/>
-      <w:r>
-        <w:rPr>
-          <w:lang w:val="es-ES"/>
-        </w:rPr>
-        <w:t>Kruskal</w:t>
-      </w:r>
-      <w:proofErr w:type="spellEnd"/>
-      <w:r>
-        <w:rPr>
-          <w:lang w:val="es-ES"/>
-        </w:rPr>
-        <w:t xml:space="preserve">-Wallis y </w:t>
+        <w:t xml:space="preserve">se evaluaron diferencias significativas inducidas por la zona con el test de Kruskal-Wallis y </w:t>
       </w:r>
       <w:r>
         <w:rPr>
@@ -1495,27 +1407,7 @@
                 <w:szCs w:val="24"/>
                 <w:lang w:val="es-CO"/>
               </w:rPr>
-              <w:t xml:space="preserve">. Distribución de p-valores para el test de </w:t>
-            </w:r>
-            <w:proofErr w:type="spellStart"/>
-            <w:r>
-              <w:rPr>
-                <w:iCs w:val="0"/>
-                <w:color w:val="auto"/>
-                <w:szCs w:val="24"/>
-                <w:lang w:val="es-CO"/>
-              </w:rPr>
-              <w:t>Kruskal</w:t>
-            </w:r>
-            <w:proofErr w:type="spellEnd"/>
-            <w:r>
-              <w:rPr>
-                <w:iCs w:val="0"/>
-                <w:color w:val="auto"/>
-                <w:szCs w:val="24"/>
-                <w:lang w:val="es-CO"/>
-              </w:rPr>
-              <w:t>-Wallis para evaluar diferencias significativas en el Contenido de aceite por zona</w:t>
+              <w:t>. Distribución de p-valores para el test de Kruskal-Wallis para evaluar diferencias significativas en el Contenido de aceite por zona</w:t>
             </w:r>
           </w:p>
         </w:tc>
@@ -1546,21 +1438,7 @@
         <w:rPr>
           <w:lang w:val="es-ES"/>
         </w:rPr>
-        <w:t xml:space="preserve"> se realizó el test de </w:t>
-      </w:r>
-      <w:proofErr w:type="spellStart"/>
-      <w:r>
-        <w:rPr>
-          <w:lang w:val="es-ES"/>
-        </w:rPr>
-        <w:t>Kruskal</w:t>
-      </w:r>
-      <w:proofErr w:type="spellEnd"/>
-      <w:r>
-        <w:rPr>
-          <w:lang w:val="es-ES"/>
-        </w:rPr>
-        <w:t xml:space="preserve">-Wallis dando como resultado </w:t>
+        <w:t xml:space="preserve"> se realizó el test de Kruskal-Wallis dando como resultado </w:t>
       </w:r>
       <w:r>
         <w:rPr>
@@ -2512,21 +2390,7 @@
               <w:rPr>
                 <w:lang w:val="es-CO"/>
               </w:rPr>
-              <w:t xml:space="preserve">. Distribución de p-valores para el test de </w:t>
-            </w:r>
-            <w:proofErr w:type="spellStart"/>
-            <w:r>
-              <w:rPr>
-                <w:lang w:val="es-CO"/>
-              </w:rPr>
-              <w:t>Kruskal</w:t>
-            </w:r>
-            <w:proofErr w:type="spellEnd"/>
-            <w:r>
-              <w:rPr>
-                <w:lang w:val="es-CO"/>
-              </w:rPr>
-              <w:t xml:space="preserve">-Wallis para evaluar diferencias significativas en el </w:t>
+              <w:t xml:space="preserve">. Distribución de p-valores para el test de Kruskal-Wallis para evaluar diferencias significativas en el </w:t>
             </w:r>
             <w:r>
               <w:rPr>
@@ -2563,21 +2427,7 @@
         <w:rPr>
           <w:lang w:val="es-ES"/>
         </w:rPr>
-        <w:t xml:space="preserve">Para evaluar las diferencias entre zonas se aplicó el test de </w:t>
-      </w:r>
-      <w:proofErr w:type="spellStart"/>
-      <w:r>
-        <w:rPr>
-          <w:lang w:val="es-ES"/>
-        </w:rPr>
-        <w:t>Kruskal</w:t>
-      </w:r>
-      <w:proofErr w:type="spellEnd"/>
-      <w:r>
-        <w:rPr>
-          <w:lang w:val="es-ES"/>
-        </w:rPr>
-        <w:t>-Wallis encontrando que existen diferencias estadísticamente significativas entre las zonas (Intervalo del 90% de confianza para p-valores: [</w:t>
+        <w:t>Para evaluar las diferencias entre zonas se aplicó el test de Kruskal-Wallis encontrando que existen diferencias estadísticamente significativas entre las zonas (Intervalo del 90% de confianza para p-valores: [</w:t>
       </w:r>
       <w:r>
         <w:rPr>
@@ -3183,21 +3033,7 @@
         <w:rPr>
           <w:lang w:val="es-CO"/>
         </w:rPr>
-        <w:t xml:space="preserve">Explorando ahora si existen diferencias significativas entre las zonas donde se evaluaron los diferentes clones, si se observa la Figura 13 se puede notar unas leves diferencias entre las zonas evaluadas (aunque alrededor de 0), no obstante al realizar el test de </w:t>
-      </w:r>
-      <w:proofErr w:type="spellStart"/>
-      <w:r>
-        <w:rPr>
-          <w:lang w:val="es-CO"/>
-        </w:rPr>
-        <w:t>Kruskal</w:t>
-      </w:r>
-      <w:proofErr w:type="spellEnd"/>
-      <w:r>
-        <w:rPr>
-          <w:lang w:val="es-CO"/>
-        </w:rPr>
-        <w:t>-Wallis para la verificación de la hipótesis de diferencias entre zonas se obtuvo un rango de p-valores [0.06, 0.71] con una alta tendencia a presentar un p</w:t>
+        <w:t>Explorando ahora si existen diferencias significativas entre las zonas donde se evaluaron los diferentes clones, si se observa la Figura 13 se puede notar unas leves diferencias entre las zonas evaluadas (aunque alrededor de 0), no obstante al realizar el test de Kruskal-Wallis para la verificación de la hipótesis de diferencias entre zonas se obtuvo un rango de p-valores [0.06, 0.71] con una alta tendencia a presentar un p</w:t>
       </w:r>
       <w:r>
         <w:rPr>
@@ -3460,21 +3296,7 @@
               <w:rPr>
                 <w:lang w:val="es-CO"/>
               </w:rPr>
-              <w:t xml:space="preserve">. Distribución de p-valores para el test de </w:t>
-            </w:r>
-            <w:proofErr w:type="spellStart"/>
-            <w:r>
-              <w:rPr>
-                <w:lang w:val="es-CO"/>
-              </w:rPr>
-              <w:t>Kruskal</w:t>
-            </w:r>
-            <w:proofErr w:type="spellEnd"/>
-            <w:r>
-              <w:rPr>
-                <w:lang w:val="es-CO"/>
-              </w:rPr>
-              <w:t>-Wallis para evaluar diferencias significativas en el ácido palmítico por zona</w:t>
+              <w:t>. Distribución de p-valores para el test de Kruskal-Wallis para evaluar diferencias significativas en el ácido palmítico por zona</w:t>
             </w:r>
           </w:p>
         </w:tc>
@@ -3945,21 +3767,7 @@
         <w:rPr>
           <w:lang w:val="es-CO"/>
         </w:rPr>
-        <w:t xml:space="preserve">Acto seguido, evaluando si existen diferencias entre zonas (Figura18), el test de </w:t>
-      </w:r>
-      <w:proofErr w:type="spellStart"/>
-      <w:r>
-        <w:rPr>
-          <w:lang w:val="es-CO"/>
-        </w:rPr>
-        <w:t>Kruskal</w:t>
-      </w:r>
-      <w:proofErr w:type="spellEnd"/>
-      <w:r>
-        <w:rPr>
-          <w:lang w:val="es-CO"/>
-        </w:rPr>
-        <w:t>-Wallis indica que la distribución de p-valores oscila en un i</w:t>
+        <w:t>Acto seguido, evaluando si existen diferencias entre zonas (Figura18), el test de Kruskal-Wallis indica que la distribución de p-valores oscila en un i</w:t>
       </w:r>
       <w:r>
         <w:rPr>
@@ -4240,21 +4048,7 @@
               <w:rPr>
                 <w:lang w:val="es-CO"/>
               </w:rPr>
-              <w:t xml:space="preserve">. Distribución de p-valores para el test de </w:t>
-            </w:r>
-            <w:proofErr w:type="spellStart"/>
-            <w:r>
-              <w:rPr>
-                <w:lang w:val="es-CO"/>
-              </w:rPr>
-              <w:t>Kruskal</w:t>
-            </w:r>
-            <w:proofErr w:type="spellEnd"/>
-            <w:r>
-              <w:rPr>
-                <w:lang w:val="es-CO"/>
-              </w:rPr>
-              <w:t>-Wallis para evaluar diferencias significativas en el ácido esteárico por zona</w:t>
+              <w:t>. Distribución de p-valores para el test de Kruskal-Wallis para evaluar diferencias significativas en el ácido esteárico por zona</w:t>
             </w:r>
           </w:p>
         </w:tc>
@@ -4943,21 +4737,7 @@
               <w:rPr>
                 <w:lang w:val="es-CO"/>
               </w:rPr>
-              <w:t xml:space="preserve">. Distribución de p-valores para el test de </w:t>
-            </w:r>
-            <w:proofErr w:type="spellStart"/>
-            <w:r>
-              <w:rPr>
-                <w:lang w:val="es-CO"/>
-              </w:rPr>
-              <w:t>Kruskal</w:t>
-            </w:r>
-            <w:proofErr w:type="spellEnd"/>
-            <w:r>
-              <w:rPr>
-                <w:lang w:val="es-CO"/>
-              </w:rPr>
-              <w:t>-Wallis para evaluar diferencias significativas en el ácido oleico por zona</w:t>
+              <w:t>. Distribución de p-valores para el test de Kruskal-Wallis para evaluar diferencias significativas en el ácido oleico por zona</w:t>
             </w:r>
           </w:p>
         </w:tc>
@@ -5431,21 +5211,7 @@
         <w:rPr>
           <w:lang w:val="es-CO"/>
         </w:rPr>
-        <w:t xml:space="preserve">Nuevamente evaluando si existen diferencias entre las zonas (Figura 28), las simulaciones del test </w:t>
-      </w:r>
-      <w:proofErr w:type="spellStart"/>
-      <w:r>
-        <w:rPr>
-          <w:lang w:val="es-CO"/>
-        </w:rPr>
-        <w:t>Kruskal</w:t>
-      </w:r>
-      <w:proofErr w:type="spellEnd"/>
-      <w:r>
-        <w:rPr>
-          <w:lang w:val="es-CO"/>
-        </w:rPr>
-        <w:t>-Wallis arrojaron como resultado que no existen diferencias significativas por zona (Intervalo de p-valores 90% de confianza: [0.17, 0.87]).</w:t>
+        <w:t>Nuevamente evaluando si existen diferencias entre las zonas (Figura 28), las simulaciones del test Kruskal-Wallis arrojaron como resultado que no existen diferencias significativas por zona (Intervalo de p-valores 90% de confianza: [0.17, 0.87]).</w:t>
       </w:r>
     </w:p>
     <w:p>
@@ -5691,21 +5457,7 @@
               <w:rPr>
                 <w:lang w:val="es-CO"/>
               </w:rPr>
-              <w:t xml:space="preserve">. Distribución de p-valores para el test de </w:t>
-            </w:r>
-            <w:proofErr w:type="spellStart"/>
-            <w:r>
-              <w:rPr>
-                <w:lang w:val="es-CO"/>
-              </w:rPr>
-              <w:t>Kruskal</w:t>
-            </w:r>
-            <w:proofErr w:type="spellEnd"/>
-            <w:r>
-              <w:rPr>
-                <w:lang w:val="es-CO"/>
-              </w:rPr>
-              <w:t>-Wallis para evaluar diferencias significativas en el ácido linoleico por zona</w:t>
+              <w:t>. Distribución de p-valores para el test de Kruskal-Wallis para evaluar diferencias significativas en el ácido linoleico por zona</w:t>
             </w:r>
           </w:p>
         </w:tc>
@@ -6168,21 +5920,7 @@
         <w:rPr>
           <w:lang w:val="es-CO"/>
         </w:rPr>
-        <w:t xml:space="preserve">Luego para verificar si dichas diferencias están inducidas por la zona, se realizó un test de </w:t>
-      </w:r>
-      <w:proofErr w:type="spellStart"/>
-      <w:r>
-        <w:rPr>
-          <w:lang w:val="es-CO"/>
-        </w:rPr>
-        <w:t>Kruskal</w:t>
-      </w:r>
-      <w:proofErr w:type="spellEnd"/>
-      <w:r>
-        <w:rPr>
-          <w:lang w:val="es-CO"/>
-        </w:rPr>
-        <w:t xml:space="preserve">-Wallis a partir del cual se pudo verificar que no existen diferencias significativas por zona </w:t>
+        <w:t xml:space="preserve">Luego para verificar si dichas diferencias están inducidas por la zona, se realizó un test de Kruskal-Wallis a partir del cual se pudo verificar que no existen diferencias significativas por zona </w:t>
       </w:r>
       <w:r>
         <w:rPr>
@@ -6464,21 +6202,7 @@
               <w:rPr>
                 <w:lang w:val="es-CO"/>
               </w:rPr>
-              <w:t xml:space="preserve">. Distribución de p-valores para el test de </w:t>
-            </w:r>
-            <w:proofErr w:type="spellStart"/>
-            <w:r>
-              <w:rPr>
-                <w:lang w:val="es-CO"/>
-              </w:rPr>
-              <w:t>Kruskal</w:t>
-            </w:r>
-            <w:proofErr w:type="spellEnd"/>
-            <w:r>
-              <w:rPr>
-                <w:lang w:val="es-CO"/>
-              </w:rPr>
-              <w:t>-Wallis para evaluar diferencias significativas en el contenido de catequina por zona</w:t>
+              <w:t>. Distribución de p-valores para el test de Kruskal-Wallis para evaluar diferencias significativas en el contenido de catequina por zona</w:t>
             </w:r>
           </w:p>
         </w:tc>
@@ -6993,21 +6717,7 @@
         <w:rPr>
           <w:lang w:val="es-CO"/>
         </w:rPr>
-        <w:t xml:space="preserve"> se observa que todas las diferencias en contenido de epicatequina pre y post fermentación están por encima de cero excepto para un clon. Adicional a esto el departamento del Huila es el que presenta las reducciones más altas en contenido de epicatequina seguido de los departamentos de Arauca y Santander respectivamente. Para evaluar si dichas diferencias son estadísticamente significativas se realizó el test de </w:t>
-      </w:r>
-      <w:proofErr w:type="spellStart"/>
-      <w:r>
-        <w:rPr>
-          <w:lang w:val="es-CO"/>
-        </w:rPr>
-        <w:t>Kruskal</w:t>
-      </w:r>
-      <w:proofErr w:type="spellEnd"/>
-      <w:r>
-        <w:rPr>
-          <w:lang w:val="es-CO"/>
-        </w:rPr>
-        <w:t xml:space="preserve">-Wallis encontrándose que con un </w:t>
+        <w:t xml:space="preserve"> se observa que todas las diferencias en contenido de epicatequina pre y post fermentación están por encima de cero excepto para un clon. Adicional a esto el departamento del Huila es el que presenta las reducciones más altas en contenido de epicatequina seguido de los departamentos de Arauca y Santander respectivamente. Para evaluar si dichas diferencias son estadísticamente significativas se realizó el test de Kruskal-Wallis encontrándose que con un </w:t>
       </w:r>
       <w:r>
         <w:rPr>
@@ -7289,21 +6999,7 @@
               <w:rPr>
                 <w:lang w:val="es-CO"/>
               </w:rPr>
-              <w:t xml:space="preserve">. Distribución de p-valores para el test de </w:t>
-            </w:r>
-            <w:proofErr w:type="spellStart"/>
-            <w:r>
-              <w:rPr>
-                <w:lang w:val="es-CO"/>
-              </w:rPr>
-              <w:t>Kruskal</w:t>
-            </w:r>
-            <w:proofErr w:type="spellEnd"/>
-            <w:r>
-              <w:rPr>
-                <w:lang w:val="es-CO"/>
-              </w:rPr>
-              <w:t>-Wallis para evaluar diferencias significativas en el contenido de epicatequina por zona</w:t>
+              <w:t>. Distribución de p-valores para el test de Kruskal-Wallis para evaluar diferencias significativas en el contenido de epicatequina por zona</w:t>
             </w:r>
           </w:p>
         </w:tc>
@@ -7758,21 +7454,7 @@
         <w:rPr>
           <w:lang w:val="es-CO"/>
         </w:rPr>
-        <w:t xml:space="preserve">Acto seguido para evaluar la influencia del sitio donde se realizó el estudio se procedió a la realización de un test de </w:t>
-      </w:r>
-      <w:proofErr w:type="spellStart"/>
-      <w:r>
-        <w:rPr>
-          <w:lang w:val="es-CO"/>
-        </w:rPr>
-        <w:t>Kruskal</w:t>
-      </w:r>
-      <w:proofErr w:type="spellEnd"/>
-      <w:r>
-        <w:rPr>
-          <w:lang w:val="es-CO"/>
-        </w:rPr>
-        <w:t>-Wallis</w:t>
+        <w:t>Acto seguido para evaluar la influencia del sitio donde se realizó el estudio se procedió a la realización de un test de Kruskal-Wallis</w:t>
       </w:r>
       <w:r>
         <w:rPr>
@@ -8060,21 +7742,7 @@
               <w:rPr>
                 <w:lang w:val="es-CO"/>
               </w:rPr>
-              <w:t xml:space="preserve">. Distribución de p-valores para el test de </w:t>
-            </w:r>
-            <w:proofErr w:type="spellStart"/>
-            <w:r>
-              <w:rPr>
-                <w:lang w:val="es-CO"/>
-              </w:rPr>
-              <w:t>Kruskal</w:t>
-            </w:r>
-            <w:proofErr w:type="spellEnd"/>
-            <w:r>
-              <w:rPr>
-                <w:lang w:val="es-CO"/>
-              </w:rPr>
-              <w:t>-Wallis para evaluar diferencias significativas en la actividad antioxidante por zona</w:t>
+              <w:t>. Distribución de p-valores para el test de Kruskal-Wallis para evaluar diferencias significativas en la actividad antioxidante por zona</w:t>
             </w:r>
           </w:p>
         </w:tc>
@@ -10116,27 +9784,14 @@
             <w:r>
               <w:t xml:space="preserve">Figura </w:t>
             </w:r>
-            <w:r>
-              <w:fldChar w:fldCharType="begin"/>
-            </w:r>
-            <w:r>
-              <w:instrText xml:space="preserve"> SEQ Ilustración \* ARABIC </w:instrText>
-            </w:r>
-            <w:r>
-              <w:fldChar w:fldCharType="separate"/>
-            </w:r>
-            <w:r>
-              <w:rPr>
-                <w:noProof/>
-              </w:rPr>
-              <w:t>52</w:t>
-            </w:r>
-            <w:r>
-              <w:rPr>
-                <w:noProof/>
-              </w:rPr>
-              <w:fldChar w:fldCharType="end"/>
-            </w:r>
+            <w:fldSimple w:instr=" SEQ Ilustración \* ARABIC ">
+              <w:r>
+                <w:rPr>
+                  <w:noProof/>
+                </w:rPr>
+                <w:t>52</w:t>
+              </w:r>
+            </w:fldSimple>
             <w:r>
               <w:t>. Biplot dimensiones 1 y 2</w:t>
             </w:r>
@@ -10212,27 +9867,14 @@
             <w:r>
               <w:t xml:space="preserve">Figura </w:t>
             </w:r>
-            <w:r>
-              <w:fldChar w:fldCharType="begin"/>
-            </w:r>
-            <w:r>
-              <w:instrText xml:space="preserve"> SEQ Ilustración \* ARABIC </w:instrText>
-            </w:r>
-            <w:r>
-              <w:fldChar w:fldCharType="separate"/>
-            </w:r>
-            <w:r>
-              <w:rPr>
-                <w:noProof/>
-              </w:rPr>
-              <w:t>53</w:t>
-            </w:r>
-            <w:r>
-              <w:rPr>
-                <w:noProof/>
-              </w:rPr>
-              <w:fldChar w:fldCharType="end"/>
-            </w:r>
+            <w:fldSimple w:instr=" SEQ Ilustración \* ARABIC ">
+              <w:r>
+                <w:rPr>
+                  <w:noProof/>
+                </w:rPr>
+                <w:t>53</w:t>
+              </w:r>
+            </w:fldSimple>
             <w:r>
               <w:t>. Biplot dimensiones 1 y 3</w:t>
             </w:r>
@@ -10314,27 +9956,14 @@
             <w:r>
               <w:t xml:space="preserve">Figura </w:t>
             </w:r>
-            <w:r>
-              <w:fldChar w:fldCharType="begin"/>
-            </w:r>
-            <w:r>
-              <w:instrText xml:space="preserve"> SEQ Ilustración \* ARABIC </w:instrText>
-            </w:r>
-            <w:r>
-              <w:fldChar w:fldCharType="separate"/>
-            </w:r>
-            <w:r>
-              <w:rPr>
-                <w:noProof/>
-              </w:rPr>
-              <w:t>54</w:t>
-            </w:r>
-            <w:r>
-              <w:rPr>
-                <w:noProof/>
-              </w:rPr>
-              <w:fldChar w:fldCharType="end"/>
-            </w:r>
+            <w:fldSimple w:instr=" SEQ Ilustración \* ARABIC ">
+              <w:r>
+                <w:rPr>
+                  <w:noProof/>
+                </w:rPr>
+                <w:t>54</w:t>
+              </w:r>
+            </w:fldSimple>
             <w:r>
               <w:t>. Biplot dimensiones 2 y 3</w:t>
             </w:r>
@@ -10564,13 +10193,7 @@
         <w:rPr>
           <w:lang w:val="es-ES"/>
         </w:rPr>
-        <w:t xml:space="preserve"> </w:t>
-      </w:r>
-      <w:r>
-        <w:rPr>
-          <w:lang w:val="es-ES"/>
-        </w:rPr>
-        <w:t>más alto</w:t>
+        <w:t xml:space="preserve"> más alto</w:t>
       </w:r>
       <w:r>
         <w:rPr>
@@ -10794,83 +10417,83 @@
         </w:rPr>
         <w:t>también se destaca el clon FSV 41 con uno de los conteos más bajos de fenoles totales, el contenido más alto de ácido palmítico, el contenido más bajo de ácido linoleico y catequina.</w:t>
       </w:r>
+    </w:p>
+    <w:p>
+      <w:pPr>
+        <w:pStyle w:val="Heading1"/>
+        <w:rPr>
+          <w:lang w:val="es-ES"/>
+        </w:rPr>
+      </w:pPr>
+      <w:r>
+        <w:rPr>
+          <w:lang w:val="es-ES"/>
+        </w:rPr>
+        <w:t>Objetivo 3</w:t>
+      </w:r>
+    </w:p>
+    <w:p>
+      <w:pPr>
+        <w:rPr>
+          <w:lang w:val="es-ES"/>
+        </w:rPr>
+      </w:pPr>
+    </w:p>
+    <w:p>
+      <w:pPr>
+        <w:rPr>
+          <w:lang w:val="es-ES"/>
+        </w:rPr>
+      </w:pPr>
+      <w:r>
+        <w:rPr>
+          <w:lang w:val="es-ES"/>
+        </w:rPr>
+        <w:t>Determinación de los principales compuestos que caracterizan los olores y sabores del cacao.</w:t>
+      </w:r>
+    </w:p>
+    <w:p>
+      <w:pPr>
+        <w:rPr>
+          <w:lang w:val="es-ES"/>
+        </w:rPr>
+      </w:pPr>
+    </w:p>
+    <w:p>
+      <w:pPr>
+        <w:pStyle w:val="Heading1"/>
+        <w:rPr>
+          <w:lang w:val="es-ES"/>
+        </w:rPr>
+      </w:pPr>
+      <w:r>
+        <w:rPr>
+          <w:lang w:val="es-ES"/>
+        </w:rPr>
+        <w:t>Objetivo 4</w:t>
+      </w:r>
+    </w:p>
+    <w:p>
+      <w:pPr>
+        <w:rPr>
+          <w:lang w:val="es-ES"/>
+        </w:rPr>
+      </w:pPr>
+    </w:p>
+    <w:p>
+      <w:pPr>
+        <w:rPr>
+          <w:lang w:val="es-ES"/>
+        </w:rPr>
+      </w:pPr>
+      <w:r>
+        <w:rPr>
+          <w:lang w:val="es-ES"/>
+        </w:rPr>
+        <w:t>Establecer la influencia genotipo-ambiente en las características fisicoquímicas y funcionales de los clones de cacao.</w:t>
+      </w:r>
       <w:bookmarkStart w:id="0" w:name="_GoBack"/>
       <w:bookmarkEnd w:id="0"/>
-    </w:p>
-    <w:p>
-      <w:pPr>
-        <w:pStyle w:val="Heading1"/>
-        <w:rPr>
-          <w:lang w:val="es-ES"/>
-        </w:rPr>
-      </w:pPr>
-      <w:r>
-        <w:rPr>
-          <w:lang w:val="es-ES"/>
-        </w:rPr>
-        <w:t>Objetivo 3</w:t>
-      </w:r>
-    </w:p>
-    <w:p>
-      <w:pPr>
-        <w:rPr>
-          <w:lang w:val="es-ES"/>
-        </w:rPr>
-      </w:pPr>
-    </w:p>
-    <w:p>
-      <w:pPr>
-        <w:rPr>
-          <w:lang w:val="es-ES"/>
-        </w:rPr>
-      </w:pPr>
-      <w:r>
-        <w:rPr>
-          <w:lang w:val="es-ES"/>
-        </w:rPr>
-        <w:t>Determinación de los principales compuestos que caracterizan los olores y sabores del cacao.</w:t>
-      </w:r>
-    </w:p>
-    <w:p>
-      <w:pPr>
-        <w:rPr>
-          <w:lang w:val="es-ES"/>
-        </w:rPr>
-      </w:pPr>
-    </w:p>
-    <w:p>
-      <w:pPr>
-        <w:pStyle w:val="Heading1"/>
-        <w:rPr>
-          <w:lang w:val="es-ES"/>
-        </w:rPr>
-      </w:pPr>
-      <w:r>
-        <w:rPr>
-          <w:lang w:val="es-ES"/>
-        </w:rPr>
-        <w:t>Objetivo 4</w:t>
-      </w:r>
-    </w:p>
-    <w:p>
-      <w:pPr>
-        <w:rPr>
-          <w:lang w:val="es-ES"/>
-        </w:rPr>
-      </w:pPr>
-    </w:p>
-    <w:p>
-      <w:pPr>
-        <w:rPr>
-          <w:lang w:val="es-ES"/>
-        </w:rPr>
-      </w:pPr>
-      <w:r>
-        <w:rPr>
-          <w:lang w:val="es-ES"/>
-        </w:rPr>
-        <w:t>Exploración de la relación genotipo-ambiente.</w:t>
-      </w:r>
     </w:p>
     <w:sectPr>
       <w:footerReference w:type="default" r:id="rId63"/>
@@ -12126,7 +11749,7 @@
 </file>
 
 <file path=customXml/itemProps1.xml><?xml version="1.0" encoding="utf-8"?>
-<ds:datastoreItem xmlns:ds="http://schemas.openxmlformats.org/officeDocument/2006/customXml" ds:itemID="{1A2D1A7C-BF5A-4407-89F1-02EBEC42B368}">
+<ds:datastoreItem xmlns:ds="http://schemas.openxmlformats.org/officeDocument/2006/customXml" ds:itemID="{EF5EE254-65F2-44DC-8707-BD7D73E45A15}">
   <ds:schemaRefs>
     <ds:schemaRef ds:uri="http://schemas.openxmlformats.org/officeDocument/2006/bibliography"/>
   </ds:schemaRefs>

</xml_diff>

<commit_message>
Cluster of ind and var
</commit_message>
<xml_diff>
--- a/_cacao_analysis/Informe de resultados.docx
+++ b/_cacao_analysis/Informe de resultados.docx
@@ -128,7 +128,21 @@
         <w:rPr>
           <w:lang w:val="es-ES"/>
         </w:rPr>
-        <w:t>ácidos grasos, fenoles totales y contenido de catequina y epicatequina.</w:t>
+        <w:t xml:space="preserve">ácidos grasos, fenoles totales y contenido de catequina y </w:t>
+      </w:r>
+      <w:proofErr w:type="spellStart"/>
+      <w:r>
+        <w:rPr>
+          <w:lang w:val="es-ES"/>
+        </w:rPr>
+        <w:t>epicatequina</w:t>
+      </w:r>
+      <w:proofErr w:type="spellEnd"/>
+      <w:r>
+        <w:rPr>
+          <w:lang w:val="es-ES"/>
+        </w:rPr>
+        <w:t>.</w:t>
       </w:r>
     </w:p>
     <w:p>
@@ -705,7 +719,21 @@
         <w:rPr>
           <w:lang w:val="es-ES"/>
         </w:rPr>
-        <w:t>Para esto se ejecutaron test de Wilcoxon sobre todas las observaciones sin tener en consideración el tipo de clon y la zona</w:t>
+        <w:t xml:space="preserve">Para esto se ejecutaron test de </w:t>
+      </w:r>
+      <w:proofErr w:type="spellStart"/>
+      <w:r>
+        <w:rPr>
+          <w:lang w:val="es-ES"/>
+        </w:rPr>
+        <w:t>Wilcoxon</w:t>
+      </w:r>
+      <w:proofErr w:type="spellEnd"/>
+      <w:r>
+        <w:rPr>
+          <w:lang w:val="es-ES"/>
+        </w:rPr>
+        <w:t xml:space="preserve"> sobre todas las observaciones sin tener en consideración el tipo de clon y la zona</w:t>
       </w:r>
       <w:r>
         <w:rPr>
@@ -1048,7 +1076,25 @@
                 <w:sz w:val="18"/>
                 <w:lang w:val="es-CO"/>
               </w:rPr>
-              <w:t>. Distribución de p-valores para el test de Wilcoxon para evaluar di</w:t>
+              <w:t xml:space="preserve">. Distribución de p-valores para el test de </w:t>
+            </w:r>
+            <w:proofErr w:type="spellStart"/>
+            <w:r>
+              <w:rPr>
+                <w:i/>
+                <w:sz w:val="18"/>
+                <w:lang w:val="es-CO"/>
+              </w:rPr>
+              <w:t>Wilcoxon</w:t>
+            </w:r>
+            <w:proofErr w:type="spellEnd"/>
+            <w:r>
+              <w:rPr>
+                <w:i/>
+                <w:sz w:val="18"/>
+                <w:lang w:val="es-CO"/>
+              </w:rPr>
+              <w:t xml:space="preserve"> para evaluar di</w:t>
             </w:r>
             <w:r>
               <w:rPr>
@@ -1107,7 +1153,21 @@
         <w:rPr>
           <w:lang w:val="es-ES"/>
         </w:rPr>
-        <w:t>, se realizaron test de Wilcoxon d</w:t>
+        <w:t xml:space="preserve">, se realizaron test de </w:t>
+      </w:r>
+      <w:proofErr w:type="spellStart"/>
+      <w:r>
+        <w:rPr>
+          <w:lang w:val="es-ES"/>
+        </w:rPr>
+        <w:t>Wilcoxon</w:t>
+      </w:r>
+      <w:proofErr w:type="spellEnd"/>
+      <w:r>
+        <w:rPr>
+          <w:lang w:val="es-ES"/>
+        </w:rPr>
+        <w:t xml:space="preserve"> d</w:t>
       </w:r>
       <w:r>
         <w:rPr>
@@ -1869,7 +1929,21 @@
         <w:rPr>
           <w:lang w:val="es-ES"/>
         </w:rPr>
-        <w:t>ara determinar si existen diferencias significativas se procedió a la ejecución del test de Wilcoxon.</w:t>
+        <w:t xml:space="preserve">ara determinar si existen diferencias significativas se procedió a la ejecución del test de </w:t>
+      </w:r>
+      <w:proofErr w:type="spellStart"/>
+      <w:r>
+        <w:rPr>
+          <w:lang w:val="es-ES"/>
+        </w:rPr>
+        <w:t>Wilcoxon</w:t>
+      </w:r>
+      <w:proofErr w:type="spellEnd"/>
+      <w:r>
+        <w:rPr>
+          <w:lang w:val="es-ES"/>
+        </w:rPr>
+        <w:t>.</w:t>
       </w:r>
     </w:p>
     <w:p>
@@ -2124,7 +2198,21 @@
               <w:rPr>
                 <w:lang w:val="es-CO"/>
               </w:rPr>
-              <w:t>. Distribución de p-valores para el test de Wilcoxon para evaluar diferencias significativas en el contenido de fenoles totales</w:t>
+              <w:t xml:space="preserve">. Distribución de p-valores para el test de </w:t>
+            </w:r>
+            <w:proofErr w:type="spellStart"/>
+            <w:r>
+              <w:rPr>
+                <w:lang w:val="es-CO"/>
+              </w:rPr>
+              <w:t>Wilcoxon</w:t>
+            </w:r>
+            <w:proofErr w:type="spellEnd"/>
+            <w:r>
+              <w:rPr>
+                <w:lang w:val="es-CO"/>
+              </w:rPr>
+              <w:t xml:space="preserve"> para evaluar diferencias significativas en el contenido de fenoles totales</w:t>
             </w:r>
           </w:p>
         </w:tc>
@@ -3168,7 +3256,21 @@
               <w:rPr>
                 <w:lang w:val="es-CO"/>
               </w:rPr>
-              <w:t>. Distribución de p-valores para el test de Wilcoxon para evaluar diferencias significativas en el ácido palmítico</w:t>
+              <w:t xml:space="preserve">. Distribución de p-valores para el test de </w:t>
+            </w:r>
+            <w:proofErr w:type="spellStart"/>
+            <w:r>
+              <w:rPr>
+                <w:lang w:val="es-CO"/>
+              </w:rPr>
+              <w:t>Wilcoxon</w:t>
+            </w:r>
+            <w:proofErr w:type="spellEnd"/>
+            <w:r>
+              <w:rPr>
+                <w:lang w:val="es-CO"/>
+              </w:rPr>
+              <w:t xml:space="preserve"> para evaluar diferencias significativas en el ácido palmítico</w:t>
             </w:r>
           </w:p>
         </w:tc>
@@ -3661,7 +3763,21 @@
         <w:rPr>
           <w:lang w:val="es-ES"/>
         </w:rPr>
-        <w:t>, aunque se observa una mayor variabilidad en los datos (ver Figura 16), al realizar el test de Wilcoxon para verificar si existen diferencias entre la etapa previa y posterior a la fermentación s</w:t>
+        <w:t xml:space="preserve">, aunque se observa una mayor variabilidad en los datos (ver Figura 16), al realizar el test de </w:t>
+      </w:r>
+      <w:proofErr w:type="spellStart"/>
+      <w:r>
+        <w:rPr>
+          <w:lang w:val="es-ES"/>
+        </w:rPr>
+        <w:t>Wilcoxon</w:t>
+      </w:r>
+      <w:proofErr w:type="spellEnd"/>
+      <w:r>
+        <w:rPr>
+          <w:lang w:val="es-ES"/>
+        </w:rPr>
+        <w:t xml:space="preserve"> para verificar si existen diferencias entre la etapa previa y posterior a la fermentación s</w:t>
       </w:r>
       <w:r>
         <w:rPr>
@@ -3931,7 +4047,21 @@
               <w:rPr>
                 <w:lang w:val="es-CO"/>
               </w:rPr>
-              <w:t>. Distribución de p-valores para el test de Wilcoxon para evaluar diferencias significativas en el ácido esteárico</w:t>
+              <w:t xml:space="preserve">. Distribución de p-valores para el test de </w:t>
+            </w:r>
+            <w:proofErr w:type="spellStart"/>
+            <w:r>
+              <w:rPr>
+                <w:lang w:val="es-CO"/>
+              </w:rPr>
+              <w:t>Wilcoxon</w:t>
+            </w:r>
+            <w:proofErr w:type="spellEnd"/>
+            <w:r>
+              <w:rPr>
+                <w:lang w:val="es-CO"/>
+              </w:rPr>
+              <w:t xml:space="preserve"> para evaluar diferencias significativas en el ácido esteárico</w:t>
             </w:r>
           </w:p>
         </w:tc>
@@ -4423,7 +4553,21 @@
         <w:rPr>
           <w:lang w:val="es-CO"/>
         </w:rPr>
-        <w:t>, el cual presenta baja variación y el test de Wilcoxon, permite concluir que no existen diferencias significativas entre las mediciones pre y post fermentación (p-valores, intervalo 90% [0.52, 0.99]).</w:t>
+        <w:t xml:space="preserve">, el cual presenta baja variación y el test de </w:t>
+      </w:r>
+      <w:proofErr w:type="spellStart"/>
+      <w:r>
+        <w:rPr>
+          <w:lang w:val="es-CO"/>
+        </w:rPr>
+        <w:t>Wilcoxon</w:t>
+      </w:r>
+      <w:proofErr w:type="spellEnd"/>
+      <w:r>
+        <w:rPr>
+          <w:lang w:val="es-CO"/>
+        </w:rPr>
+        <w:t>, permite concluir que no existen diferencias significativas entre las mediciones pre y post fermentación (p-valores, intervalo 90% [0.52, 0.99]).</w:t>
       </w:r>
     </w:p>
     <w:p>
@@ -4672,7 +4816,21 @@
               <w:rPr>
                 <w:lang w:val="es-CO"/>
               </w:rPr>
-              <w:t>. Distribución de p-valores para el test de Wilcoxon para evaluar diferencias significativas en el ácido oleico</w:t>
+              <w:t xml:space="preserve">. Distribución de p-valores para el test de </w:t>
+            </w:r>
+            <w:proofErr w:type="spellStart"/>
+            <w:r>
+              <w:rPr>
+                <w:lang w:val="es-CO"/>
+              </w:rPr>
+              <w:t>Wilcoxon</w:t>
+            </w:r>
+            <w:proofErr w:type="spellEnd"/>
+            <w:r>
+              <w:rPr>
+                <w:lang w:val="es-CO"/>
+              </w:rPr>
+              <w:t xml:space="preserve"> para evaluar diferencias significativas en el ácido oleico</w:t>
             </w:r>
           </w:p>
         </w:tc>
@@ -5158,7 +5316,21 @@
           <w:lang w:val="es-CO"/>
         </w:rPr>
         <w:lastRenderedPageBreak/>
-        <w:t>que los p-valores del test de Wilcoxon oscilan entre [0.47, 0.96], por tanto no se puede rechazar la hipótesis nula de igual en las mediciones para los dos tiempos evaluados).</w:t>
+        <w:t xml:space="preserve">que los p-valores del test de </w:t>
+      </w:r>
+      <w:proofErr w:type="spellStart"/>
+      <w:r>
+        <w:rPr>
+          <w:lang w:val="es-CO"/>
+        </w:rPr>
+        <w:t>Wilcoxon</w:t>
+      </w:r>
+      <w:proofErr w:type="spellEnd"/>
+      <w:r>
+        <w:rPr>
+          <w:lang w:val="es-CO"/>
+        </w:rPr>
+        <w:t xml:space="preserve"> oscilan entre [0.47, 0.96], por tanto no se puede rechazar la hipótesis nula de igual en las mediciones para los dos tiempos evaluados).</w:t>
       </w:r>
     </w:p>
     <w:p>
@@ -5416,7 +5588,21 @@
               <w:rPr>
                 <w:lang w:val="es-CO"/>
               </w:rPr>
-              <w:t>. Distribución de p-valores para el test de Wilcoxon para evaluar diferencias significativas en el ácido linoleico</w:t>
+              <w:t xml:space="preserve">. Distribución de p-valores para el test de </w:t>
+            </w:r>
+            <w:proofErr w:type="spellStart"/>
+            <w:r>
+              <w:rPr>
+                <w:lang w:val="es-CO"/>
+              </w:rPr>
+              <w:t>Wilcoxon</w:t>
+            </w:r>
+            <w:proofErr w:type="spellEnd"/>
+            <w:r>
+              <w:rPr>
+                <w:lang w:val="es-CO"/>
+              </w:rPr>
+              <w:t xml:space="preserve"> para evaluar diferencias significativas en el ácido linoleico</w:t>
             </w:r>
           </w:p>
         </w:tc>
@@ -5872,13 +6058,83 @@
         <w:rPr>
           <w:lang w:val="es-CO"/>
         </w:rPr>
-        <w:t xml:space="preserve">Prosiguiendo con el análisis de la composición del cotiledón, a continuación se presentan los resultados relacionados con las variables funcionales contenido de catequina y epicatequina. </w:t>
-      </w:r>
-      <w:r>
-        <w:rPr>
-          <w:lang w:val="es-CO"/>
-        </w:rPr>
-        <w:t>Para el contenido de catequina en las etapas pre y post fermentación se puede observar en la Figura 31 que en términos generales para la mayoría de clones/repeticiones evaluadas el contenido de catequina tiende a reducir posterior al proceso de fermentación. Para verificar sí dichas diferencias son estadísticamente significativas se realizó un test de Wilcoxon a partir del cual se logró concluir a partir de un nivel de significancia del 5% que las diferencias observadas son estadísticamente significativas y diferentes de cero (distribución de p-valores [0.</w:t>
+        <w:t xml:space="preserve">Prosiguiendo con el análisis de la composición del cotiledón, a continuación se presentan los resultados relacionados con las variables funcionales contenido de </w:t>
+      </w:r>
+      <w:proofErr w:type="spellStart"/>
+      <w:r>
+        <w:rPr>
+          <w:lang w:val="es-CO"/>
+        </w:rPr>
+        <w:t>catequina</w:t>
+      </w:r>
+      <w:proofErr w:type="spellEnd"/>
+      <w:r>
+        <w:rPr>
+          <w:lang w:val="es-CO"/>
+        </w:rPr>
+        <w:t xml:space="preserve"> y </w:t>
+      </w:r>
+      <w:proofErr w:type="spellStart"/>
+      <w:r>
+        <w:rPr>
+          <w:lang w:val="es-CO"/>
+        </w:rPr>
+        <w:t>epicatequina</w:t>
+      </w:r>
+      <w:proofErr w:type="spellEnd"/>
+      <w:r>
+        <w:rPr>
+          <w:lang w:val="es-CO"/>
+        </w:rPr>
+        <w:t xml:space="preserve">. </w:t>
+      </w:r>
+      <w:r>
+        <w:rPr>
+          <w:lang w:val="es-CO"/>
+        </w:rPr>
+        <w:t xml:space="preserve">Para el contenido de </w:t>
+      </w:r>
+      <w:proofErr w:type="spellStart"/>
+      <w:r>
+        <w:rPr>
+          <w:lang w:val="es-CO"/>
+        </w:rPr>
+        <w:t>catequina</w:t>
+      </w:r>
+      <w:proofErr w:type="spellEnd"/>
+      <w:r>
+        <w:rPr>
+          <w:lang w:val="es-CO"/>
+        </w:rPr>
+        <w:t xml:space="preserve"> en las etapas pre y post fermentación se puede observar en la Figura 31 que en términos generales para la mayoría de clones/repeticiones evaluadas el contenido de </w:t>
+      </w:r>
+      <w:proofErr w:type="spellStart"/>
+      <w:r>
+        <w:rPr>
+          <w:lang w:val="es-CO"/>
+        </w:rPr>
+        <w:t>catequina</w:t>
+      </w:r>
+      <w:proofErr w:type="spellEnd"/>
+      <w:r>
+        <w:rPr>
+          <w:lang w:val="es-CO"/>
+        </w:rPr>
+        <w:t xml:space="preserve"> tiende a reducir posterior al proceso de fermentación. Para verificar sí dichas diferencias son estadísticamente significativas se realizó un test de </w:t>
+      </w:r>
+      <w:proofErr w:type="spellStart"/>
+      <w:r>
+        <w:rPr>
+          <w:lang w:val="es-CO"/>
+        </w:rPr>
+        <w:t>Wilcoxon</w:t>
+      </w:r>
+      <w:proofErr w:type="spellEnd"/>
+      <w:r>
+        <w:rPr>
+          <w:lang w:val="es-CO"/>
+        </w:rPr>
+        <w:t xml:space="preserve"> a partir del cual se logró concluir a partir de un nivel de significancia del 5% que las diferencias observadas son estadísticamente significativas y diferentes de cero (distribución de p-valores [0.</w:t>
       </w:r>
       <w:r>
         <w:rPr>
@@ -6035,7 +6291,21 @@
               <w:rPr>
                 <w:lang w:val="es-CO"/>
               </w:rPr>
-              <w:t>. Catequina pre y post fermentación</w:t>
+              <w:t xml:space="preserve">. </w:t>
+            </w:r>
+            <w:proofErr w:type="spellStart"/>
+            <w:r>
+              <w:rPr>
+                <w:lang w:val="es-CO"/>
+              </w:rPr>
+              <w:t>Catequina</w:t>
+            </w:r>
+            <w:proofErr w:type="spellEnd"/>
+            <w:r>
+              <w:rPr>
+                <w:lang w:val="es-CO"/>
+              </w:rPr>
+              <w:t xml:space="preserve"> pre y post fermentación</w:t>
             </w:r>
           </w:p>
         </w:tc>
@@ -6151,8 +6421,30 @@
               <w:rPr>
                 <w:lang w:val="es-CO"/>
               </w:rPr>
-              <w:t>. Distribución de p-valores para el test de Wilcoxon para evaluar diferencias significativas en el contenido de catequina</w:t>
-            </w:r>
+              <w:t xml:space="preserve">. Distribución de p-valores para el test de </w:t>
+            </w:r>
+            <w:proofErr w:type="spellStart"/>
+            <w:r>
+              <w:rPr>
+                <w:lang w:val="es-CO"/>
+              </w:rPr>
+              <w:t>Wilcoxon</w:t>
+            </w:r>
+            <w:proofErr w:type="spellEnd"/>
+            <w:r>
+              <w:rPr>
+                <w:lang w:val="es-CO"/>
+              </w:rPr>
+              <w:t xml:space="preserve"> para evaluar diferencias significativas en el contenido de </w:t>
+            </w:r>
+            <w:proofErr w:type="spellStart"/>
+            <w:r>
+              <w:rPr>
+                <w:lang w:val="es-CO"/>
+              </w:rPr>
+              <w:t>catequina</w:t>
+            </w:r>
+            <w:proofErr w:type="spellEnd"/>
           </w:p>
         </w:tc>
       </w:tr>
@@ -6358,7 +6650,21 @@
               <w:rPr>
                 <w:lang w:val="es-CO"/>
               </w:rPr>
-              <w:t>. Diferencia en el contenido de catequina por zona</w:t>
+              <w:t xml:space="preserve">. Diferencia en el contenido de </w:t>
+            </w:r>
+            <w:proofErr w:type="spellStart"/>
+            <w:r>
+              <w:rPr>
+                <w:lang w:val="es-CO"/>
+              </w:rPr>
+              <w:t>catequina</w:t>
+            </w:r>
+            <w:proofErr w:type="spellEnd"/>
+            <w:r>
+              <w:rPr>
+                <w:lang w:val="es-CO"/>
+              </w:rPr>
+              <w:t xml:space="preserve"> por zona</w:t>
             </w:r>
           </w:p>
         </w:tc>
@@ -6488,7 +6794,21 @@
               <w:rPr>
                 <w:lang w:val="es-CO"/>
               </w:rPr>
-              <w:t>-Wallis para evaluar diferencias significativas en el contenido de catequina por zona</w:t>
+              <w:t xml:space="preserve">-Wallis para evaluar diferencias significativas en el contenido de </w:t>
+            </w:r>
+            <w:proofErr w:type="spellStart"/>
+            <w:r>
+              <w:rPr>
+                <w:lang w:val="es-CO"/>
+              </w:rPr>
+              <w:t>catequina</w:t>
+            </w:r>
+            <w:proofErr w:type="spellEnd"/>
+            <w:r>
+              <w:rPr>
+                <w:lang w:val="es-CO"/>
+              </w:rPr>
+              <w:t xml:space="preserve"> por zona</w:t>
             </w:r>
           </w:p>
         </w:tc>
@@ -6521,7 +6841,21 @@
         <w:rPr>
           <w:lang w:val="es-CO"/>
         </w:rPr>
-        <w:t>se identifica que los clones con reducciones más abruptas en el contenido de catequina posterior al proceso de fermentación corresponden a ICS 95 y SCC 23 que presentan reducciones próximas a los 2000 [unidades]</w:t>
+        <w:t xml:space="preserve">se identifica que los clones con reducciones más abruptas en el contenido de </w:t>
+      </w:r>
+      <w:proofErr w:type="spellStart"/>
+      <w:r>
+        <w:rPr>
+          <w:lang w:val="es-CO"/>
+        </w:rPr>
+        <w:t>catequina</w:t>
+      </w:r>
+      <w:proofErr w:type="spellEnd"/>
+      <w:r>
+        <w:rPr>
+          <w:lang w:val="es-CO"/>
+        </w:rPr>
+        <w:t xml:space="preserve"> posterior al proceso de fermentación corresponden a ICS 95 y SCC 23 que presentan reducciones próximas a los 2000 [unidades]</w:t>
       </w:r>
       <w:r>
         <w:rPr>
@@ -6657,7 +6991,21 @@
         <w:rPr>
           <w:lang w:val="es-CO"/>
         </w:rPr>
-        <w:t>. Diferencia en el contenido de catequina por zona y clon</w:t>
+        <w:t xml:space="preserve">. Diferencia en el contenido de </w:t>
+      </w:r>
+      <w:proofErr w:type="spellStart"/>
+      <w:r>
+        <w:rPr>
+          <w:lang w:val="es-CO"/>
+        </w:rPr>
+        <w:t>catequina</w:t>
+      </w:r>
+      <w:proofErr w:type="spellEnd"/>
+      <w:r>
+        <w:rPr>
+          <w:lang w:val="es-CO"/>
+        </w:rPr>
+        <w:t xml:space="preserve"> por zona y clon</w:t>
       </w:r>
     </w:p>
     <w:p>
@@ -6672,7 +7020,14 @@
         <w:rPr>
           <w:lang w:val="es-CO"/>
         </w:rPr>
-        <w:t>Evaluando el contenido de e</w:t>
+        <w:t xml:space="preserve">Evaluando el contenido de </w:t>
+      </w:r>
+      <w:proofErr w:type="spellStart"/>
+      <w:r>
+        <w:rPr>
+          <w:lang w:val="es-CO"/>
+        </w:rPr>
+        <w:t>e</w:t>
       </w:r>
       <w:r>
         <w:rPr>
@@ -6680,6 +7035,7 @@
         </w:rPr>
         <w:t>picatequina</w:t>
       </w:r>
+      <w:proofErr w:type="spellEnd"/>
       <w:r>
         <w:rPr>
           <w:lang w:val="es-CO"/>
@@ -6690,7 +7046,21 @@
         <w:rPr>
           <w:lang w:val="es-CO"/>
         </w:rPr>
-        <w:t xml:space="preserve">, como se observa en la Figura 36, en términos generales este tiende a disminuir después del proceso de fermentación, no obstante este cambio se presenta de forma abrupta solamente para algunos clones. Luego para comprobar si dichas diferencias que se observan de forma descriptiva son estadísticamente significativas, se procedió a realizar un test de Wilcoxon dando como resultado que las </w:t>
+        <w:t xml:space="preserve">, como se observa en la Figura 36, en términos generales este tiende a disminuir después del proceso de fermentación, no obstante este cambio se presenta de forma abrupta solamente para algunos clones. Luego para comprobar si dichas diferencias que se observan de forma descriptiva son estadísticamente significativas, se procedió a realizar un test de </w:t>
+      </w:r>
+      <w:proofErr w:type="spellStart"/>
+      <w:r>
+        <w:rPr>
+          <w:lang w:val="es-CO"/>
+        </w:rPr>
+        <w:t>Wilcoxon</w:t>
+      </w:r>
+      <w:proofErr w:type="spellEnd"/>
+      <w:r>
+        <w:rPr>
+          <w:lang w:val="es-CO"/>
+        </w:rPr>
+        <w:t xml:space="preserve"> dando como resultado que las </w:t>
       </w:r>
       <w:r>
         <w:rPr>
@@ -6836,7 +7206,21 @@
               <w:rPr>
                 <w:lang w:val="es-CO"/>
               </w:rPr>
-              <w:t>. Epicatequina pre y post fermentación</w:t>
+              <w:t xml:space="preserve">. </w:t>
+            </w:r>
+            <w:proofErr w:type="spellStart"/>
+            <w:r>
+              <w:rPr>
+                <w:lang w:val="es-CO"/>
+              </w:rPr>
+              <w:t>Epicatequina</w:t>
+            </w:r>
+            <w:proofErr w:type="spellEnd"/>
+            <w:r>
+              <w:rPr>
+                <w:lang w:val="es-CO"/>
+              </w:rPr>
+              <w:t xml:space="preserve"> pre y post fermentación</w:t>
             </w:r>
           </w:p>
         </w:tc>
@@ -6952,8 +7336,30 @@
               <w:rPr>
                 <w:lang w:val="es-CO"/>
               </w:rPr>
-              <w:t>. Distribución de p-valores para el test de Wilcoxon para evaluar diferencias significativas en el contenido de epicatequina</w:t>
-            </w:r>
+              <w:t xml:space="preserve">. Distribución de p-valores para el test de </w:t>
+            </w:r>
+            <w:proofErr w:type="spellStart"/>
+            <w:r>
+              <w:rPr>
+                <w:lang w:val="es-CO"/>
+              </w:rPr>
+              <w:t>Wilcoxon</w:t>
+            </w:r>
+            <w:proofErr w:type="spellEnd"/>
+            <w:r>
+              <w:rPr>
+                <w:lang w:val="es-CO"/>
+              </w:rPr>
+              <w:t xml:space="preserve"> para evaluar diferencias significativas en el contenido de </w:t>
+            </w:r>
+            <w:proofErr w:type="spellStart"/>
+            <w:r>
+              <w:rPr>
+                <w:lang w:val="es-CO"/>
+              </w:rPr>
+              <w:t>epicatequina</w:t>
+            </w:r>
+            <w:proofErr w:type="spellEnd"/>
           </w:p>
         </w:tc>
       </w:tr>
@@ -7003,7 +7409,35 @@
         <w:rPr>
           <w:lang w:val="es-CO"/>
         </w:rPr>
-        <w:t xml:space="preserve"> se observa que todas las diferencias en contenido de epicatequina pre y post fermentación están por encima de cero excepto para un clon. Adicional a esto el departamento del Huila es el que presenta las reducciones más altas en contenido de epicatequina seguido de los departamentos de Arauca y Santander respectivamente. Para evaluar si dichas diferencias son estadísticamente significativas se realizó el test de </w:t>
+        <w:t xml:space="preserve"> se observa que todas las diferencias en contenido de </w:t>
+      </w:r>
+      <w:proofErr w:type="spellStart"/>
+      <w:r>
+        <w:rPr>
+          <w:lang w:val="es-CO"/>
+        </w:rPr>
+        <w:t>epicatequina</w:t>
+      </w:r>
+      <w:proofErr w:type="spellEnd"/>
+      <w:r>
+        <w:rPr>
+          <w:lang w:val="es-CO"/>
+        </w:rPr>
+        <w:t xml:space="preserve"> pre y post fermentación están por encima de cero excepto para un clon. Adicional a esto el departamento del Huila es el que presenta las reducciones más altas en contenido de </w:t>
+      </w:r>
+      <w:proofErr w:type="spellStart"/>
+      <w:r>
+        <w:rPr>
+          <w:lang w:val="es-CO"/>
+        </w:rPr>
+        <w:t>epicatequina</w:t>
+      </w:r>
+      <w:proofErr w:type="spellEnd"/>
+      <w:r>
+        <w:rPr>
+          <w:lang w:val="es-CO"/>
+        </w:rPr>
+        <w:t xml:space="preserve"> seguido de los departamentos de Arauca y Santander respectivamente. Para evaluar si dichas diferencias son estadísticamente significativas se realizó el test de </w:t>
       </w:r>
       <w:proofErr w:type="spellStart"/>
       <w:r>
@@ -7183,7 +7617,21 @@
               <w:rPr>
                 <w:lang w:val="es-CO"/>
               </w:rPr>
-              <w:t>. Diferencia en el contenido de epicatequina por zona</w:t>
+              <w:t xml:space="preserve">. Diferencia en el contenido de </w:t>
+            </w:r>
+            <w:proofErr w:type="spellStart"/>
+            <w:r>
+              <w:rPr>
+                <w:lang w:val="es-CO"/>
+              </w:rPr>
+              <w:t>epicatequina</w:t>
+            </w:r>
+            <w:proofErr w:type="spellEnd"/>
+            <w:r>
+              <w:rPr>
+                <w:lang w:val="es-CO"/>
+              </w:rPr>
+              <w:t xml:space="preserve"> por zona</w:t>
             </w:r>
           </w:p>
         </w:tc>
@@ -7313,7 +7761,21 @@
               <w:rPr>
                 <w:lang w:val="es-CO"/>
               </w:rPr>
-              <w:t>-Wallis para evaluar diferencias significativas en el contenido de epicatequina por zona</w:t>
+              <w:t xml:space="preserve">-Wallis para evaluar diferencias significativas en el contenido de </w:t>
+            </w:r>
+            <w:proofErr w:type="spellStart"/>
+            <w:r>
+              <w:rPr>
+                <w:lang w:val="es-CO"/>
+              </w:rPr>
+              <w:t>epicatequina</w:t>
+            </w:r>
+            <w:proofErr w:type="spellEnd"/>
+            <w:r>
+              <w:rPr>
+                <w:lang w:val="es-CO"/>
+              </w:rPr>
+              <w:t xml:space="preserve"> por zona</w:t>
             </w:r>
           </w:p>
         </w:tc>
@@ -7340,7 +7802,21 @@
         <w:rPr>
           <w:lang w:val="es-CO"/>
         </w:rPr>
-        <w:t xml:space="preserve">Posteriormente se exploraron las diferencias por zona y clon, encontrando que el único clon que presenta un incremento en el contenido de epicatequina posterior a la fermentación es el clon SCC 23 para el departamento de Arauca. Mientras por el contrario, los clones con la mayor </w:t>
+        <w:t xml:space="preserve">Posteriormente se exploraron las diferencias por zona y clon, encontrando que el único clon que presenta un incremento en el contenido de </w:t>
+      </w:r>
+      <w:proofErr w:type="spellStart"/>
+      <w:r>
+        <w:rPr>
+          <w:lang w:val="es-CO"/>
+        </w:rPr>
+        <w:t>epicatequina</w:t>
+      </w:r>
+      <w:proofErr w:type="spellEnd"/>
+      <w:r>
+        <w:rPr>
+          <w:lang w:val="es-CO"/>
+        </w:rPr>
+        <w:t xml:space="preserve"> posterior a la fermentación es el clon SCC 23 para el departamento de Arauca. Mientras por el contrario, los clones con la mayor </w:t>
       </w:r>
       <w:r>
         <w:rPr>
@@ -7458,7 +7934,21 @@
         <w:rPr>
           <w:lang w:val="es-CO"/>
         </w:rPr>
-        <w:t>. Diferencia en el contenido de epicatequina por zona y clon</w:t>
+        <w:t xml:space="preserve">. Diferencia en el contenido de </w:t>
+      </w:r>
+      <w:proofErr w:type="spellStart"/>
+      <w:r>
+        <w:rPr>
+          <w:lang w:val="es-CO"/>
+        </w:rPr>
+        <w:t>epicatequina</w:t>
+      </w:r>
+      <w:proofErr w:type="spellEnd"/>
+      <w:r>
+        <w:rPr>
+          <w:lang w:val="es-CO"/>
+        </w:rPr>
+        <w:t xml:space="preserve"> por zona y clon</w:t>
       </w:r>
     </w:p>
     <w:p>
@@ -7479,7 +7969,21 @@
         <w:rPr>
           <w:lang w:val="es-CO"/>
         </w:rPr>
-        <w:t xml:space="preserve">. Luego, para verificar que dichas diferencias observadas son significativas, se procedió a la realización de un test de Wilcoxon, encontrándose que la distribución de p-valores oscila alrededor de 0, lo que </w:t>
+        <w:t xml:space="preserve">. Luego, para verificar que dichas diferencias observadas son significativas, se procedió a la realización de un test de </w:t>
+      </w:r>
+      <w:proofErr w:type="spellStart"/>
+      <w:r>
+        <w:rPr>
+          <w:lang w:val="es-CO"/>
+        </w:rPr>
+        <w:t>Wilcoxon</w:t>
+      </w:r>
+      <w:proofErr w:type="spellEnd"/>
+      <w:r>
+        <w:rPr>
+          <w:lang w:val="es-CO"/>
+        </w:rPr>
+        <w:t xml:space="preserve">, encontrándose que la distribución de p-valores oscila alrededor de 0, lo que </w:t>
       </w:r>
       <w:r>
         <w:rPr>
@@ -7741,7 +8245,21 @@
               <w:rPr>
                 <w:lang w:val="es-CO"/>
               </w:rPr>
-              <w:t>. Distribución de p-valores para el test de Wilcoxon para evaluar diferencias significativas en la actividad antioxidante</w:t>
+              <w:t xml:space="preserve">. Distribución de p-valores para el test de </w:t>
+            </w:r>
+            <w:proofErr w:type="spellStart"/>
+            <w:r>
+              <w:rPr>
+                <w:lang w:val="es-CO"/>
+              </w:rPr>
+              <w:t>Wilcoxon</w:t>
+            </w:r>
+            <w:proofErr w:type="spellEnd"/>
+            <w:r>
+              <w:rPr>
+                <w:lang w:val="es-CO"/>
+              </w:rPr>
+              <w:t xml:space="preserve"> para evaluar diferencias significativas en la actividad antioxidante</w:t>
             </w:r>
           </w:p>
         </w:tc>
@@ -8334,8 +8852,30 @@
         <w:rPr>
           <w:lang w:val="es-CO"/>
         </w:rPr>
-        <w:t>, catequina y epicatequina</w:t>
-      </w:r>
+        <w:t xml:space="preserve">, </w:t>
+      </w:r>
+      <w:proofErr w:type="spellStart"/>
+      <w:r>
+        <w:rPr>
+          <w:lang w:val="es-CO"/>
+        </w:rPr>
+        <w:t>catequina</w:t>
+      </w:r>
+      <w:proofErr w:type="spellEnd"/>
+      <w:r>
+        <w:rPr>
+          <w:lang w:val="es-CO"/>
+        </w:rPr>
+        <w:t xml:space="preserve"> y </w:t>
+      </w:r>
+      <w:proofErr w:type="spellStart"/>
+      <w:r>
+        <w:rPr>
+          <w:lang w:val="es-CO"/>
+        </w:rPr>
+        <w:t>epicatequina</w:t>
+      </w:r>
+      <w:proofErr w:type="spellEnd"/>
       <w:r>
         <w:rPr>
           <w:lang w:val="es-CO"/>
@@ -8600,8 +9140,16 @@
         <w:rPr>
           <w:lang w:val="es-ES"/>
         </w:rPr>
-        <w:t>tividad antioxidante, contenido de catequina y epicatequina</w:t>
-      </w:r>
+        <w:t xml:space="preserve">tividad antioxidante, contenido de catequina y </w:t>
+      </w:r>
+      <w:proofErr w:type="spellStart"/>
+      <w:r>
+        <w:rPr>
+          <w:lang w:val="es-ES"/>
+        </w:rPr>
+        <w:t>epicatequina</w:t>
+      </w:r>
+      <w:proofErr w:type="spellEnd"/>
       <w:r>
         <w:rPr>
           <w:lang w:val="es-ES"/>
@@ -8646,7 +9194,21 @@
         <w:rPr>
           <w:lang w:val="es-ES"/>
         </w:rPr>
-        <w:t xml:space="preserve"> Como primera medida se exploró la relación entre todos los posibles pares de variables a través de un análisis de correlación, calculando el coeficiente de correlación no paramétrico de Spearman, este indicador permite identificar relaciones de tipo creciente o decreciente sin necesidad que estas sean de tipo lineal.</w:t>
+        <w:t xml:space="preserve"> Como primera medida se exploró la relación entre todos los posibles pares de variables a través de un análisis de correlación, calculando el coeficiente de correlación no paramétrico de </w:t>
+      </w:r>
+      <w:proofErr w:type="spellStart"/>
+      <w:r>
+        <w:rPr>
+          <w:lang w:val="es-ES"/>
+        </w:rPr>
+        <w:t>Spearman</w:t>
+      </w:r>
+      <w:proofErr w:type="spellEnd"/>
+      <w:r>
+        <w:rPr>
+          <w:lang w:val="es-ES"/>
+        </w:rPr>
+        <w:t>, este indicador permite identificar relaciones de tipo creciente o decreciente sin necesidad que estas sean de tipo lineal.</w:t>
       </w:r>
     </w:p>
     <w:p>
@@ -8661,7 +9223,35 @@
           <w:lang w:val="es-ES"/>
         </w:rPr>
         <w:lastRenderedPageBreak/>
-        <w:t>En la Figura 46 se muestra la matriz de correlaciones de Spearman, identificando grupos de variables que se relacionan de manera positiva como el contenido de fenoles totales, catequina porcentaje de aceite y el índice de grano, por otro lado, se encuentran variables como la actividad antioxidante, la epicatequina, el porcentaje de cenizas</w:t>
+        <w:t xml:space="preserve">En la Figura 46 se muestra la matriz de correlaciones de </w:t>
+      </w:r>
+      <w:proofErr w:type="spellStart"/>
+      <w:r>
+        <w:rPr>
+          <w:lang w:val="es-ES"/>
+        </w:rPr>
+        <w:t>Spearman</w:t>
+      </w:r>
+      <w:proofErr w:type="spellEnd"/>
+      <w:r>
+        <w:rPr>
+          <w:lang w:val="es-ES"/>
+        </w:rPr>
+        <w:t xml:space="preserve">, identificando grupos de variables que se relacionan de manera positiva como el contenido de fenoles totales, catequina porcentaje de aceite y el índice de grano, por otro lado, se encuentran variables como la actividad antioxidante, la </w:t>
+      </w:r>
+      <w:proofErr w:type="spellStart"/>
+      <w:r>
+        <w:rPr>
+          <w:lang w:val="es-ES"/>
+        </w:rPr>
+        <w:t>epicatequina</w:t>
+      </w:r>
+      <w:proofErr w:type="spellEnd"/>
+      <w:r>
+        <w:rPr>
+          <w:lang w:val="es-ES"/>
+        </w:rPr>
+        <w:t>, el porcentaje de cenizas</w:t>
       </w:r>
       <w:r>
         <w:rPr>
@@ -9397,8 +9987,16 @@
         <w:rPr>
           <w:lang w:val="es-ES"/>
         </w:rPr>
-        <w:t>contenido de epicatequina</w:t>
-      </w:r>
+        <w:t xml:space="preserve">contenido de </w:t>
+      </w:r>
+      <w:proofErr w:type="spellStart"/>
+      <w:r>
+        <w:rPr>
+          <w:lang w:val="es-ES"/>
+        </w:rPr>
+        <w:t>epicatequina</w:t>
+      </w:r>
+      <w:proofErr w:type="spellEnd"/>
       <w:r>
         <w:rPr>
           <w:lang w:val="es-ES"/>
@@ -9521,13 +10119,27 @@
         <w:rPr>
           <w:lang w:val="es-ES"/>
         </w:rPr>
-        <w:t xml:space="preserve"> por: los ácidos oleico</w:t>
-      </w:r>
-      <w:r>
-        <w:rPr>
-          <w:lang w:val="es-ES"/>
-        </w:rPr>
-        <w:t xml:space="preserve"> [positivo]</w:t>
+        <w:t xml:space="preserve"> por: </w:t>
+      </w:r>
+      <w:proofErr w:type="gramStart"/>
+      <w:r>
+        <w:rPr>
+          <w:lang w:val="es-ES"/>
+        </w:rPr>
+        <w:t>los ácidos oleico</w:t>
+      </w:r>
+      <w:r>
+        <w:rPr>
+          <w:lang w:val="es-ES"/>
+        </w:rPr>
+        <w:t xml:space="preserve"> [positivo</w:t>
+      </w:r>
+      <w:proofErr w:type="gramEnd"/>
+      <w:r>
+        <w:rPr>
+          <w:lang w:val="es-ES"/>
+        </w:rPr>
+        <w:t>]</w:t>
       </w:r>
       <w:r>
         <w:rPr>
@@ -10123,19 +10735,53 @@
               <w:pStyle w:val="Caption"/>
               <w:jc w:val="center"/>
             </w:pPr>
-            <w:r>
-              <w:t xml:space="preserve">Figura </w:t>
-            </w:r>
-            <w:fldSimple w:instr=" SEQ Ilustración \* ARABIC ">
-              <w:r>
-                <w:rPr>
-                  <w:noProof/>
-                </w:rPr>
-                <w:t>52</w:t>
-              </w:r>
-            </w:fldSimple>
-            <w:r>
-              <w:t>. Biplot dimensiones 1 y 2</w:t>
+            <w:proofErr w:type="spellStart"/>
+            <w:r>
+              <w:t>Figura</w:t>
+            </w:r>
+            <w:proofErr w:type="spellEnd"/>
+            <w:r>
+              <w:t xml:space="preserve"> </w:t>
+            </w:r>
+            <w:r>
+              <w:fldChar w:fldCharType="begin"/>
+            </w:r>
+            <w:r>
+              <w:instrText xml:space="preserve"> SEQ Ilustración \* ARABIC </w:instrText>
+            </w:r>
+            <w:r>
+              <w:fldChar w:fldCharType="separate"/>
+            </w:r>
+            <w:r>
+              <w:rPr>
+                <w:noProof/>
+              </w:rPr>
+              <w:t>52</w:t>
+            </w:r>
+            <w:r>
+              <w:rPr>
+                <w:noProof/>
+              </w:rPr>
+              <w:fldChar w:fldCharType="end"/>
+            </w:r>
+            <w:r>
+              <w:t xml:space="preserve">. </w:t>
+            </w:r>
+            <w:proofErr w:type="spellStart"/>
+            <w:r>
+              <w:t>Biplot</w:t>
+            </w:r>
+            <w:proofErr w:type="spellEnd"/>
+            <w:r>
+              <w:t xml:space="preserve"> </w:t>
+            </w:r>
+            <w:proofErr w:type="spellStart"/>
+            <w:r>
+              <w:t>dimensiones</w:t>
+            </w:r>
+            <w:proofErr w:type="spellEnd"/>
+            <w:r>
+              <w:t xml:space="preserve"> 1 y 2</w:t>
             </w:r>
           </w:p>
         </w:tc>
@@ -10206,19 +10852,53 @@
                 <w:lang w:val="es-CO"/>
               </w:rPr>
             </w:pPr>
-            <w:r>
-              <w:t xml:space="preserve">Figura </w:t>
-            </w:r>
-            <w:fldSimple w:instr=" SEQ Ilustración \* ARABIC ">
-              <w:r>
-                <w:rPr>
-                  <w:noProof/>
-                </w:rPr>
-                <w:t>53</w:t>
-              </w:r>
-            </w:fldSimple>
-            <w:r>
-              <w:t>. Biplot dimensiones 1 y 3</w:t>
+            <w:proofErr w:type="spellStart"/>
+            <w:r>
+              <w:t>Figura</w:t>
+            </w:r>
+            <w:proofErr w:type="spellEnd"/>
+            <w:r>
+              <w:t xml:space="preserve"> </w:t>
+            </w:r>
+            <w:r>
+              <w:fldChar w:fldCharType="begin"/>
+            </w:r>
+            <w:r>
+              <w:instrText xml:space="preserve"> SEQ Ilustración \* ARABIC </w:instrText>
+            </w:r>
+            <w:r>
+              <w:fldChar w:fldCharType="separate"/>
+            </w:r>
+            <w:r>
+              <w:rPr>
+                <w:noProof/>
+              </w:rPr>
+              <w:t>53</w:t>
+            </w:r>
+            <w:r>
+              <w:rPr>
+                <w:noProof/>
+              </w:rPr>
+              <w:fldChar w:fldCharType="end"/>
+            </w:r>
+            <w:r>
+              <w:t xml:space="preserve">. </w:t>
+            </w:r>
+            <w:proofErr w:type="spellStart"/>
+            <w:r>
+              <w:t>Biplot</w:t>
+            </w:r>
+            <w:proofErr w:type="spellEnd"/>
+            <w:r>
+              <w:t xml:space="preserve"> </w:t>
+            </w:r>
+            <w:proofErr w:type="spellStart"/>
+            <w:r>
+              <w:t>dimensiones</w:t>
+            </w:r>
+            <w:proofErr w:type="spellEnd"/>
+            <w:r>
+              <w:t xml:space="preserve"> 1 y 3</w:t>
             </w:r>
           </w:p>
         </w:tc>
@@ -10295,19 +10975,53 @@
                 <w:lang w:val="es-CO"/>
               </w:rPr>
             </w:pPr>
-            <w:r>
-              <w:t xml:space="preserve">Figura </w:t>
-            </w:r>
-            <w:fldSimple w:instr=" SEQ Ilustración \* ARABIC ">
-              <w:r>
-                <w:rPr>
-                  <w:noProof/>
-                </w:rPr>
-                <w:t>54</w:t>
-              </w:r>
-            </w:fldSimple>
-            <w:r>
-              <w:t>. Biplot dimensiones 2 y 3</w:t>
+            <w:proofErr w:type="spellStart"/>
+            <w:r>
+              <w:t>Figura</w:t>
+            </w:r>
+            <w:proofErr w:type="spellEnd"/>
+            <w:r>
+              <w:t xml:space="preserve"> </w:t>
+            </w:r>
+            <w:r>
+              <w:fldChar w:fldCharType="begin"/>
+            </w:r>
+            <w:r>
+              <w:instrText xml:space="preserve"> SEQ Ilustración \* ARABIC </w:instrText>
+            </w:r>
+            <w:r>
+              <w:fldChar w:fldCharType="separate"/>
+            </w:r>
+            <w:r>
+              <w:rPr>
+                <w:noProof/>
+              </w:rPr>
+              <w:t>54</w:t>
+            </w:r>
+            <w:r>
+              <w:rPr>
+                <w:noProof/>
+              </w:rPr>
+              <w:fldChar w:fldCharType="end"/>
+            </w:r>
+            <w:r>
+              <w:t xml:space="preserve">. </w:t>
+            </w:r>
+            <w:proofErr w:type="spellStart"/>
+            <w:r>
+              <w:t>Biplot</w:t>
+            </w:r>
+            <w:proofErr w:type="spellEnd"/>
+            <w:r>
+              <w:t xml:space="preserve"> </w:t>
+            </w:r>
+            <w:proofErr w:type="spellStart"/>
+            <w:r>
+              <w:t>dimensiones</w:t>
+            </w:r>
+            <w:proofErr w:type="spellEnd"/>
+            <w:r>
+              <w:t xml:space="preserve"> 2 y 3</w:t>
             </w:r>
           </w:p>
         </w:tc>
@@ -10523,7 +11237,21 @@
         <w:rPr>
           <w:lang w:val="es-ES"/>
         </w:rPr>
-        <w:t xml:space="preserve">En este sentido, el clon CCN 51 del departamento de Santander se destaca por tener unos de los más bajos registros en contenido de epicatequina así como una baja actividad antioxidante. Mientras, el clon FLE 3 </w:t>
+        <w:t xml:space="preserve">En este sentido, el clon CCN 51 del departamento de Santander se destaca por tener unos de los más bajos registros en contenido de </w:t>
+      </w:r>
+      <w:proofErr w:type="spellStart"/>
+      <w:r>
+        <w:rPr>
+          <w:lang w:val="es-ES"/>
+        </w:rPr>
+        <w:t>epicatequina</w:t>
+      </w:r>
+      <w:proofErr w:type="spellEnd"/>
+      <w:r>
+        <w:rPr>
+          <w:lang w:val="es-ES"/>
+        </w:rPr>
+        <w:t xml:space="preserve"> así como una baja actividad antioxidante. Mientras, el clon FLE 3 </w:t>
       </w:r>
       <w:r>
         <w:rPr>
@@ -10952,6 +11680,12 @@
         <w:rPr>
           <w:lang w:val="es-ES"/>
         </w:rPr>
+        <w:t xml:space="preserve"> (Figura 56)</w:t>
+      </w:r>
+      <w:r>
+        <w:rPr>
+          <w:lang w:val="es-ES"/>
+        </w:rPr>
         <w:t>.</w:t>
       </w:r>
     </w:p>
@@ -10965,10 +11699,8 @@
     </w:p>
     <w:p>
       <w:pPr>
+        <w:keepNext/>
         <w:jc w:val="center"/>
-        <w:rPr>
-          <w:lang w:val="es-ES"/>
-        </w:rPr>
       </w:pPr>
       <w:r>
         <w:rPr>
@@ -11020,6 +11752,55 @@
     </w:p>
     <w:p>
       <w:pPr>
+        <w:pStyle w:val="Caption"/>
+        <w:jc w:val="center"/>
+        <w:rPr>
+          <w:lang w:val="es-CO"/>
+        </w:rPr>
+      </w:pPr>
+      <w:r>
+        <w:rPr>
+          <w:lang w:val="es-CO"/>
+        </w:rPr>
+        <w:t>Figura</w:t>
+      </w:r>
+      <w:r>
+        <w:rPr>
+          <w:lang w:val="es-CO"/>
+        </w:rPr>
+        <w:t xml:space="preserve"> </w:t>
+      </w:r>
+      <w:r>
+        <w:fldChar w:fldCharType="begin"/>
+      </w:r>
+      <w:r>
+        <w:rPr>
+          <w:lang w:val="es-CO"/>
+        </w:rPr>
+        <w:instrText xml:space="preserve"> SEQ Ilustración \* ARABIC </w:instrText>
+      </w:r>
+      <w:r>
+        <w:fldChar w:fldCharType="separate"/>
+      </w:r>
+      <w:r>
+        <w:rPr>
+          <w:noProof/>
+          <w:lang w:val="es-CO"/>
+        </w:rPr>
+        <w:t>56</w:t>
+      </w:r>
+      <w:r>
+        <w:fldChar w:fldCharType="end"/>
+      </w:r>
+      <w:r>
+        <w:rPr>
+          <w:lang w:val="es-CO"/>
+        </w:rPr>
+        <w:t>. Porcentaje de variabilidad explicado por los ejes principales en el MCA</w:t>
+      </w:r>
+    </w:p>
+    <w:p>
+      <w:pPr>
         <w:jc w:val="both"/>
         <w:rPr>
           <w:lang w:val="es-ES"/>
@@ -11037,7 +11818,7 @@
         <w:rPr>
           <w:lang w:val="es-ES"/>
         </w:rPr>
-        <w:t>Calidad de representación de compuestos volátiles</w:t>
+        <w:t>Dado el elevado número de compuestos volátiles en estudio, en la Tabla 1 se muestran los compuestos que tienen la mayor representatividad y por ende la mejor calidad de representación en cada uno de los ejes principales.</w:t>
       </w:r>
     </w:p>
     <w:p>
@@ -11050,17 +11831,1736 @@
     </w:p>
     <w:p>
       <w:pPr>
+        <w:pStyle w:val="Caption"/>
+        <w:keepNext/>
+        <w:jc w:val="center"/>
+        <w:rPr>
+          <w:lang w:val="es-CO"/>
+        </w:rPr>
+      </w:pPr>
+      <w:r>
+        <w:rPr>
+          <w:lang w:val="es-CO"/>
+        </w:rPr>
+        <w:t xml:space="preserve">Tabla </w:t>
+      </w:r>
+      <w:r>
+        <w:fldChar w:fldCharType="begin"/>
+      </w:r>
+      <w:r>
+        <w:rPr>
+          <w:lang w:val="es-CO"/>
+        </w:rPr>
+        <w:instrText xml:space="preserve"> SEQ Tabla \* ARABIC </w:instrText>
+      </w:r>
+      <w:r>
+        <w:fldChar w:fldCharType="separate"/>
+      </w:r>
+      <w:r>
+        <w:rPr>
+          <w:noProof/>
+          <w:lang w:val="es-CO"/>
+        </w:rPr>
+        <w:t>1</w:t>
+      </w:r>
+      <w:r>
+        <w:fldChar w:fldCharType="end"/>
+      </w:r>
+      <w:r>
+        <w:rPr>
+          <w:lang w:val="es-CO"/>
+        </w:rPr>
+        <w:t xml:space="preserve">. </w:t>
+      </w:r>
+      <w:r>
+        <w:rPr>
+          <w:lang w:val="es-CO"/>
+        </w:rPr>
+        <w:t>C</w:t>
+      </w:r>
+      <w:r>
+        <w:rPr>
+          <w:lang w:val="es-CO"/>
+        </w:rPr>
+        <w:t>ompuestos volátiles</w:t>
+      </w:r>
+      <w:r>
+        <w:rPr>
+          <w:lang w:val="es-CO"/>
+        </w:rPr>
+        <w:t xml:space="preserve"> determinantes</w:t>
+      </w:r>
+      <w:r>
+        <w:rPr>
+          <w:lang w:val="es-CO"/>
+        </w:rPr>
+        <w:t xml:space="preserve"> por eje principal</w:t>
+      </w:r>
+    </w:p>
+    <w:tbl>
+      <w:tblPr>
+        <w:tblW w:w="5006" w:type="dxa"/>
+        <w:jc w:val="center"/>
+        <w:tblCellMar>
+          <w:left w:w="70" w:type="dxa"/>
+          <w:right w:w="70" w:type="dxa"/>
+        </w:tblCellMar>
+        <w:tblLook w:val="04A0" w:firstRow="1" w:lastRow="0" w:firstColumn="1" w:lastColumn="0" w:noHBand="0" w:noVBand="1"/>
+      </w:tblPr>
+      <w:tblGrid>
+        <w:gridCol w:w="1320"/>
+        <w:gridCol w:w="3686"/>
+      </w:tblGrid>
+      <w:tr>
+        <w:trPr>
+          <w:trHeight w:val="288"/>
+          <w:jc w:val="center"/>
+        </w:trPr>
+        <w:tc>
+          <w:tcPr>
+            <w:tcW w:w="1320" w:type="dxa"/>
+            <w:tcBorders>
+              <w:top w:val="single" w:sz="4" w:space="0" w:color="auto"/>
+              <w:left w:val="nil"/>
+              <w:bottom w:val="single" w:sz="4" w:space="0" w:color="auto"/>
+              <w:right w:val="nil"/>
+            </w:tcBorders>
+            <w:shd w:val="clear" w:color="auto" w:fill="auto"/>
+            <w:noWrap/>
+            <w:vAlign w:val="bottom"/>
+            <w:hideMark/>
+          </w:tcPr>
+          <w:p>
+            <w:pPr>
+              <w:rPr>
+                <w:rFonts w:ascii="Calibri" w:eastAsia="Times New Roman" w:hAnsi="Calibri" w:cs="Times New Roman"/>
+                <w:b/>
+                <w:bCs/>
+                <w:color w:val="000000"/>
+                <w:sz w:val="22"/>
+                <w:szCs w:val="22"/>
+                <w:lang w:val="es-CO" w:eastAsia="es-CO"/>
+              </w:rPr>
+            </w:pPr>
+            <w:r>
+              <w:rPr>
+                <w:rFonts w:ascii="Calibri" w:eastAsia="Times New Roman" w:hAnsi="Calibri" w:cs="Times New Roman"/>
+                <w:b/>
+                <w:bCs/>
+                <w:color w:val="000000"/>
+                <w:sz w:val="22"/>
+                <w:szCs w:val="22"/>
+                <w:lang w:val="es-CO" w:eastAsia="es-CO"/>
+              </w:rPr>
+              <w:t>Eje principal</w:t>
+            </w:r>
+          </w:p>
+        </w:tc>
+        <w:tc>
+          <w:tcPr>
+            <w:tcW w:w="3686" w:type="dxa"/>
+            <w:tcBorders>
+              <w:top w:val="single" w:sz="4" w:space="0" w:color="auto"/>
+              <w:left w:val="nil"/>
+              <w:bottom w:val="single" w:sz="4" w:space="0" w:color="auto"/>
+              <w:right w:val="nil"/>
+            </w:tcBorders>
+            <w:shd w:val="clear" w:color="auto" w:fill="auto"/>
+            <w:noWrap/>
+            <w:vAlign w:val="bottom"/>
+            <w:hideMark/>
+          </w:tcPr>
+          <w:p>
+            <w:pPr>
+              <w:rPr>
+                <w:rFonts w:ascii="Calibri" w:eastAsia="Times New Roman" w:hAnsi="Calibri" w:cs="Times New Roman"/>
+                <w:b/>
+                <w:bCs/>
+                <w:color w:val="000000"/>
+                <w:sz w:val="22"/>
+                <w:szCs w:val="22"/>
+                <w:lang w:val="es-CO" w:eastAsia="es-CO"/>
+              </w:rPr>
+            </w:pPr>
+            <w:r>
+              <w:rPr>
+                <w:rFonts w:ascii="Calibri" w:eastAsia="Times New Roman" w:hAnsi="Calibri" w:cs="Times New Roman"/>
+                <w:b/>
+                <w:bCs/>
+                <w:color w:val="000000"/>
+                <w:sz w:val="22"/>
+                <w:szCs w:val="22"/>
+                <w:lang w:val="es-CO" w:eastAsia="es-CO"/>
+              </w:rPr>
+              <w:t>Compuesto volátil</w:t>
+            </w:r>
+          </w:p>
+        </w:tc>
+      </w:tr>
+      <w:tr>
+        <w:trPr>
+          <w:trHeight w:val="288"/>
+          <w:jc w:val="center"/>
+        </w:trPr>
+        <w:tc>
+          <w:tcPr>
+            <w:tcW w:w="1320" w:type="dxa"/>
+            <w:vMerge w:val="restart"/>
+            <w:tcBorders>
+              <w:top w:val="nil"/>
+              <w:left w:val="nil"/>
+              <w:bottom w:val="single" w:sz="4" w:space="0" w:color="000000"/>
+              <w:right w:val="nil"/>
+            </w:tcBorders>
+            <w:shd w:val="clear" w:color="auto" w:fill="auto"/>
+            <w:noWrap/>
+            <w:vAlign w:val="center"/>
+            <w:hideMark/>
+          </w:tcPr>
+          <w:p>
+            <w:pPr>
+              <w:jc w:val="center"/>
+              <w:rPr>
+                <w:rFonts w:ascii="Calibri" w:eastAsia="Times New Roman" w:hAnsi="Calibri" w:cs="Times New Roman"/>
+                <w:color w:val="000000"/>
+                <w:sz w:val="22"/>
+                <w:szCs w:val="22"/>
+                <w:lang w:val="es-CO" w:eastAsia="es-CO"/>
+              </w:rPr>
+            </w:pPr>
+            <w:r>
+              <w:rPr>
+                <w:rFonts w:ascii="Calibri" w:eastAsia="Times New Roman" w:hAnsi="Calibri" w:cs="Times New Roman"/>
+                <w:color w:val="000000"/>
+                <w:sz w:val="22"/>
+                <w:szCs w:val="22"/>
+                <w:lang w:val="es-CO" w:eastAsia="es-CO"/>
+              </w:rPr>
+              <w:t>1</w:t>
+            </w:r>
+          </w:p>
+        </w:tc>
+        <w:tc>
+          <w:tcPr>
+            <w:tcW w:w="3686" w:type="dxa"/>
+            <w:tcBorders>
+              <w:top w:val="nil"/>
+              <w:left w:val="nil"/>
+              <w:bottom w:val="nil"/>
+              <w:right w:val="nil"/>
+            </w:tcBorders>
+            <w:shd w:val="clear" w:color="auto" w:fill="auto"/>
+            <w:noWrap/>
+            <w:vAlign w:val="bottom"/>
+            <w:hideMark/>
+          </w:tcPr>
+          <w:p>
+            <w:pPr>
+              <w:rPr>
+                <w:rFonts w:ascii="Calibri" w:eastAsia="Times New Roman" w:hAnsi="Calibri" w:cs="Times New Roman"/>
+                <w:color w:val="000000"/>
+                <w:sz w:val="22"/>
+                <w:szCs w:val="22"/>
+                <w:lang w:val="es-CO" w:eastAsia="es-CO"/>
+              </w:rPr>
+            </w:pPr>
+            <w:r>
+              <w:rPr>
+                <w:rFonts w:ascii="Calibri" w:eastAsia="Times New Roman" w:hAnsi="Calibri" w:cs="Times New Roman"/>
+                <w:color w:val="000000"/>
+                <w:sz w:val="22"/>
+                <w:szCs w:val="22"/>
+                <w:lang w:val="es-CO" w:eastAsia="es-CO"/>
+              </w:rPr>
+              <w:t>Fenil alcohol etílico</w:t>
+            </w:r>
+          </w:p>
+        </w:tc>
+      </w:tr>
+      <w:tr>
+        <w:trPr>
+          <w:trHeight w:val="288"/>
+          <w:jc w:val="center"/>
+        </w:trPr>
+        <w:tc>
+          <w:tcPr>
+            <w:tcW w:w="1320" w:type="dxa"/>
+            <w:vMerge/>
+            <w:tcBorders>
+              <w:top w:val="nil"/>
+              <w:left w:val="nil"/>
+              <w:bottom w:val="single" w:sz="4" w:space="0" w:color="000000"/>
+              <w:right w:val="nil"/>
+            </w:tcBorders>
+            <w:vAlign w:val="center"/>
+            <w:hideMark/>
+          </w:tcPr>
+          <w:p>
+            <w:pPr>
+              <w:rPr>
+                <w:rFonts w:ascii="Calibri" w:eastAsia="Times New Roman" w:hAnsi="Calibri" w:cs="Times New Roman"/>
+                <w:color w:val="000000"/>
+                <w:sz w:val="22"/>
+                <w:szCs w:val="22"/>
+                <w:lang w:val="es-CO" w:eastAsia="es-CO"/>
+              </w:rPr>
+            </w:pPr>
+          </w:p>
+        </w:tc>
+        <w:tc>
+          <w:tcPr>
+            <w:tcW w:w="3686" w:type="dxa"/>
+            <w:tcBorders>
+              <w:top w:val="nil"/>
+              <w:left w:val="nil"/>
+              <w:bottom w:val="nil"/>
+              <w:right w:val="nil"/>
+            </w:tcBorders>
+            <w:shd w:val="clear" w:color="auto" w:fill="auto"/>
+            <w:noWrap/>
+            <w:vAlign w:val="bottom"/>
+            <w:hideMark/>
+          </w:tcPr>
+          <w:p>
+            <w:pPr>
+              <w:rPr>
+                <w:rFonts w:ascii="Calibri" w:eastAsia="Times New Roman" w:hAnsi="Calibri" w:cs="Times New Roman"/>
+                <w:color w:val="000000"/>
+                <w:sz w:val="22"/>
+                <w:szCs w:val="22"/>
+                <w:lang w:val="es-CO" w:eastAsia="es-CO"/>
+              </w:rPr>
+            </w:pPr>
+            <w:r>
+              <w:rPr>
+                <w:rFonts w:ascii="Calibri" w:eastAsia="Times New Roman" w:hAnsi="Calibri" w:cs="Times New Roman"/>
+                <w:color w:val="000000"/>
+                <w:sz w:val="22"/>
+                <w:szCs w:val="22"/>
+                <w:lang w:val="es-CO" w:eastAsia="es-CO"/>
+              </w:rPr>
+              <w:t>1H-pirrol-2-carboxaldehído</w:t>
+            </w:r>
+          </w:p>
+        </w:tc>
+      </w:tr>
+      <w:tr>
+        <w:trPr>
+          <w:trHeight w:val="288"/>
+          <w:jc w:val="center"/>
+        </w:trPr>
+        <w:tc>
+          <w:tcPr>
+            <w:tcW w:w="1320" w:type="dxa"/>
+            <w:vMerge/>
+            <w:tcBorders>
+              <w:top w:val="nil"/>
+              <w:left w:val="nil"/>
+              <w:bottom w:val="single" w:sz="4" w:space="0" w:color="000000"/>
+              <w:right w:val="nil"/>
+            </w:tcBorders>
+            <w:vAlign w:val="center"/>
+            <w:hideMark/>
+          </w:tcPr>
+          <w:p>
+            <w:pPr>
+              <w:rPr>
+                <w:rFonts w:ascii="Calibri" w:eastAsia="Times New Roman" w:hAnsi="Calibri" w:cs="Times New Roman"/>
+                <w:color w:val="000000"/>
+                <w:sz w:val="22"/>
+                <w:szCs w:val="22"/>
+                <w:lang w:val="es-CO" w:eastAsia="es-CO"/>
+              </w:rPr>
+            </w:pPr>
+          </w:p>
+        </w:tc>
+        <w:tc>
+          <w:tcPr>
+            <w:tcW w:w="3686" w:type="dxa"/>
+            <w:tcBorders>
+              <w:top w:val="nil"/>
+              <w:left w:val="nil"/>
+              <w:bottom w:val="nil"/>
+              <w:right w:val="nil"/>
+            </w:tcBorders>
+            <w:shd w:val="clear" w:color="auto" w:fill="auto"/>
+            <w:noWrap/>
+            <w:vAlign w:val="bottom"/>
+            <w:hideMark/>
+          </w:tcPr>
+          <w:p>
+            <w:pPr>
+              <w:rPr>
+                <w:rFonts w:ascii="Calibri" w:eastAsia="Times New Roman" w:hAnsi="Calibri" w:cs="Times New Roman"/>
+                <w:color w:val="000000"/>
+                <w:sz w:val="22"/>
+                <w:szCs w:val="22"/>
+                <w:lang w:val="es-CO" w:eastAsia="es-CO"/>
+              </w:rPr>
+            </w:pPr>
+            <w:r>
+              <w:rPr>
+                <w:rFonts w:ascii="Calibri" w:eastAsia="Times New Roman" w:hAnsi="Calibri" w:cs="Times New Roman"/>
+                <w:color w:val="000000"/>
+                <w:sz w:val="22"/>
+                <w:szCs w:val="22"/>
+                <w:lang w:val="es-CO" w:eastAsia="es-CO"/>
+              </w:rPr>
+              <w:t>Benzoilformato de etilo</w:t>
+            </w:r>
+          </w:p>
+        </w:tc>
+      </w:tr>
+      <w:tr>
+        <w:trPr>
+          <w:trHeight w:val="288"/>
+          <w:jc w:val="center"/>
+        </w:trPr>
+        <w:tc>
+          <w:tcPr>
+            <w:tcW w:w="1320" w:type="dxa"/>
+            <w:vMerge/>
+            <w:tcBorders>
+              <w:top w:val="nil"/>
+              <w:left w:val="nil"/>
+              <w:bottom w:val="single" w:sz="4" w:space="0" w:color="000000"/>
+              <w:right w:val="nil"/>
+            </w:tcBorders>
+            <w:vAlign w:val="center"/>
+            <w:hideMark/>
+          </w:tcPr>
+          <w:p>
+            <w:pPr>
+              <w:rPr>
+                <w:rFonts w:ascii="Calibri" w:eastAsia="Times New Roman" w:hAnsi="Calibri" w:cs="Times New Roman"/>
+                <w:color w:val="000000"/>
+                <w:sz w:val="22"/>
+                <w:szCs w:val="22"/>
+                <w:lang w:val="es-CO" w:eastAsia="es-CO"/>
+              </w:rPr>
+            </w:pPr>
+          </w:p>
+        </w:tc>
+        <w:tc>
+          <w:tcPr>
+            <w:tcW w:w="3686" w:type="dxa"/>
+            <w:tcBorders>
+              <w:top w:val="nil"/>
+              <w:left w:val="nil"/>
+              <w:bottom w:val="nil"/>
+              <w:right w:val="nil"/>
+            </w:tcBorders>
+            <w:shd w:val="clear" w:color="auto" w:fill="auto"/>
+            <w:noWrap/>
+            <w:vAlign w:val="bottom"/>
+            <w:hideMark/>
+          </w:tcPr>
+          <w:p>
+            <w:pPr>
+              <w:rPr>
+                <w:rFonts w:ascii="Calibri" w:eastAsia="Times New Roman" w:hAnsi="Calibri" w:cs="Times New Roman"/>
+                <w:color w:val="000000"/>
+                <w:sz w:val="22"/>
+                <w:szCs w:val="22"/>
+                <w:lang w:val="es-CO" w:eastAsia="es-CO"/>
+              </w:rPr>
+            </w:pPr>
+            <w:r>
+              <w:rPr>
+                <w:rFonts w:ascii="Calibri" w:eastAsia="Times New Roman" w:hAnsi="Calibri" w:cs="Times New Roman"/>
+                <w:color w:val="000000"/>
+                <w:sz w:val="22"/>
+                <w:szCs w:val="22"/>
+                <w:lang w:val="es-CO" w:eastAsia="es-CO"/>
+              </w:rPr>
+              <w:t>2 Heptanol</w:t>
+            </w:r>
+          </w:p>
+        </w:tc>
+      </w:tr>
+      <w:tr>
+        <w:trPr>
+          <w:trHeight w:val="288"/>
+          <w:jc w:val="center"/>
+        </w:trPr>
+        <w:tc>
+          <w:tcPr>
+            <w:tcW w:w="1320" w:type="dxa"/>
+            <w:vMerge/>
+            <w:tcBorders>
+              <w:top w:val="nil"/>
+              <w:left w:val="nil"/>
+              <w:bottom w:val="single" w:sz="4" w:space="0" w:color="000000"/>
+              <w:right w:val="nil"/>
+            </w:tcBorders>
+            <w:vAlign w:val="center"/>
+            <w:hideMark/>
+          </w:tcPr>
+          <w:p>
+            <w:pPr>
+              <w:rPr>
+                <w:rFonts w:ascii="Calibri" w:eastAsia="Times New Roman" w:hAnsi="Calibri" w:cs="Times New Roman"/>
+                <w:color w:val="000000"/>
+                <w:sz w:val="22"/>
+                <w:szCs w:val="22"/>
+                <w:lang w:val="es-CO" w:eastAsia="es-CO"/>
+              </w:rPr>
+            </w:pPr>
+          </w:p>
+        </w:tc>
+        <w:tc>
+          <w:tcPr>
+            <w:tcW w:w="3686" w:type="dxa"/>
+            <w:tcBorders>
+              <w:top w:val="nil"/>
+              <w:left w:val="nil"/>
+              <w:bottom w:val="nil"/>
+              <w:right w:val="nil"/>
+            </w:tcBorders>
+            <w:shd w:val="clear" w:color="auto" w:fill="auto"/>
+            <w:noWrap/>
+            <w:vAlign w:val="bottom"/>
+            <w:hideMark/>
+          </w:tcPr>
+          <w:p>
+            <w:pPr>
+              <w:rPr>
+                <w:rFonts w:ascii="Calibri" w:eastAsia="Times New Roman" w:hAnsi="Calibri" w:cs="Times New Roman"/>
+                <w:color w:val="000000"/>
+                <w:sz w:val="22"/>
+                <w:szCs w:val="22"/>
+                <w:lang w:val="es-CO" w:eastAsia="es-CO"/>
+              </w:rPr>
+            </w:pPr>
+            <w:r>
+              <w:rPr>
+                <w:rFonts w:ascii="Calibri" w:eastAsia="Times New Roman" w:hAnsi="Calibri" w:cs="Times New Roman"/>
+                <w:color w:val="000000"/>
+                <w:sz w:val="22"/>
+                <w:szCs w:val="22"/>
+                <w:lang w:val="es-CO" w:eastAsia="es-CO"/>
+              </w:rPr>
+              <w:t>3-Metil-1-butanol</w:t>
+            </w:r>
+          </w:p>
+        </w:tc>
+      </w:tr>
+      <w:tr>
+        <w:trPr>
+          <w:trHeight w:val="288"/>
+          <w:jc w:val="center"/>
+        </w:trPr>
+        <w:tc>
+          <w:tcPr>
+            <w:tcW w:w="1320" w:type="dxa"/>
+            <w:vMerge/>
+            <w:tcBorders>
+              <w:top w:val="nil"/>
+              <w:left w:val="nil"/>
+              <w:bottom w:val="single" w:sz="4" w:space="0" w:color="000000"/>
+              <w:right w:val="nil"/>
+            </w:tcBorders>
+            <w:vAlign w:val="center"/>
+            <w:hideMark/>
+          </w:tcPr>
+          <w:p>
+            <w:pPr>
+              <w:rPr>
+                <w:rFonts w:ascii="Calibri" w:eastAsia="Times New Roman" w:hAnsi="Calibri" w:cs="Times New Roman"/>
+                <w:color w:val="000000"/>
+                <w:sz w:val="22"/>
+                <w:szCs w:val="22"/>
+                <w:lang w:val="es-CO" w:eastAsia="es-CO"/>
+              </w:rPr>
+            </w:pPr>
+          </w:p>
+        </w:tc>
+        <w:tc>
+          <w:tcPr>
+            <w:tcW w:w="3686" w:type="dxa"/>
+            <w:tcBorders>
+              <w:top w:val="nil"/>
+              <w:left w:val="nil"/>
+              <w:bottom w:val="single" w:sz="4" w:space="0" w:color="auto"/>
+              <w:right w:val="nil"/>
+            </w:tcBorders>
+            <w:shd w:val="clear" w:color="auto" w:fill="auto"/>
+            <w:noWrap/>
+            <w:vAlign w:val="bottom"/>
+            <w:hideMark/>
+          </w:tcPr>
+          <w:p>
+            <w:pPr>
+              <w:rPr>
+                <w:rFonts w:ascii="Calibri" w:eastAsia="Times New Roman" w:hAnsi="Calibri" w:cs="Times New Roman"/>
+                <w:color w:val="000000"/>
+                <w:sz w:val="22"/>
+                <w:szCs w:val="22"/>
+                <w:lang w:val="es-CO" w:eastAsia="es-CO"/>
+              </w:rPr>
+            </w:pPr>
+            <w:r>
+              <w:rPr>
+                <w:rFonts w:ascii="Calibri" w:eastAsia="Times New Roman" w:hAnsi="Calibri" w:cs="Times New Roman"/>
+                <w:color w:val="000000"/>
+                <w:sz w:val="22"/>
+                <w:szCs w:val="22"/>
+                <w:lang w:val="es-CO" w:eastAsia="es-CO"/>
+              </w:rPr>
+              <w:t>3-hidroxi-2-butanona</w:t>
+            </w:r>
+          </w:p>
+        </w:tc>
+      </w:tr>
+      <w:tr>
+        <w:trPr>
+          <w:trHeight w:val="288"/>
+          <w:jc w:val="center"/>
+        </w:trPr>
+        <w:tc>
+          <w:tcPr>
+            <w:tcW w:w="1320" w:type="dxa"/>
+            <w:vMerge w:val="restart"/>
+            <w:tcBorders>
+              <w:top w:val="nil"/>
+              <w:left w:val="nil"/>
+              <w:bottom w:val="single" w:sz="4" w:space="0" w:color="000000"/>
+              <w:right w:val="nil"/>
+            </w:tcBorders>
+            <w:shd w:val="clear" w:color="auto" w:fill="auto"/>
+            <w:noWrap/>
+            <w:vAlign w:val="center"/>
+            <w:hideMark/>
+          </w:tcPr>
+          <w:p>
+            <w:pPr>
+              <w:jc w:val="center"/>
+              <w:rPr>
+                <w:rFonts w:ascii="Calibri" w:eastAsia="Times New Roman" w:hAnsi="Calibri" w:cs="Times New Roman"/>
+                <w:color w:val="000000"/>
+                <w:sz w:val="22"/>
+                <w:szCs w:val="22"/>
+                <w:lang w:val="es-CO" w:eastAsia="es-CO"/>
+              </w:rPr>
+            </w:pPr>
+            <w:r>
+              <w:rPr>
+                <w:rFonts w:ascii="Calibri" w:eastAsia="Times New Roman" w:hAnsi="Calibri" w:cs="Times New Roman"/>
+                <w:color w:val="000000"/>
+                <w:sz w:val="22"/>
+                <w:szCs w:val="22"/>
+                <w:lang w:val="es-CO" w:eastAsia="es-CO"/>
+              </w:rPr>
+              <w:t>2</w:t>
+            </w:r>
+          </w:p>
+        </w:tc>
+        <w:tc>
+          <w:tcPr>
+            <w:tcW w:w="3686" w:type="dxa"/>
+            <w:tcBorders>
+              <w:top w:val="nil"/>
+              <w:left w:val="nil"/>
+              <w:bottom w:val="nil"/>
+              <w:right w:val="nil"/>
+            </w:tcBorders>
+            <w:shd w:val="clear" w:color="auto" w:fill="auto"/>
+            <w:noWrap/>
+            <w:vAlign w:val="bottom"/>
+            <w:hideMark/>
+          </w:tcPr>
+          <w:p>
+            <w:pPr>
+              <w:rPr>
+                <w:rFonts w:ascii="Calibri" w:eastAsia="Times New Roman" w:hAnsi="Calibri" w:cs="Times New Roman"/>
+                <w:color w:val="000000"/>
+                <w:sz w:val="22"/>
+                <w:szCs w:val="22"/>
+                <w:lang w:val="es-CO" w:eastAsia="es-CO"/>
+              </w:rPr>
+            </w:pPr>
+            <w:r>
+              <w:rPr>
+                <w:rFonts w:ascii="Calibri" w:eastAsia="Times New Roman" w:hAnsi="Calibri" w:cs="Times New Roman"/>
+                <w:color w:val="000000"/>
+                <w:sz w:val="22"/>
+                <w:szCs w:val="22"/>
+                <w:lang w:val="es-CO" w:eastAsia="es-CO"/>
+              </w:rPr>
+              <w:t xml:space="preserve">Ácido </w:t>
+            </w:r>
+            <w:r>
+              <w:rPr>
+                <w:rFonts w:ascii="Calibri" w:eastAsia="Times New Roman" w:hAnsi="Calibri" w:cs="Times New Roman"/>
+                <w:color w:val="000000"/>
+                <w:sz w:val="22"/>
+                <w:szCs w:val="22"/>
+                <w:lang w:val="es-CO" w:eastAsia="es-CO"/>
+              </w:rPr>
+              <w:t>b</w:t>
+            </w:r>
+            <w:r>
+              <w:rPr>
+                <w:rFonts w:ascii="Calibri" w:eastAsia="Times New Roman" w:hAnsi="Calibri" w:cs="Times New Roman"/>
+                <w:color w:val="000000"/>
+                <w:sz w:val="22"/>
+                <w:szCs w:val="22"/>
+                <w:lang w:val="es-CO" w:eastAsia="es-CO"/>
+              </w:rPr>
+              <w:t>encenoacético</w:t>
+            </w:r>
+          </w:p>
+        </w:tc>
+      </w:tr>
+      <w:tr>
+        <w:trPr>
+          <w:trHeight w:val="288"/>
+          <w:jc w:val="center"/>
+        </w:trPr>
+        <w:tc>
+          <w:tcPr>
+            <w:tcW w:w="1320" w:type="dxa"/>
+            <w:vMerge/>
+            <w:tcBorders>
+              <w:top w:val="nil"/>
+              <w:left w:val="nil"/>
+              <w:bottom w:val="single" w:sz="4" w:space="0" w:color="000000"/>
+              <w:right w:val="nil"/>
+            </w:tcBorders>
+            <w:vAlign w:val="center"/>
+            <w:hideMark/>
+          </w:tcPr>
+          <w:p>
+            <w:pPr>
+              <w:rPr>
+                <w:rFonts w:ascii="Calibri" w:eastAsia="Times New Roman" w:hAnsi="Calibri" w:cs="Times New Roman"/>
+                <w:color w:val="000000"/>
+                <w:sz w:val="22"/>
+                <w:szCs w:val="22"/>
+                <w:lang w:val="es-CO" w:eastAsia="es-CO"/>
+              </w:rPr>
+            </w:pPr>
+          </w:p>
+        </w:tc>
+        <w:tc>
+          <w:tcPr>
+            <w:tcW w:w="3686" w:type="dxa"/>
+            <w:tcBorders>
+              <w:top w:val="nil"/>
+              <w:left w:val="nil"/>
+              <w:bottom w:val="nil"/>
+              <w:right w:val="nil"/>
+            </w:tcBorders>
+            <w:shd w:val="clear" w:color="auto" w:fill="auto"/>
+            <w:noWrap/>
+            <w:vAlign w:val="bottom"/>
+            <w:hideMark/>
+          </w:tcPr>
+          <w:p>
+            <w:pPr>
+              <w:rPr>
+                <w:rFonts w:ascii="Calibri" w:eastAsia="Times New Roman" w:hAnsi="Calibri" w:cs="Times New Roman"/>
+                <w:color w:val="000000"/>
+                <w:sz w:val="22"/>
+                <w:szCs w:val="22"/>
+                <w:lang w:val="es-CO" w:eastAsia="es-CO"/>
+              </w:rPr>
+            </w:pPr>
+            <w:r>
+              <w:rPr>
+                <w:rFonts w:ascii="Calibri" w:eastAsia="Times New Roman" w:hAnsi="Calibri" w:cs="Times New Roman"/>
+                <w:color w:val="000000"/>
+                <w:sz w:val="22"/>
+                <w:szCs w:val="22"/>
+                <w:lang w:val="es-CO" w:eastAsia="es-CO"/>
+              </w:rPr>
+              <w:t>3-Metil-2-butanol</w:t>
+            </w:r>
+          </w:p>
+        </w:tc>
+      </w:tr>
+      <w:tr>
+        <w:trPr>
+          <w:trHeight w:val="288"/>
+          <w:jc w:val="center"/>
+        </w:trPr>
+        <w:tc>
+          <w:tcPr>
+            <w:tcW w:w="1320" w:type="dxa"/>
+            <w:vMerge/>
+            <w:tcBorders>
+              <w:top w:val="nil"/>
+              <w:left w:val="nil"/>
+              <w:bottom w:val="single" w:sz="4" w:space="0" w:color="000000"/>
+              <w:right w:val="nil"/>
+            </w:tcBorders>
+            <w:vAlign w:val="center"/>
+            <w:hideMark/>
+          </w:tcPr>
+          <w:p>
+            <w:pPr>
+              <w:rPr>
+                <w:rFonts w:ascii="Calibri" w:eastAsia="Times New Roman" w:hAnsi="Calibri" w:cs="Times New Roman"/>
+                <w:color w:val="000000"/>
+                <w:sz w:val="22"/>
+                <w:szCs w:val="22"/>
+                <w:lang w:val="es-CO" w:eastAsia="es-CO"/>
+              </w:rPr>
+            </w:pPr>
+          </w:p>
+        </w:tc>
+        <w:tc>
+          <w:tcPr>
+            <w:tcW w:w="3686" w:type="dxa"/>
+            <w:tcBorders>
+              <w:top w:val="nil"/>
+              <w:left w:val="nil"/>
+              <w:bottom w:val="nil"/>
+              <w:right w:val="nil"/>
+            </w:tcBorders>
+            <w:shd w:val="clear" w:color="auto" w:fill="auto"/>
+            <w:noWrap/>
+            <w:vAlign w:val="bottom"/>
+            <w:hideMark/>
+          </w:tcPr>
+          <w:p>
+            <w:pPr>
+              <w:rPr>
+                <w:rFonts w:ascii="Calibri" w:eastAsia="Times New Roman" w:hAnsi="Calibri" w:cs="Times New Roman"/>
+                <w:color w:val="000000"/>
+                <w:sz w:val="22"/>
+                <w:szCs w:val="22"/>
+                <w:lang w:val="es-CO" w:eastAsia="es-CO"/>
+              </w:rPr>
+            </w:pPr>
+            <w:r>
+              <w:rPr>
+                <w:rFonts w:ascii="Calibri" w:eastAsia="Times New Roman" w:hAnsi="Calibri" w:cs="Times New Roman"/>
+                <w:color w:val="000000"/>
+                <w:sz w:val="22"/>
+                <w:szCs w:val="22"/>
+                <w:lang w:val="es-CO" w:eastAsia="es-CO"/>
+              </w:rPr>
+              <w:t>2-pentanol acetato</w:t>
+            </w:r>
+          </w:p>
+        </w:tc>
+      </w:tr>
+      <w:tr>
+        <w:trPr>
+          <w:trHeight w:val="288"/>
+          <w:jc w:val="center"/>
+        </w:trPr>
+        <w:tc>
+          <w:tcPr>
+            <w:tcW w:w="1320" w:type="dxa"/>
+            <w:vMerge/>
+            <w:tcBorders>
+              <w:top w:val="nil"/>
+              <w:left w:val="nil"/>
+              <w:bottom w:val="single" w:sz="4" w:space="0" w:color="000000"/>
+              <w:right w:val="nil"/>
+            </w:tcBorders>
+            <w:vAlign w:val="center"/>
+            <w:hideMark/>
+          </w:tcPr>
+          <w:p>
+            <w:pPr>
+              <w:rPr>
+                <w:rFonts w:ascii="Calibri" w:eastAsia="Times New Roman" w:hAnsi="Calibri" w:cs="Times New Roman"/>
+                <w:color w:val="000000"/>
+                <w:sz w:val="22"/>
+                <w:szCs w:val="22"/>
+                <w:lang w:val="es-CO" w:eastAsia="es-CO"/>
+              </w:rPr>
+            </w:pPr>
+          </w:p>
+        </w:tc>
+        <w:tc>
+          <w:tcPr>
+            <w:tcW w:w="3686" w:type="dxa"/>
+            <w:tcBorders>
+              <w:top w:val="nil"/>
+              <w:left w:val="nil"/>
+              <w:bottom w:val="nil"/>
+              <w:right w:val="nil"/>
+            </w:tcBorders>
+            <w:shd w:val="clear" w:color="auto" w:fill="auto"/>
+            <w:noWrap/>
+            <w:vAlign w:val="bottom"/>
+            <w:hideMark/>
+          </w:tcPr>
+          <w:p>
+            <w:pPr>
+              <w:rPr>
+                <w:rFonts w:ascii="Calibri" w:eastAsia="Times New Roman" w:hAnsi="Calibri" w:cs="Times New Roman"/>
+                <w:color w:val="000000"/>
+                <w:sz w:val="22"/>
+                <w:szCs w:val="22"/>
+                <w:lang w:val="es-CO" w:eastAsia="es-CO"/>
+              </w:rPr>
+            </w:pPr>
+            <w:r>
+              <w:rPr>
+                <w:rFonts w:ascii="Calibri" w:eastAsia="Times New Roman" w:hAnsi="Calibri" w:cs="Times New Roman"/>
+                <w:color w:val="000000"/>
+                <w:sz w:val="22"/>
+                <w:szCs w:val="22"/>
+                <w:lang w:val="es-CO" w:eastAsia="es-CO"/>
+              </w:rPr>
+              <w:t>Benzaldehído</w:t>
+            </w:r>
+          </w:p>
+        </w:tc>
+      </w:tr>
+      <w:tr>
+        <w:trPr>
+          <w:trHeight w:val="288"/>
+          <w:jc w:val="center"/>
+        </w:trPr>
+        <w:tc>
+          <w:tcPr>
+            <w:tcW w:w="1320" w:type="dxa"/>
+            <w:vMerge/>
+            <w:tcBorders>
+              <w:top w:val="nil"/>
+              <w:left w:val="nil"/>
+              <w:bottom w:val="single" w:sz="4" w:space="0" w:color="000000"/>
+              <w:right w:val="nil"/>
+            </w:tcBorders>
+            <w:vAlign w:val="center"/>
+            <w:hideMark/>
+          </w:tcPr>
+          <w:p>
+            <w:pPr>
+              <w:rPr>
+                <w:rFonts w:ascii="Calibri" w:eastAsia="Times New Roman" w:hAnsi="Calibri" w:cs="Times New Roman"/>
+                <w:color w:val="000000"/>
+                <w:sz w:val="22"/>
+                <w:szCs w:val="22"/>
+                <w:lang w:val="es-CO" w:eastAsia="es-CO"/>
+              </w:rPr>
+            </w:pPr>
+          </w:p>
+        </w:tc>
+        <w:tc>
+          <w:tcPr>
+            <w:tcW w:w="3686" w:type="dxa"/>
+            <w:tcBorders>
+              <w:top w:val="nil"/>
+              <w:left w:val="nil"/>
+              <w:bottom w:val="single" w:sz="4" w:space="0" w:color="auto"/>
+              <w:right w:val="nil"/>
+            </w:tcBorders>
+            <w:shd w:val="clear" w:color="auto" w:fill="auto"/>
+            <w:noWrap/>
+            <w:vAlign w:val="bottom"/>
+            <w:hideMark/>
+          </w:tcPr>
+          <w:p>
+            <w:pPr>
+              <w:rPr>
+                <w:rFonts w:ascii="Calibri" w:eastAsia="Times New Roman" w:hAnsi="Calibri" w:cs="Times New Roman"/>
+                <w:color w:val="000000"/>
+                <w:sz w:val="22"/>
+                <w:szCs w:val="22"/>
+                <w:lang w:val="es-CO" w:eastAsia="es-CO"/>
+              </w:rPr>
+            </w:pPr>
+            <w:r>
+              <w:rPr>
+                <w:rFonts w:ascii="Calibri" w:eastAsia="Times New Roman" w:hAnsi="Calibri" w:cs="Times New Roman"/>
+                <w:color w:val="000000"/>
+                <w:sz w:val="22"/>
+                <w:szCs w:val="22"/>
+                <w:lang w:val="es-CO" w:eastAsia="es-CO"/>
+              </w:rPr>
+              <w:t>3-Metil-butanoico</w:t>
+            </w:r>
+          </w:p>
+        </w:tc>
+      </w:tr>
+      <w:tr>
+        <w:trPr>
+          <w:trHeight w:val="288"/>
+          <w:jc w:val="center"/>
+        </w:trPr>
+        <w:tc>
+          <w:tcPr>
+            <w:tcW w:w="1320" w:type="dxa"/>
+            <w:vMerge w:val="restart"/>
+            <w:tcBorders>
+              <w:top w:val="nil"/>
+              <w:left w:val="nil"/>
+              <w:bottom w:val="single" w:sz="4" w:space="0" w:color="000000"/>
+              <w:right w:val="nil"/>
+            </w:tcBorders>
+            <w:shd w:val="clear" w:color="auto" w:fill="auto"/>
+            <w:noWrap/>
+            <w:vAlign w:val="center"/>
+            <w:hideMark/>
+          </w:tcPr>
+          <w:p>
+            <w:pPr>
+              <w:jc w:val="center"/>
+              <w:rPr>
+                <w:rFonts w:ascii="Calibri" w:eastAsia="Times New Roman" w:hAnsi="Calibri" w:cs="Times New Roman"/>
+                <w:color w:val="000000"/>
+                <w:sz w:val="22"/>
+                <w:szCs w:val="22"/>
+                <w:lang w:val="es-CO" w:eastAsia="es-CO"/>
+              </w:rPr>
+            </w:pPr>
+            <w:r>
+              <w:rPr>
+                <w:rFonts w:ascii="Calibri" w:eastAsia="Times New Roman" w:hAnsi="Calibri" w:cs="Times New Roman"/>
+                <w:color w:val="000000"/>
+                <w:sz w:val="22"/>
+                <w:szCs w:val="22"/>
+                <w:lang w:val="es-CO" w:eastAsia="es-CO"/>
+              </w:rPr>
+              <w:t>3</w:t>
+            </w:r>
+          </w:p>
+        </w:tc>
+        <w:tc>
+          <w:tcPr>
+            <w:tcW w:w="3686" w:type="dxa"/>
+            <w:tcBorders>
+              <w:top w:val="nil"/>
+              <w:left w:val="nil"/>
+              <w:bottom w:val="nil"/>
+              <w:right w:val="nil"/>
+            </w:tcBorders>
+            <w:shd w:val="clear" w:color="auto" w:fill="auto"/>
+            <w:noWrap/>
+            <w:vAlign w:val="bottom"/>
+            <w:hideMark/>
+          </w:tcPr>
+          <w:p>
+            <w:pPr>
+              <w:rPr>
+                <w:rFonts w:ascii="Calibri" w:eastAsia="Times New Roman" w:hAnsi="Calibri" w:cs="Times New Roman"/>
+                <w:color w:val="000000"/>
+                <w:sz w:val="22"/>
+                <w:szCs w:val="22"/>
+                <w:lang w:val="es-CO" w:eastAsia="es-CO"/>
+              </w:rPr>
+            </w:pPr>
+            <w:r>
+              <w:rPr>
+                <w:rFonts w:ascii="Calibri" w:eastAsia="Times New Roman" w:hAnsi="Calibri" w:cs="Times New Roman"/>
+                <w:color w:val="000000"/>
+                <w:sz w:val="22"/>
+                <w:szCs w:val="22"/>
+                <w:lang w:val="es-CO" w:eastAsia="es-CO"/>
+              </w:rPr>
+              <w:t>3-Hidroxi-2-butanona</w:t>
+            </w:r>
+          </w:p>
+        </w:tc>
+      </w:tr>
+      <w:tr>
+        <w:trPr>
+          <w:trHeight w:val="288"/>
+          <w:jc w:val="center"/>
+        </w:trPr>
+        <w:tc>
+          <w:tcPr>
+            <w:tcW w:w="1320" w:type="dxa"/>
+            <w:vMerge/>
+            <w:tcBorders>
+              <w:top w:val="nil"/>
+              <w:left w:val="nil"/>
+              <w:bottom w:val="single" w:sz="4" w:space="0" w:color="000000"/>
+              <w:right w:val="nil"/>
+            </w:tcBorders>
+            <w:vAlign w:val="center"/>
+            <w:hideMark/>
+          </w:tcPr>
+          <w:p>
+            <w:pPr>
+              <w:rPr>
+                <w:rFonts w:ascii="Calibri" w:eastAsia="Times New Roman" w:hAnsi="Calibri" w:cs="Times New Roman"/>
+                <w:color w:val="000000"/>
+                <w:sz w:val="22"/>
+                <w:szCs w:val="22"/>
+                <w:lang w:val="es-CO" w:eastAsia="es-CO"/>
+              </w:rPr>
+            </w:pPr>
+          </w:p>
+        </w:tc>
+        <w:tc>
+          <w:tcPr>
+            <w:tcW w:w="3686" w:type="dxa"/>
+            <w:tcBorders>
+              <w:top w:val="nil"/>
+              <w:left w:val="nil"/>
+              <w:bottom w:val="nil"/>
+              <w:right w:val="nil"/>
+            </w:tcBorders>
+            <w:shd w:val="clear" w:color="auto" w:fill="auto"/>
+            <w:noWrap/>
+            <w:vAlign w:val="bottom"/>
+            <w:hideMark/>
+          </w:tcPr>
+          <w:p>
+            <w:pPr>
+              <w:rPr>
+                <w:rFonts w:ascii="Calibri" w:eastAsia="Times New Roman" w:hAnsi="Calibri" w:cs="Times New Roman"/>
+                <w:color w:val="000000"/>
+                <w:sz w:val="22"/>
+                <w:szCs w:val="22"/>
+                <w:lang w:val="es-CO" w:eastAsia="es-CO"/>
+              </w:rPr>
+            </w:pPr>
+            <w:r>
+              <w:rPr>
+                <w:rFonts w:ascii="Calibri" w:eastAsia="Times New Roman" w:hAnsi="Calibri" w:cs="Times New Roman"/>
+                <w:color w:val="000000"/>
+                <w:sz w:val="22"/>
+                <w:szCs w:val="22"/>
+                <w:lang w:val="es-CO" w:eastAsia="es-CO"/>
+              </w:rPr>
+              <w:t>Etanol</w:t>
+            </w:r>
+          </w:p>
+        </w:tc>
+      </w:tr>
+      <w:tr>
+        <w:trPr>
+          <w:trHeight w:val="288"/>
+          <w:jc w:val="center"/>
+        </w:trPr>
+        <w:tc>
+          <w:tcPr>
+            <w:tcW w:w="1320" w:type="dxa"/>
+            <w:vMerge/>
+            <w:tcBorders>
+              <w:top w:val="nil"/>
+              <w:left w:val="nil"/>
+              <w:bottom w:val="single" w:sz="4" w:space="0" w:color="000000"/>
+              <w:right w:val="nil"/>
+            </w:tcBorders>
+            <w:vAlign w:val="center"/>
+            <w:hideMark/>
+          </w:tcPr>
+          <w:p>
+            <w:pPr>
+              <w:rPr>
+                <w:rFonts w:ascii="Calibri" w:eastAsia="Times New Roman" w:hAnsi="Calibri" w:cs="Times New Roman"/>
+                <w:color w:val="000000"/>
+                <w:sz w:val="22"/>
+                <w:szCs w:val="22"/>
+                <w:lang w:val="es-CO" w:eastAsia="es-CO"/>
+              </w:rPr>
+            </w:pPr>
+          </w:p>
+        </w:tc>
+        <w:tc>
+          <w:tcPr>
+            <w:tcW w:w="3686" w:type="dxa"/>
+            <w:tcBorders>
+              <w:top w:val="nil"/>
+              <w:left w:val="nil"/>
+              <w:bottom w:val="nil"/>
+              <w:right w:val="nil"/>
+            </w:tcBorders>
+            <w:shd w:val="clear" w:color="auto" w:fill="auto"/>
+            <w:noWrap/>
+            <w:vAlign w:val="bottom"/>
+            <w:hideMark/>
+          </w:tcPr>
+          <w:p>
+            <w:pPr>
+              <w:rPr>
+                <w:rFonts w:ascii="Calibri" w:eastAsia="Times New Roman" w:hAnsi="Calibri" w:cs="Times New Roman"/>
+                <w:color w:val="000000"/>
+                <w:sz w:val="22"/>
+                <w:szCs w:val="22"/>
+                <w:lang w:val="es-CO" w:eastAsia="es-CO"/>
+              </w:rPr>
+            </w:pPr>
+            <w:r>
+              <w:rPr>
+                <w:rFonts w:ascii="Calibri" w:eastAsia="Times New Roman" w:hAnsi="Calibri" w:cs="Times New Roman"/>
+                <w:color w:val="000000"/>
+                <w:sz w:val="22"/>
+                <w:szCs w:val="22"/>
+                <w:lang w:val="es-CO" w:eastAsia="es-CO"/>
+              </w:rPr>
+              <w:t>2, 3, 5-trimetil pirazina</w:t>
+            </w:r>
+          </w:p>
+        </w:tc>
+      </w:tr>
+      <w:tr>
+        <w:trPr>
+          <w:trHeight w:val="288"/>
+          <w:jc w:val="center"/>
+        </w:trPr>
+        <w:tc>
+          <w:tcPr>
+            <w:tcW w:w="1320" w:type="dxa"/>
+            <w:vMerge/>
+            <w:tcBorders>
+              <w:top w:val="nil"/>
+              <w:left w:val="nil"/>
+              <w:bottom w:val="single" w:sz="4" w:space="0" w:color="000000"/>
+              <w:right w:val="nil"/>
+            </w:tcBorders>
+            <w:vAlign w:val="center"/>
+            <w:hideMark/>
+          </w:tcPr>
+          <w:p>
+            <w:pPr>
+              <w:rPr>
+                <w:rFonts w:ascii="Calibri" w:eastAsia="Times New Roman" w:hAnsi="Calibri" w:cs="Times New Roman"/>
+                <w:color w:val="000000"/>
+                <w:sz w:val="22"/>
+                <w:szCs w:val="22"/>
+                <w:lang w:val="es-CO" w:eastAsia="es-CO"/>
+              </w:rPr>
+            </w:pPr>
+          </w:p>
+        </w:tc>
+        <w:tc>
+          <w:tcPr>
+            <w:tcW w:w="3686" w:type="dxa"/>
+            <w:tcBorders>
+              <w:top w:val="nil"/>
+              <w:left w:val="nil"/>
+              <w:bottom w:val="nil"/>
+              <w:right w:val="nil"/>
+            </w:tcBorders>
+            <w:shd w:val="clear" w:color="auto" w:fill="auto"/>
+            <w:noWrap/>
+            <w:vAlign w:val="bottom"/>
+            <w:hideMark/>
+          </w:tcPr>
+          <w:p>
+            <w:pPr>
+              <w:rPr>
+                <w:rFonts w:ascii="Calibri" w:eastAsia="Times New Roman" w:hAnsi="Calibri" w:cs="Times New Roman"/>
+                <w:color w:val="000000"/>
+                <w:sz w:val="22"/>
+                <w:szCs w:val="22"/>
+                <w:lang w:val="es-CO" w:eastAsia="es-CO"/>
+              </w:rPr>
+            </w:pPr>
+            <w:r>
+              <w:rPr>
+                <w:rFonts w:ascii="Calibri" w:eastAsia="Times New Roman" w:hAnsi="Calibri" w:cs="Times New Roman"/>
+                <w:color w:val="000000"/>
+                <w:sz w:val="22"/>
+                <w:szCs w:val="22"/>
+                <w:lang w:val="es-CO" w:eastAsia="es-CO"/>
+              </w:rPr>
+              <w:t>Éster etílico del ácido hexanoico</w:t>
+            </w:r>
+          </w:p>
+        </w:tc>
+      </w:tr>
+      <w:tr>
+        <w:trPr>
+          <w:trHeight w:val="288"/>
+          <w:jc w:val="center"/>
+        </w:trPr>
+        <w:tc>
+          <w:tcPr>
+            <w:tcW w:w="1320" w:type="dxa"/>
+            <w:vMerge/>
+            <w:tcBorders>
+              <w:top w:val="nil"/>
+              <w:left w:val="nil"/>
+              <w:bottom w:val="single" w:sz="4" w:space="0" w:color="000000"/>
+              <w:right w:val="nil"/>
+            </w:tcBorders>
+            <w:vAlign w:val="center"/>
+            <w:hideMark/>
+          </w:tcPr>
+          <w:p>
+            <w:pPr>
+              <w:rPr>
+                <w:rFonts w:ascii="Calibri" w:eastAsia="Times New Roman" w:hAnsi="Calibri" w:cs="Times New Roman"/>
+                <w:color w:val="000000"/>
+                <w:sz w:val="22"/>
+                <w:szCs w:val="22"/>
+                <w:lang w:val="es-CO" w:eastAsia="es-CO"/>
+              </w:rPr>
+            </w:pPr>
+          </w:p>
+        </w:tc>
+        <w:tc>
+          <w:tcPr>
+            <w:tcW w:w="3686" w:type="dxa"/>
+            <w:tcBorders>
+              <w:top w:val="nil"/>
+              <w:left w:val="nil"/>
+              <w:bottom w:val="single" w:sz="4" w:space="0" w:color="auto"/>
+              <w:right w:val="nil"/>
+            </w:tcBorders>
+            <w:shd w:val="clear" w:color="auto" w:fill="auto"/>
+            <w:noWrap/>
+            <w:vAlign w:val="bottom"/>
+            <w:hideMark/>
+          </w:tcPr>
+          <w:p>
+            <w:pPr>
+              <w:rPr>
+                <w:rFonts w:ascii="Calibri" w:eastAsia="Times New Roman" w:hAnsi="Calibri" w:cs="Times New Roman"/>
+                <w:color w:val="000000"/>
+                <w:sz w:val="22"/>
+                <w:szCs w:val="22"/>
+                <w:lang w:val="es-CO" w:eastAsia="es-CO"/>
+              </w:rPr>
+            </w:pPr>
+            <w:r>
+              <w:rPr>
+                <w:rFonts w:ascii="Calibri" w:eastAsia="Times New Roman" w:hAnsi="Calibri" w:cs="Times New Roman"/>
+                <w:color w:val="000000"/>
+                <w:sz w:val="22"/>
+                <w:szCs w:val="22"/>
+                <w:lang w:val="es-CO" w:eastAsia="es-CO"/>
+              </w:rPr>
+              <w:t xml:space="preserve">Éster 2-Feniletílico del </w:t>
+            </w:r>
+            <w:r>
+              <w:rPr>
+                <w:rFonts w:ascii="Calibri" w:eastAsia="Times New Roman" w:hAnsi="Calibri" w:cs="Times New Roman"/>
+                <w:color w:val="000000"/>
+                <w:sz w:val="22"/>
+                <w:szCs w:val="22"/>
+                <w:lang w:val="es-CO" w:eastAsia="es-CO"/>
+              </w:rPr>
+              <w:t>á</w:t>
+            </w:r>
+            <w:r>
+              <w:rPr>
+                <w:rFonts w:ascii="Calibri" w:eastAsia="Times New Roman" w:hAnsi="Calibri" w:cs="Times New Roman"/>
+                <w:color w:val="000000"/>
+                <w:sz w:val="22"/>
+                <w:szCs w:val="22"/>
+                <w:lang w:val="es-CO" w:eastAsia="es-CO"/>
+              </w:rPr>
+              <w:t xml:space="preserve">cido </w:t>
+            </w:r>
+            <w:r>
+              <w:rPr>
+                <w:rFonts w:ascii="Calibri" w:eastAsia="Times New Roman" w:hAnsi="Calibri" w:cs="Times New Roman"/>
+                <w:color w:val="000000"/>
+                <w:sz w:val="22"/>
+                <w:szCs w:val="22"/>
+                <w:lang w:val="es-CO" w:eastAsia="es-CO"/>
+              </w:rPr>
+              <w:t>a</w:t>
+            </w:r>
+            <w:r>
+              <w:rPr>
+                <w:rFonts w:ascii="Calibri" w:eastAsia="Times New Roman" w:hAnsi="Calibri" w:cs="Times New Roman"/>
+                <w:color w:val="000000"/>
+                <w:sz w:val="22"/>
+                <w:szCs w:val="22"/>
+                <w:lang w:val="es-CO" w:eastAsia="es-CO"/>
+              </w:rPr>
+              <w:t>cético</w:t>
+            </w:r>
+          </w:p>
+        </w:tc>
+      </w:tr>
+      <w:tr>
+        <w:trPr>
+          <w:trHeight w:val="288"/>
+          <w:jc w:val="center"/>
+        </w:trPr>
+        <w:tc>
+          <w:tcPr>
+            <w:tcW w:w="1320" w:type="dxa"/>
+            <w:tcBorders>
+              <w:top w:val="nil"/>
+              <w:left w:val="nil"/>
+              <w:bottom w:val="single" w:sz="4" w:space="0" w:color="auto"/>
+              <w:right w:val="nil"/>
+            </w:tcBorders>
+            <w:shd w:val="clear" w:color="auto" w:fill="auto"/>
+            <w:noWrap/>
+            <w:vAlign w:val="center"/>
+            <w:hideMark/>
+          </w:tcPr>
+          <w:p>
+            <w:pPr>
+              <w:jc w:val="center"/>
+              <w:rPr>
+                <w:rFonts w:ascii="Calibri" w:eastAsia="Times New Roman" w:hAnsi="Calibri" w:cs="Times New Roman"/>
+                <w:color w:val="000000"/>
+                <w:sz w:val="22"/>
+                <w:szCs w:val="22"/>
+                <w:lang w:val="es-CO" w:eastAsia="es-CO"/>
+              </w:rPr>
+            </w:pPr>
+            <w:r>
+              <w:rPr>
+                <w:rFonts w:ascii="Calibri" w:eastAsia="Times New Roman" w:hAnsi="Calibri" w:cs="Times New Roman"/>
+                <w:color w:val="000000"/>
+                <w:sz w:val="22"/>
+                <w:szCs w:val="22"/>
+                <w:lang w:val="es-CO" w:eastAsia="es-CO"/>
+              </w:rPr>
+              <w:t>4</w:t>
+            </w:r>
+          </w:p>
+        </w:tc>
+        <w:tc>
+          <w:tcPr>
+            <w:tcW w:w="3686" w:type="dxa"/>
+            <w:tcBorders>
+              <w:top w:val="nil"/>
+              <w:left w:val="nil"/>
+              <w:bottom w:val="single" w:sz="4" w:space="0" w:color="auto"/>
+              <w:right w:val="nil"/>
+            </w:tcBorders>
+            <w:shd w:val="clear" w:color="auto" w:fill="auto"/>
+            <w:noWrap/>
+            <w:vAlign w:val="bottom"/>
+            <w:hideMark/>
+          </w:tcPr>
+          <w:p>
+            <w:pPr>
+              <w:rPr>
+                <w:rFonts w:ascii="Calibri" w:eastAsia="Times New Roman" w:hAnsi="Calibri" w:cs="Times New Roman"/>
+                <w:color w:val="000000"/>
+                <w:sz w:val="22"/>
+                <w:szCs w:val="22"/>
+                <w:lang w:val="es-CO" w:eastAsia="es-CO"/>
+              </w:rPr>
+            </w:pPr>
+            <w:r>
+              <w:rPr>
+                <w:rFonts w:ascii="Calibri" w:eastAsia="Times New Roman" w:hAnsi="Calibri" w:cs="Times New Roman"/>
+                <w:color w:val="000000"/>
+                <w:sz w:val="22"/>
+                <w:szCs w:val="22"/>
+                <w:lang w:val="es-CO" w:eastAsia="es-CO"/>
+              </w:rPr>
+              <w:t>Benzaldehído</w:t>
+            </w:r>
+          </w:p>
+        </w:tc>
+      </w:tr>
+      <w:tr>
+        <w:trPr>
+          <w:trHeight w:val="288"/>
+          <w:jc w:val="center"/>
+        </w:trPr>
+        <w:tc>
+          <w:tcPr>
+            <w:tcW w:w="1320" w:type="dxa"/>
+            <w:vMerge w:val="restart"/>
+            <w:tcBorders>
+              <w:top w:val="nil"/>
+              <w:left w:val="nil"/>
+              <w:bottom w:val="single" w:sz="4" w:space="0" w:color="000000"/>
+              <w:right w:val="nil"/>
+            </w:tcBorders>
+            <w:shd w:val="clear" w:color="auto" w:fill="auto"/>
+            <w:noWrap/>
+            <w:vAlign w:val="center"/>
+            <w:hideMark/>
+          </w:tcPr>
+          <w:p>
+            <w:pPr>
+              <w:jc w:val="center"/>
+              <w:rPr>
+                <w:rFonts w:ascii="Calibri" w:eastAsia="Times New Roman" w:hAnsi="Calibri" w:cs="Times New Roman"/>
+                <w:color w:val="000000"/>
+                <w:sz w:val="22"/>
+                <w:szCs w:val="22"/>
+                <w:lang w:val="es-CO" w:eastAsia="es-CO"/>
+              </w:rPr>
+            </w:pPr>
+            <w:r>
+              <w:rPr>
+                <w:rFonts w:ascii="Calibri" w:eastAsia="Times New Roman" w:hAnsi="Calibri" w:cs="Times New Roman"/>
+                <w:color w:val="000000"/>
+                <w:sz w:val="22"/>
+                <w:szCs w:val="22"/>
+                <w:lang w:val="es-CO" w:eastAsia="es-CO"/>
+              </w:rPr>
+              <w:lastRenderedPageBreak/>
+              <w:t>5</w:t>
+            </w:r>
+          </w:p>
+        </w:tc>
+        <w:tc>
+          <w:tcPr>
+            <w:tcW w:w="3686" w:type="dxa"/>
+            <w:tcBorders>
+              <w:top w:val="nil"/>
+              <w:left w:val="nil"/>
+              <w:bottom w:val="nil"/>
+              <w:right w:val="nil"/>
+            </w:tcBorders>
+            <w:shd w:val="clear" w:color="auto" w:fill="auto"/>
+            <w:noWrap/>
+            <w:vAlign w:val="bottom"/>
+            <w:hideMark/>
+          </w:tcPr>
+          <w:p>
+            <w:pPr>
+              <w:rPr>
+                <w:rFonts w:ascii="Calibri" w:eastAsia="Times New Roman" w:hAnsi="Calibri" w:cs="Times New Roman"/>
+                <w:color w:val="000000"/>
+                <w:sz w:val="22"/>
+                <w:szCs w:val="22"/>
+                <w:lang w:val="es-CO" w:eastAsia="es-CO"/>
+              </w:rPr>
+            </w:pPr>
+            <w:r>
+              <w:rPr>
+                <w:rFonts w:ascii="Calibri" w:eastAsia="Times New Roman" w:hAnsi="Calibri" w:cs="Times New Roman"/>
+                <w:color w:val="000000"/>
+                <w:sz w:val="22"/>
+                <w:szCs w:val="22"/>
+                <w:lang w:val="es-CO" w:eastAsia="es-CO"/>
+              </w:rPr>
+              <w:t>Éster etílico del ácido hexanoico</w:t>
+            </w:r>
+          </w:p>
+        </w:tc>
+      </w:tr>
+      <w:tr>
+        <w:trPr>
+          <w:trHeight w:val="288"/>
+          <w:jc w:val="center"/>
+        </w:trPr>
+        <w:tc>
+          <w:tcPr>
+            <w:tcW w:w="1320" w:type="dxa"/>
+            <w:vMerge/>
+            <w:tcBorders>
+              <w:top w:val="nil"/>
+              <w:left w:val="nil"/>
+              <w:bottom w:val="single" w:sz="4" w:space="0" w:color="000000"/>
+              <w:right w:val="nil"/>
+            </w:tcBorders>
+            <w:vAlign w:val="center"/>
+            <w:hideMark/>
+          </w:tcPr>
+          <w:p>
+            <w:pPr>
+              <w:rPr>
+                <w:rFonts w:ascii="Calibri" w:eastAsia="Times New Roman" w:hAnsi="Calibri" w:cs="Times New Roman"/>
+                <w:color w:val="000000"/>
+                <w:sz w:val="22"/>
+                <w:szCs w:val="22"/>
+                <w:lang w:val="es-CO" w:eastAsia="es-CO"/>
+              </w:rPr>
+            </w:pPr>
+          </w:p>
+        </w:tc>
+        <w:tc>
+          <w:tcPr>
+            <w:tcW w:w="3686" w:type="dxa"/>
+            <w:tcBorders>
+              <w:top w:val="nil"/>
+              <w:left w:val="nil"/>
+              <w:bottom w:val="single" w:sz="4" w:space="0" w:color="auto"/>
+              <w:right w:val="nil"/>
+            </w:tcBorders>
+            <w:shd w:val="clear" w:color="auto" w:fill="auto"/>
+            <w:noWrap/>
+            <w:vAlign w:val="bottom"/>
+            <w:hideMark/>
+          </w:tcPr>
+          <w:p>
+            <w:pPr>
+              <w:rPr>
+                <w:rFonts w:ascii="Calibri" w:eastAsia="Times New Roman" w:hAnsi="Calibri" w:cs="Times New Roman"/>
+                <w:color w:val="000000"/>
+                <w:sz w:val="22"/>
+                <w:szCs w:val="22"/>
+                <w:lang w:val="es-CO" w:eastAsia="es-CO"/>
+              </w:rPr>
+            </w:pPr>
+            <w:r>
+              <w:rPr>
+                <w:rFonts w:ascii="Calibri" w:eastAsia="Times New Roman" w:hAnsi="Calibri" w:cs="Times New Roman"/>
+                <w:color w:val="000000"/>
+                <w:sz w:val="22"/>
+                <w:szCs w:val="22"/>
+                <w:lang w:val="es-CO" w:eastAsia="es-CO"/>
+              </w:rPr>
+              <w:t>2 Furanmetanol</w:t>
+            </w:r>
+          </w:p>
+        </w:tc>
+      </w:tr>
+      <w:tr>
+        <w:trPr>
+          <w:trHeight w:val="288"/>
+          <w:jc w:val="center"/>
+        </w:trPr>
+        <w:tc>
+          <w:tcPr>
+            <w:tcW w:w="1320" w:type="dxa"/>
+            <w:tcBorders>
+              <w:top w:val="nil"/>
+              <w:left w:val="nil"/>
+              <w:bottom w:val="single" w:sz="4" w:space="0" w:color="auto"/>
+              <w:right w:val="nil"/>
+            </w:tcBorders>
+            <w:shd w:val="clear" w:color="auto" w:fill="auto"/>
+            <w:noWrap/>
+            <w:vAlign w:val="center"/>
+            <w:hideMark/>
+          </w:tcPr>
+          <w:p>
+            <w:pPr>
+              <w:jc w:val="center"/>
+              <w:rPr>
+                <w:rFonts w:ascii="Calibri" w:eastAsia="Times New Roman" w:hAnsi="Calibri" w:cs="Times New Roman"/>
+                <w:color w:val="000000"/>
+                <w:sz w:val="22"/>
+                <w:szCs w:val="22"/>
+                <w:lang w:val="es-CO" w:eastAsia="es-CO"/>
+              </w:rPr>
+            </w:pPr>
+            <w:r>
+              <w:rPr>
+                <w:rFonts w:ascii="Calibri" w:eastAsia="Times New Roman" w:hAnsi="Calibri" w:cs="Times New Roman"/>
+                <w:color w:val="000000"/>
+                <w:sz w:val="22"/>
+                <w:szCs w:val="22"/>
+                <w:lang w:val="es-CO" w:eastAsia="es-CO"/>
+              </w:rPr>
+              <w:t>6</w:t>
+            </w:r>
+          </w:p>
+        </w:tc>
+        <w:tc>
+          <w:tcPr>
+            <w:tcW w:w="3686" w:type="dxa"/>
+            <w:tcBorders>
+              <w:top w:val="nil"/>
+              <w:left w:val="nil"/>
+              <w:bottom w:val="single" w:sz="4" w:space="0" w:color="auto"/>
+              <w:right w:val="nil"/>
+            </w:tcBorders>
+            <w:shd w:val="clear" w:color="auto" w:fill="auto"/>
+            <w:noWrap/>
+            <w:vAlign w:val="bottom"/>
+            <w:hideMark/>
+          </w:tcPr>
+          <w:p>
+            <w:pPr>
+              <w:rPr>
+                <w:rFonts w:ascii="Calibri" w:eastAsia="Times New Roman" w:hAnsi="Calibri" w:cs="Times New Roman"/>
+                <w:color w:val="000000"/>
+                <w:sz w:val="22"/>
+                <w:szCs w:val="22"/>
+                <w:lang w:val="es-CO" w:eastAsia="es-CO"/>
+              </w:rPr>
+            </w:pPr>
+            <w:r>
+              <w:rPr>
+                <w:rFonts w:ascii="Calibri" w:eastAsia="Times New Roman" w:hAnsi="Calibri" w:cs="Times New Roman"/>
+                <w:color w:val="000000"/>
+                <w:sz w:val="22"/>
+                <w:szCs w:val="22"/>
+                <w:lang w:val="es-CO" w:eastAsia="es-CO"/>
+              </w:rPr>
+              <w:t>Ácido nonanoico</w:t>
+            </w:r>
+          </w:p>
+        </w:tc>
+      </w:tr>
+      <w:tr>
+        <w:trPr>
+          <w:trHeight w:val="288"/>
+          <w:jc w:val="center"/>
+        </w:trPr>
+        <w:tc>
+          <w:tcPr>
+            <w:tcW w:w="1320" w:type="dxa"/>
+            <w:tcBorders>
+              <w:top w:val="nil"/>
+              <w:left w:val="nil"/>
+              <w:bottom w:val="single" w:sz="4" w:space="0" w:color="auto"/>
+              <w:right w:val="nil"/>
+            </w:tcBorders>
+            <w:shd w:val="clear" w:color="auto" w:fill="auto"/>
+            <w:noWrap/>
+            <w:vAlign w:val="center"/>
+            <w:hideMark/>
+          </w:tcPr>
+          <w:p>
+            <w:pPr>
+              <w:jc w:val="center"/>
+              <w:rPr>
+                <w:rFonts w:ascii="Calibri" w:eastAsia="Times New Roman" w:hAnsi="Calibri" w:cs="Times New Roman"/>
+                <w:color w:val="000000"/>
+                <w:sz w:val="22"/>
+                <w:szCs w:val="22"/>
+                <w:lang w:val="es-CO" w:eastAsia="es-CO"/>
+              </w:rPr>
+            </w:pPr>
+            <w:r>
+              <w:rPr>
+                <w:rFonts w:ascii="Calibri" w:eastAsia="Times New Roman" w:hAnsi="Calibri" w:cs="Times New Roman"/>
+                <w:color w:val="000000"/>
+                <w:sz w:val="22"/>
+                <w:szCs w:val="22"/>
+                <w:lang w:val="es-CO" w:eastAsia="es-CO"/>
+              </w:rPr>
+              <w:t>7</w:t>
+            </w:r>
+          </w:p>
+        </w:tc>
+        <w:tc>
+          <w:tcPr>
+            <w:tcW w:w="3686" w:type="dxa"/>
+            <w:tcBorders>
+              <w:top w:val="nil"/>
+              <w:left w:val="nil"/>
+              <w:bottom w:val="single" w:sz="4" w:space="0" w:color="auto"/>
+              <w:right w:val="nil"/>
+            </w:tcBorders>
+            <w:shd w:val="clear" w:color="auto" w:fill="auto"/>
+            <w:noWrap/>
+            <w:vAlign w:val="bottom"/>
+            <w:hideMark/>
+          </w:tcPr>
+          <w:p>
+            <w:pPr>
+              <w:rPr>
+                <w:rFonts w:ascii="Calibri" w:eastAsia="Times New Roman" w:hAnsi="Calibri" w:cs="Times New Roman"/>
+                <w:color w:val="000000"/>
+                <w:sz w:val="22"/>
+                <w:szCs w:val="22"/>
+                <w:lang w:val="es-CO" w:eastAsia="es-CO"/>
+              </w:rPr>
+            </w:pPr>
+            <w:r>
+              <w:rPr>
+                <w:rFonts w:ascii="Calibri" w:eastAsia="Times New Roman" w:hAnsi="Calibri" w:cs="Times New Roman"/>
+                <w:color w:val="000000"/>
+                <w:sz w:val="22"/>
+                <w:szCs w:val="22"/>
+                <w:lang w:val="es-CO" w:eastAsia="es-CO"/>
+              </w:rPr>
+              <w:t>Ácido octanoico</w:t>
+            </w:r>
+          </w:p>
+        </w:tc>
+      </w:tr>
+    </w:tbl>
+    <w:p>
+      <w:pPr>
         <w:jc w:val="both"/>
         <w:rPr>
           <w:lang w:val="es-ES"/>
         </w:rPr>
       </w:pPr>
-      <w:r>
-        <w:rPr>
-          <w:lang w:val="es-ES"/>
-        </w:rPr>
-        <w:t>Circulo de correlaciones variables</w:t>
-      </w:r>
     </w:p>
     <w:p>
       <w:pPr>
@@ -11069,10 +13569,370 @@
           <w:lang w:val="es-ES"/>
         </w:rPr>
       </w:pPr>
-    </w:p>
-    <w:p>
-      <w:pPr>
-        <w:jc w:val="center"/>
+      <w:r>
+        <w:rPr>
+          <w:lang w:val="es-ES"/>
+        </w:rPr>
+        <w:t xml:space="preserve">Al representar la pertenencia o no de cada uno de los compuestos volátiles en los clones estudiados (ejemplo, </w:t>
+      </w:r>
+      <w:r>
+        <w:rPr>
+          <w:b/>
+          <w:lang w:val="es-ES"/>
+        </w:rPr>
+        <w:t>compuesto_volátilXX_1</w:t>
+      </w:r>
+      <w:r>
+        <w:rPr>
+          <w:lang w:val="es-ES"/>
+        </w:rPr>
+        <w:t xml:space="preserve">: el clon presenta el compuesto o, </w:t>
+      </w:r>
+      <w:r>
+        <w:rPr>
+          <w:b/>
+          <w:lang w:val="es-ES"/>
+        </w:rPr>
+        <w:t>compuesto_volátilXX_</w:t>
+      </w:r>
+      <w:r>
+        <w:rPr>
+          <w:b/>
+          <w:lang w:val="es-ES"/>
+        </w:rPr>
+        <w:t>0</w:t>
+      </w:r>
+      <w:r>
+        <w:rPr>
+          <w:lang w:val="es-ES"/>
+        </w:rPr>
+        <w:t>: el clon no lo presenta), en un plano factorial de dos dimensiones, se puede observar la gran variación de condiciones representadas, ver Figura</w:t>
+      </w:r>
+      <w:r>
+        <w:rPr>
+          <w:lang w:val="es-ES"/>
+        </w:rPr>
+        <w:t xml:space="preserve"> 57</w:t>
+      </w:r>
+      <w:r>
+        <w:rPr>
+          <w:lang w:val="es-ES"/>
+        </w:rPr>
+        <w:t>. Un caso a destacar consiste en el compuesto fenil alcohol etílico en los extremos izquierdo y derecho, aquí representando a cada uno de los clones en el mismo plano se tendría que los clones que se ubiquen a la izquierda del plano y cuente un una alta contribución presentaran dicho compuesto, mientras los que se encuentren a la derecha carecerán de él</w:t>
+      </w:r>
+      <w:r>
+        <w:rPr>
+          <w:lang w:val="es-ES"/>
+        </w:rPr>
+        <w:t xml:space="preserve"> (Figura 58)</w:t>
+      </w:r>
+      <w:r>
+        <w:rPr>
+          <w:lang w:val="es-ES"/>
+        </w:rPr>
+        <w:t>.</w:t>
+      </w:r>
+    </w:p>
+    <w:p>
+      <w:pPr>
+        <w:jc w:val="both"/>
+        <w:rPr>
+          <w:lang w:val="es-ES"/>
+        </w:rPr>
+      </w:pPr>
+    </w:p>
+    <w:tbl>
+      <w:tblPr>
+        <w:tblStyle w:val="TableGrid"/>
+        <w:tblW w:w="9912" w:type="dxa"/>
+        <w:tblLook w:val="04A0" w:firstRow="1" w:lastRow="0" w:firstColumn="1" w:lastColumn="0" w:noHBand="0" w:noVBand="1"/>
+      </w:tblPr>
+      <w:tblGrid>
+        <w:gridCol w:w="4896"/>
+        <w:gridCol w:w="5016"/>
+      </w:tblGrid>
+      <w:tr>
+        <w:tc>
+          <w:tcPr>
+            <w:tcW w:w="4896" w:type="dxa"/>
+          </w:tcPr>
+          <w:p>
+            <w:pPr>
+              <w:jc w:val="center"/>
+              <w:rPr>
+                <w:lang w:val="es-ES"/>
+              </w:rPr>
+            </w:pPr>
+            <w:r>
+              <w:rPr>
+                <w:noProof/>
+                <w:lang w:val="es-CO" w:eastAsia="es-CO"/>
+              </w:rPr>
+              <w:drawing>
+                <wp:inline distT="0" distB="0" distL="0" distR="0" wp14:anchorId="40705266" wp14:editId="3015F01E">
+                  <wp:extent cx="2971800" cy="2743200"/>
+                  <wp:effectExtent l="0" t="0" r="0" b="0"/>
+                  <wp:docPr id="34" name="Picture 34"/>
+                  <wp:cNvGraphicFramePr>
+                    <a:graphicFrameLocks xmlns:a="http://schemas.openxmlformats.org/drawingml/2006/main" noChangeAspect="1"/>
+                  </wp:cNvGraphicFramePr>
+                  <a:graphic xmlns:a="http://schemas.openxmlformats.org/drawingml/2006/main">
+                    <a:graphicData uri="http://schemas.openxmlformats.org/drawingml/2006/picture">
+                      <pic:pic xmlns:pic="http://schemas.openxmlformats.org/drawingml/2006/picture">
+                        <pic:nvPicPr>
+                          <pic:cNvPr id="34" name="mca_variables_1_2.png"/>
+                          <pic:cNvPicPr/>
+                        </pic:nvPicPr>
+                        <pic:blipFill>
+                          <a:blip r:embed="rId64" cstate="print">
+                            <a:extLst>
+                              <a:ext uri="{28A0092B-C50C-407E-A947-70E740481C1C}">
+                                <a14:useLocalDpi xmlns:a14="http://schemas.microsoft.com/office/drawing/2010/main" val="0"/>
+                              </a:ext>
+                            </a:extLst>
+                          </a:blip>
+                          <a:stretch>
+                            <a:fillRect/>
+                          </a:stretch>
+                        </pic:blipFill>
+                        <pic:spPr>
+                          <a:xfrm>
+                            <a:off x="0" y="0"/>
+                            <a:ext cx="2971800" cy="2743200"/>
+                          </a:xfrm>
+                          <a:prstGeom prst="rect">
+                            <a:avLst/>
+                          </a:prstGeom>
+                        </pic:spPr>
+                      </pic:pic>
+                    </a:graphicData>
+                  </a:graphic>
+                </wp:inline>
+              </w:drawing>
+            </w:r>
+          </w:p>
+          <w:p>
+            <w:pPr>
+              <w:pStyle w:val="Caption"/>
+              <w:jc w:val="center"/>
+              <w:rPr>
+                <w:lang w:val="es-CO"/>
+              </w:rPr>
+            </w:pPr>
+            <w:r>
+              <w:rPr>
+                <w:lang w:val="es-CO"/>
+              </w:rPr>
+              <w:t>Figura</w:t>
+            </w:r>
+            <w:r>
+              <w:rPr>
+                <w:lang w:val="es-CO"/>
+              </w:rPr>
+              <w:t xml:space="preserve"> </w:t>
+            </w:r>
+            <w:r>
+              <w:fldChar w:fldCharType="begin"/>
+            </w:r>
+            <w:r>
+              <w:rPr>
+                <w:lang w:val="es-CO"/>
+              </w:rPr>
+              <w:instrText xml:space="preserve"> SEQ Ilustración \* ARABIC </w:instrText>
+            </w:r>
+            <w:r>
+              <w:fldChar w:fldCharType="separate"/>
+            </w:r>
+            <w:r>
+              <w:rPr>
+                <w:noProof/>
+                <w:lang w:val="es-CO"/>
+              </w:rPr>
+              <w:t>57</w:t>
+            </w:r>
+            <w:r>
+              <w:fldChar w:fldCharType="end"/>
+            </w:r>
+            <w:r>
+              <w:rPr>
+                <w:lang w:val="es-CO"/>
+              </w:rPr>
+              <w:t>. Correlaciones para variables – Ejes principales 1 y 2</w:t>
+            </w:r>
+          </w:p>
+        </w:tc>
+        <w:tc>
+          <w:tcPr>
+            <w:tcW w:w="5016" w:type="dxa"/>
+          </w:tcPr>
+          <w:p>
+            <w:pPr>
+              <w:jc w:val="both"/>
+              <w:rPr>
+                <w:lang w:val="es-ES"/>
+              </w:rPr>
+            </w:pPr>
+            <w:r>
+              <w:rPr>
+                <w:noProof/>
+                <w:lang w:val="es-CO" w:eastAsia="es-CO"/>
+              </w:rPr>
+              <w:drawing>
+                <wp:inline distT="0" distB="0" distL="0" distR="0" wp14:anchorId="3907A867" wp14:editId="75D43827">
+                  <wp:extent cx="2971800" cy="2743200"/>
+                  <wp:effectExtent l="0" t="0" r="0" b="0"/>
+                  <wp:docPr id="59" name="Picture 59"/>
+                  <wp:cNvGraphicFramePr>
+                    <a:graphicFrameLocks xmlns:a="http://schemas.openxmlformats.org/drawingml/2006/main" noChangeAspect="1"/>
+                  </wp:cNvGraphicFramePr>
+                  <a:graphic xmlns:a="http://schemas.openxmlformats.org/drawingml/2006/main">
+                    <a:graphicData uri="http://schemas.openxmlformats.org/drawingml/2006/picture">
+                      <pic:pic xmlns:pic="http://schemas.openxmlformats.org/drawingml/2006/picture">
+                        <pic:nvPicPr>
+                          <pic:cNvPr id="59" name="mca_individuals_1_2.png"/>
+                          <pic:cNvPicPr/>
+                        </pic:nvPicPr>
+                        <pic:blipFill>
+                          <a:blip r:embed="rId65" cstate="print">
+                            <a:extLst>
+                              <a:ext uri="{28A0092B-C50C-407E-A947-70E740481C1C}">
+                                <a14:useLocalDpi xmlns:a14="http://schemas.microsoft.com/office/drawing/2010/main" val="0"/>
+                              </a:ext>
+                            </a:extLst>
+                          </a:blip>
+                          <a:stretch>
+                            <a:fillRect/>
+                          </a:stretch>
+                        </pic:blipFill>
+                        <pic:spPr>
+                          <a:xfrm>
+                            <a:off x="0" y="0"/>
+                            <a:ext cx="2971800" cy="2743200"/>
+                          </a:xfrm>
+                          <a:prstGeom prst="rect">
+                            <a:avLst/>
+                          </a:prstGeom>
+                        </pic:spPr>
+                      </pic:pic>
+                    </a:graphicData>
+                  </a:graphic>
+                </wp:inline>
+              </w:drawing>
+            </w:r>
+          </w:p>
+          <w:p>
+            <w:pPr>
+              <w:pStyle w:val="Caption"/>
+              <w:jc w:val="center"/>
+              <w:rPr>
+                <w:lang w:val="es-CO"/>
+              </w:rPr>
+            </w:pPr>
+            <w:r>
+              <w:rPr>
+                <w:lang w:val="es-CO"/>
+              </w:rPr>
+              <w:t>Figura</w:t>
+            </w:r>
+            <w:r>
+              <w:rPr>
+                <w:lang w:val="es-CO"/>
+              </w:rPr>
+              <w:t xml:space="preserve"> </w:t>
+            </w:r>
+            <w:r>
+              <w:fldChar w:fldCharType="begin"/>
+            </w:r>
+            <w:r>
+              <w:rPr>
+                <w:lang w:val="es-CO"/>
+              </w:rPr>
+              <w:instrText xml:space="preserve"> SEQ Ilustración \* ARABIC </w:instrText>
+            </w:r>
+            <w:r>
+              <w:fldChar w:fldCharType="separate"/>
+            </w:r>
+            <w:r>
+              <w:rPr>
+                <w:noProof/>
+                <w:lang w:val="es-CO"/>
+              </w:rPr>
+              <w:t>58</w:t>
+            </w:r>
+            <w:r>
+              <w:fldChar w:fldCharType="end"/>
+            </w:r>
+            <w:r>
+              <w:rPr>
+                <w:lang w:val="es-CO"/>
+              </w:rPr>
+              <w:t>. Posicionamiento de los clones en el primer plano factorial</w:t>
+            </w:r>
+          </w:p>
+        </w:tc>
+      </w:tr>
+    </w:tbl>
+    <w:p>
+      <w:pPr>
+        <w:jc w:val="both"/>
+        <w:rPr>
+          <w:lang w:val="es-ES"/>
+        </w:rPr>
+      </w:pPr>
+    </w:p>
+    <w:p>
+      <w:pPr>
+        <w:jc w:val="both"/>
+        <w:rPr>
+          <w:lang w:val="es-ES"/>
+        </w:rPr>
+      </w:pPr>
+      <w:r>
+        <w:rPr>
+          <w:lang w:val="es-ES"/>
+        </w:rPr>
+        <w:t>Por dimensión destacar los clones que más se destacan</w:t>
+      </w:r>
+      <w:r>
+        <w:rPr>
+          <w:lang w:val="es-ES"/>
+        </w:rPr>
+        <w:t>.</w:t>
+      </w:r>
+    </w:p>
+    <w:p>
+      <w:pPr>
+        <w:jc w:val="both"/>
+        <w:rPr>
+          <w:lang w:val="es-ES"/>
+        </w:rPr>
+      </w:pPr>
+    </w:p>
+    <w:p>
+      <w:pPr>
+        <w:jc w:val="both"/>
+        <w:rPr>
+          <w:lang w:val="es-ES"/>
+        </w:rPr>
+      </w:pPr>
+      <w:r>
+        <w:rPr>
+          <w:lang w:val="es-ES"/>
+        </w:rPr>
+        <w:t>Acto seguido se realizó un análisis clúster para identificar clones con características similares, encontrando los siguientes resultados:</w:t>
+      </w:r>
+    </w:p>
+    <w:p>
+      <w:pPr>
+        <w:jc w:val="both"/>
+        <w:rPr>
+          <w:lang w:val="es-ES"/>
+        </w:rPr>
+      </w:pPr>
+    </w:p>
+    <w:p>
+      <w:pPr>
+        <w:jc w:val="both"/>
         <w:rPr>
           <w:lang w:val="es-ES"/>
         </w:rPr>
@@ -11082,11 +13942,12 @@
           <w:noProof/>
           <w:lang w:val="es-CO" w:eastAsia="es-CO"/>
         </w:rPr>
+        <w:lastRenderedPageBreak/>
         <w:drawing>
-          <wp:inline distT="0" distB="0" distL="0" distR="0" wp14:anchorId="5EB1FAD1" wp14:editId="2BE69DB4">
-            <wp:extent cx="2971800" cy="2743200"/>
+          <wp:inline distT="0" distB="0" distL="0" distR="0" wp14:anchorId="64E6E31A" wp14:editId="23DA378F">
+            <wp:extent cx="5943600" cy="3302000"/>
             <wp:effectExtent l="0" t="0" r="0" b="0"/>
-            <wp:docPr id="34" name="Picture 34"/>
+            <wp:docPr id="61" name="Picture 61"/>
             <wp:cNvGraphicFramePr>
               <a:graphicFrameLocks xmlns:a="http://schemas.openxmlformats.org/drawingml/2006/main" noChangeAspect="1"/>
             </wp:cNvGraphicFramePr>
@@ -11094,11 +13955,11 @@
               <a:graphicData uri="http://schemas.openxmlformats.org/drawingml/2006/picture">
                 <pic:pic xmlns:pic="http://schemas.openxmlformats.org/drawingml/2006/picture">
                   <pic:nvPicPr>
-                    <pic:cNvPr id="34" name="mca_variables_1_2.png"/>
+                    <pic:cNvPr id="61" name="indClustering.png"/>
                     <pic:cNvPicPr/>
                   </pic:nvPicPr>
                   <pic:blipFill>
-                    <a:blip r:embed="rId64" cstate="print">
+                    <a:blip r:embed="rId66">
                       <a:extLst>
                         <a:ext uri="{28A0092B-C50C-407E-A947-70E740481C1C}">
                           <a14:useLocalDpi xmlns:a14="http://schemas.microsoft.com/office/drawing/2010/main" val="0"/>
@@ -11112,7 +13973,7 @@
                   <pic:spPr>
                     <a:xfrm>
                       <a:off x="0" y="0"/>
-                      <a:ext cx="2971800" cy="2743200"/>
+                      <a:ext cx="5943600" cy="3302000"/>
                     </a:xfrm>
                     <a:prstGeom prst="rect">
                       <a:avLst/>
@@ -11140,6 +14001,28 @@
           <w:lang w:val="es-ES"/>
         </w:rPr>
       </w:pPr>
+      <w:r>
+        <w:rPr>
+          <w:lang w:val="es-ES"/>
+        </w:rPr>
+        <w:t>Destacar agrupación de compuestos volátiles</w:t>
+      </w:r>
+    </w:p>
+    <w:p>
+      <w:pPr>
+        <w:jc w:val="both"/>
+        <w:rPr>
+          <w:lang w:val="es-ES"/>
+        </w:rPr>
+      </w:pPr>
+    </w:p>
+    <w:p>
+      <w:pPr>
+        <w:jc w:val="both"/>
+        <w:rPr>
+          <w:lang w:val="es-ES"/>
+        </w:rPr>
+      </w:pPr>
       <w:bookmarkStart w:id="0" w:name="_GoBack"/>
       <w:bookmarkEnd w:id="0"/>
     </w:p>
@@ -11185,7 +14068,6 @@
         <w:rPr>
           <w:lang w:val="es-ES"/>
         </w:rPr>
-        <w:lastRenderedPageBreak/>
         <w:t>Establecer la influencia genotipo-ambiente en las características fisicoquímicas y funcionales de los clones de cacao.</w:t>
       </w:r>
     </w:p>
@@ -11204,7 +14086,7 @@
       </w:pPr>
     </w:p>
     <w:sectPr>
-      <w:footerReference w:type="default" r:id="rId65"/>
+      <w:footerReference w:type="default" r:id="rId67"/>
       <w:pgSz w:w="12240" w:h="15840"/>
       <w:pgMar w:top="1440" w:right="1440" w:bottom="1440" w:left="1440" w:header="708" w:footer="708" w:gutter="0"/>
       <w:cols w:space="708"/>
@@ -12573,7 +15455,7 @@
 </file>
 
 <file path=customXml/itemProps1.xml><?xml version="1.0" encoding="utf-8"?>
-<ds:datastoreItem xmlns:ds="http://schemas.openxmlformats.org/officeDocument/2006/customXml" ds:itemID="{81E2ECBB-018C-4A1C-84A3-F3920BCFA906}">
+<ds:datastoreItem xmlns:ds="http://schemas.openxmlformats.org/officeDocument/2006/customXml" ds:itemID="{D6FE54DF-C8A4-43B8-87E1-C75B0916072D}">
   <ds:schemaRefs>
     <ds:schemaRef ds:uri="http://schemas.openxmlformats.org/officeDocument/2006/bibliography"/>
   </ds:schemaRefs>

</xml_diff>

<commit_message>
Working at 3 and 4 objectives
</commit_message>
<xml_diff>
--- a/_cacao_analysis/Informe de resultados.docx
+++ b/_cacao_analysis/Informe de resultados.docx
@@ -1,6 +1,6 @@
 
 <file path=word/document.xml><?xml version="1.0" encoding="utf-8"?>
-<w:document xmlns:wpc="http://schemas.microsoft.com/office/word/2010/wordprocessingCanvas" xmlns:mc="http://schemas.openxmlformats.org/markup-compatibility/2006" xmlns:o="urn:schemas-microsoft-com:office:office" xmlns:r="http://schemas.openxmlformats.org/officeDocument/2006/relationships" xmlns:m="http://schemas.openxmlformats.org/officeDocument/2006/math" xmlns:v="urn:schemas-microsoft-com:vml" xmlns:wp14="http://schemas.microsoft.com/office/word/2010/wordprocessingDrawing" xmlns:wp="http://schemas.openxmlformats.org/drawingml/2006/wordprocessingDrawing" xmlns:w10="urn:schemas-microsoft-com:office:word" xmlns:w="http://schemas.openxmlformats.org/wordprocessingml/2006/main" xmlns:w14="http://schemas.microsoft.com/office/word/2010/wordml" xmlns:w15="http://schemas.microsoft.com/office/word/2012/wordml" xmlns:wpg="http://schemas.microsoft.com/office/word/2010/wordprocessingGroup" xmlns:wpi="http://schemas.microsoft.com/office/word/2010/wordprocessingInk" xmlns:wne="http://schemas.microsoft.com/office/word/2006/wordml" xmlns:wps="http://schemas.microsoft.com/office/word/2010/wordprocessingShape" mc:Ignorable="w14 w15 wp14">
+<w:document xmlns:wpc="http://schemas.microsoft.com/office/word/2010/wordprocessingCanvas" xmlns:mo="http://schemas.microsoft.com/office/mac/office/2008/main" xmlns:mc="http://schemas.openxmlformats.org/markup-compatibility/2006" xmlns:mv="urn:schemas-microsoft-com:mac:vml" xmlns:o="urn:schemas-microsoft-com:office:office" xmlns:r="http://schemas.openxmlformats.org/officeDocument/2006/relationships" xmlns:m="http://schemas.openxmlformats.org/officeDocument/2006/math" xmlns:v="urn:schemas-microsoft-com:vml" xmlns:wp14="http://schemas.microsoft.com/office/word/2010/wordprocessingDrawing" xmlns:wp="http://schemas.openxmlformats.org/drawingml/2006/wordprocessingDrawing" xmlns:w10="urn:schemas-microsoft-com:office:word" xmlns:w="http://schemas.openxmlformats.org/wordprocessingml/2006/main" xmlns:w14="http://schemas.microsoft.com/office/word/2010/wordml" xmlns:w15="http://schemas.microsoft.com/office/word/2012/wordml" xmlns:wpg="http://schemas.microsoft.com/office/word/2010/wordprocessingGroup" xmlns:wpi="http://schemas.microsoft.com/office/word/2010/wordprocessingInk" xmlns:wne="http://schemas.microsoft.com/office/word/2006/wordml" xmlns:wps="http://schemas.microsoft.com/office/word/2010/wordprocessingShape" mc:Ignorable="w14 w15 wp14">
   <w:body>
     <w:p>
       <w:pPr>
@@ -18,27 +18,17 @@
         </w:rPr>
         <w:t>Caracterización fisicoquímica y funcional para identificar clones élite de cacao (</w:t>
       </w:r>
-      <w:proofErr w:type="spellStart"/>
       <w:r>
         <w:rPr>
           <w:b/>
           <w:i/>
           <w:lang w:val="es-ES"/>
         </w:rPr>
-        <w:t>Theobroma</w:t>
-      </w:r>
-      <w:proofErr w:type="spellEnd"/>
+        <w:t>Theobroma cacao l</w:t>
+      </w:r>
       <w:r>
         <w:rPr>
           <w:b/>
-          <w:i/>
-          <w:lang w:val="es-ES"/>
-        </w:rPr>
-        <w:t xml:space="preserve"> cacao l</w:t>
-      </w:r>
-      <w:r>
-        <w:rPr>
-          <w:b/>
           <w:lang w:val="es-ES"/>
         </w:rPr>
         <w:t>.) en tres zonas productoras de Colombia</w:t>
@@ -128,30 +118,126 @@
         <w:rPr>
           <w:lang w:val="es-ES"/>
         </w:rPr>
-        <w:t xml:space="preserve">ácidos grasos, fenoles totales y contenido de </w:t>
-      </w:r>
-      <w:proofErr w:type="spellStart"/>
-      <w:r>
-        <w:rPr>
-          <w:lang w:val="es-ES"/>
-        </w:rPr>
-        <w:t>catequina</w:t>
-      </w:r>
-      <w:proofErr w:type="spellEnd"/>
+        <w:t>ácidos grasos, fenoles totales y contenido de catequina y epicatequina.</w:t>
+      </w:r>
+    </w:p>
+    <w:p>
+      <w:pPr>
+        <w:jc w:val="both"/>
+        <w:rPr>
+          <w:lang w:val="es-ES"/>
+        </w:rPr>
+      </w:pPr>
+    </w:p>
+    <w:p>
+      <w:pPr>
+        <w:jc w:val="both"/>
+        <w:rPr>
+          <w:lang w:val="es-ES"/>
+        </w:rPr>
+      </w:pPr>
+      <w:r>
+        <w:rPr>
+          <w:lang w:val="es-ES"/>
+        </w:rPr>
+        <w:t>Para este fin s</w:t>
+      </w:r>
+      <w:r>
+        <w:rPr>
+          <w:lang w:val="es-ES"/>
+        </w:rPr>
+        <w:t xml:space="preserve">e evaluó el supuesto de normalidad en cada una de las variables en su estado </w:t>
+      </w:r>
+      <w:r>
+        <w:rPr>
+          <w:lang w:val="es-ES"/>
+        </w:rPr>
+        <w:t>pre</w:t>
+      </w:r>
+      <w:r>
+        <w:rPr>
+          <w:lang w:val="es-ES"/>
+        </w:rPr>
+        <w:t xml:space="preserve"> y posterior a la fermentación a través del test de Shapiro-Wilks</w:t>
+      </w:r>
+      <w:r>
+        <w:rPr>
+          <w:lang w:val="es-ES"/>
+        </w:rPr>
+        <w:t>,</w:t>
+      </w:r>
+      <w:r>
+        <w:rPr>
+          <w:lang w:val="es-ES"/>
+        </w:rPr>
+        <w:t xml:space="preserve"> dando como resultado el rechazo de </w:t>
+      </w:r>
+      <w:r>
+        <w:rPr>
+          <w:lang w:val="es-ES"/>
+        </w:rPr>
+        <w:t>l</w:t>
+      </w:r>
+      <w:r>
+        <w:rPr>
+          <w:lang w:val="es-ES"/>
+        </w:rPr>
+        <w:t xml:space="preserve">a hipótesis </w:t>
+      </w:r>
+      <w:r>
+        <w:rPr>
+          <w:lang w:val="es-ES"/>
+        </w:rPr>
+        <w:t>de normalidad</w:t>
+      </w:r>
+      <w:r>
+        <w:rPr>
+          <w:lang w:val="es-ES"/>
+        </w:rPr>
+        <w:t xml:space="preserve"> en todos los casos</w:t>
+      </w:r>
+      <w:r>
+        <w:rPr>
+          <w:lang w:val="es-ES"/>
+        </w:rPr>
+        <w:t>;</w:t>
+      </w:r>
+      <w:r>
+        <w:rPr>
+          <w:lang w:val="es-ES"/>
+        </w:rPr>
+        <w:t xml:space="preserve"> por consiguiente, no es apropiado usar test paramétricos</w:t>
+      </w:r>
+      <w:r>
+        <w:rPr>
+          <w:lang w:val="es-ES"/>
+        </w:rPr>
+        <w:t xml:space="preserve"> (t-student, ANOVA,…)</w:t>
+      </w:r>
+      <w:r>
+        <w:rPr>
+          <w:lang w:val="es-ES"/>
+        </w:rPr>
+        <w:t xml:space="preserve"> para la comparación de medias</w:t>
+      </w:r>
       <w:r>
         <w:rPr>
           <w:lang w:val="es-ES"/>
         </w:rPr>
         <w:t xml:space="preserve"> y </w:t>
       </w:r>
-      <w:proofErr w:type="spellStart"/>
-      <w:r>
-        <w:rPr>
-          <w:lang w:val="es-ES"/>
-        </w:rPr>
-        <w:t>epicatequina</w:t>
-      </w:r>
-      <w:proofErr w:type="spellEnd"/>
+      <w:r>
+        <w:rPr>
+          <w:lang w:val="es-ES"/>
+        </w:rPr>
+        <w:t>verificación de</w:t>
+      </w:r>
+      <w:r>
+        <w:rPr>
+          <w:lang w:val="es-ES"/>
+        </w:rPr>
+        <w:t xml:space="preserve"> diferencias significativas</w:t>
+      </w:r>
       <w:r>
         <w:rPr>
           <w:lang w:val="es-ES"/>
@@ -178,45 +264,79 @@
         <w:rPr>
           <w:lang w:val="es-ES"/>
         </w:rPr>
-        <w:t>Para este fin s</w:t>
-      </w:r>
-      <w:r>
-        <w:rPr>
-          <w:lang w:val="es-ES"/>
-        </w:rPr>
-        <w:t xml:space="preserve">e evaluó el supuesto de normalidad en cada una de las variables en su estado </w:t>
-      </w:r>
-      <w:r>
-        <w:rPr>
-          <w:lang w:val="es-ES"/>
-        </w:rPr>
-        <w:t>pre</w:t>
-      </w:r>
-      <w:r>
-        <w:rPr>
-          <w:lang w:val="es-ES"/>
-        </w:rPr>
-        <w:t xml:space="preserve"> y posterior a la fermentación a través del test de </w:t>
-      </w:r>
-      <w:proofErr w:type="spellStart"/>
-      <w:r>
-        <w:rPr>
-          <w:lang w:val="es-ES"/>
-        </w:rPr>
-        <w:t>Shapiro-Wilks</w:t>
-      </w:r>
-      <w:proofErr w:type="spellEnd"/>
-      <w:r>
-        <w:rPr>
-          <w:lang w:val="es-ES"/>
-        </w:rPr>
-        <w:t>,</w:t>
-      </w:r>
-      <w:r>
-        <w:rPr>
-          <w:lang w:val="es-ES"/>
-        </w:rPr>
-        <w:t xml:space="preserve"> dando como resultado el rechazo de </w:t>
+        <w:t>En este sentido</w:t>
+      </w:r>
+      <w:r>
+        <w:rPr>
+          <w:lang w:val="es-ES"/>
+        </w:rPr>
+        <w:t xml:space="preserve"> fue</w:t>
+      </w:r>
+      <w:r>
+        <w:rPr>
+          <w:lang w:val="es-ES"/>
+        </w:rPr>
+        <w:t xml:space="preserve"> necesario hacer las comparaciones con test no paramétrico</w:t>
+      </w:r>
+      <w:r>
+        <w:rPr>
+          <w:lang w:val="es-ES"/>
+        </w:rPr>
+        <w:t>s como</w:t>
+      </w:r>
+      <w:r>
+        <w:rPr>
+          <w:lang w:val="es-ES"/>
+        </w:rPr>
+        <w:t xml:space="preserve"> Wilcoxon</w:t>
+      </w:r>
+      <w:r>
+        <w:rPr>
+          <w:lang w:val="es-ES"/>
+        </w:rPr>
+        <w:t xml:space="preserve"> y Kruskal-Wallis</w:t>
+      </w:r>
+      <w:r>
+        <w:rPr>
+          <w:lang w:val="es-ES"/>
+        </w:rPr>
+        <w:t xml:space="preserve"> </w:t>
+      </w:r>
+      <w:r>
+        <w:rPr>
+          <w:lang w:val="es-ES"/>
+        </w:rPr>
+        <w:t>los cuales</w:t>
+      </w:r>
+      <w:r>
+        <w:rPr>
+          <w:lang w:val="es-ES"/>
+        </w:rPr>
+        <w:t xml:space="preserve"> está</w:t>
+      </w:r>
+      <w:r>
+        <w:rPr>
+          <w:lang w:val="es-ES"/>
+        </w:rPr>
+        <w:t>n</w:t>
+      </w:r>
+      <w:r>
+        <w:rPr>
+          <w:lang w:val="es-ES"/>
+        </w:rPr>
+        <w:t xml:space="preserve"> exento</w:t>
+      </w:r>
+      <w:r>
+        <w:rPr>
+          <w:lang w:val="es-ES"/>
+        </w:rPr>
+        <w:t>s</w:t>
+      </w:r>
+      <w:r>
+        <w:rPr>
+          <w:lang w:val="es-ES"/>
+        </w:rPr>
+        <w:t xml:space="preserve"> de</w:t>
       </w:r>
       <w:r>
         <w:rPr>
@@ -228,121 +348,25 @@
         <w:rPr>
           <w:lang w:val="es-ES"/>
         </w:rPr>
-        <w:t xml:space="preserve">a hipótesis </w:t>
-      </w:r>
-      <w:r>
-        <w:rPr>
-          <w:lang w:val="es-ES"/>
-        </w:rPr>
-        <w:t>de normalidad</w:t>
-      </w:r>
-      <w:r>
-        <w:rPr>
-          <w:lang w:val="es-ES"/>
-        </w:rPr>
-        <w:t xml:space="preserve"> en todos los casos</w:t>
-      </w:r>
-      <w:r>
-        <w:rPr>
-          <w:lang w:val="es-ES"/>
-        </w:rPr>
-        <w:t>;</w:t>
-      </w:r>
-      <w:r>
-        <w:rPr>
-          <w:lang w:val="es-ES"/>
-        </w:rPr>
-        <w:t xml:space="preserve"> por consiguiente, no es apropiado usar test paramétricos</w:t>
-      </w:r>
-      <w:r>
-        <w:rPr>
-          <w:lang w:val="es-ES"/>
-        </w:rPr>
-        <w:t xml:space="preserve"> (t-</w:t>
-      </w:r>
-      <w:proofErr w:type="spellStart"/>
-      <w:r>
-        <w:rPr>
-          <w:lang w:val="es-ES"/>
-        </w:rPr>
-        <w:t>student</w:t>
-      </w:r>
-      <w:proofErr w:type="spellEnd"/>
-      <w:r>
-        <w:rPr>
-          <w:lang w:val="es-ES"/>
-        </w:rPr>
-        <w:t>, ANOVA,…)</w:t>
-      </w:r>
-      <w:r>
-        <w:rPr>
-          <w:lang w:val="es-ES"/>
-        </w:rPr>
-        <w:t xml:space="preserve"> para la comparación de medias</w:t>
-      </w:r>
-      <w:r>
-        <w:rPr>
-          <w:lang w:val="es-ES"/>
-        </w:rPr>
-        <w:t xml:space="preserve"> y </w:t>
-      </w:r>
-      <w:r>
-        <w:rPr>
-          <w:lang w:val="es-ES"/>
-        </w:rPr>
-        <w:t>verificación de</w:t>
-      </w:r>
-      <w:r>
-        <w:rPr>
-          <w:lang w:val="es-ES"/>
-        </w:rPr>
-        <w:t xml:space="preserve"> diferencias significativas</w:t>
-      </w:r>
-      <w:r>
-        <w:rPr>
-          <w:lang w:val="es-ES"/>
-        </w:rPr>
-        <w:t>.</w:t>
-      </w:r>
-    </w:p>
-    <w:p>
-      <w:pPr>
-        <w:jc w:val="both"/>
-        <w:rPr>
-          <w:lang w:val="es-ES"/>
-        </w:rPr>
-      </w:pPr>
-    </w:p>
-    <w:p>
-      <w:pPr>
-        <w:jc w:val="both"/>
-        <w:rPr>
-          <w:lang w:val="es-ES"/>
-        </w:rPr>
-      </w:pPr>
-      <w:r>
-        <w:rPr>
-          <w:lang w:val="es-ES"/>
-        </w:rPr>
-        <w:t>En este sentido</w:t>
-      </w:r>
-      <w:r>
-        <w:rPr>
-          <w:lang w:val="es-ES"/>
-        </w:rPr>
-        <w:t xml:space="preserve"> fue</w:t>
-      </w:r>
-      <w:r>
-        <w:rPr>
-          <w:lang w:val="es-ES"/>
-        </w:rPr>
-        <w:t xml:space="preserve"> necesario hacer las comparaciones con test no paramétrico</w:t>
-      </w:r>
-      <w:r>
-        <w:rPr>
-          <w:lang w:val="es-ES"/>
-        </w:rPr>
-        <w:t>s como</w:t>
+        <w:t xml:space="preserve"> supuesto</w:t>
+      </w:r>
+      <w:r>
+        <w:rPr>
+          <w:lang w:val="es-ES"/>
+        </w:rPr>
+        <w:t xml:space="preserve"> de normalidad en los datos</w:t>
+      </w:r>
+      <w:r>
+        <w:rPr>
+          <w:lang w:val="es-ES"/>
+        </w:rPr>
+        <w:t xml:space="preserve">. </w:t>
+      </w:r>
+      <w:r>
+        <w:rPr>
+          <w:lang w:val="es-ES"/>
+        </w:rPr>
+        <w:t>Teniendo en cuenta la falta de independencia en las observaciones, por efecto del método de siembra y la ubicación espacial de los cultivos, se</w:t>
       </w:r>
       <w:r>
         <w:rPr>
@@ -350,112 +374,6 @@
         </w:rPr>
         <w:t xml:space="preserve"> </w:t>
       </w:r>
-      <w:proofErr w:type="spellStart"/>
-      <w:r>
-        <w:rPr>
-          <w:lang w:val="es-ES"/>
-        </w:rPr>
-        <w:t>Wilcoxon</w:t>
-      </w:r>
-      <w:proofErr w:type="spellEnd"/>
-      <w:r>
-        <w:rPr>
-          <w:lang w:val="es-ES"/>
-        </w:rPr>
-        <w:t xml:space="preserve"> y </w:t>
-      </w:r>
-      <w:proofErr w:type="spellStart"/>
-      <w:r>
-        <w:rPr>
-          <w:lang w:val="es-ES"/>
-        </w:rPr>
-        <w:t>Kruskal</w:t>
-      </w:r>
-      <w:proofErr w:type="spellEnd"/>
-      <w:r>
-        <w:rPr>
-          <w:lang w:val="es-ES"/>
-        </w:rPr>
-        <w:t>-Wallis</w:t>
-      </w:r>
-      <w:r>
-        <w:rPr>
-          <w:lang w:val="es-ES"/>
-        </w:rPr>
-        <w:t xml:space="preserve"> </w:t>
-      </w:r>
-      <w:r>
-        <w:rPr>
-          <w:lang w:val="es-ES"/>
-        </w:rPr>
-        <w:t>los cuales</w:t>
-      </w:r>
-      <w:r>
-        <w:rPr>
-          <w:lang w:val="es-ES"/>
-        </w:rPr>
-        <w:t xml:space="preserve"> está</w:t>
-      </w:r>
-      <w:r>
-        <w:rPr>
-          <w:lang w:val="es-ES"/>
-        </w:rPr>
-        <w:t>n</w:t>
-      </w:r>
-      <w:r>
-        <w:rPr>
-          <w:lang w:val="es-ES"/>
-        </w:rPr>
-        <w:t xml:space="preserve"> exento</w:t>
-      </w:r>
-      <w:r>
-        <w:rPr>
-          <w:lang w:val="es-ES"/>
-        </w:rPr>
-        <w:t>s</w:t>
-      </w:r>
-      <w:r>
-        <w:rPr>
-          <w:lang w:val="es-ES"/>
-        </w:rPr>
-        <w:t xml:space="preserve"> de</w:t>
-      </w:r>
-      <w:r>
-        <w:rPr>
-          <w:lang w:val="es-ES"/>
-        </w:rPr>
-        <w:t>l</w:t>
-      </w:r>
-      <w:r>
-        <w:rPr>
-          <w:lang w:val="es-ES"/>
-        </w:rPr>
-        <w:t xml:space="preserve"> supuesto</w:t>
-      </w:r>
-      <w:r>
-        <w:rPr>
-          <w:lang w:val="es-ES"/>
-        </w:rPr>
-        <w:t xml:space="preserve"> de normalidad en los datos</w:t>
-      </w:r>
-      <w:r>
-        <w:rPr>
-          <w:lang w:val="es-ES"/>
-        </w:rPr>
-        <w:t xml:space="preserve">. </w:t>
-      </w:r>
-      <w:r>
-        <w:rPr>
-          <w:lang w:val="es-ES"/>
-        </w:rPr>
-        <w:t>Teniendo en cuenta la falta de independencia en las observaciones, por efecto del método de siembra y la ubicación espacial de los cultivos, se</w:t>
-      </w:r>
-      <w:r>
-        <w:rPr>
-          <w:lang w:val="es-ES"/>
-        </w:rPr>
-        <w:t xml:space="preserve"> </w:t>
-      </w:r>
       <w:r>
         <w:rPr>
           <w:lang w:val="es-ES"/>
@@ -466,21 +384,7 @@
         <w:rPr>
           <w:lang w:val="es-ES"/>
         </w:rPr>
-        <w:t xml:space="preserve"> para garantizar una </w:t>
-      </w:r>
-      <w:proofErr w:type="spellStart"/>
-      <w:r>
-        <w:rPr>
-          <w:lang w:val="es-ES"/>
-        </w:rPr>
-        <w:t>pseudo</w:t>
-      </w:r>
-      <w:proofErr w:type="spellEnd"/>
-      <w:r>
-        <w:rPr>
-          <w:lang w:val="es-ES"/>
-        </w:rPr>
-        <w:t>-independencia de las observaciones:</w:t>
+        <w:t xml:space="preserve"> para garantizar una pseudo-independencia de las observaciones:</w:t>
       </w:r>
     </w:p>
     <w:p>
@@ -546,33 +450,17 @@
         </w:rPr>
         <w:t>(</w:t>
       </w:r>
-      <w:proofErr w:type="spellStart"/>
       <w:r>
         <w:rPr>
           <w:lang w:val="es-ES"/>
         </w:rPr>
         <w:t>Wilcoxon</w:t>
       </w:r>
-      <w:proofErr w:type="spellEnd"/>
-      <w:r>
-        <w:rPr>
-          <w:lang w:val="es-ES"/>
-        </w:rPr>
-        <w:t xml:space="preserve"> y/o </w:t>
-      </w:r>
-      <w:proofErr w:type="spellStart"/>
-      <w:r>
-        <w:rPr>
-          <w:lang w:val="es-ES"/>
-        </w:rPr>
-        <w:t>Kruskal</w:t>
-      </w:r>
-      <w:proofErr w:type="spellEnd"/>
-      <w:r>
-        <w:rPr>
-          <w:lang w:val="es-ES"/>
-        </w:rPr>
-        <w:t>-Wallis)</w:t>
+      <w:r>
+        <w:rPr>
+          <w:lang w:val="es-ES"/>
+        </w:rPr>
+        <w:t xml:space="preserve"> y/o Kruskal-Wallis)</w:t>
       </w:r>
       <w:r>
         <w:rPr>
@@ -733,21 +621,7 @@
         <w:rPr>
           <w:lang w:val="es-ES"/>
         </w:rPr>
-        <w:t xml:space="preserve">Para esto se ejecutaron test de </w:t>
-      </w:r>
-      <w:proofErr w:type="spellStart"/>
-      <w:r>
-        <w:rPr>
-          <w:lang w:val="es-ES"/>
-        </w:rPr>
-        <w:t>Wilcoxon</w:t>
-      </w:r>
-      <w:proofErr w:type="spellEnd"/>
-      <w:r>
-        <w:rPr>
-          <w:lang w:val="es-ES"/>
-        </w:rPr>
-        <w:t xml:space="preserve"> sobre todas las observaciones sin tener en consideración el tipo de clon y la zona</w:t>
+        <w:t>Para esto se ejecutaron test de Wilcoxon sobre todas las observaciones sin tener en consideración el tipo de clon y la zona</w:t>
       </w:r>
       <w:r>
         <w:rPr>
@@ -771,21 +645,7 @@
         <w:rPr>
           <w:lang w:val="es-ES"/>
         </w:rPr>
-        <w:t xml:space="preserve">se evaluaron diferencias significativas inducidas por la zona con el test de </w:t>
-      </w:r>
-      <w:proofErr w:type="spellStart"/>
-      <w:r>
-        <w:rPr>
-          <w:lang w:val="es-ES"/>
-        </w:rPr>
-        <w:t>Kruskal</w:t>
-      </w:r>
-      <w:proofErr w:type="spellEnd"/>
-      <w:r>
-        <w:rPr>
-          <w:lang w:val="es-ES"/>
-        </w:rPr>
-        <w:t xml:space="preserve">-Wallis y </w:t>
+        <w:t xml:space="preserve">se evaluaron diferencias significativas inducidas por la zona con el test de Kruskal-Wallis y </w:t>
       </w:r>
       <w:r>
         <w:rPr>
@@ -860,7 +720,6 @@
             <w:r>
               <w:rPr>
                 <w:noProof/>
-                <w:lang w:val="es-CO" w:eastAsia="es-CO"/>
               </w:rPr>
               <w:drawing>
                 <wp:inline distT="0" distB="0" distL="0" distR="0" wp14:anchorId="5DEAB920" wp14:editId="10CCE4BB">
@@ -983,7 +842,6 @@
             <w:r>
               <w:rPr>
                 <w:noProof/>
-                <w:lang w:val="es-CO" w:eastAsia="es-CO"/>
               </w:rPr>
               <w:drawing>
                 <wp:inline distT="0" distB="0" distL="0" distR="0" wp14:anchorId="22BE0FDB" wp14:editId="70730B5D">
@@ -1090,25 +948,7 @@
                 <w:sz w:val="18"/>
                 <w:lang w:val="es-CO"/>
               </w:rPr>
-              <w:t xml:space="preserve">. Distribución de p-valores para el test de </w:t>
-            </w:r>
-            <w:proofErr w:type="spellStart"/>
-            <w:r>
-              <w:rPr>
-                <w:i/>
-                <w:sz w:val="18"/>
-                <w:lang w:val="es-CO"/>
-              </w:rPr>
-              <w:t>Wilcoxon</w:t>
-            </w:r>
-            <w:proofErr w:type="spellEnd"/>
-            <w:r>
-              <w:rPr>
-                <w:i/>
-                <w:sz w:val="18"/>
-                <w:lang w:val="es-CO"/>
-              </w:rPr>
-              <w:t xml:space="preserve"> para evaluar di</w:t>
+              <w:t>. Distribución de p-valores para el test de Wilcoxon para evaluar di</w:t>
             </w:r>
             <w:r>
               <w:rPr>
@@ -1167,21 +1007,7 @@
         <w:rPr>
           <w:lang w:val="es-ES"/>
         </w:rPr>
-        <w:t xml:space="preserve">, se realizaron test de </w:t>
-      </w:r>
-      <w:proofErr w:type="spellStart"/>
-      <w:r>
-        <w:rPr>
-          <w:lang w:val="es-ES"/>
-        </w:rPr>
-        <w:t>Wilcoxon</w:t>
-      </w:r>
-      <w:proofErr w:type="spellEnd"/>
-      <w:r>
-        <w:rPr>
-          <w:lang w:val="es-ES"/>
-        </w:rPr>
-        <w:t xml:space="preserve"> d</w:t>
+        <w:t>, se realizaron test de Wilcoxon d</w:t>
       </w:r>
       <w:r>
         <w:rPr>
@@ -1330,7 +1156,6 @@
             <w:r>
               <w:rPr>
                 <w:noProof/>
-                <w:lang w:val="es-CO" w:eastAsia="es-CO"/>
               </w:rPr>
               <w:lastRenderedPageBreak/>
               <w:drawing>
@@ -1464,7 +1289,6 @@
             <w:r>
               <w:rPr>
                 <w:noProof/>
-                <w:lang w:val="es-CO" w:eastAsia="es-CO"/>
               </w:rPr>
               <w:drawing>
                 <wp:inline distT="0" distB="0" distL="0" distR="0" wp14:anchorId="10328285" wp14:editId="7CC5E3E2">
@@ -1579,27 +1403,7 @@
                 <w:szCs w:val="24"/>
                 <w:lang w:val="es-CO"/>
               </w:rPr>
-              <w:t xml:space="preserve">. Distribución de p-valores para el test de </w:t>
-            </w:r>
-            <w:proofErr w:type="spellStart"/>
-            <w:r>
-              <w:rPr>
-                <w:iCs w:val="0"/>
-                <w:color w:val="auto"/>
-                <w:szCs w:val="24"/>
-                <w:lang w:val="es-CO"/>
-              </w:rPr>
-              <w:t>Kruskal</w:t>
-            </w:r>
-            <w:proofErr w:type="spellEnd"/>
-            <w:r>
-              <w:rPr>
-                <w:iCs w:val="0"/>
-                <w:color w:val="auto"/>
-                <w:szCs w:val="24"/>
-                <w:lang w:val="es-CO"/>
-              </w:rPr>
-              <w:t>-Wallis para evaluar diferencias significativas en el Contenido de aceite por zona</w:t>
+              <w:t>. Distribución de p-valores para el test de Kruskal-Wallis para evaluar diferencias significativas en el Contenido de aceite por zona</w:t>
             </w:r>
           </w:p>
         </w:tc>
@@ -1630,21 +1434,7 @@
         <w:rPr>
           <w:lang w:val="es-ES"/>
         </w:rPr>
-        <w:t xml:space="preserve"> se realizó el test de </w:t>
-      </w:r>
-      <w:proofErr w:type="spellStart"/>
-      <w:r>
-        <w:rPr>
-          <w:lang w:val="es-ES"/>
-        </w:rPr>
-        <w:t>Kruskal</w:t>
-      </w:r>
-      <w:proofErr w:type="spellEnd"/>
-      <w:r>
-        <w:rPr>
-          <w:lang w:val="es-ES"/>
-        </w:rPr>
-        <w:t xml:space="preserve">-Wallis dando como resultado </w:t>
+        <w:t xml:space="preserve"> se realizó el test de Kruskal-Wallis dando como resultado </w:t>
       </w:r>
       <w:r>
         <w:rPr>
@@ -1754,7 +1544,6 @@
       <w:r>
         <w:rPr>
           <w:noProof/>
-          <w:lang w:val="es-CO" w:eastAsia="es-CO"/>
         </w:rPr>
         <w:drawing>
           <wp:inline distT="0" distB="0" distL="0" distR="0" wp14:anchorId="2F235819" wp14:editId="69E8980B">
@@ -1943,21 +1732,7 @@
         <w:rPr>
           <w:lang w:val="es-ES"/>
         </w:rPr>
-        <w:t xml:space="preserve">ara determinar si existen diferencias significativas se procedió a la ejecución del test de </w:t>
-      </w:r>
-      <w:proofErr w:type="spellStart"/>
-      <w:r>
-        <w:rPr>
-          <w:lang w:val="es-ES"/>
-        </w:rPr>
-        <w:t>Wilcoxon</w:t>
-      </w:r>
-      <w:proofErr w:type="spellEnd"/>
-      <w:r>
-        <w:rPr>
-          <w:lang w:val="es-ES"/>
-        </w:rPr>
-        <w:t>.</w:t>
+        <w:t>ara determinar si existen diferencias significativas se procedió a la ejecución del test de Wilcoxon.</w:t>
       </w:r>
     </w:p>
     <w:p>
@@ -1997,7 +1772,6 @@
             <w:r>
               <w:rPr>
                 <w:noProof/>
-                <w:lang w:val="es-CO" w:eastAsia="es-CO"/>
               </w:rPr>
               <w:drawing>
                 <wp:inline distT="0" distB="0" distL="0" distR="0" wp14:anchorId="37D77905" wp14:editId="604A9758">
@@ -2113,7 +1887,6 @@
             <w:r>
               <w:rPr>
                 <w:noProof/>
-                <w:lang w:val="es-CO" w:eastAsia="es-CO"/>
               </w:rPr>
               <w:lastRenderedPageBreak/>
               <w:drawing>
@@ -2212,21 +1985,7 @@
               <w:rPr>
                 <w:lang w:val="es-CO"/>
               </w:rPr>
-              <w:t xml:space="preserve">. Distribución de p-valores para el test de </w:t>
-            </w:r>
-            <w:proofErr w:type="spellStart"/>
-            <w:r>
-              <w:rPr>
-                <w:lang w:val="es-CO"/>
-              </w:rPr>
-              <w:t>Wilcoxon</w:t>
-            </w:r>
-            <w:proofErr w:type="spellEnd"/>
-            <w:r>
-              <w:rPr>
-                <w:lang w:val="es-CO"/>
-              </w:rPr>
-              <w:t xml:space="preserve"> para evaluar diferencias significativas en el contenido de fenoles totales</w:t>
+              <w:t>. Distribución de p-valores para el test de Wilcoxon para evaluar diferencias significativas en el contenido de fenoles totales</w:t>
             </w:r>
           </w:p>
         </w:tc>
@@ -2406,7 +2165,6 @@
             <w:r>
               <w:rPr>
                 <w:noProof/>
-                <w:lang w:val="es-CO" w:eastAsia="es-CO"/>
               </w:rPr>
               <w:drawing>
                 <wp:inline distT="0" distB="0" distL="0" distR="0" wp14:anchorId="65D3003F" wp14:editId="6ABD525E">
@@ -2527,7 +2285,6 @@
             <w:r>
               <w:rPr>
                 <w:noProof/>
-                <w:lang w:val="es-CO" w:eastAsia="es-CO"/>
               </w:rPr>
               <w:drawing>
                 <wp:inline distT="0" distB="0" distL="0" distR="0" wp14:anchorId="0DDE6DF3" wp14:editId="292CBC00">
@@ -2624,21 +2381,7 @@
               <w:rPr>
                 <w:lang w:val="es-CO"/>
               </w:rPr>
-              <w:t xml:space="preserve">. Distribución de p-valores para el test de </w:t>
-            </w:r>
-            <w:proofErr w:type="spellStart"/>
-            <w:r>
-              <w:rPr>
-                <w:lang w:val="es-CO"/>
-              </w:rPr>
-              <w:t>Kruskal</w:t>
-            </w:r>
-            <w:proofErr w:type="spellEnd"/>
-            <w:r>
-              <w:rPr>
-                <w:lang w:val="es-CO"/>
-              </w:rPr>
-              <w:t xml:space="preserve">-Wallis para evaluar diferencias significativas en el </w:t>
+              <w:t xml:space="preserve">. Distribución de p-valores para el test de Kruskal-Wallis para evaluar diferencias significativas en el </w:t>
             </w:r>
             <w:r>
               <w:rPr>
@@ -2675,21 +2418,7 @@
         <w:rPr>
           <w:lang w:val="es-ES"/>
         </w:rPr>
-        <w:t xml:space="preserve">Para evaluar las diferencias entre zonas se aplicó el test de </w:t>
-      </w:r>
-      <w:proofErr w:type="spellStart"/>
-      <w:r>
-        <w:rPr>
-          <w:lang w:val="es-ES"/>
-        </w:rPr>
-        <w:t>Kruskal</w:t>
-      </w:r>
-      <w:proofErr w:type="spellEnd"/>
-      <w:r>
-        <w:rPr>
-          <w:lang w:val="es-ES"/>
-        </w:rPr>
-        <w:t>-Wallis encontrando que existen diferencias estadísticamente significativas entre las zonas (Intervalo del 90% de confianza para p-valores: [</w:t>
+        <w:t>Para evaluar las diferencias entre zonas se aplicó el test de Kruskal-Wallis encontrando que existen diferencias estadísticamente significativas entre las zonas (Intervalo del 90% de confianza para p-valores: [</w:t>
       </w:r>
       <w:r>
         <w:rPr>
@@ -2886,7 +2615,6 @@
       <w:r>
         <w:rPr>
           <w:noProof/>
-          <w:lang w:val="es-CO" w:eastAsia="es-CO"/>
         </w:rPr>
         <w:drawing>
           <wp:inline distT="0" distB="0" distL="0" distR="0" wp14:anchorId="1DD677AD" wp14:editId="4AC8E19F">
@@ -3055,7 +2783,6 @@
             <w:r>
               <w:rPr>
                 <w:noProof/>
-                <w:lang w:val="es-CO" w:eastAsia="es-CO"/>
               </w:rPr>
               <w:drawing>
                 <wp:inline distT="0" distB="0" distL="0" distR="0" wp14:anchorId="52B70B0A" wp14:editId="532F6D14">
@@ -3171,7 +2898,6 @@
             <w:r>
               <w:rPr>
                 <w:noProof/>
-                <w:lang w:val="es-CO" w:eastAsia="es-CO"/>
               </w:rPr>
               <w:lastRenderedPageBreak/>
               <w:drawing>
@@ -3270,21 +2996,7 @@
               <w:rPr>
                 <w:lang w:val="es-CO"/>
               </w:rPr>
-              <w:t xml:space="preserve">. Distribución de p-valores para el test de </w:t>
-            </w:r>
-            <w:proofErr w:type="spellStart"/>
-            <w:r>
-              <w:rPr>
-                <w:lang w:val="es-CO"/>
-              </w:rPr>
-              <w:t>Wilcoxon</w:t>
-            </w:r>
-            <w:proofErr w:type="spellEnd"/>
-            <w:r>
-              <w:rPr>
-                <w:lang w:val="es-CO"/>
-              </w:rPr>
-              <w:t xml:space="preserve"> para evaluar diferencias significativas en el ácido palmítico</w:t>
+              <w:t>. Distribución de p-valores para el test de Wilcoxon para evaluar diferencias significativas en el ácido palmítico</w:t>
             </w:r>
           </w:p>
         </w:tc>
@@ -3309,21 +3021,7 @@
         <w:rPr>
           <w:lang w:val="es-CO"/>
         </w:rPr>
-        <w:t xml:space="preserve">Explorando ahora si existen diferencias significativas entre las zonas donde se evaluaron los diferentes clones, si se observa la Figura 13 se puede notar unas leves diferencias entre las zonas evaluadas (aunque alrededor de 0), no obstante al realizar el test de </w:t>
-      </w:r>
-      <w:proofErr w:type="spellStart"/>
-      <w:r>
-        <w:rPr>
-          <w:lang w:val="es-CO"/>
-        </w:rPr>
-        <w:t>Kruskal</w:t>
-      </w:r>
-      <w:proofErr w:type="spellEnd"/>
-      <w:r>
-        <w:rPr>
-          <w:lang w:val="es-CO"/>
-        </w:rPr>
-        <w:t>-Wallis para la verificación de la hipótesis de diferencias entre zonas se obtuvo un rango de p-valores [0.06, 0.71] con una alta tendencia a presentar un p</w:t>
+        <w:t>Explorando ahora si existen diferencias significativas entre las zonas donde se evaluaron los diferentes clones, si se observa la Figura 13 se puede notar unas leves diferencias entre las zonas evaluadas (aunque alrededor de 0), no obstante al realizar el test de Kruskal-Wallis para la verificación de la hipótesis de diferencias entre zonas se obtuvo un rango de p-valores [0.06, 0.71] con una alta tendencia a presentar un p</w:t>
       </w:r>
       <w:r>
         <w:rPr>
@@ -3375,7 +3073,6 @@
             <w:r>
               <w:rPr>
                 <w:noProof/>
-                <w:lang w:val="es-CO" w:eastAsia="es-CO"/>
               </w:rPr>
               <w:drawing>
                 <wp:inline distT="0" distB="0" distL="0" distR="0" wp14:anchorId="1B25FAFE" wp14:editId="1B1AB226">
@@ -3489,7 +3186,6 @@
             <w:r>
               <w:rPr>
                 <w:noProof/>
-                <w:lang w:val="es-CO" w:eastAsia="es-CO"/>
               </w:rPr>
               <w:drawing>
                 <wp:inline distT="0" distB="0" distL="0" distR="0" wp14:anchorId="791C721A" wp14:editId="53524F1F">
@@ -3586,21 +3282,7 @@
               <w:rPr>
                 <w:lang w:val="es-CO"/>
               </w:rPr>
-              <w:t xml:space="preserve">. Distribución de p-valores para el test de </w:t>
-            </w:r>
-            <w:proofErr w:type="spellStart"/>
-            <w:r>
-              <w:rPr>
-                <w:lang w:val="es-CO"/>
-              </w:rPr>
-              <w:t>Kruskal</w:t>
-            </w:r>
-            <w:proofErr w:type="spellEnd"/>
-            <w:r>
-              <w:rPr>
-                <w:lang w:val="es-CO"/>
-              </w:rPr>
-              <w:t>-Wallis para evaluar diferencias significativas en el ácido palmítico por zona</w:t>
+              <w:t>. Distribución de p-valores para el test de Kruskal-Wallis para evaluar diferencias significativas en el ácido palmítico por zona</w:t>
             </w:r>
           </w:p>
         </w:tc>
@@ -3653,7 +3335,6 @@
       <w:r>
         <w:rPr>
           <w:noProof/>
-          <w:lang w:val="es-CO" w:eastAsia="es-CO"/>
         </w:rPr>
         <w:lastRenderedPageBreak/>
         <w:drawing>
@@ -3777,21 +3458,7 @@
         <w:rPr>
           <w:lang w:val="es-ES"/>
         </w:rPr>
-        <w:t xml:space="preserve">, aunque se observa una mayor variabilidad en los datos (ver Figura 16), al realizar el test de </w:t>
-      </w:r>
-      <w:proofErr w:type="spellStart"/>
-      <w:r>
-        <w:rPr>
-          <w:lang w:val="es-ES"/>
-        </w:rPr>
-        <w:t>Wilcoxon</w:t>
-      </w:r>
-      <w:proofErr w:type="spellEnd"/>
-      <w:r>
-        <w:rPr>
-          <w:lang w:val="es-ES"/>
-        </w:rPr>
-        <w:t xml:space="preserve"> para verificar si existen diferencias entre la etapa previa y posterior a la fermentación s</w:t>
+        <w:t>, aunque se observa una mayor variabilidad en los datos (ver Figura 16), al realizar el test de Wilcoxon para verificar si existen diferencias entre la etapa previa y posterior a la fermentación s</w:t>
       </w:r>
       <w:r>
         <w:rPr>
@@ -3849,7 +3516,6 @@
             <w:r>
               <w:rPr>
                 <w:noProof/>
-                <w:lang w:val="es-CO" w:eastAsia="es-CO"/>
               </w:rPr>
               <w:drawing>
                 <wp:inline distT="0" distB="0" distL="0" distR="0" wp14:anchorId="0DB044BD" wp14:editId="3E49BB47">
@@ -3964,7 +3630,6 @@
             <w:r>
               <w:rPr>
                 <w:noProof/>
-                <w:lang w:val="es-CO" w:eastAsia="es-CO"/>
               </w:rPr>
               <w:drawing>
                 <wp:inline distT="0" distB="0" distL="0" distR="0" wp14:anchorId="7C80AC84" wp14:editId="6F6746A0">
@@ -4061,21 +3726,7 @@
               <w:rPr>
                 <w:lang w:val="es-CO"/>
               </w:rPr>
-              <w:t xml:space="preserve">. Distribución de p-valores para el test de </w:t>
-            </w:r>
-            <w:proofErr w:type="spellStart"/>
-            <w:r>
-              <w:rPr>
-                <w:lang w:val="es-CO"/>
-              </w:rPr>
-              <w:t>Wilcoxon</w:t>
-            </w:r>
-            <w:proofErr w:type="spellEnd"/>
-            <w:r>
-              <w:rPr>
-                <w:lang w:val="es-CO"/>
-              </w:rPr>
-              <w:t xml:space="preserve"> para evaluar diferencias significativas en el ácido esteárico</w:t>
+              <w:t>. Distribución de p-valores para el test de Wilcoxon para evaluar diferencias significativas en el ácido esteárico</w:t>
             </w:r>
           </w:p>
         </w:tc>
@@ -4099,21 +3750,7 @@
         <w:rPr>
           <w:lang w:val="es-CO"/>
         </w:rPr>
-        <w:t xml:space="preserve">Acto seguido, evaluando si existen diferencias entre zonas (Figura18), el test de </w:t>
-      </w:r>
-      <w:proofErr w:type="spellStart"/>
-      <w:r>
-        <w:rPr>
-          <w:lang w:val="es-CO"/>
-        </w:rPr>
-        <w:t>Kruskal</w:t>
-      </w:r>
-      <w:proofErr w:type="spellEnd"/>
-      <w:r>
-        <w:rPr>
-          <w:lang w:val="es-CO"/>
-        </w:rPr>
-        <w:t>-Wallis indica que la distribución de p-valores oscila en un i</w:t>
+        <w:t>Acto seguido, evaluando si existen diferencias entre zonas (Figura18), el test de Kruskal-Wallis indica que la distribución de p-valores oscila en un i</w:t>
       </w:r>
       <w:r>
         <w:rPr>
@@ -4183,7 +3820,6 @@
             <w:r>
               <w:rPr>
                 <w:noProof/>
-                <w:lang w:val="es-CO" w:eastAsia="es-CO"/>
               </w:rPr>
               <w:drawing>
                 <wp:inline distT="0" distB="0" distL="0" distR="0" wp14:anchorId="318127AA" wp14:editId="42DB70F6">
@@ -4297,7 +3933,6 @@
             <w:r>
               <w:rPr>
                 <w:noProof/>
-                <w:lang w:val="es-CO" w:eastAsia="es-CO"/>
               </w:rPr>
               <w:drawing>
                 <wp:inline distT="0" distB="0" distL="0" distR="0" wp14:anchorId="0C4AFE87" wp14:editId="341335B8">
@@ -4394,21 +4029,7 @@
               <w:rPr>
                 <w:lang w:val="es-CO"/>
               </w:rPr>
-              <w:t xml:space="preserve">. Distribución de p-valores para el test de </w:t>
-            </w:r>
-            <w:proofErr w:type="spellStart"/>
-            <w:r>
-              <w:rPr>
-                <w:lang w:val="es-CO"/>
-              </w:rPr>
-              <w:t>Kruskal</w:t>
-            </w:r>
-            <w:proofErr w:type="spellEnd"/>
-            <w:r>
-              <w:rPr>
-                <w:lang w:val="es-CO"/>
-              </w:rPr>
-              <w:t>-Wallis para evaluar diferencias significativas en el ácido esteárico por zona</w:t>
+              <w:t>. Distribución de p-valores para el test de Kruskal-Wallis para evaluar diferencias significativas en el ácido esteárico por zona</w:t>
             </w:r>
           </w:p>
         </w:tc>
@@ -4443,7 +4064,6 @@
       <w:r>
         <w:rPr>
           <w:noProof/>
-          <w:lang w:val="es-CO" w:eastAsia="es-CO"/>
         </w:rPr>
         <w:lastRenderedPageBreak/>
         <w:drawing>
@@ -4567,21 +4187,7 @@
         <w:rPr>
           <w:lang w:val="es-CO"/>
         </w:rPr>
-        <w:t xml:space="preserve">, el cual presenta baja variación y el test de </w:t>
-      </w:r>
-      <w:proofErr w:type="spellStart"/>
-      <w:r>
-        <w:rPr>
-          <w:lang w:val="es-CO"/>
-        </w:rPr>
-        <w:t>Wilcoxon</w:t>
-      </w:r>
-      <w:proofErr w:type="spellEnd"/>
-      <w:r>
-        <w:rPr>
-          <w:lang w:val="es-CO"/>
-        </w:rPr>
-        <w:t>, permite concluir que no existen diferencias significativas entre las mediciones pre y post fermentación (p-valores, intervalo 90% [0.52, 0.99]).</w:t>
+        <w:t>, el cual presenta baja variación y el test de Wilcoxon, permite concluir que no existen diferencias significativas entre las mediciones pre y post fermentación (p-valores, intervalo 90% [0.52, 0.99]).</w:t>
       </w:r>
     </w:p>
     <w:p>
@@ -4619,7 +4225,6 @@
             <w:r>
               <w:rPr>
                 <w:noProof/>
-                <w:lang w:val="es-CO" w:eastAsia="es-CO"/>
               </w:rPr>
               <w:drawing>
                 <wp:inline distT="0" distB="0" distL="0" distR="0" wp14:anchorId="1D331F26" wp14:editId="4D3EC38E">
@@ -4733,7 +4338,6 @@
             <w:r>
               <w:rPr>
                 <w:noProof/>
-                <w:lang w:val="es-CO" w:eastAsia="es-CO"/>
               </w:rPr>
               <w:drawing>
                 <wp:inline distT="0" distB="0" distL="0" distR="0" wp14:anchorId="0C2B7345" wp14:editId="79F1E851">
@@ -4830,21 +4434,7 @@
               <w:rPr>
                 <w:lang w:val="es-CO"/>
               </w:rPr>
-              <w:t xml:space="preserve">. Distribución de p-valores para el test de </w:t>
-            </w:r>
-            <w:proofErr w:type="spellStart"/>
-            <w:r>
-              <w:rPr>
-                <w:lang w:val="es-CO"/>
-              </w:rPr>
-              <w:t>Wilcoxon</w:t>
-            </w:r>
-            <w:proofErr w:type="spellEnd"/>
-            <w:r>
-              <w:rPr>
-                <w:lang w:val="es-CO"/>
-              </w:rPr>
-              <w:t xml:space="preserve"> para evaluar diferencias significativas en el ácido oleico</w:t>
+              <w:t>. Distribución de p-valores para el test de Wilcoxon para evaluar diferencias significativas en el ácido oleico</w:t>
             </w:r>
           </w:p>
         </w:tc>
@@ -4914,7 +4504,6 @@
             <w:r>
               <w:rPr>
                 <w:noProof/>
-                <w:lang w:val="es-CO" w:eastAsia="es-CO"/>
               </w:rPr>
               <w:drawing>
                 <wp:inline distT="0" distB="0" distL="0" distR="0" wp14:anchorId="75DFD46F" wp14:editId="26E59453">
@@ -5028,7 +4617,6 @@
             <w:r>
               <w:rPr>
                 <w:noProof/>
-                <w:lang w:val="es-CO" w:eastAsia="es-CO"/>
               </w:rPr>
               <w:drawing>
                 <wp:inline distT="0" distB="0" distL="0" distR="0" wp14:anchorId="2248FCB7" wp14:editId="6513BA57">
@@ -5125,21 +4713,7 @@
               <w:rPr>
                 <w:lang w:val="es-CO"/>
               </w:rPr>
-              <w:t xml:space="preserve">. Distribución de p-valores para el test de </w:t>
-            </w:r>
-            <w:proofErr w:type="spellStart"/>
-            <w:r>
-              <w:rPr>
-                <w:lang w:val="es-CO"/>
-              </w:rPr>
-              <w:t>Kruskal</w:t>
-            </w:r>
-            <w:proofErr w:type="spellEnd"/>
-            <w:r>
-              <w:rPr>
-                <w:lang w:val="es-CO"/>
-              </w:rPr>
-              <w:t>-Wallis para evaluar diferencias significativas en el ácido oleico por zona</w:t>
+              <w:t>. Distribución de p-valores para el test de Kruskal-Wallis para evaluar diferencias significativas en el ácido oleico por zona</w:t>
             </w:r>
           </w:p>
         </w:tc>
@@ -5180,7 +4754,6 @@
       <w:r>
         <w:rPr>
           <w:noProof/>
-          <w:lang w:val="es-CO" w:eastAsia="es-CO"/>
         </w:rPr>
         <w:lastRenderedPageBreak/>
         <w:drawing>
@@ -5330,21 +4903,7 @@
           <w:lang w:val="es-CO"/>
         </w:rPr>
         <w:lastRenderedPageBreak/>
-        <w:t xml:space="preserve">que los p-valores del test de </w:t>
-      </w:r>
-      <w:proofErr w:type="spellStart"/>
-      <w:r>
-        <w:rPr>
-          <w:lang w:val="es-CO"/>
-        </w:rPr>
-        <w:t>Wilcoxon</w:t>
-      </w:r>
-      <w:proofErr w:type="spellEnd"/>
-      <w:r>
-        <w:rPr>
-          <w:lang w:val="es-CO"/>
-        </w:rPr>
-        <w:t xml:space="preserve"> oscilan entre [0.47, 0.96], por tanto no se puede rechazar la hipótesis nula de igual en las mediciones para los dos tiempos evaluados).</w:t>
+        <w:t>que los p-valores del test de Wilcoxon oscilan entre [0.47, 0.96], por tanto no se puede rechazar la hipótesis nula de igual en las mediciones para los dos tiempos evaluados).</w:t>
       </w:r>
     </w:p>
     <w:p>
@@ -5384,7 +4943,6 @@
             <w:r>
               <w:rPr>
                 <w:noProof/>
-                <w:lang w:val="es-CO" w:eastAsia="es-CO"/>
               </w:rPr>
               <w:drawing>
                 <wp:inline distT="0" distB="0" distL="0" distR="0" wp14:anchorId="444B9914" wp14:editId="233C7680">
@@ -5505,7 +5063,6 @@
             <w:r>
               <w:rPr>
                 <w:noProof/>
-                <w:lang w:val="es-CO" w:eastAsia="es-CO"/>
               </w:rPr>
               <w:drawing>
                 <wp:inline distT="0" distB="0" distL="0" distR="0" wp14:anchorId="1B40F1C1" wp14:editId="2587288B">
@@ -5602,21 +5159,7 @@
               <w:rPr>
                 <w:lang w:val="es-CO"/>
               </w:rPr>
-              <w:t xml:space="preserve">. Distribución de p-valores para el test de </w:t>
-            </w:r>
-            <w:proofErr w:type="spellStart"/>
-            <w:r>
-              <w:rPr>
-                <w:lang w:val="es-CO"/>
-              </w:rPr>
-              <w:t>Wilcoxon</w:t>
-            </w:r>
-            <w:proofErr w:type="spellEnd"/>
-            <w:r>
-              <w:rPr>
-                <w:lang w:val="es-CO"/>
-              </w:rPr>
-              <w:t xml:space="preserve"> para evaluar diferencias significativas en el ácido linoleico</w:t>
+              <w:t>. Distribución de p-valores para el test de Wilcoxon para evaluar diferencias significativas en el ácido linoleico</w:t>
             </w:r>
           </w:p>
         </w:tc>
@@ -5641,21 +5184,7 @@
         <w:rPr>
           <w:lang w:val="es-CO"/>
         </w:rPr>
-        <w:t xml:space="preserve">Nuevamente evaluando si existen diferencias entre las zonas (Figura 28), las simulaciones del test </w:t>
-      </w:r>
-      <w:proofErr w:type="spellStart"/>
-      <w:r>
-        <w:rPr>
-          <w:lang w:val="es-CO"/>
-        </w:rPr>
-        <w:t>Kruskal</w:t>
-      </w:r>
-      <w:proofErr w:type="spellEnd"/>
-      <w:r>
-        <w:rPr>
-          <w:lang w:val="es-CO"/>
-        </w:rPr>
-        <w:t>-Wallis arrojaron como resultado que no existen diferencias significativas por zona (Intervalo de p-valores 90% de confianza: [0.17, 0.87]).</w:t>
+        <w:t>Nuevamente evaluando si existen diferencias entre las zonas (Figura 28), las simulaciones del test Kruskal-Wallis arrojaron como resultado que no existen diferencias significativas por zona (Intervalo de p-valores 90% de confianza: [0.17, 0.87]).</w:t>
       </w:r>
     </w:p>
     <w:p>
@@ -5690,7 +5219,6 @@
             <w:r>
               <w:rPr>
                 <w:noProof/>
-                <w:lang w:val="es-CO" w:eastAsia="es-CO"/>
               </w:rPr>
               <w:drawing>
                 <wp:inline distT="0" distB="0" distL="0" distR="0" wp14:anchorId="536E5CAE" wp14:editId="4BE65D52">
@@ -5804,7 +5332,6 @@
             <w:r>
               <w:rPr>
                 <w:noProof/>
-                <w:lang w:val="es-CO" w:eastAsia="es-CO"/>
               </w:rPr>
               <w:drawing>
                 <wp:inline distT="0" distB="0" distL="0" distR="0" wp14:anchorId="7B4DFF16" wp14:editId="7A3FE813">
@@ -5901,21 +5428,7 @@
               <w:rPr>
                 <w:lang w:val="es-CO"/>
               </w:rPr>
-              <w:t xml:space="preserve">. Distribución de p-valores para el test de </w:t>
-            </w:r>
-            <w:proofErr w:type="spellStart"/>
-            <w:r>
-              <w:rPr>
-                <w:lang w:val="es-CO"/>
-              </w:rPr>
-              <w:t>Kruskal</w:t>
-            </w:r>
-            <w:proofErr w:type="spellEnd"/>
-            <w:r>
-              <w:rPr>
-                <w:lang w:val="es-CO"/>
-              </w:rPr>
-              <w:t>-Wallis para evaluar diferencias significativas en el ácido linoleico por zona</w:t>
+              <w:t>. Distribución de p-valores para el test de Kruskal-Wallis para evaluar diferencias significativas en el ácido linoleico por zona</w:t>
             </w:r>
           </w:p>
         </w:tc>
@@ -5961,7 +5474,6 @@
       <w:r>
         <w:rPr>
           <w:noProof/>
-          <w:lang w:val="es-CO" w:eastAsia="es-CO"/>
         </w:rPr>
         <w:drawing>
           <wp:inline distT="0" distB="0" distL="0" distR="0" wp14:anchorId="428BA7C5" wp14:editId="6EAB624E">
@@ -6072,83 +5584,13 @@
         <w:rPr>
           <w:lang w:val="es-CO"/>
         </w:rPr>
-        <w:t xml:space="preserve">Prosiguiendo con el análisis de la composición del cotiledón, a continuación se presentan los resultados relacionados con las variables funcionales contenido de </w:t>
-      </w:r>
-      <w:proofErr w:type="spellStart"/>
-      <w:r>
-        <w:rPr>
-          <w:lang w:val="es-CO"/>
-        </w:rPr>
-        <w:t>catequina</w:t>
-      </w:r>
-      <w:proofErr w:type="spellEnd"/>
-      <w:r>
-        <w:rPr>
-          <w:lang w:val="es-CO"/>
-        </w:rPr>
-        <w:t xml:space="preserve"> y </w:t>
-      </w:r>
-      <w:proofErr w:type="spellStart"/>
-      <w:r>
-        <w:rPr>
-          <w:lang w:val="es-CO"/>
-        </w:rPr>
-        <w:t>epicatequina</w:t>
-      </w:r>
-      <w:proofErr w:type="spellEnd"/>
-      <w:r>
-        <w:rPr>
-          <w:lang w:val="es-CO"/>
-        </w:rPr>
-        <w:t xml:space="preserve">. </w:t>
-      </w:r>
-      <w:r>
-        <w:rPr>
-          <w:lang w:val="es-CO"/>
-        </w:rPr>
-        <w:t xml:space="preserve">Para el contenido de </w:t>
-      </w:r>
-      <w:proofErr w:type="spellStart"/>
-      <w:r>
-        <w:rPr>
-          <w:lang w:val="es-CO"/>
-        </w:rPr>
-        <w:t>catequina</w:t>
-      </w:r>
-      <w:proofErr w:type="spellEnd"/>
-      <w:r>
-        <w:rPr>
-          <w:lang w:val="es-CO"/>
-        </w:rPr>
-        <w:t xml:space="preserve"> en las etapas pre y post fermentación se puede observar en la Figura 31 que en términos generales para la mayoría de clones/repeticiones evaluadas el contenido de </w:t>
-      </w:r>
-      <w:proofErr w:type="spellStart"/>
-      <w:r>
-        <w:rPr>
-          <w:lang w:val="es-CO"/>
-        </w:rPr>
-        <w:t>catequina</w:t>
-      </w:r>
-      <w:proofErr w:type="spellEnd"/>
-      <w:r>
-        <w:rPr>
-          <w:lang w:val="es-CO"/>
-        </w:rPr>
-        <w:t xml:space="preserve"> tiende a reducir posterior al proceso de fermentación. Para verificar sí dichas diferencias son estadísticamente significativas se realizó un test de </w:t>
-      </w:r>
-      <w:proofErr w:type="spellStart"/>
-      <w:r>
-        <w:rPr>
-          <w:lang w:val="es-CO"/>
-        </w:rPr>
-        <w:t>Wilcoxon</w:t>
-      </w:r>
-      <w:proofErr w:type="spellEnd"/>
-      <w:r>
-        <w:rPr>
-          <w:lang w:val="es-CO"/>
-        </w:rPr>
-        <w:t xml:space="preserve"> a partir del cual se logró concluir a partir de un nivel de significancia del 5% que las diferencias observadas son estadísticamente significativas y diferentes de cero (distribución de p-valores [0.</w:t>
+        <w:t xml:space="preserve">Prosiguiendo con el análisis de la composición del cotiledón, a continuación se presentan los resultados relacionados con las variables funcionales contenido de catequina y epicatequina. </w:t>
+      </w:r>
+      <w:r>
+        <w:rPr>
+          <w:lang w:val="es-CO"/>
+        </w:rPr>
+        <w:t>Para el contenido de catequina en las etapas pre y post fermentación se puede observar en la Figura 31 que en términos generales para la mayoría de clones/repeticiones evaluadas el contenido de catequina tiende a reducir posterior al proceso de fermentación. Para verificar sí dichas diferencias son estadísticamente significativas se realizó un test de Wilcoxon a partir del cual se logró concluir a partir de un nivel de significancia del 5% que las diferencias observadas son estadísticamente significativas y diferentes de cero (distribución de p-valores [0.</w:t>
       </w:r>
       <w:r>
         <w:rPr>
@@ -6213,7 +5655,6 @@
             <w:r>
               <w:rPr>
                 <w:noProof/>
-                <w:lang w:val="es-CO" w:eastAsia="es-CO"/>
               </w:rPr>
               <w:lastRenderedPageBreak/>
               <w:drawing>
@@ -6305,21 +5746,7 @@
               <w:rPr>
                 <w:lang w:val="es-CO"/>
               </w:rPr>
-              <w:t xml:space="preserve">. </w:t>
-            </w:r>
-            <w:proofErr w:type="spellStart"/>
-            <w:r>
-              <w:rPr>
-                <w:lang w:val="es-CO"/>
-              </w:rPr>
-              <w:t>Catequina</w:t>
-            </w:r>
-            <w:proofErr w:type="spellEnd"/>
-            <w:r>
-              <w:rPr>
-                <w:lang w:val="es-CO"/>
-              </w:rPr>
-              <w:t xml:space="preserve"> pre y post fermentación</w:t>
+              <w:t>. Catequina pre y post fermentación</w:t>
             </w:r>
           </w:p>
         </w:tc>
@@ -6338,7 +5765,6 @@
             <w:r>
               <w:rPr>
                 <w:noProof/>
-                <w:lang w:val="es-CO" w:eastAsia="es-CO"/>
               </w:rPr>
               <w:drawing>
                 <wp:inline distT="0" distB="0" distL="0" distR="0" wp14:anchorId="49FAFC03" wp14:editId="3CA2DEA0">
@@ -6435,30 +5861,8 @@
               <w:rPr>
                 <w:lang w:val="es-CO"/>
               </w:rPr>
-              <w:t xml:space="preserve">. Distribución de p-valores para el test de </w:t>
-            </w:r>
-            <w:proofErr w:type="spellStart"/>
-            <w:r>
-              <w:rPr>
-                <w:lang w:val="es-CO"/>
-              </w:rPr>
-              <w:t>Wilcoxon</w:t>
-            </w:r>
-            <w:proofErr w:type="spellEnd"/>
-            <w:r>
-              <w:rPr>
-                <w:lang w:val="es-CO"/>
-              </w:rPr>
-              <w:t xml:space="preserve"> para evaluar diferencias significativas en el contenido de </w:t>
-            </w:r>
-            <w:proofErr w:type="spellStart"/>
-            <w:r>
-              <w:rPr>
-                <w:lang w:val="es-CO"/>
-              </w:rPr>
-              <w:t>catequina</w:t>
-            </w:r>
-            <w:proofErr w:type="spellEnd"/>
+              <w:t>. Distribución de p-valores para el test de Wilcoxon para evaluar diferencias significativas en el contenido de catequina</w:t>
+            </w:r>
           </w:p>
         </w:tc>
       </w:tr>
@@ -6484,21 +5888,7 @@
         <w:rPr>
           <w:lang w:val="es-CO"/>
         </w:rPr>
-        <w:t xml:space="preserve">Luego para verificar si dichas diferencias están inducidas por la zona, se realizó un test de </w:t>
-      </w:r>
-      <w:proofErr w:type="spellStart"/>
-      <w:r>
-        <w:rPr>
-          <w:lang w:val="es-CO"/>
-        </w:rPr>
-        <w:t>Kruskal</w:t>
-      </w:r>
-      <w:proofErr w:type="spellEnd"/>
-      <w:r>
-        <w:rPr>
-          <w:lang w:val="es-CO"/>
-        </w:rPr>
-        <w:t xml:space="preserve">-Wallis a partir del cual se pudo verificar que no existen diferencias significativas por zona </w:t>
+        <w:t xml:space="preserve">Luego para verificar si dichas diferencias están inducidas por la zona, se realizó un test de Kruskal-Wallis a partir del cual se pudo verificar que no existen diferencias significativas por zona </w:t>
       </w:r>
       <w:r>
         <w:rPr>
@@ -6567,7 +5957,6 @@
             <w:r>
               <w:rPr>
                 <w:noProof/>
-                <w:lang w:val="es-CO" w:eastAsia="es-CO"/>
               </w:rPr>
               <w:drawing>
                 <wp:inline distT="0" distB="0" distL="0" distR="0" wp14:anchorId="3C42042B" wp14:editId="4BA6C17C">
@@ -6664,21 +6053,7 @@
               <w:rPr>
                 <w:lang w:val="es-CO"/>
               </w:rPr>
-              <w:t xml:space="preserve">. Diferencia en el contenido de </w:t>
-            </w:r>
-            <w:proofErr w:type="spellStart"/>
-            <w:r>
-              <w:rPr>
-                <w:lang w:val="es-CO"/>
-              </w:rPr>
-              <w:t>catequina</w:t>
-            </w:r>
-            <w:proofErr w:type="spellEnd"/>
-            <w:r>
-              <w:rPr>
-                <w:lang w:val="es-CO"/>
-              </w:rPr>
-              <w:t xml:space="preserve"> por zona</w:t>
+              <w:t>. Diferencia en el contenido de catequina por zona</w:t>
             </w:r>
           </w:p>
         </w:tc>
@@ -6697,7 +6072,6 @@
             <w:r>
               <w:rPr>
                 <w:noProof/>
-                <w:lang w:val="es-CO" w:eastAsia="es-CO"/>
               </w:rPr>
               <w:drawing>
                 <wp:inline distT="0" distB="0" distL="0" distR="0" wp14:anchorId="00952DBE" wp14:editId="76087204">
@@ -6794,35 +6168,7 @@
               <w:rPr>
                 <w:lang w:val="es-CO"/>
               </w:rPr>
-              <w:t xml:space="preserve">. Distribución de p-valores para el test de </w:t>
-            </w:r>
-            <w:proofErr w:type="spellStart"/>
-            <w:r>
-              <w:rPr>
-                <w:lang w:val="es-CO"/>
-              </w:rPr>
-              <w:t>Kruskal</w:t>
-            </w:r>
-            <w:proofErr w:type="spellEnd"/>
-            <w:r>
-              <w:rPr>
-                <w:lang w:val="es-CO"/>
-              </w:rPr>
-              <w:t xml:space="preserve">-Wallis para evaluar diferencias significativas en el contenido de </w:t>
-            </w:r>
-            <w:proofErr w:type="spellStart"/>
-            <w:r>
-              <w:rPr>
-                <w:lang w:val="es-CO"/>
-              </w:rPr>
-              <w:t>catequina</w:t>
-            </w:r>
-            <w:proofErr w:type="spellEnd"/>
-            <w:r>
-              <w:rPr>
-                <w:lang w:val="es-CO"/>
-              </w:rPr>
-              <w:t xml:space="preserve"> por zona</w:t>
+              <w:t>. Distribución de p-valores para el test de Kruskal-Wallis para evaluar diferencias significativas en el contenido de catequina por zona</w:t>
             </w:r>
           </w:p>
         </w:tc>
@@ -6855,21 +6201,7 @@
         <w:rPr>
           <w:lang w:val="es-CO"/>
         </w:rPr>
-        <w:t xml:space="preserve">se identifica que los clones con reducciones más abruptas en el contenido de </w:t>
-      </w:r>
-      <w:proofErr w:type="spellStart"/>
-      <w:r>
-        <w:rPr>
-          <w:lang w:val="es-CO"/>
-        </w:rPr>
-        <w:t>catequina</w:t>
-      </w:r>
-      <w:proofErr w:type="spellEnd"/>
-      <w:r>
-        <w:rPr>
-          <w:lang w:val="es-CO"/>
-        </w:rPr>
-        <w:t xml:space="preserve"> posterior al proceso de fermentación corresponden a ICS 95 y SCC 23 que presentan reducciones próximas a los 2000 [unidades]</w:t>
+        <w:t>se identifica que los clones con reducciones más abruptas en el contenido de catequina posterior al proceso de fermentación corresponden a ICS 95 y SCC 23 que presentan reducciones próximas a los 2000 [unidades]</w:t>
       </w:r>
       <w:r>
         <w:rPr>
@@ -6908,7 +6240,6 @@
       <w:r>
         <w:rPr>
           <w:noProof/>
-          <w:lang w:val="es-CO" w:eastAsia="es-CO"/>
         </w:rPr>
         <w:drawing>
           <wp:inline distT="0" distB="0" distL="0" distR="0" wp14:anchorId="0D47377A" wp14:editId="615810C8">
@@ -7005,21 +6336,7 @@
         <w:rPr>
           <w:lang w:val="es-CO"/>
         </w:rPr>
-        <w:t xml:space="preserve">. Diferencia en el contenido de </w:t>
-      </w:r>
-      <w:proofErr w:type="spellStart"/>
-      <w:r>
-        <w:rPr>
-          <w:lang w:val="es-CO"/>
-        </w:rPr>
-        <w:t>catequina</w:t>
-      </w:r>
-      <w:proofErr w:type="spellEnd"/>
-      <w:r>
-        <w:rPr>
-          <w:lang w:val="es-CO"/>
-        </w:rPr>
-        <w:t xml:space="preserve"> por zona y clon</w:t>
+        <w:t>. Diferencia en el contenido de catequina por zona y clon</w:t>
       </w:r>
     </w:p>
     <w:p>
@@ -7034,14 +6351,7 @@
         <w:rPr>
           <w:lang w:val="es-CO"/>
         </w:rPr>
-        <w:t xml:space="preserve">Evaluando el contenido de </w:t>
-      </w:r>
-      <w:proofErr w:type="spellStart"/>
-      <w:r>
-        <w:rPr>
-          <w:lang w:val="es-CO"/>
-        </w:rPr>
-        <w:t>e</w:t>
+        <w:t>Evaluando el contenido de e</w:t>
       </w:r>
       <w:r>
         <w:rPr>
@@ -7049,7 +6359,6 @@
         </w:rPr>
         <w:t>picatequina</w:t>
       </w:r>
-      <w:proofErr w:type="spellEnd"/>
       <w:r>
         <w:rPr>
           <w:lang w:val="es-CO"/>
@@ -7060,21 +6369,7 @@
         <w:rPr>
           <w:lang w:val="es-CO"/>
         </w:rPr>
-        <w:t xml:space="preserve">, como se observa en la Figura 36, en términos generales este tiende a disminuir después del proceso de fermentación, no obstante este cambio se presenta de forma abrupta solamente para algunos clones. Luego para comprobar si dichas diferencias que se observan de forma descriptiva son estadísticamente significativas, se procedió a realizar un test de </w:t>
-      </w:r>
-      <w:proofErr w:type="spellStart"/>
-      <w:r>
-        <w:rPr>
-          <w:lang w:val="es-CO"/>
-        </w:rPr>
-        <w:t>Wilcoxon</w:t>
-      </w:r>
-      <w:proofErr w:type="spellEnd"/>
-      <w:r>
-        <w:rPr>
-          <w:lang w:val="es-CO"/>
-        </w:rPr>
-        <w:t xml:space="preserve"> dando como resultado que las </w:t>
+        <w:t xml:space="preserve">, como se observa en la Figura 36, en términos generales este tiende a disminuir después del proceso de fermentación, no obstante este cambio se presenta de forma abrupta solamente para algunos clones. Luego para comprobar si dichas diferencias que se observan de forma descriptiva son estadísticamente significativas, se procedió a realizar un test de Wilcoxon dando como resultado que las </w:t>
       </w:r>
       <w:r>
         <w:rPr>
@@ -7123,7 +6418,6 @@
             <w:r>
               <w:rPr>
                 <w:noProof/>
-                <w:lang w:val="es-CO" w:eastAsia="es-CO"/>
               </w:rPr>
               <w:drawing>
                 <wp:inline distT="0" distB="0" distL="0" distR="0" wp14:anchorId="2A87A30F" wp14:editId="30873637">
@@ -7220,21 +6514,7 @@
               <w:rPr>
                 <w:lang w:val="es-CO"/>
               </w:rPr>
-              <w:t xml:space="preserve">. </w:t>
-            </w:r>
-            <w:proofErr w:type="spellStart"/>
-            <w:r>
-              <w:rPr>
-                <w:lang w:val="es-CO"/>
-              </w:rPr>
-              <w:t>Epicatequina</w:t>
-            </w:r>
-            <w:proofErr w:type="spellEnd"/>
-            <w:r>
-              <w:rPr>
-                <w:lang w:val="es-CO"/>
-              </w:rPr>
-              <w:t xml:space="preserve"> pre y post fermentación</w:t>
+              <w:t>. Epicatequina pre y post fermentación</w:t>
             </w:r>
           </w:p>
         </w:tc>
@@ -7253,7 +6533,6 @@
             <w:r>
               <w:rPr>
                 <w:noProof/>
-                <w:lang w:val="es-CO" w:eastAsia="es-CO"/>
               </w:rPr>
               <w:drawing>
                 <wp:inline distT="0" distB="0" distL="0" distR="0" wp14:anchorId="7C42F6FC" wp14:editId="300A15C3">
@@ -7350,30 +6629,8 @@
               <w:rPr>
                 <w:lang w:val="es-CO"/>
               </w:rPr>
-              <w:t xml:space="preserve">. Distribución de p-valores para el test de </w:t>
-            </w:r>
-            <w:proofErr w:type="spellStart"/>
-            <w:r>
-              <w:rPr>
-                <w:lang w:val="es-CO"/>
-              </w:rPr>
-              <w:t>Wilcoxon</w:t>
-            </w:r>
-            <w:proofErr w:type="spellEnd"/>
-            <w:r>
-              <w:rPr>
-                <w:lang w:val="es-CO"/>
-              </w:rPr>
-              <w:t xml:space="preserve"> para evaluar diferencias significativas en el contenido de </w:t>
-            </w:r>
-            <w:proofErr w:type="spellStart"/>
-            <w:r>
-              <w:rPr>
-                <w:lang w:val="es-CO"/>
-              </w:rPr>
-              <w:t>epicatequina</w:t>
-            </w:r>
-            <w:proofErr w:type="spellEnd"/>
+              <w:t>. Distribución de p-valores para el test de Wilcoxon para evaluar diferencias significativas en el contenido de epicatequina</w:t>
+            </w:r>
           </w:p>
         </w:tc>
       </w:tr>
@@ -7423,49 +6680,7 @@
         <w:rPr>
           <w:lang w:val="es-CO"/>
         </w:rPr>
-        <w:t xml:space="preserve"> se observa que todas las diferencias en contenido de </w:t>
-      </w:r>
-      <w:proofErr w:type="spellStart"/>
-      <w:r>
-        <w:rPr>
-          <w:lang w:val="es-CO"/>
-        </w:rPr>
-        <w:t>epicatequina</w:t>
-      </w:r>
-      <w:proofErr w:type="spellEnd"/>
-      <w:r>
-        <w:rPr>
-          <w:lang w:val="es-CO"/>
-        </w:rPr>
-        <w:t xml:space="preserve"> pre y post fermentación están por encima de cero excepto para un clon. Adicional a esto el departamento del Huila es el que presenta las reducciones más altas en contenido de </w:t>
-      </w:r>
-      <w:proofErr w:type="spellStart"/>
-      <w:r>
-        <w:rPr>
-          <w:lang w:val="es-CO"/>
-        </w:rPr>
-        <w:t>epicatequina</w:t>
-      </w:r>
-      <w:proofErr w:type="spellEnd"/>
-      <w:r>
-        <w:rPr>
-          <w:lang w:val="es-CO"/>
-        </w:rPr>
-        <w:t xml:space="preserve"> seguido de los departamentos de Arauca y Santander respectivamente. Para evaluar si dichas diferencias son estadísticamente significativas se realizó el test de </w:t>
-      </w:r>
-      <w:proofErr w:type="spellStart"/>
-      <w:r>
-        <w:rPr>
-          <w:lang w:val="es-CO"/>
-        </w:rPr>
-        <w:t>Kruskal</w:t>
-      </w:r>
-      <w:proofErr w:type="spellEnd"/>
-      <w:r>
-        <w:rPr>
-          <w:lang w:val="es-CO"/>
-        </w:rPr>
-        <w:t xml:space="preserve">-Wallis encontrándose que con un </w:t>
+        <w:t xml:space="preserve"> se observa que todas las diferencias en contenido de epicatequina pre y post fermentación están por encima de cero excepto para un clon. Adicional a esto el departamento del Huila es el que presenta las reducciones más altas en contenido de epicatequina seguido de los departamentos de Arauca y Santander respectivamente. Para evaluar si dichas diferencias son estadísticamente significativas se realizó el test de Kruskal-Wallis encontrándose que con un </w:t>
       </w:r>
       <w:r>
         <w:rPr>
@@ -7534,7 +6749,6 @@
             <w:r>
               <w:rPr>
                 <w:noProof/>
-                <w:lang w:val="es-CO" w:eastAsia="es-CO"/>
               </w:rPr>
               <w:drawing>
                 <wp:inline distT="0" distB="0" distL="0" distR="0" wp14:anchorId="3B64452B" wp14:editId="10BE4B14">
@@ -7631,21 +6845,7 @@
               <w:rPr>
                 <w:lang w:val="es-CO"/>
               </w:rPr>
-              <w:t xml:space="preserve">. Diferencia en el contenido de </w:t>
-            </w:r>
-            <w:proofErr w:type="spellStart"/>
-            <w:r>
-              <w:rPr>
-                <w:lang w:val="es-CO"/>
-              </w:rPr>
-              <w:t>epicatequina</w:t>
-            </w:r>
-            <w:proofErr w:type="spellEnd"/>
-            <w:r>
-              <w:rPr>
-                <w:lang w:val="es-CO"/>
-              </w:rPr>
-              <w:t xml:space="preserve"> por zona</w:t>
+              <w:t>. Diferencia en el contenido de epicatequina por zona</w:t>
             </w:r>
           </w:p>
         </w:tc>
@@ -7664,7 +6864,6 @@
             <w:r>
               <w:rPr>
                 <w:noProof/>
-                <w:lang w:val="es-CO" w:eastAsia="es-CO"/>
               </w:rPr>
               <w:drawing>
                 <wp:inline distT="0" distB="0" distL="0" distR="0" wp14:anchorId="4BF81A16" wp14:editId="080DAB2B">
@@ -7761,35 +6960,7 @@
               <w:rPr>
                 <w:lang w:val="es-CO"/>
               </w:rPr>
-              <w:t xml:space="preserve">. Distribución de p-valores para el test de </w:t>
-            </w:r>
-            <w:proofErr w:type="spellStart"/>
-            <w:r>
-              <w:rPr>
-                <w:lang w:val="es-CO"/>
-              </w:rPr>
-              <w:t>Kruskal</w:t>
-            </w:r>
-            <w:proofErr w:type="spellEnd"/>
-            <w:r>
-              <w:rPr>
-                <w:lang w:val="es-CO"/>
-              </w:rPr>
-              <w:t xml:space="preserve">-Wallis para evaluar diferencias significativas en el contenido de </w:t>
-            </w:r>
-            <w:proofErr w:type="spellStart"/>
-            <w:r>
-              <w:rPr>
-                <w:lang w:val="es-CO"/>
-              </w:rPr>
-              <w:t>epicatequina</w:t>
-            </w:r>
-            <w:proofErr w:type="spellEnd"/>
-            <w:r>
-              <w:rPr>
-                <w:lang w:val="es-CO"/>
-              </w:rPr>
-              <w:t xml:space="preserve"> por zona</w:t>
+              <w:t>. Distribución de p-valores para el test de Kruskal-Wallis para evaluar diferencias significativas en el contenido de epicatequina por zona</w:t>
             </w:r>
           </w:p>
         </w:tc>
@@ -7816,21 +6987,7 @@
         <w:rPr>
           <w:lang w:val="es-CO"/>
         </w:rPr>
-        <w:t xml:space="preserve">Posteriormente se exploraron las diferencias por zona y clon, encontrando que el único clon que presenta un incremento en el contenido de </w:t>
-      </w:r>
-      <w:proofErr w:type="spellStart"/>
-      <w:r>
-        <w:rPr>
-          <w:lang w:val="es-CO"/>
-        </w:rPr>
-        <w:t>epicatequina</w:t>
-      </w:r>
-      <w:proofErr w:type="spellEnd"/>
-      <w:r>
-        <w:rPr>
-          <w:lang w:val="es-CO"/>
-        </w:rPr>
-        <w:t xml:space="preserve"> posterior a la fermentación es el clon SCC 23 para el departamento de Arauca. Mientras por el contrario, los clones con la mayor </w:t>
+        <w:t xml:space="preserve">Posteriormente se exploraron las diferencias por zona y clon, encontrando que el único clon que presenta un incremento en el contenido de epicatequina posterior a la fermentación es el clon SCC 23 para el departamento de Arauca. Mientras por el contrario, los clones con la mayor </w:t>
       </w:r>
       <w:r>
         <w:rPr>
@@ -7857,7 +7014,6 @@
       <w:r>
         <w:rPr>
           <w:noProof/>
-          <w:lang w:val="es-CO" w:eastAsia="es-CO"/>
         </w:rPr>
         <w:drawing>
           <wp:inline distT="0" distB="0" distL="0" distR="0" wp14:anchorId="245FD58C" wp14:editId="154F9B2C">
@@ -7948,21 +7104,7 @@
         <w:rPr>
           <w:lang w:val="es-CO"/>
         </w:rPr>
-        <w:t xml:space="preserve">. Diferencia en el contenido de </w:t>
-      </w:r>
-      <w:proofErr w:type="spellStart"/>
-      <w:r>
-        <w:rPr>
-          <w:lang w:val="es-CO"/>
-        </w:rPr>
-        <w:t>epicatequina</w:t>
-      </w:r>
-      <w:proofErr w:type="spellEnd"/>
-      <w:r>
-        <w:rPr>
-          <w:lang w:val="es-CO"/>
-        </w:rPr>
-        <w:t xml:space="preserve"> por zona y clon</w:t>
+        <w:t>. Diferencia en el contenido de epicatequina por zona y clon</w:t>
       </w:r>
     </w:p>
     <w:p>
@@ -7983,21 +7125,7 @@
         <w:rPr>
           <w:lang w:val="es-CO"/>
         </w:rPr>
-        <w:t xml:space="preserve">. Luego, para verificar que dichas diferencias observadas son significativas, se procedió a la realización de un test de </w:t>
-      </w:r>
-      <w:proofErr w:type="spellStart"/>
-      <w:r>
-        <w:rPr>
-          <w:lang w:val="es-CO"/>
-        </w:rPr>
-        <w:t>Wilcoxon</w:t>
-      </w:r>
-      <w:proofErr w:type="spellEnd"/>
-      <w:r>
-        <w:rPr>
-          <w:lang w:val="es-CO"/>
-        </w:rPr>
-        <w:t xml:space="preserve">, encontrándose que la distribución de p-valores oscila alrededor de 0, lo que </w:t>
+        <w:t xml:space="preserve">. Luego, para verificar que dichas diferencias observadas son significativas, se procedió a la realización de un test de Wilcoxon, encontrándose que la distribución de p-valores oscila alrededor de 0, lo que </w:t>
       </w:r>
       <w:r>
         <w:rPr>
@@ -8046,7 +7174,6 @@
             <w:r>
               <w:rPr>
                 <w:noProof/>
-                <w:lang w:val="es-CO" w:eastAsia="es-CO"/>
               </w:rPr>
               <w:drawing>
                 <wp:inline distT="0" distB="0" distL="0" distR="0" wp14:anchorId="37EC0915" wp14:editId="75252A3D">
@@ -8162,7 +7289,6 @@
             <w:r>
               <w:rPr>
                 <w:noProof/>
-                <w:lang w:val="es-CO" w:eastAsia="es-CO"/>
               </w:rPr>
               <w:drawing>
                 <wp:inline distT="0" distB="0" distL="0" distR="0" wp14:anchorId="684DCD7F" wp14:editId="0BD160F9">
@@ -8259,21 +7385,7 @@
               <w:rPr>
                 <w:lang w:val="es-CO"/>
               </w:rPr>
-              <w:t xml:space="preserve">. Distribución de p-valores para el test de </w:t>
-            </w:r>
-            <w:proofErr w:type="spellStart"/>
-            <w:r>
-              <w:rPr>
-                <w:lang w:val="es-CO"/>
-              </w:rPr>
-              <w:t>Wilcoxon</w:t>
-            </w:r>
-            <w:proofErr w:type="spellEnd"/>
-            <w:r>
-              <w:rPr>
-                <w:lang w:val="es-CO"/>
-              </w:rPr>
-              <w:t xml:space="preserve"> para evaluar diferencias significativas en la actividad antioxidante</w:t>
+              <w:t>. Distribución de p-valores para el test de Wilcoxon para evaluar diferencias significativas en la actividad antioxidante</w:t>
             </w:r>
           </w:p>
         </w:tc>
@@ -8300,21 +7412,7 @@
         <w:rPr>
           <w:lang w:val="es-CO"/>
         </w:rPr>
-        <w:t xml:space="preserve">Acto seguido para evaluar la influencia del sitio donde se realizó el estudio se procedió a la realización de un test de </w:t>
-      </w:r>
-      <w:proofErr w:type="spellStart"/>
-      <w:r>
-        <w:rPr>
-          <w:lang w:val="es-CO"/>
-        </w:rPr>
-        <w:t>Kruskal</w:t>
-      </w:r>
-      <w:proofErr w:type="spellEnd"/>
-      <w:r>
-        <w:rPr>
-          <w:lang w:val="es-CO"/>
-        </w:rPr>
-        <w:t>-Wallis</w:t>
+        <w:t>Acto seguido para evaluar la influencia del sitio donde se realizó el estudio se procedió a la realización de un test de Kruskal-Wallis</w:t>
       </w:r>
       <w:r>
         <w:rPr>
@@ -8389,7 +7487,6 @@
             <w:r>
               <w:rPr>
                 <w:noProof/>
-                <w:lang w:val="es-CO" w:eastAsia="es-CO"/>
               </w:rPr>
               <w:drawing>
                 <wp:inline distT="0" distB="0" distL="0" distR="0" wp14:anchorId="6135B93E" wp14:editId="65105816">
@@ -8505,7 +7602,6 @@
             <w:r>
               <w:rPr>
                 <w:noProof/>
-                <w:lang w:val="es-CO" w:eastAsia="es-CO"/>
               </w:rPr>
               <w:drawing>
                 <wp:inline distT="0" distB="0" distL="0" distR="0" wp14:anchorId="316CC612" wp14:editId="34F77C67">
@@ -8602,21 +7698,7 @@
               <w:rPr>
                 <w:lang w:val="es-CO"/>
               </w:rPr>
-              <w:t xml:space="preserve">. Distribución de p-valores para el test de </w:t>
-            </w:r>
-            <w:proofErr w:type="spellStart"/>
-            <w:r>
-              <w:rPr>
-                <w:lang w:val="es-CO"/>
-              </w:rPr>
-              <w:t>Kruskal</w:t>
-            </w:r>
-            <w:proofErr w:type="spellEnd"/>
-            <w:r>
-              <w:rPr>
-                <w:lang w:val="es-CO"/>
-              </w:rPr>
-              <w:t>-Wallis para evaluar diferencias significativas en la actividad antioxidante por zona</w:t>
+              <w:t>. Distribución de p-valores para el test de Kruskal-Wallis para evaluar diferencias significativas en la actividad antioxidante por zona</w:t>
             </w:r>
           </w:p>
         </w:tc>
@@ -8663,7 +7745,6 @@
       <w:r>
         <w:rPr>
           <w:noProof/>
-          <w:lang w:val="es-CO" w:eastAsia="es-CO"/>
         </w:rPr>
         <w:lastRenderedPageBreak/>
         <w:drawing>
@@ -8866,30 +7947,8 @@
         <w:rPr>
           <w:lang w:val="es-CO"/>
         </w:rPr>
-        <w:t xml:space="preserve">, </w:t>
-      </w:r>
-      <w:proofErr w:type="spellStart"/>
-      <w:r>
-        <w:rPr>
-          <w:lang w:val="es-CO"/>
-        </w:rPr>
-        <w:t>catequina</w:t>
-      </w:r>
-      <w:proofErr w:type="spellEnd"/>
-      <w:r>
-        <w:rPr>
-          <w:lang w:val="es-CO"/>
-        </w:rPr>
-        <w:t xml:space="preserve"> y </w:t>
-      </w:r>
-      <w:proofErr w:type="spellStart"/>
-      <w:r>
-        <w:rPr>
-          <w:lang w:val="es-CO"/>
-        </w:rPr>
-        <w:t>epicatequina</w:t>
-      </w:r>
-      <w:proofErr w:type="spellEnd"/>
+        <w:t>, catequina y epicatequina</w:t>
+      </w:r>
       <w:r>
         <w:rPr>
           <w:lang w:val="es-CO"/>
@@ -9154,30 +8213,8 @@
         <w:rPr>
           <w:lang w:val="es-ES"/>
         </w:rPr>
-        <w:t xml:space="preserve">tividad antioxidante, contenido de </w:t>
-      </w:r>
-      <w:proofErr w:type="spellStart"/>
-      <w:r>
-        <w:rPr>
-          <w:lang w:val="es-ES"/>
-        </w:rPr>
-        <w:t>catequina</w:t>
-      </w:r>
-      <w:proofErr w:type="spellEnd"/>
-      <w:r>
-        <w:rPr>
-          <w:lang w:val="es-ES"/>
-        </w:rPr>
-        <w:t xml:space="preserve"> y </w:t>
-      </w:r>
-      <w:proofErr w:type="spellStart"/>
-      <w:r>
-        <w:rPr>
-          <w:lang w:val="es-ES"/>
-        </w:rPr>
-        <w:t>epicatequina</w:t>
-      </w:r>
-      <w:proofErr w:type="spellEnd"/>
+        <w:t>tividad antioxidante, contenido de catequina y epicatequina</w:t>
+      </w:r>
       <w:r>
         <w:rPr>
           <w:lang w:val="es-ES"/>
@@ -9222,21 +8259,7 @@
         <w:rPr>
           <w:lang w:val="es-ES"/>
         </w:rPr>
-        <w:t xml:space="preserve"> Como primera medida se exploró la relación entre todos los posibles pares de variables a través de un análisis de correlación, calculando el coeficiente de correlación no paramétrico de </w:t>
-      </w:r>
-      <w:proofErr w:type="spellStart"/>
-      <w:r>
-        <w:rPr>
-          <w:lang w:val="es-ES"/>
-        </w:rPr>
-        <w:t>Spearman</w:t>
-      </w:r>
-      <w:proofErr w:type="spellEnd"/>
-      <w:r>
-        <w:rPr>
-          <w:lang w:val="es-ES"/>
-        </w:rPr>
-        <w:t>, este indicador permite identificar relaciones de tipo creciente o decreciente sin necesidad que estas sean de tipo lineal.</w:t>
+        <w:t xml:space="preserve"> Como primera medida se exploró la relación entre todos los posibles pares de variables a través de un análisis de correlación, calculando el coeficiente de correlación no paramétrico de Spearman, este indicador permite identificar relaciones de tipo creciente o decreciente sin necesidad que estas sean de tipo lineal.</w:t>
       </w:r>
     </w:p>
     <w:p>
@@ -9251,35 +8274,7 @@
           <w:lang w:val="es-ES"/>
         </w:rPr>
         <w:lastRenderedPageBreak/>
-        <w:t xml:space="preserve">En la Figura 46 se muestra la matriz de correlaciones de </w:t>
-      </w:r>
-      <w:proofErr w:type="spellStart"/>
-      <w:r>
-        <w:rPr>
-          <w:lang w:val="es-ES"/>
-        </w:rPr>
-        <w:t>Spearman</w:t>
-      </w:r>
-      <w:proofErr w:type="spellEnd"/>
-      <w:r>
-        <w:rPr>
-          <w:lang w:val="es-ES"/>
-        </w:rPr>
-        <w:t xml:space="preserve">, identificando grupos de variables que se relacionan de manera positiva como el contenido de fenoles totales, catequina porcentaje de aceite y el índice de grano, por otro lado, se encuentran variables como la actividad antioxidante, la </w:t>
-      </w:r>
-      <w:proofErr w:type="spellStart"/>
-      <w:r>
-        <w:rPr>
-          <w:lang w:val="es-ES"/>
-        </w:rPr>
-        <w:t>epicatequina</w:t>
-      </w:r>
-      <w:proofErr w:type="spellEnd"/>
-      <w:r>
-        <w:rPr>
-          <w:lang w:val="es-ES"/>
-        </w:rPr>
-        <w:t>, el porcentaje de cenizas</w:t>
+        <w:t>En la Figura 46 se muestra la matriz de correlaciones de Spearman, identificando grupos de variables que se relacionan de manera positiva como el contenido de fenoles totales, catequina porcentaje de aceite y el índice de grano, por otro lado, se encuentran variables como la actividad antioxidante, la epicatequina, el porcentaje de cenizas</w:t>
       </w:r>
       <w:r>
         <w:rPr>
@@ -9304,7 +8299,6 @@
       <w:r>
         <w:rPr>
           <w:noProof/>
-          <w:lang w:val="es-CO" w:eastAsia="es-CO"/>
         </w:rPr>
         <w:drawing>
           <wp:inline distT="0" distB="0" distL="0" distR="0" wp14:anchorId="1FFE07B4" wp14:editId="69227988">
@@ -9522,7 +8516,6 @@
       <w:r>
         <w:rPr>
           <w:noProof/>
-          <w:lang w:val="es-CO" w:eastAsia="es-CO"/>
         </w:rPr>
         <w:drawing>
           <wp:inline distT="0" distB="0" distL="0" distR="0" wp14:anchorId="36E01FE4" wp14:editId="2721CF08">
@@ -9701,7 +8694,6 @@
         <w:rPr>
           <w:noProof/>
           <w:color w:val="00B050"/>
-          <w:lang w:val="es-CO" w:eastAsia="es-CO"/>
         </w:rPr>
         <w:lastRenderedPageBreak/>
         <w:drawing>
@@ -10015,16 +9007,8 @@
         <w:rPr>
           <w:lang w:val="es-ES"/>
         </w:rPr>
-        <w:t xml:space="preserve">contenido de </w:t>
-      </w:r>
-      <w:proofErr w:type="spellStart"/>
-      <w:r>
-        <w:rPr>
-          <w:lang w:val="es-ES"/>
-        </w:rPr>
-        <w:t>epicatequina</w:t>
-      </w:r>
-      <w:proofErr w:type="spellEnd"/>
+        <w:t>contenido de epicatequina</w:t>
+      </w:r>
       <w:r>
         <w:rPr>
           <w:lang w:val="es-ES"/>
@@ -10147,27 +9131,13 @@
         <w:rPr>
           <w:lang w:val="es-ES"/>
         </w:rPr>
-        <w:t xml:space="preserve"> por: </w:t>
-      </w:r>
-      <w:proofErr w:type="gramStart"/>
-      <w:r>
-        <w:rPr>
-          <w:lang w:val="es-ES"/>
-        </w:rPr>
-        <w:t>los ácidos oleico</w:t>
-      </w:r>
-      <w:r>
-        <w:rPr>
-          <w:lang w:val="es-ES"/>
-        </w:rPr>
-        <w:t xml:space="preserve"> [positivo</w:t>
-      </w:r>
-      <w:proofErr w:type="gramEnd"/>
-      <w:r>
-        <w:rPr>
-          <w:lang w:val="es-ES"/>
-        </w:rPr>
-        <w:t>]</w:t>
+        <w:t xml:space="preserve"> por: los ácidos oleico</w:t>
+      </w:r>
+      <w:r>
+        <w:rPr>
+          <w:lang w:val="es-ES"/>
+        </w:rPr>
+        <w:t xml:space="preserve"> [positivo]</w:t>
       </w:r>
       <w:r>
         <w:rPr>
@@ -10314,7 +9284,6 @@
             <w:r>
               <w:rPr>
                 <w:noProof/>
-                <w:lang w:val="es-CO" w:eastAsia="es-CO"/>
               </w:rPr>
               <w:drawing>
                 <wp:inline distT="0" distB="0" distL="0" distR="0" wp14:anchorId="3A0BEBCD" wp14:editId="7661E5C5">
@@ -10435,7 +9404,6 @@
             <w:r>
               <w:rPr>
                 <w:noProof/>
-                <w:lang w:val="es-CO" w:eastAsia="es-CO"/>
               </w:rPr>
               <w:drawing>
                 <wp:inline distT="0" distB="0" distL="0" distR="0" wp14:anchorId="0DCD390F" wp14:editId="15129FB0">
@@ -10550,7 +9518,6 @@
             <w:r>
               <w:rPr>
                 <w:noProof/>
-                <w:lang w:val="es-CO" w:eastAsia="es-CO"/>
               </w:rPr>
               <w:drawing>
                 <wp:inline distT="0" distB="0" distL="0" distR="0" wp14:anchorId="6225AE92" wp14:editId="5AA6EFD4">
@@ -10713,7 +9680,6 @@
             <w:r>
               <w:rPr>
                 <w:noProof/>
-                <w:lang w:val="es-CO" w:eastAsia="es-CO"/>
               </w:rPr>
               <w:drawing>
                 <wp:inline distT="0" distB="0" distL="0" distR="0" wp14:anchorId="0C25028A" wp14:editId="02DF3025">
@@ -10763,40 +9729,32 @@
               <w:pStyle w:val="Caption"/>
               <w:jc w:val="center"/>
             </w:pPr>
-            <w:proofErr w:type="spellStart"/>
-            <w:r>
-              <w:t>Figura</w:t>
-            </w:r>
-            <w:proofErr w:type="spellEnd"/>
-            <w:r>
-              <w:t xml:space="preserve"> </w:t>
-            </w:r>
-            <w:fldSimple w:instr=" SEQ Ilustración \* ARABIC ">
-              <w:r>
-                <w:rPr>
-                  <w:noProof/>
-                </w:rPr>
-                <w:t>52</w:t>
-              </w:r>
-            </w:fldSimple>
-            <w:r>
-              <w:t xml:space="preserve">. </w:t>
-            </w:r>
-            <w:proofErr w:type="spellStart"/>
-            <w:r>
-              <w:t>Biplot</w:t>
-            </w:r>
-            <w:proofErr w:type="spellEnd"/>
-            <w:r>
-              <w:t xml:space="preserve"> </w:t>
-            </w:r>
-            <w:proofErr w:type="spellStart"/>
-            <w:r>
-              <w:t>dimensiones</w:t>
-            </w:r>
-            <w:proofErr w:type="spellEnd"/>
-            <w:r>
-              <w:t xml:space="preserve"> 1 y 2</w:t>
+            <w:r>
+              <w:t xml:space="preserve">Figura </w:t>
+            </w:r>
+            <w:r>
+              <w:fldChar w:fldCharType="begin"/>
+            </w:r>
+            <w:r>
+              <w:instrText xml:space="preserve"> SEQ Ilustración \* ARABIC </w:instrText>
+            </w:r>
+            <w:r>
+              <w:fldChar w:fldCharType="separate"/>
+            </w:r>
+            <w:r>
+              <w:rPr>
+                <w:noProof/>
+              </w:rPr>
+              <w:t>52</w:t>
+            </w:r>
+            <w:r>
+              <w:rPr>
+                <w:noProof/>
+              </w:rPr>
+              <w:fldChar w:fldCharType="end"/>
+            </w:r>
+            <w:r>
+              <w:t>. Biplot dimensiones 1 y 2</w:t>
             </w:r>
           </w:p>
         </w:tc>
@@ -10814,7 +9772,6 @@
             <w:r>
               <w:rPr>
                 <w:noProof/>
-                <w:lang w:val="es-CO" w:eastAsia="es-CO"/>
               </w:rPr>
               <w:drawing>
                 <wp:inline distT="0" distB="0" distL="0" distR="0" wp14:anchorId="6EFC3434" wp14:editId="5C6BAC05">
@@ -10867,40 +9824,32 @@
                 <w:lang w:val="es-CO"/>
               </w:rPr>
             </w:pPr>
-            <w:proofErr w:type="spellStart"/>
-            <w:r>
-              <w:t>Figura</w:t>
-            </w:r>
-            <w:proofErr w:type="spellEnd"/>
-            <w:r>
-              <w:t xml:space="preserve"> </w:t>
-            </w:r>
-            <w:fldSimple w:instr=" SEQ Ilustración \* ARABIC ">
-              <w:r>
-                <w:rPr>
-                  <w:noProof/>
-                </w:rPr>
-                <w:t>53</w:t>
-              </w:r>
-            </w:fldSimple>
-            <w:r>
-              <w:t xml:space="preserve">. </w:t>
-            </w:r>
-            <w:proofErr w:type="spellStart"/>
-            <w:r>
-              <w:t>Biplot</w:t>
-            </w:r>
-            <w:proofErr w:type="spellEnd"/>
-            <w:r>
-              <w:t xml:space="preserve"> </w:t>
-            </w:r>
-            <w:proofErr w:type="spellStart"/>
-            <w:r>
-              <w:t>dimensiones</w:t>
-            </w:r>
-            <w:proofErr w:type="spellEnd"/>
-            <w:r>
-              <w:t xml:space="preserve"> 1 y 3</w:t>
+            <w:r>
+              <w:t xml:space="preserve">Figura </w:t>
+            </w:r>
+            <w:r>
+              <w:fldChar w:fldCharType="begin"/>
+            </w:r>
+            <w:r>
+              <w:instrText xml:space="preserve"> SEQ Ilustración \* ARABIC </w:instrText>
+            </w:r>
+            <w:r>
+              <w:fldChar w:fldCharType="separate"/>
+            </w:r>
+            <w:r>
+              <w:rPr>
+                <w:noProof/>
+              </w:rPr>
+              <w:t>53</w:t>
+            </w:r>
+            <w:r>
+              <w:rPr>
+                <w:noProof/>
+              </w:rPr>
+              <w:fldChar w:fldCharType="end"/>
+            </w:r>
+            <w:r>
+              <w:t>. Biplot dimensiones 1 y 3</w:t>
             </w:r>
           </w:p>
         </w:tc>
@@ -10924,7 +9873,6 @@
             <w:r>
               <w:rPr>
                 <w:noProof/>
-                <w:lang w:val="es-CO" w:eastAsia="es-CO"/>
               </w:rPr>
               <w:drawing>
                 <wp:inline distT="0" distB="0" distL="0" distR="0" wp14:anchorId="67C4CD58" wp14:editId="04069CBD">
@@ -10977,40 +9925,32 @@
                 <w:lang w:val="es-CO"/>
               </w:rPr>
             </w:pPr>
-            <w:proofErr w:type="spellStart"/>
-            <w:r>
-              <w:t>Figura</w:t>
-            </w:r>
-            <w:proofErr w:type="spellEnd"/>
-            <w:r>
-              <w:t xml:space="preserve"> </w:t>
-            </w:r>
-            <w:fldSimple w:instr=" SEQ Ilustración \* ARABIC ">
-              <w:r>
-                <w:rPr>
-                  <w:noProof/>
-                </w:rPr>
-                <w:t>54</w:t>
-              </w:r>
-            </w:fldSimple>
-            <w:r>
-              <w:t xml:space="preserve">. </w:t>
-            </w:r>
-            <w:proofErr w:type="spellStart"/>
-            <w:r>
-              <w:t>Biplot</w:t>
-            </w:r>
-            <w:proofErr w:type="spellEnd"/>
-            <w:r>
-              <w:t xml:space="preserve"> </w:t>
-            </w:r>
-            <w:proofErr w:type="spellStart"/>
-            <w:r>
-              <w:t>dimensiones</w:t>
-            </w:r>
-            <w:proofErr w:type="spellEnd"/>
-            <w:r>
-              <w:t xml:space="preserve"> 2 y 3</w:t>
+            <w:r>
+              <w:t xml:space="preserve">Figura </w:t>
+            </w:r>
+            <w:r>
+              <w:fldChar w:fldCharType="begin"/>
+            </w:r>
+            <w:r>
+              <w:instrText xml:space="preserve"> SEQ Ilustración \* ARABIC </w:instrText>
+            </w:r>
+            <w:r>
+              <w:fldChar w:fldCharType="separate"/>
+            </w:r>
+            <w:r>
+              <w:rPr>
+                <w:noProof/>
+              </w:rPr>
+              <w:t>54</w:t>
+            </w:r>
+            <w:r>
+              <w:rPr>
+                <w:noProof/>
+              </w:rPr>
+              <w:fldChar w:fldCharType="end"/>
+            </w:r>
+            <w:r>
+              <w:t>. Biplot dimensiones 2 y 3</w:t>
             </w:r>
           </w:p>
         </w:tc>
@@ -11087,7 +10027,6 @@
       <w:r>
         <w:rPr>
           <w:noProof/>
-          <w:lang w:val="es-CO" w:eastAsia="es-CO"/>
         </w:rPr>
         <w:drawing>
           <wp:inline distT="0" distB="0" distL="0" distR="0" wp14:anchorId="4DA82D38" wp14:editId="3DB7B206">
@@ -11226,21 +10165,7 @@
         <w:rPr>
           <w:lang w:val="es-ES"/>
         </w:rPr>
-        <w:t xml:space="preserve">En este sentido, el clon CCN 51 del departamento de Santander se destaca por tener unos de los más bajos registros en contenido de </w:t>
-      </w:r>
-      <w:proofErr w:type="spellStart"/>
-      <w:r>
-        <w:rPr>
-          <w:lang w:val="es-ES"/>
-        </w:rPr>
-        <w:t>epicatequina</w:t>
-      </w:r>
-      <w:proofErr w:type="spellEnd"/>
-      <w:r>
-        <w:rPr>
-          <w:lang w:val="es-ES"/>
-        </w:rPr>
-        <w:t xml:space="preserve"> así como una baja actividad antioxidante. Mientras, el clon FLE 3 </w:t>
+        <w:t xml:space="preserve">En este sentido, el clon CCN 51 del departamento de Santander se destaca por tener unos de los más bajos registros en contenido de epicatequina así como una baja actividad antioxidante. Mientras, el clon FLE 3 </w:t>
       </w:r>
       <w:r>
         <w:rPr>
@@ -11523,7 +10448,178 @@
         <w:rPr>
           <w:lang w:val="es-ES"/>
         </w:rPr>
-        <w:t>, utilizando como variables de entrada los diferentes compuestos medidos a través del análisis organoléptico, donde se midieron 49 tipos de compuestos volátiles distintos.</w:t>
+        <w:t>, utilizando como variables de entrada los diferentes compuestos medidos a tr</w:t>
+      </w:r>
+      <w:r>
+        <w:rPr>
+          <w:lang w:val="es-ES"/>
+        </w:rPr>
+        <w:t>avés del análisis organoléptico</w:t>
+      </w:r>
+      <w:r>
+        <w:rPr>
+          <w:lang w:val="es-ES"/>
+        </w:rPr>
+        <w:t xml:space="preserve"> donde se midieron 49 tipos de compuestos volátiles distintos.</w:t>
+      </w:r>
+    </w:p>
+    <w:p>
+      <w:pPr>
+        <w:jc w:val="both"/>
+        <w:rPr>
+          <w:lang w:val="es-ES"/>
+        </w:rPr>
+      </w:pPr>
+    </w:p>
+    <w:p>
+      <w:pPr>
+        <w:jc w:val="both"/>
+        <w:rPr>
+          <w:lang w:val="es-ES"/>
+        </w:rPr>
+      </w:pPr>
+      <w:r>
+        <w:rPr>
+          <w:lang w:val="es-ES"/>
+        </w:rPr>
+        <w:t>En</w:t>
+      </w:r>
+      <w:r>
+        <w:rPr>
+          <w:lang w:val="es-ES"/>
+        </w:rPr>
+        <w:t xml:space="preserve"> primera medida se buscó medir algún tipo de asociación entre los distintos compuestos volátiles, para esto se desarrollaron Test Chi-Cuadrado</w:t>
+      </w:r>
+      <w:r>
+        <w:rPr>
+          <w:lang w:val="es-ES"/>
+        </w:rPr>
+        <w:t xml:space="preserve"> entre pares de compuestos</w:t>
+      </w:r>
+      <w:r>
+        <w:rPr>
+          <w:lang w:val="es-ES"/>
+        </w:rPr>
+        <w:t xml:space="preserve"> con el evaluar la independencia o asociación entre </w:t>
+      </w:r>
+      <w:r>
+        <w:rPr>
+          <w:lang w:val="es-ES"/>
+        </w:rPr>
+        <w:t xml:space="preserve">dichas </w:t>
+      </w:r>
+      <w:r>
+        <w:rPr>
+          <w:lang w:val="es-ES"/>
+        </w:rPr>
+        <w:t>variables.</w:t>
+      </w:r>
+      <w:r>
+        <w:rPr>
+          <w:lang w:val="es-ES"/>
+        </w:rPr>
+        <w:t xml:space="preserve"> Como se observa en la Figura </w:t>
+      </w:r>
+      <w:r>
+        <w:rPr>
+          <w:lang w:val="es-ES"/>
+        </w:rPr>
+        <w:t>56</w:t>
+      </w:r>
+      <w:r>
+        <w:rPr>
+          <w:lang w:val="es-ES"/>
+        </w:rPr>
+        <w:t xml:space="preserve"> existe un reducido número de asociaciones entre los compuestos volátiles evaluados</w:t>
+      </w:r>
+      <w:r>
+        <w:rPr>
+          <w:lang w:val="es-ES"/>
+        </w:rPr>
+        <w:t xml:space="preserve"> (p-valores significativos o próximos a 0 de color rojo)</w:t>
+      </w:r>
+      <w:r>
+        <w:rPr>
+          <w:lang w:val="es-ES"/>
+        </w:rPr>
+        <w:t>, no obstante</w:t>
+      </w:r>
+      <w:r>
+        <w:rPr>
+          <w:lang w:val="es-ES"/>
+        </w:rPr>
+        <w:t xml:space="preserve"> para explorar más a fondo las asociaciones descubiertas se presentan a continuación los resultados del MCA.</w:t>
+      </w:r>
+    </w:p>
+    <w:p>
+      <w:pPr>
+        <w:jc w:val="both"/>
+        <w:rPr>
+          <w:lang w:val="es-ES"/>
+        </w:rPr>
+      </w:pPr>
+    </w:p>
+    <w:p>
+      <w:pPr>
+        <w:jc w:val="center"/>
+        <w:rPr>
+          <w:lang w:val="es-ES"/>
+        </w:rPr>
+      </w:pPr>
+      <w:r>
+        <w:rPr>
+          <w:rFonts w:ascii="Helvetica" w:hAnsi="Helvetica" w:cs="Helvetica"/>
+          <w:noProof/>
+        </w:rPr>
+        <w:lastRenderedPageBreak/>
+        <w:drawing>
+          <wp:inline distT="0" distB="0" distL="0" distR="0" wp14:anchorId="7722D13B" wp14:editId="61BEAEEC">
+            <wp:extent cx="5943600" cy="6071750"/>
+            <wp:effectExtent l="0" t="0" r="0" b="0"/>
+            <wp:docPr id="62" name="Picture 62"/>
+            <wp:cNvGraphicFramePr>
+              <a:graphicFrameLocks xmlns:a="http://schemas.openxmlformats.org/drawingml/2006/main" noChangeAspect="1"/>
+            </wp:cNvGraphicFramePr>
+            <a:graphic xmlns:a="http://schemas.openxmlformats.org/drawingml/2006/main">
+              <a:graphicData uri="http://schemas.openxmlformats.org/drawingml/2006/picture">
+                <pic:pic xmlns:pic="http://schemas.openxmlformats.org/drawingml/2006/picture">
+                  <pic:nvPicPr>
+                    <pic:cNvPr id="0" name="Picture 3"/>
+                    <pic:cNvPicPr>
+                      <a:picLocks noChangeAspect="1" noChangeArrowheads="1"/>
+                    </pic:cNvPicPr>
+                  </pic:nvPicPr>
+                  <pic:blipFill>
+                    <a:blip r:embed="rId63">
+                      <a:extLst>
+                        <a:ext uri="{28A0092B-C50C-407E-A947-70E740481C1C}">
+                          <a14:useLocalDpi xmlns:a14="http://schemas.microsoft.com/office/drawing/2010/main" val="0"/>
+                        </a:ext>
+                      </a:extLst>
+                    </a:blip>
+                    <a:srcRect/>
+                    <a:stretch>
+                      <a:fillRect/>
+                    </a:stretch>
+                  </pic:blipFill>
+                  <pic:spPr bwMode="auto">
+                    <a:xfrm>
+                      <a:off x="0" y="0"/>
+                      <a:ext cx="5943600" cy="6071750"/>
+                    </a:xfrm>
+                    <a:prstGeom prst="rect">
+                      <a:avLst/>
+                    </a:prstGeom>
+                    <a:noFill/>
+                    <a:ln>
+                      <a:noFill/>
+                    </a:ln>
+                  </pic:spPr>
+                </pic:pic>
+              </a:graphicData>
+            </a:graphic>
+          </wp:inline>
+        </w:drawing>
       </w:r>
     </w:p>
     <w:p>
@@ -11669,7 +10765,13 @@
         <w:rPr>
           <w:lang w:val="es-ES"/>
         </w:rPr>
-        <w:t xml:space="preserve"> (Figura 56)</w:t>
+        <w:t xml:space="preserve"> (Figura 57</w:t>
+      </w:r>
+      <w:r>
+        <w:rPr>
+          <w:lang w:val="es-ES"/>
+        </w:rPr>
+        <w:t>)</w:t>
       </w:r>
       <w:r>
         <w:rPr>
@@ -11694,7 +10796,6 @@
       <w:r>
         <w:rPr>
           <w:noProof/>
-          <w:lang w:val="es-CO" w:eastAsia="es-CO"/>
         </w:rPr>
         <w:drawing>
           <wp:inline distT="0" distB="0" distL="0" distR="0" wp14:anchorId="2F7C7DE3" wp14:editId="4BF587FA">
@@ -11712,7 +10813,7 @@
                     <pic:cNvPicPr/>
                   </pic:nvPicPr>
                   <pic:blipFill>
-                    <a:blip r:embed="rId63" cstate="print">
+                    <a:blip r:embed="rId64" cstate="print">
                       <a:extLst>
                         <a:ext uri="{28A0092B-C50C-407E-A947-70E740481C1C}">
                           <a14:useLocalDpi xmlns:a14="http://schemas.microsoft.com/office/drawing/2010/main" val="0"/>
@@ -13601,19 +12702,43 @@
         <w:rPr>
           <w:lang w:val="es-ES"/>
         </w:rPr>
-        <w:t xml:space="preserve"> 57</w:t>
-      </w:r>
-      <w:r>
-        <w:rPr>
-          <w:lang w:val="es-ES"/>
-        </w:rPr>
-        <w:t>. Un caso a destacar consiste en el compuesto fenil alcohol etílico en los extremos izquierdo y derecho, aquí representando a cada uno de los clones en el mismo plano se tendría que los clones que se ubiquen a la izquierda del plano y cuente un una alta contribución presentaran dicho compuesto, mientras los que se encuentren a la derecha carecerán de él</w:t>
-      </w:r>
-      <w:r>
-        <w:rPr>
-          <w:lang w:val="es-ES"/>
-        </w:rPr>
-        <w:t xml:space="preserve"> (Figura 58)</w:t>
+        <w:t xml:space="preserve"> 58</w:t>
+      </w:r>
+      <w:r>
+        <w:rPr>
+          <w:lang w:val="es-ES"/>
+        </w:rPr>
+        <w:t xml:space="preserve">. Un caso a destacar consiste en el compuesto fenil alcohol etílico en los extremos izquierdo y derecho, aquí representando a cada uno de los clones en el mismo plano se tendría que los clones que se ubiquen a la izquierda del plano y cuente </w:t>
+      </w:r>
+      <w:r>
+        <w:rPr>
+          <w:lang w:val="es-ES"/>
+        </w:rPr>
+        <w:t>con</w:t>
+      </w:r>
+      <w:r>
+        <w:rPr>
+          <w:lang w:val="es-ES"/>
+        </w:rPr>
+        <w:t xml:space="preserve"> una alta contribución presentaran dicho compuesto, mientras los que se encuentren a la derecha carecerán de él</w:t>
+      </w:r>
+      <w:r>
+        <w:rPr>
+          <w:lang w:val="es-ES"/>
+        </w:rPr>
+        <w:t xml:space="preserve"> (Figura 5</w:t>
+      </w:r>
+      <w:r>
+        <w:rPr>
+          <w:lang w:val="es-ES"/>
+        </w:rPr>
+        <w:t>9</w:t>
+      </w:r>
+      <w:r>
+        <w:rPr>
+          <w:lang w:val="es-ES"/>
+        </w:rPr>
+        <w:t>)</w:t>
       </w:r>
       <w:r>
         <w:rPr>
@@ -13655,7 +12780,6 @@
             <w:r>
               <w:rPr>
                 <w:noProof/>
-                <w:lang w:val="es-CO" w:eastAsia="es-CO"/>
               </w:rPr>
               <w:drawing>
                 <wp:inline distT="0" distB="0" distL="0" distR="0" wp14:anchorId="40705266" wp14:editId="3015F01E">
@@ -13670,115 +12794,6 @@
                       <pic:pic xmlns:pic="http://schemas.openxmlformats.org/drawingml/2006/picture">
                         <pic:nvPicPr>
                           <pic:cNvPr id="34" name="mca_variables_1_2.png"/>
-                          <pic:cNvPicPr/>
-                        </pic:nvPicPr>
-                        <pic:blipFill>
-                          <a:blip r:embed="rId64" cstate="print">
-                            <a:extLst>
-                              <a:ext uri="{28A0092B-C50C-407E-A947-70E740481C1C}">
-                                <a14:useLocalDpi xmlns:a14="http://schemas.microsoft.com/office/drawing/2010/main" val="0"/>
-                              </a:ext>
-                            </a:extLst>
-                          </a:blip>
-                          <a:stretch>
-                            <a:fillRect/>
-                          </a:stretch>
-                        </pic:blipFill>
-                        <pic:spPr>
-                          <a:xfrm>
-                            <a:off x="0" y="0"/>
-                            <a:ext cx="2971800" cy="2743200"/>
-                          </a:xfrm>
-                          <a:prstGeom prst="rect">
-                            <a:avLst/>
-                          </a:prstGeom>
-                        </pic:spPr>
-                      </pic:pic>
-                    </a:graphicData>
-                  </a:graphic>
-                </wp:inline>
-              </w:drawing>
-            </w:r>
-          </w:p>
-          <w:p>
-            <w:pPr>
-              <w:pStyle w:val="Caption"/>
-              <w:jc w:val="center"/>
-              <w:rPr>
-                <w:lang w:val="es-CO"/>
-              </w:rPr>
-            </w:pPr>
-            <w:r>
-              <w:rPr>
-                <w:lang w:val="es-CO"/>
-              </w:rPr>
-              <w:t>Figura</w:t>
-            </w:r>
-            <w:r>
-              <w:rPr>
-                <w:lang w:val="es-CO"/>
-              </w:rPr>
-              <w:t xml:space="preserve"> </w:t>
-            </w:r>
-            <w:r>
-              <w:fldChar w:fldCharType="begin"/>
-            </w:r>
-            <w:r>
-              <w:rPr>
-                <w:lang w:val="es-CO"/>
-              </w:rPr>
-              <w:instrText xml:space="preserve"> SEQ Ilustración \* ARABIC </w:instrText>
-            </w:r>
-            <w:r>
-              <w:fldChar w:fldCharType="separate"/>
-            </w:r>
-            <w:r>
-              <w:rPr>
-                <w:noProof/>
-                <w:lang w:val="es-CO"/>
-              </w:rPr>
-              <w:t>57</w:t>
-            </w:r>
-            <w:r>
-              <w:fldChar w:fldCharType="end"/>
-            </w:r>
-            <w:r>
-              <w:rPr>
-                <w:lang w:val="es-CO"/>
-              </w:rPr>
-              <w:t>. Correlaciones para variables – Ejes principales 1 y 2</w:t>
-            </w:r>
-          </w:p>
-        </w:tc>
-        <w:tc>
-          <w:tcPr>
-            <w:tcW w:w="5016" w:type="dxa"/>
-          </w:tcPr>
-          <w:p>
-            <w:pPr>
-              <w:jc w:val="both"/>
-              <w:rPr>
-                <w:lang w:val="es-ES"/>
-              </w:rPr>
-            </w:pPr>
-            <w:r>
-              <w:rPr>
-                <w:noProof/>
-                <w:lang w:val="es-CO" w:eastAsia="es-CO"/>
-              </w:rPr>
-              <w:drawing>
-                <wp:inline distT="0" distB="0" distL="0" distR="0" wp14:anchorId="3907A867" wp14:editId="75D43827">
-                  <wp:extent cx="2971800" cy="2743200"/>
-                  <wp:effectExtent l="0" t="0" r="0" b="0"/>
-                  <wp:docPr id="59" name="Picture 59"/>
-                  <wp:cNvGraphicFramePr>
-                    <a:graphicFrameLocks xmlns:a="http://schemas.openxmlformats.org/drawingml/2006/main" noChangeAspect="1"/>
-                  </wp:cNvGraphicFramePr>
-                  <a:graphic xmlns:a="http://schemas.openxmlformats.org/drawingml/2006/main">
-                    <a:graphicData uri="http://schemas.openxmlformats.org/drawingml/2006/picture">
-                      <pic:pic xmlns:pic="http://schemas.openxmlformats.org/drawingml/2006/picture">
-                        <pic:nvPicPr>
-                          <pic:cNvPr id="59" name="mca_individuals_1_2.png"/>
                           <pic:cNvPicPr/>
                         </pic:nvPicPr>
                         <pic:blipFill>
@@ -13846,6 +12861,114 @@
                 <w:noProof/>
                 <w:lang w:val="es-CO"/>
               </w:rPr>
+              <w:t>57</w:t>
+            </w:r>
+            <w:r>
+              <w:fldChar w:fldCharType="end"/>
+            </w:r>
+            <w:r>
+              <w:rPr>
+                <w:lang w:val="es-CO"/>
+              </w:rPr>
+              <w:t>. Correlaciones para variables – Ejes principales 1 y 2</w:t>
+            </w:r>
+          </w:p>
+        </w:tc>
+        <w:tc>
+          <w:tcPr>
+            <w:tcW w:w="5016" w:type="dxa"/>
+          </w:tcPr>
+          <w:p>
+            <w:pPr>
+              <w:jc w:val="both"/>
+              <w:rPr>
+                <w:lang w:val="es-ES"/>
+              </w:rPr>
+            </w:pPr>
+            <w:r>
+              <w:rPr>
+                <w:noProof/>
+              </w:rPr>
+              <w:drawing>
+                <wp:inline distT="0" distB="0" distL="0" distR="0" wp14:anchorId="3907A867" wp14:editId="75D43827">
+                  <wp:extent cx="2971800" cy="2743200"/>
+                  <wp:effectExtent l="0" t="0" r="0" b="0"/>
+                  <wp:docPr id="59" name="Picture 59"/>
+                  <wp:cNvGraphicFramePr>
+                    <a:graphicFrameLocks xmlns:a="http://schemas.openxmlformats.org/drawingml/2006/main" noChangeAspect="1"/>
+                  </wp:cNvGraphicFramePr>
+                  <a:graphic xmlns:a="http://schemas.openxmlformats.org/drawingml/2006/main">
+                    <a:graphicData uri="http://schemas.openxmlformats.org/drawingml/2006/picture">
+                      <pic:pic xmlns:pic="http://schemas.openxmlformats.org/drawingml/2006/picture">
+                        <pic:nvPicPr>
+                          <pic:cNvPr id="59" name="mca_individuals_1_2.png"/>
+                          <pic:cNvPicPr/>
+                        </pic:nvPicPr>
+                        <pic:blipFill>
+                          <a:blip r:embed="rId66" cstate="print">
+                            <a:extLst>
+                              <a:ext uri="{28A0092B-C50C-407E-A947-70E740481C1C}">
+                                <a14:useLocalDpi xmlns:a14="http://schemas.microsoft.com/office/drawing/2010/main" val="0"/>
+                              </a:ext>
+                            </a:extLst>
+                          </a:blip>
+                          <a:stretch>
+                            <a:fillRect/>
+                          </a:stretch>
+                        </pic:blipFill>
+                        <pic:spPr>
+                          <a:xfrm>
+                            <a:off x="0" y="0"/>
+                            <a:ext cx="2971800" cy="2743200"/>
+                          </a:xfrm>
+                          <a:prstGeom prst="rect">
+                            <a:avLst/>
+                          </a:prstGeom>
+                        </pic:spPr>
+                      </pic:pic>
+                    </a:graphicData>
+                  </a:graphic>
+                </wp:inline>
+              </w:drawing>
+            </w:r>
+          </w:p>
+          <w:p>
+            <w:pPr>
+              <w:pStyle w:val="Caption"/>
+              <w:jc w:val="center"/>
+              <w:rPr>
+                <w:lang w:val="es-CO"/>
+              </w:rPr>
+            </w:pPr>
+            <w:r>
+              <w:rPr>
+                <w:lang w:val="es-CO"/>
+              </w:rPr>
+              <w:t>Figura</w:t>
+            </w:r>
+            <w:r>
+              <w:rPr>
+                <w:lang w:val="es-CO"/>
+              </w:rPr>
+              <w:t xml:space="preserve"> </w:t>
+            </w:r>
+            <w:r>
+              <w:fldChar w:fldCharType="begin"/>
+            </w:r>
+            <w:r>
+              <w:rPr>
+                <w:lang w:val="es-CO"/>
+              </w:rPr>
+              <w:instrText xml:space="preserve"> SEQ Ilustración \* ARABIC </w:instrText>
+            </w:r>
+            <w:r>
+              <w:fldChar w:fldCharType="separate"/>
+            </w:r>
+            <w:r>
+              <w:rPr>
+                <w:noProof/>
+                <w:lang w:val="es-CO"/>
+              </w:rPr>
               <w:t>58</w:t>
             </w:r>
             <w:r>
@@ -13880,13 +13003,270 @@
         <w:rPr>
           <w:lang w:val="es-ES"/>
         </w:rPr>
-        <w:t>Por dimensión destacar los clones que más se destacan</w:t>
-      </w:r>
-      <w:r>
-        <w:rPr>
-          <w:lang w:val="es-ES"/>
-        </w:rPr>
-        <w:t>.</w:t>
+        <w:t>Los clones más destacados por eje principal son:</w:t>
+      </w:r>
+    </w:p>
+    <w:p>
+      <w:pPr>
+        <w:jc w:val="both"/>
+        <w:rPr>
+          <w:lang w:val="es-ES"/>
+        </w:rPr>
+      </w:pPr>
+    </w:p>
+    <w:p>
+      <w:pPr>
+        <w:jc w:val="both"/>
+        <w:rPr>
+          <w:lang w:val="es-ES"/>
+        </w:rPr>
+      </w:pPr>
+      <w:r>
+        <w:rPr>
+          <w:lang w:val="es-ES"/>
+        </w:rPr>
+        <w:t xml:space="preserve">Eje principal 1: </w:t>
+      </w:r>
+      <w:r>
+        <w:rPr>
+          <w:lang w:val="es-ES"/>
+        </w:rPr>
+        <w:t>Santander-FLE3</w:t>
+      </w:r>
+      <w:r>
+        <w:rPr>
+          <w:lang w:val="es-ES"/>
+        </w:rPr>
+        <w:t xml:space="preserve">, </w:t>
+      </w:r>
+      <w:r>
+        <w:rPr>
+          <w:lang w:val="es-ES"/>
+        </w:rPr>
+        <w:t>Arauca-FSA12</w:t>
+      </w:r>
+      <w:r>
+        <w:rPr>
+          <w:lang w:val="es-ES"/>
+        </w:rPr>
+        <w:t xml:space="preserve">, </w:t>
+      </w:r>
+      <w:r>
+        <w:rPr>
+          <w:lang w:val="es-ES"/>
+        </w:rPr>
+        <w:t>Arauca-ICS95</w:t>
+      </w:r>
+    </w:p>
+    <w:p>
+      <w:pPr>
+        <w:jc w:val="both"/>
+        <w:rPr>
+          <w:lang w:val="es-ES"/>
+        </w:rPr>
+      </w:pPr>
+      <w:r>
+        <w:rPr>
+          <w:lang w:val="es-ES"/>
+        </w:rPr>
+        <w:t>Eje principal 2:</w:t>
+      </w:r>
+      <w:r>
+        <w:rPr>
+          <w:lang w:val="es-ES"/>
+        </w:rPr>
+        <w:t xml:space="preserve"> </w:t>
+      </w:r>
+      <w:r>
+        <w:rPr>
+          <w:lang w:val="es-ES"/>
+        </w:rPr>
+        <w:t>Santander-FSA12</w:t>
+      </w:r>
+      <w:r>
+        <w:rPr>
+          <w:lang w:val="es-ES"/>
+        </w:rPr>
+        <w:t xml:space="preserve">, </w:t>
+      </w:r>
+      <w:r>
+        <w:rPr>
+          <w:lang w:val="es-ES"/>
+        </w:rPr>
+        <w:t>Arauca-SCC55</w:t>
+      </w:r>
+      <w:r>
+        <w:rPr>
+          <w:lang w:val="es-ES"/>
+        </w:rPr>
+        <w:t xml:space="preserve">, </w:t>
+      </w:r>
+      <w:r>
+        <w:rPr>
+          <w:lang w:val="es-ES"/>
+        </w:rPr>
+        <w:t>Arauca-SCC80</w:t>
+      </w:r>
+    </w:p>
+    <w:p>
+      <w:pPr>
+        <w:jc w:val="both"/>
+        <w:rPr>
+          <w:lang w:val="es-ES"/>
+        </w:rPr>
+      </w:pPr>
+      <w:r>
+        <w:rPr>
+          <w:lang w:val="es-ES"/>
+        </w:rPr>
+        <w:t>Eje principal 3:</w:t>
+      </w:r>
+      <w:r>
+        <w:rPr>
+          <w:lang w:val="es-ES"/>
+        </w:rPr>
+        <w:t xml:space="preserve"> </w:t>
+      </w:r>
+      <w:r>
+        <w:rPr>
+          <w:lang w:val="es-ES"/>
+        </w:rPr>
+        <w:t>Arauca-FLE3</w:t>
+      </w:r>
+      <w:r>
+        <w:rPr>
+          <w:lang w:val="es-ES"/>
+        </w:rPr>
+        <w:t xml:space="preserve">, </w:t>
+      </w:r>
+      <w:r>
+        <w:rPr>
+          <w:lang w:val="es-ES"/>
+        </w:rPr>
+        <w:t>Santander-FEAR5</w:t>
+      </w:r>
+      <w:r>
+        <w:rPr>
+          <w:lang w:val="es-ES"/>
+        </w:rPr>
+        <w:t xml:space="preserve">, </w:t>
+      </w:r>
+      <w:r>
+        <w:rPr>
+          <w:lang w:val="es-ES"/>
+        </w:rPr>
+        <w:t>Arauca-CCN51</w:t>
+      </w:r>
+    </w:p>
+    <w:p>
+      <w:pPr>
+        <w:jc w:val="both"/>
+        <w:rPr>
+          <w:lang w:val="es-ES"/>
+        </w:rPr>
+      </w:pPr>
+      <w:r>
+        <w:rPr>
+          <w:lang w:val="es-ES"/>
+        </w:rPr>
+        <w:t>Eje principal 4:</w:t>
+      </w:r>
+      <w:r>
+        <w:rPr>
+          <w:lang w:val="es-ES"/>
+        </w:rPr>
+        <w:t xml:space="preserve"> </w:t>
+      </w:r>
+      <w:r>
+        <w:rPr>
+          <w:lang w:val="es-ES"/>
+        </w:rPr>
+        <w:t>Arauca-FEC2</w:t>
+      </w:r>
+    </w:p>
+    <w:p>
+      <w:pPr>
+        <w:jc w:val="both"/>
+        <w:rPr>
+          <w:lang w:val="es-ES"/>
+        </w:rPr>
+      </w:pPr>
+      <w:r>
+        <w:rPr>
+          <w:lang w:val="es-ES"/>
+        </w:rPr>
+        <w:t>Eje principal 5:</w:t>
+      </w:r>
+      <w:r>
+        <w:rPr>
+          <w:lang w:val="es-ES"/>
+        </w:rPr>
+        <w:t xml:space="preserve"> </w:t>
+      </w:r>
+      <w:r>
+        <w:rPr>
+          <w:lang w:val="es-ES"/>
+        </w:rPr>
+        <w:t>ningún clon tiene el límite de importancia mínimo</w:t>
+      </w:r>
+    </w:p>
+    <w:p>
+      <w:pPr>
+        <w:jc w:val="both"/>
+        <w:rPr>
+          <w:lang w:val="es-ES"/>
+        </w:rPr>
+      </w:pPr>
+      <w:r>
+        <w:rPr>
+          <w:lang w:val="es-ES"/>
+        </w:rPr>
+        <w:t>Eje principal 6:</w:t>
+      </w:r>
+      <w:r>
+        <w:rPr>
+          <w:lang w:val="es-ES"/>
+        </w:rPr>
+        <w:t xml:space="preserve"> </w:t>
+      </w:r>
+      <w:r>
+        <w:rPr>
+          <w:lang w:val="es-ES"/>
+        </w:rPr>
+        <w:t>Huila-FSV41</w:t>
+      </w:r>
+      <w:r>
+        <w:rPr>
+          <w:lang w:val="es-ES"/>
+        </w:rPr>
+        <w:t xml:space="preserve">, </w:t>
+      </w:r>
+      <w:r>
+        <w:rPr>
+          <w:lang w:val="es-ES"/>
+        </w:rPr>
+        <w:t>Santander-FSV41</w:t>
+      </w:r>
+    </w:p>
+    <w:p>
+      <w:pPr>
+        <w:jc w:val="both"/>
+        <w:rPr>
+          <w:b/>
+          <w:lang w:val="es-ES"/>
+        </w:rPr>
+      </w:pPr>
+      <w:r>
+        <w:rPr>
+          <w:lang w:val="es-ES"/>
+        </w:rPr>
+        <w:t>Eje principal 7:</w:t>
+      </w:r>
+      <w:r>
+        <w:rPr>
+          <w:lang w:val="es-ES"/>
+        </w:rPr>
+        <w:t xml:space="preserve"> ningún clon tiene el límite de importancia mínimo</w:t>
       </w:r>
     </w:p>
     <w:p>
@@ -13929,9 +13309,7 @@
       <w:r>
         <w:rPr>
           <w:noProof/>
-          <w:lang w:val="es-CO" w:eastAsia="es-CO"/>
-        </w:rPr>
-        <w:lastRenderedPageBreak/>
+        </w:rPr>
         <w:drawing>
           <wp:inline distT="0" distB="0" distL="0" distR="0" wp14:anchorId="64E6E31A" wp14:editId="23DA378F">
             <wp:extent cx="5943600" cy="3302000"/>
@@ -13948,7 +13326,7 @@
                     <pic:cNvPicPr/>
                   </pic:nvPicPr>
                   <pic:blipFill>
-                    <a:blip r:embed="rId66">
+                    <a:blip r:embed="rId67">
                       <a:extLst>
                         <a:ext uri="{28A0092B-C50C-407E-A947-70E740481C1C}">
                           <a14:useLocalDpi xmlns:a14="http://schemas.microsoft.com/office/drawing/2010/main" val="0"/>
@@ -14026,13 +13404,236 @@
       </w:pPr>
       <w:r>
         <w:rPr>
+          <w:rFonts w:ascii="Helvetica" w:hAnsi="Helvetica" w:cs="Helvetica"/>
           <w:noProof/>
-          <w:lang w:val="es-CO" w:eastAsia="es-CO"/>
         </w:rPr>
         <w:drawing>
-          <wp:inline distT="0" distB="0" distL="0" distR="0" wp14:anchorId="5C78892F" wp14:editId="06F9EA30">
-            <wp:extent cx="5943600" cy="3111500"/>
-            <wp:effectExtent l="0" t="0" r="0" b="0"/>
+          <wp:inline distT="0" distB="0" distL="0" distR="0" wp14:anchorId="53E192F9" wp14:editId="711D9CC2">
+            <wp:extent cx="5943600" cy="3706879"/>
+            <wp:effectExtent l="0" t="0" r="0" b="1905"/>
+            <wp:docPr id="11" name="Picture 11"/>
+            <wp:cNvGraphicFramePr>
+              <a:graphicFrameLocks xmlns:a="http://schemas.openxmlformats.org/drawingml/2006/main" noChangeAspect="1"/>
+            </wp:cNvGraphicFramePr>
+            <a:graphic xmlns:a="http://schemas.openxmlformats.org/drawingml/2006/main">
+              <a:graphicData uri="http://schemas.openxmlformats.org/drawingml/2006/picture">
+                <pic:pic xmlns:pic="http://schemas.openxmlformats.org/drawingml/2006/picture">
+                  <pic:nvPicPr>
+                    <pic:cNvPr id="0" name="Picture 1"/>
+                    <pic:cNvPicPr>
+                      <a:picLocks noChangeAspect="1" noChangeArrowheads="1"/>
+                    </pic:cNvPicPr>
+                  </pic:nvPicPr>
+                  <pic:blipFill>
+                    <a:blip r:embed="rId68">
+                      <a:extLst>
+                        <a:ext uri="{28A0092B-C50C-407E-A947-70E740481C1C}">
+                          <a14:useLocalDpi xmlns:a14="http://schemas.microsoft.com/office/drawing/2010/main" val="0"/>
+                        </a:ext>
+                      </a:extLst>
+                    </a:blip>
+                    <a:srcRect/>
+                    <a:stretch>
+                      <a:fillRect/>
+                    </a:stretch>
+                  </pic:blipFill>
+                  <pic:spPr bwMode="auto">
+                    <a:xfrm>
+                      <a:off x="0" y="0"/>
+                      <a:ext cx="5943600" cy="3706879"/>
+                    </a:xfrm>
+                    <a:prstGeom prst="rect">
+                      <a:avLst/>
+                    </a:prstGeom>
+                    <a:noFill/>
+                    <a:ln>
+                      <a:noFill/>
+                    </a:ln>
+                  </pic:spPr>
+                </pic:pic>
+              </a:graphicData>
+            </a:graphic>
+          </wp:inline>
+        </w:drawing>
+      </w:r>
+    </w:p>
+    <w:p>
+      <w:pPr>
+        <w:jc w:val="both"/>
+        <w:rPr>
+          <w:lang w:val="es-ES"/>
+        </w:rPr>
+      </w:pPr>
+    </w:p>
+    <w:p>
+      <w:pPr>
+        <w:jc w:val="both"/>
+        <w:rPr>
+          <w:lang w:val="es-ES"/>
+        </w:rPr>
+      </w:pPr>
+      <w:r>
+        <w:rPr>
+          <w:lang w:val="es-ES"/>
+        </w:rPr>
+        <w:lastRenderedPageBreak/>
+        <w:t xml:space="preserve">Aquí la elección del número de </w:t>
+      </w:r>
+      <w:r>
+        <w:rPr>
+          <w:lang w:val="es-ES"/>
+        </w:rPr>
+        <w:t>grupos</w:t>
+      </w:r>
+      <w:r>
+        <w:rPr>
+          <w:lang w:val="es-ES"/>
+        </w:rPr>
+        <w:t xml:space="preserve"> depende </w:t>
+      </w:r>
+      <w:r>
+        <w:rPr>
+          <w:lang w:val="es-ES"/>
+        </w:rPr>
+        <w:t xml:space="preserve">de la interpretación que se </w:t>
+      </w:r>
+      <w:r>
+        <w:rPr>
+          <w:lang w:val="es-ES"/>
+        </w:rPr>
+        <w:t>les</w:t>
+      </w:r>
+      <w:r>
+        <w:rPr>
+          <w:lang w:val="es-ES"/>
+        </w:rPr>
+        <w:t xml:space="preserve"> dé a las asociaciones entre compuestos volátiles.</w:t>
+      </w:r>
+      <w:r>
+        <w:rPr>
+          <w:lang w:val="es-ES"/>
+        </w:rPr>
+        <w:t xml:space="preserve"> Se seleccionaron tres </w:t>
+      </w:r>
+      <w:r>
+        <w:rPr>
+          <w:lang w:val="es-ES"/>
+        </w:rPr>
+        <w:t>clústers,</w:t>
+      </w:r>
+      <w:r>
+        <w:rPr>
+          <w:lang w:val="es-ES"/>
+        </w:rPr>
+        <w:t xml:space="preserve"> pero depende del criterio del investigador.</w:t>
+      </w:r>
+    </w:p>
+    <w:p>
+      <w:pPr>
+        <w:jc w:val="both"/>
+        <w:rPr>
+          <w:lang w:val="es-ES"/>
+        </w:rPr>
+      </w:pPr>
+    </w:p>
+    <w:p>
+      <w:pPr>
+        <w:pStyle w:val="Heading1"/>
+        <w:jc w:val="both"/>
+        <w:rPr>
+          <w:lang w:val="es-ES"/>
+        </w:rPr>
+      </w:pPr>
+      <w:r>
+        <w:rPr>
+          <w:lang w:val="es-ES"/>
+        </w:rPr>
+        <w:t>Objetivo 4</w:t>
+      </w:r>
+    </w:p>
+    <w:p>
+      <w:pPr>
+        <w:jc w:val="both"/>
+        <w:rPr>
+          <w:lang w:val="es-ES"/>
+        </w:rPr>
+      </w:pPr>
+    </w:p>
+    <w:p>
+      <w:pPr>
+        <w:jc w:val="both"/>
+        <w:rPr>
+          <w:lang w:val="es-ES"/>
+        </w:rPr>
+      </w:pPr>
+      <w:r>
+        <w:rPr>
+          <w:lang w:val="es-ES"/>
+        </w:rPr>
+        <w:t>Establecer la influencia genotipo-ambiente en las características fisicoquímicas y funcionales de los clones de cacao.</w:t>
+      </w:r>
+    </w:p>
+    <w:p>
+      <w:pPr>
+        <w:rPr>
+          <w:lang w:val="es-ES"/>
+        </w:rPr>
+      </w:pPr>
+    </w:p>
+    <w:p>
+      <w:pPr>
+        <w:jc w:val="both"/>
+        <w:rPr>
+          <w:lang w:val="es-ES"/>
+        </w:rPr>
+      </w:pPr>
+      <w:r>
+        <w:rPr>
+          <w:lang w:val="es-ES"/>
+        </w:rPr>
+        <w:t xml:space="preserve">A partir del </w:t>
+      </w:r>
+      <w:r>
+        <w:rPr>
+          <w:lang w:val="es-ES"/>
+        </w:rPr>
+        <w:t>cálculo</w:t>
+      </w:r>
+      <w:r>
+        <w:rPr>
+          <w:lang w:val="es-ES"/>
+        </w:rPr>
+        <w:t xml:space="preserve"> del coeficiente no paramétrico de Spearman se iden</w:t>
+      </w:r>
+      <w:r>
+        <w:rPr>
+          <w:lang w:val="es-ES"/>
+        </w:rPr>
+        <w:t>tificaron las siguientes relaciones:</w:t>
+      </w:r>
+    </w:p>
+    <w:p>
+      <w:pPr>
+        <w:rPr>
+          <w:lang w:val="es-ES"/>
+        </w:rPr>
+      </w:pPr>
+    </w:p>
+    <w:p>
+      <w:pPr>
+        <w:jc w:val="center"/>
+        <w:rPr>
+          <w:lang w:val="es-ES"/>
+        </w:rPr>
+      </w:pPr>
+      <w:r>
+        <w:rPr>
+          <w:noProof/>
+        </w:rPr>
+        <w:drawing>
+          <wp:inline distT="0" distB="0" distL="0" distR="0" wp14:anchorId="537A5DA1" wp14:editId="066E2E94">
+            <wp:extent cx="4606186" cy="4952484"/>
+            <wp:effectExtent l="0" t="0" r="0" b="635"/>
             <wp:docPr id="60" name="Picture 60"/>
             <wp:cNvGraphicFramePr>
               <a:graphicFrameLocks xmlns:a="http://schemas.openxmlformats.org/drawingml/2006/main" noChangeAspect="1"/>
@@ -14041,23 +13642,36 @@
               <a:graphicData uri="http://schemas.openxmlformats.org/drawingml/2006/picture">
                 <pic:pic xmlns:pic="http://schemas.openxmlformats.org/drawingml/2006/picture">
                   <pic:nvPicPr>
-                    <pic:cNvPr id="1" name=""/>
+                    <pic:cNvPr id="60" name="heatmap_clima_caract.png"/>
                     <pic:cNvPicPr/>
                   </pic:nvPicPr>
-                  <pic:blipFill>
-                    <a:blip r:embed="rId67"/>
-                    <a:stretch>
-                      <a:fillRect/>
-                    </a:stretch>
+                  <pic:blipFill rotWithShape="1">
+                    <a:blip r:embed="rId69">
+                      <a:extLst>
+                        <a:ext uri="{28A0092B-C50C-407E-A947-70E740481C1C}">
+                          <a14:useLocalDpi xmlns:a14="http://schemas.microsoft.com/office/drawing/2010/main" val="0"/>
+                        </a:ext>
+                      </a:extLst>
+                    </a:blip>
+                    <a:srcRect l="9544" r="12950"/>
+                    <a:stretch/>
                   </pic:blipFill>
-                  <pic:spPr>
+                  <pic:spPr bwMode="auto">
                     <a:xfrm>
                       <a:off x="0" y="0"/>
-                      <a:ext cx="5943600" cy="3111500"/>
+                      <a:ext cx="4606666" cy="4953000"/>
                     </a:xfrm>
                     <a:prstGeom prst="rect">
                       <a:avLst/>
                     </a:prstGeom>
+                    <a:ln>
+                      <a:noFill/>
+                    </a:ln>
+                    <a:extLst>
+                      <a:ext uri="{53640926-AAD7-44D8-BBD7-CCE9431645EC}">
+                        <a14:shadowObscured xmlns:a14="http://schemas.microsoft.com/office/drawing/2010/main"/>
+                      </a:ext>
+                    </a:extLst>
                   </pic:spPr>
                 </pic:pic>
               </a:graphicData>
@@ -14073,111 +13687,32 @@
           <w:lang w:val="es-ES"/>
         </w:rPr>
       </w:pPr>
-      <w:r>
-        <w:rPr>
-          <w:lang w:val="es-ES"/>
-        </w:rPr>
-        <w:t xml:space="preserve">Aquí la elección del número de </w:t>
-      </w:r>
-      <w:r>
-        <w:rPr>
-          <w:lang w:val="es-ES"/>
-        </w:rPr>
-        <w:t>grupos</w:t>
-      </w:r>
-      <w:r>
-        <w:rPr>
-          <w:lang w:val="es-ES"/>
-        </w:rPr>
-        <w:t xml:space="preserve"> depende </w:t>
-      </w:r>
-      <w:r>
-        <w:rPr>
-          <w:lang w:val="es-ES"/>
-        </w:rPr>
-        <w:t>de la interpretación que se le dé a las asociaciones entre compuestos volátiles.</w:t>
-      </w:r>
-    </w:p>
-    <w:p>
-      <w:pPr>
-        <w:jc w:val="both"/>
-        <w:rPr>
-          <w:lang w:val="es-ES"/>
-        </w:rPr>
-      </w:pPr>
-    </w:p>
-    <w:p>
-      <w:pPr>
-        <w:jc w:val="both"/>
-        <w:rPr>
-          <w:lang w:val="es-ES"/>
-        </w:rPr>
-      </w:pPr>
-    </w:p>
-    <w:p>
-      <w:pPr>
-        <w:jc w:val="both"/>
-        <w:rPr>
-          <w:lang w:val="es-ES"/>
-        </w:rPr>
-      </w:pPr>
-    </w:p>
-    <w:p>
-      <w:pPr>
-        <w:pStyle w:val="Heading1"/>
-        <w:jc w:val="both"/>
-        <w:rPr>
-          <w:lang w:val="es-ES"/>
-        </w:rPr>
-      </w:pPr>
+    </w:p>
+    <w:p>
+      <w:pPr>
+        <w:jc w:val="both"/>
+        <w:rPr>
+          <w:lang w:val="es-ES"/>
+        </w:rPr>
+      </w:pPr>
+      <w:r>
+        <w:rPr>
+          <w:lang w:val="es-ES"/>
+        </w:rPr>
+        <w:t xml:space="preserve">Por tanto, se puede concluir que a medida que incrementa la temperatura máxima disminuyen las características porcentaje de aceite y conteo de fenoles totales. De igual manera, los ácidos </w:t>
+      </w:r>
       <w:r>
         <w:rPr>
           <w:lang w:val="es-ES"/>
         </w:rPr>
         <w:lastRenderedPageBreak/>
-        <w:t>Objetivo 4</w:t>
-      </w:r>
-    </w:p>
-    <w:p>
-      <w:pPr>
-        <w:jc w:val="both"/>
-        <w:rPr>
-          <w:lang w:val="es-ES"/>
-        </w:rPr>
-      </w:pPr>
-    </w:p>
-    <w:p>
-      <w:pPr>
-        <w:jc w:val="both"/>
-        <w:rPr>
-          <w:lang w:val="es-ES"/>
-        </w:rPr>
-      </w:pPr>
-      <w:r>
-        <w:rPr>
-          <w:lang w:val="es-ES"/>
-        </w:rPr>
-        <w:t>Establecer la influencia genotipo-ambiente en las características fisicoquímicas y funcionales de los clones de cacao.</w:t>
-      </w:r>
-    </w:p>
-    <w:p>
-      <w:pPr>
-        <w:rPr>
-          <w:lang w:val="es-ES"/>
-        </w:rPr>
-      </w:pPr>
+        <w:t>oleicos y linoleicos se ven afectados de forma negativa a medida que aumenta la humedad relativa, lo mismo sucede con la epicatequina a medida que incrementa la precipitación.</w:t>
+      </w:r>
       <w:bookmarkStart w:id="0" w:name="_GoBack"/>
       <w:bookmarkEnd w:id="0"/>
     </w:p>
-    <w:p>
-      <w:pPr>
-        <w:rPr>
-          <w:lang w:val="es-ES"/>
-        </w:rPr>
-      </w:pPr>
-    </w:p>
     <w:sectPr>
-      <w:footerReference w:type="default" r:id="rId68"/>
+      <w:footerReference w:type="default" r:id="rId70"/>
       <w:pgSz w:w="12240" w:h="15840"/>
       <w:pgMar w:top="1440" w:right="1440" w:bottom="1440" w:left="1440" w:header="708" w:footer="708" w:gutter="0"/>
       <w:cols w:space="708"/>
@@ -14188,7 +13723,7 @@
 </file>
 
 <file path=word/endnotes.xml><?xml version="1.0" encoding="utf-8"?>
-<w:endnotes xmlns:wpc="http://schemas.microsoft.com/office/word/2010/wordprocessingCanvas" xmlns:mc="http://schemas.openxmlformats.org/markup-compatibility/2006" xmlns:o="urn:schemas-microsoft-com:office:office" xmlns:r="http://schemas.openxmlformats.org/officeDocument/2006/relationships" xmlns:m="http://schemas.openxmlformats.org/officeDocument/2006/math" xmlns:v="urn:schemas-microsoft-com:vml" xmlns:wp14="http://schemas.microsoft.com/office/word/2010/wordprocessingDrawing" xmlns:wp="http://schemas.openxmlformats.org/drawingml/2006/wordprocessingDrawing" xmlns:w10="urn:schemas-microsoft-com:office:word" xmlns:w="http://schemas.openxmlformats.org/wordprocessingml/2006/main" xmlns:w14="http://schemas.microsoft.com/office/word/2010/wordml" xmlns:w15="http://schemas.microsoft.com/office/word/2012/wordml" xmlns:wpg="http://schemas.microsoft.com/office/word/2010/wordprocessingGroup" xmlns:wpi="http://schemas.microsoft.com/office/word/2010/wordprocessingInk" xmlns:wne="http://schemas.microsoft.com/office/word/2006/wordml" xmlns:wps="http://schemas.microsoft.com/office/word/2010/wordprocessingShape" mc:Ignorable="w14 w15 wp14">
+<w:endnotes xmlns:wpc="http://schemas.microsoft.com/office/word/2010/wordprocessingCanvas" xmlns:mo="http://schemas.microsoft.com/office/mac/office/2008/main" xmlns:mc="http://schemas.openxmlformats.org/markup-compatibility/2006" xmlns:mv="urn:schemas-microsoft-com:mac:vml" xmlns:o="urn:schemas-microsoft-com:office:office" xmlns:r="http://schemas.openxmlformats.org/officeDocument/2006/relationships" xmlns:m="http://schemas.openxmlformats.org/officeDocument/2006/math" xmlns:v="urn:schemas-microsoft-com:vml" xmlns:wp14="http://schemas.microsoft.com/office/word/2010/wordprocessingDrawing" xmlns:wp="http://schemas.openxmlformats.org/drawingml/2006/wordprocessingDrawing" xmlns:w10="urn:schemas-microsoft-com:office:word" xmlns:w="http://schemas.openxmlformats.org/wordprocessingml/2006/main" xmlns:w14="http://schemas.microsoft.com/office/word/2010/wordml" xmlns:w15="http://schemas.microsoft.com/office/word/2012/wordml" xmlns:wpg="http://schemas.microsoft.com/office/word/2010/wordprocessingGroup" xmlns:wpi="http://schemas.microsoft.com/office/word/2010/wordprocessingInk" xmlns:wne="http://schemas.microsoft.com/office/word/2006/wordml" xmlns:wps="http://schemas.microsoft.com/office/word/2010/wordprocessingShape" mc:Ignorable="w14 w15 wp14">
   <w:endnote w:type="separator" w:id="-1">
     <w:p>
       <w:r>
@@ -14207,7 +13742,7 @@
 </file>
 
 <file path=word/footer1.xml><?xml version="1.0" encoding="utf-8"?>
-<w:ftr xmlns:wpc="http://schemas.microsoft.com/office/word/2010/wordprocessingCanvas" xmlns:mc="http://schemas.openxmlformats.org/markup-compatibility/2006" xmlns:o="urn:schemas-microsoft-com:office:office" xmlns:r="http://schemas.openxmlformats.org/officeDocument/2006/relationships" xmlns:m="http://schemas.openxmlformats.org/officeDocument/2006/math" xmlns:v="urn:schemas-microsoft-com:vml" xmlns:wp14="http://schemas.microsoft.com/office/word/2010/wordprocessingDrawing" xmlns:wp="http://schemas.openxmlformats.org/drawingml/2006/wordprocessingDrawing" xmlns:w10="urn:schemas-microsoft-com:office:word" xmlns:w="http://schemas.openxmlformats.org/wordprocessingml/2006/main" xmlns:w14="http://schemas.microsoft.com/office/word/2010/wordml" xmlns:w15="http://schemas.microsoft.com/office/word/2012/wordml" xmlns:wpg="http://schemas.microsoft.com/office/word/2010/wordprocessingGroup" xmlns:wpi="http://schemas.microsoft.com/office/word/2010/wordprocessingInk" xmlns:wne="http://schemas.microsoft.com/office/word/2006/wordml" xmlns:wps="http://schemas.microsoft.com/office/word/2010/wordprocessingShape" mc:Ignorable="w14 w15 wp14">
+<w:ftr xmlns:wpc="http://schemas.microsoft.com/office/word/2010/wordprocessingCanvas" xmlns:mo="http://schemas.microsoft.com/office/mac/office/2008/main" xmlns:mc="http://schemas.openxmlformats.org/markup-compatibility/2006" xmlns:mv="urn:schemas-microsoft-com:mac:vml" xmlns:o="urn:schemas-microsoft-com:office:office" xmlns:r="http://schemas.openxmlformats.org/officeDocument/2006/relationships" xmlns:m="http://schemas.openxmlformats.org/officeDocument/2006/math" xmlns:v="urn:schemas-microsoft-com:vml" xmlns:wp14="http://schemas.microsoft.com/office/word/2010/wordprocessingDrawing" xmlns:wp="http://schemas.openxmlformats.org/drawingml/2006/wordprocessingDrawing" xmlns:w10="urn:schemas-microsoft-com:office:word" xmlns:w="http://schemas.openxmlformats.org/wordprocessingml/2006/main" xmlns:w14="http://schemas.microsoft.com/office/word/2010/wordml" xmlns:w15="http://schemas.microsoft.com/office/word/2012/wordml" xmlns:wpg="http://schemas.microsoft.com/office/word/2010/wordprocessingGroup" xmlns:wpi="http://schemas.microsoft.com/office/word/2010/wordprocessingInk" xmlns:wne="http://schemas.microsoft.com/office/word/2006/wordml" xmlns:wps="http://schemas.microsoft.com/office/word/2010/wordprocessingShape" mc:Ignorable="w14 w15 wp14">
   <w:p>
     <w:pPr>
       <w:pStyle w:val="Footer"/>
@@ -14222,7 +13757,7 @@
 </file>
 
 <file path=word/footnotes.xml><?xml version="1.0" encoding="utf-8"?>
-<w:footnotes xmlns:wpc="http://schemas.microsoft.com/office/word/2010/wordprocessingCanvas" xmlns:mc="http://schemas.openxmlformats.org/markup-compatibility/2006" xmlns:o="urn:schemas-microsoft-com:office:office" xmlns:r="http://schemas.openxmlformats.org/officeDocument/2006/relationships" xmlns:m="http://schemas.openxmlformats.org/officeDocument/2006/math" xmlns:v="urn:schemas-microsoft-com:vml" xmlns:wp14="http://schemas.microsoft.com/office/word/2010/wordprocessingDrawing" xmlns:wp="http://schemas.openxmlformats.org/drawingml/2006/wordprocessingDrawing" xmlns:w10="urn:schemas-microsoft-com:office:word" xmlns:w="http://schemas.openxmlformats.org/wordprocessingml/2006/main" xmlns:w14="http://schemas.microsoft.com/office/word/2010/wordml" xmlns:w15="http://schemas.microsoft.com/office/word/2012/wordml" xmlns:wpg="http://schemas.microsoft.com/office/word/2010/wordprocessingGroup" xmlns:wpi="http://schemas.microsoft.com/office/word/2010/wordprocessingInk" xmlns:wne="http://schemas.microsoft.com/office/word/2006/wordml" xmlns:wps="http://schemas.microsoft.com/office/word/2010/wordprocessingShape" mc:Ignorable="w14 w15 wp14">
+<w:footnotes xmlns:wpc="http://schemas.microsoft.com/office/word/2010/wordprocessingCanvas" xmlns:mo="http://schemas.microsoft.com/office/mac/office/2008/main" xmlns:mc="http://schemas.openxmlformats.org/markup-compatibility/2006" xmlns:mv="urn:schemas-microsoft-com:mac:vml" xmlns:o="urn:schemas-microsoft-com:office:office" xmlns:r="http://schemas.openxmlformats.org/officeDocument/2006/relationships" xmlns:m="http://schemas.openxmlformats.org/officeDocument/2006/math" xmlns:v="urn:schemas-microsoft-com:vml" xmlns:wp14="http://schemas.microsoft.com/office/word/2010/wordprocessingDrawing" xmlns:wp="http://schemas.openxmlformats.org/drawingml/2006/wordprocessingDrawing" xmlns:w10="urn:schemas-microsoft-com:office:word" xmlns:w="http://schemas.openxmlformats.org/wordprocessingml/2006/main" xmlns:w14="http://schemas.microsoft.com/office/word/2010/wordml" xmlns:w15="http://schemas.microsoft.com/office/word/2012/wordml" xmlns:wpg="http://schemas.microsoft.com/office/word/2010/wordprocessingGroup" xmlns:wpi="http://schemas.microsoft.com/office/word/2010/wordprocessingInk" xmlns:wne="http://schemas.microsoft.com/office/word/2006/wordml" xmlns:wps="http://schemas.microsoft.com/office/word/2010/wordprocessingShape" mc:Ignorable="w14 w15 wp14">
   <w:footnote w:type="separator" w:id="-1">
     <w:p>
       <w:r>
@@ -14241,8 +13776,8 @@
 </file>
 
 <file path=word/numbering.xml><?xml version="1.0" encoding="utf-8"?>
-<w:numbering xmlns:wpc="http://schemas.microsoft.com/office/word/2010/wordprocessingCanvas" xmlns:mc="http://schemas.openxmlformats.org/markup-compatibility/2006" xmlns:o="urn:schemas-microsoft-com:office:office" xmlns:r="http://schemas.openxmlformats.org/officeDocument/2006/relationships" xmlns:m="http://schemas.openxmlformats.org/officeDocument/2006/math" xmlns:v="urn:schemas-microsoft-com:vml" xmlns:wp14="http://schemas.microsoft.com/office/word/2010/wordprocessingDrawing" xmlns:wp="http://schemas.openxmlformats.org/drawingml/2006/wordprocessingDrawing" xmlns:w10="urn:schemas-microsoft-com:office:word" xmlns:w="http://schemas.openxmlformats.org/wordprocessingml/2006/main" xmlns:w14="http://schemas.microsoft.com/office/word/2010/wordml" xmlns:w15="http://schemas.microsoft.com/office/word/2012/wordml" xmlns:wpg="http://schemas.microsoft.com/office/word/2010/wordprocessingGroup" xmlns:wpi="http://schemas.microsoft.com/office/word/2010/wordprocessingInk" xmlns:wne="http://schemas.microsoft.com/office/word/2006/wordml" xmlns:wps="http://schemas.microsoft.com/office/word/2010/wordprocessingShape" mc:Ignorable="w14 w15 wp14">
-  <w:abstractNum w:abstractNumId="0" w15:restartNumberingAfterBreak="0">
+<w:numbering xmlns:wpc="http://schemas.microsoft.com/office/word/2010/wordprocessingCanvas" xmlns:mo="http://schemas.microsoft.com/office/mac/office/2008/main" xmlns:mc="http://schemas.openxmlformats.org/markup-compatibility/2006" xmlns:mv="urn:schemas-microsoft-com:mac:vml" xmlns:o="urn:schemas-microsoft-com:office:office" xmlns:r="http://schemas.openxmlformats.org/officeDocument/2006/relationships" xmlns:m="http://schemas.openxmlformats.org/officeDocument/2006/math" xmlns:v="urn:schemas-microsoft-com:vml" xmlns:wp14="http://schemas.microsoft.com/office/word/2010/wordprocessingDrawing" xmlns:wp="http://schemas.openxmlformats.org/drawingml/2006/wordprocessingDrawing" xmlns:w10="urn:schemas-microsoft-com:office:word" xmlns:w="http://schemas.openxmlformats.org/wordprocessingml/2006/main" xmlns:w14="http://schemas.microsoft.com/office/word/2010/wordml" xmlns:w15="http://schemas.microsoft.com/office/word/2012/wordml" xmlns:wpg="http://schemas.microsoft.com/office/word/2010/wordprocessingGroup" xmlns:wpi="http://schemas.microsoft.com/office/word/2010/wordprocessingInk" xmlns:wne="http://schemas.microsoft.com/office/word/2006/wordml" xmlns:wps="http://schemas.microsoft.com/office/word/2010/wordprocessingShape" mc:Ignorable="w14 w15 wp14">
+  <w:abstractNum w:abstractNumId="0">
     <w:nsid w:val="004344E1"/>
     <w:multiLevelType w:val="hybridMultilevel"/>
     <w:tmpl w:val="39E44E68"/>
@@ -14331,7 +13866,7 @@
       </w:pPr>
     </w:lvl>
   </w:abstractNum>
-  <w:abstractNum w:abstractNumId="1" w15:restartNumberingAfterBreak="0">
+  <w:abstractNum w:abstractNumId="1">
     <w:nsid w:val="38474CB3"/>
     <w:multiLevelType w:val="hybridMultilevel"/>
     <w:tmpl w:val="43B00984"/>
@@ -14417,7 +13952,7 @@
       </w:pPr>
     </w:lvl>
   </w:abstractNum>
-  <w:abstractNum w:abstractNumId="2" w15:restartNumberingAfterBreak="0">
+  <w:abstractNum w:abstractNumId="2">
     <w:nsid w:val="5D3167FB"/>
     <w:multiLevelType w:val="hybridMultilevel"/>
     <w:tmpl w:val="86AE5BB4"/>
@@ -14506,7 +14041,7 @@
       </w:pPr>
     </w:lvl>
   </w:abstractNum>
-  <w:abstractNum w:abstractNumId="3" w15:restartNumberingAfterBreak="0">
+  <w:abstractNum w:abstractNumId="3">
     <w:nsid w:val="77EC68F6"/>
     <w:multiLevelType w:val="hybridMultilevel"/>
     <w:tmpl w:val="CE7C0BF2"/>
@@ -14647,7 +14182,7 @@
     </w:rPrDefault>
     <w:pPrDefault/>
   </w:docDefaults>
-  <w:latentStyles w:defLockedState="0" w:defUIPriority="99" w:defSemiHidden="0" w:defUnhideWhenUsed="0" w:defQFormat="0" w:count="371">
+  <w:latentStyles w:defLockedState="0" w:defUIPriority="99" w:defSemiHidden="0" w:defUnhideWhenUsed="0" w:defQFormat="0" w:count="382">
     <w:lsdException w:name="Normal" w:uiPriority="0" w:qFormat="1"/>
     <w:lsdException w:name="heading 1" w:uiPriority="9" w:qFormat="1"/>
     <w:lsdException w:name="heading 2" w:semiHidden="1" w:uiPriority="9" w:unhideWhenUsed="1" w:qFormat="1"/>
@@ -15019,6 +14554,8 @@
     <w:lsdException w:name="List Table 5 Dark Accent 6" w:uiPriority="50"/>
     <w:lsdException w:name="List Table 6 Colorful Accent 6" w:uiPriority="51"/>
     <w:lsdException w:name="List Table 7 Colorful Accent 6" w:uiPriority="52"/>
+    <w:lsdException w:name="Mention" w:semiHidden="1" w:unhideWhenUsed="1"/>
+    <w:lsdException w:name="Smart Hyperlink" w:semiHidden="1" w:unhideWhenUsed="1"/>
   </w:latentStyles>
   <w:style w:type="paragraph" w:default="1" w:styleId="Normal">
     <w:name w:val="Normal"/>
@@ -15267,6 +14804,7 @@
     <w:uiPriority w:val="39"/>
     <w:rsid w:val="009D39D9"/>
     <w:tblPr>
+      <w:tblInd w:w="0" w:type="dxa"/>
       <w:tblBorders>
         <w:top w:val="single" w:sz="4" w:space="0" w:color="auto"/>
         <w:left w:val="single" w:sz="4" w:space="0" w:color="auto"/>
@@ -15275,6 +14813,12 @@
         <w:insideH w:val="single" w:sz="4" w:space="0" w:color="auto"/>
         <w:insideV w:val="single" w:sz="4" w:space="0" w:color="auto"/>
       </w:tblBorders>
+      <w:tblCellMar>
+        <w:top w:w="0" w:type="dxa"/>
+        <w:left w:w="108" w:type="dxa"/>
+        <w:bottom w:w="0" w:type="dxa"/>
+        <w:right w:w="108" w:type="dxa"/>
+      </w:tblCellMar>
     </w:tblPr>
   </w:style>
 </w:styles>
@@ -15546,7 +15090,7 @@
 </file>
 
 <file path=customXml/itemProps1.xml><?xml version="1.0" encoding="utf-8"?>
-<ds:datastoreItem xmlns:ds="http://schemas.openxmlformats.org/officeDocument/2006/customXml" ds:itemID="{4DD28420-A96B-4E6F-8C3A-7BD432555920}">
+<ds:datastoreItem xmlns:ds="http://schemas.openxmlformats.org/officeDocument/2006/customXml" ds:itemID="{DC69B7FD-DD98-5842-8021-729C9724EA6E}">
   <ds:schemaRefs>
     <ds:schemaRef ds:uri="http://schemas.openxmlformats.org/officeDocument/2006/bibliography"/>
   </ds:schemaRefs>

</xml_diff>